<commit_message>
Listed technologies for each job
</commit_message>
<xml_diff>
--- a/editions/2024-07-30/Brian Lauber -- resume.docx
+++ b/editions/2024-07-30/Brian Lauber -- resume.docx
@@ -334,6 +334,2080 @@
         <w:pStyle w:val="Heading3"/>
       </w:pPr>
       <w:r>
+        <w:t>Professional Experience</w:t>
+      </w:r>
+    </w:p>
+    <w:p>
+      <w:pPr>
+        <w:pStyle w:val="Heading4"/>
+      </w:pPr>
+      <w:r>
+        <w:rPr>
+          <w:u w:val="single"/>
+        </w:rPr>
+        <w:t>Plutometry Corporation</w:t>
+      </w:r>
+      <w:r>
+        <w:tab/>
+        <w:t>(</w:t>
+      </w:r>
+      <w:r>
+        <w:t>October</w:t>
+      </w:r>
+      <w:r>
+        <w:t xml:space="preserve"> 2019 – Present)</w:t>
+      </w:r>
+    </w:p>
+    <w:p>
+      <w:pPr>
+        <w:pStyle w:val="SkillsRecap"/>
+      </w:pPr>
+      <w:r>
+        <w:t xml:space="preserve">Python, Java, C, Bash, Flask, REST, </w:t>
+      </w:r>
+      <w:proofErr w:type="spellStart"/>
+      <w:r>
+        <w:t>OpenAPI</w:t>
+      </w:r>
+      <w:proofErr w:type="spellEnd"/>
+      <w:r>
+        <w:t xml:space="preserve">, Celery, MySQL, MSSQL, </w:t>
+      </w:r>
+      <w:proofErr w:type="spellStart"/>
+      <w:r>
+        <w:t>SqlAlchemy</w:t>
+      </w:r>
+      <w:proofErr w:type="spellEnd"/>
+      <w:r>
+        <w:t xml:space="preserve">, </w:t>
+      </w:r>
+      <w:proofErr w:type="spellStart"/>
+      <w:r>
+        <w:t>Numpy</w:t>
+      </w:r>
+      <w:proofErr w:type="spellEnd"/>
+      <w:r>
+        <w:t xml:space="preserve">, Pandas, scikit-learn, ray, </w:t>
+      </w:r>
+      <w:proofErr w:type="spellStart"/>
+      <w:r>
+        <w:t>Jupyter</w:t>
+      </w:r>
+      <w:proofErr w:type="spellEnd"/>
+      <w:r>
+        <w:t xml:space="preserve">, </w:t>
+      </w:r>
+      <w:proofErr w:type="spellStart"/>
+      <w:r>
+        <w:t>MLFlow</w:t>
+      </w:r>
+      <w:proofErr w:type="spellEnd"/>
+      <w:r>
+        <w:t xml:space="preserve">, </w:t>
+      </w:r>
+      <w:proofErr w:type="spellStart"/>
+      <w:r>
+        <w:t>Pytest</w:t>
+      </w:r>
+      <w:proofErr w:type="spellEnd"/>
+      <w:r>
+        <w:t xml:space="preserve">, </w:t>
+      </w:r>
+      <w:proofErr w:type="spellStart"/>
+      <w:r>
+        <w:t>unittest</w:t>
+      </w:r>
+      <w:proofErr w:type="spellEnd"/>
+      <w:r>
+        <w:t xml:space="preserve">, JUnit, SonarQube, Hardware Security Modules, PGP, Cryptography, </w:t>
+      </w:r>
+      <w:proofErr w:type="spellStart"/>
+      <w:r>
+        <w:t>Hashicorp</w:t>
+      </w:r>
+      <w:proofErr w:type="spellEnd"/>
+      <w:r>
+        <w:t xml:space="preserve"> Vault, Git, Pip, Poetry, setup.py, </w:t>
+      </w:r>
+      <w:proofErr w:type="spellStart"/>
+      <w:r>
+        <w:t>VirtualEnv</w:t>
+      </w:r>
+      <w:proofErr w:type="spellEnd"/>
+      <w:r>
+        <w:t xml:space="preserve">, Maven, Docker, </w:t>
+      </w:r>
+      <w:proofErr w:type="spellStart"/>
+      <w:r>
+        <w:t>Podman</w:t>
+      </w:r>
+      <w:proofErr w:type="spellEnd"/>
+      <w:r>
+        <w:t xml:space="preserve">, Packer, Terraform, </w:t>
+      </w:r>
+      <w:r>
+        <w:t xml:space="preserve">Kubernetes, </w:t>
+      </w:r>
+      <w:r>
+        <w:t xml:space="preserve">GitLab-CI, AWS, Azure, JIRA, Teams, </w:t>
+      </w:r>
+      <w:r>
+        <w:t xml:space="preserve">QuickTime, </w:t>
+      </w:r>
+      <w:r>
+        <w:t>Microsoft Suite, Markdown, Mermaid</w:t>
+      </w:r>
+    </w:p>
+    <w:p>
+      <w:r>
+        <w:t xml:space="preserve">Plutometry utilizes machine learning to make financial predictions for their </w:t>
+      </w:r>
+      <w:r>
+        <w:t>customers</w:t>
+      </w:r>
+      <w:r>
+        <w:t xml:space="preserve"> within a </w:t>
+      </w:r>
+      <w:proofErr w:type="gramStart"/>
+      <w:r>
+        <w:t>highly-secured</w:t>
+      </w:r>
+      <w:proofErr w:type="gramEnd"/>
+      <w:r>
+        <w:t xml:space="preserve"> environment</w:t>
+      </w:r>
+      <w:r>
+        <w:t xml:space="preserve">. </w:t>
+      </w:r>
+      <w:r>
+        <w:t xml:space="preserve">I served as the Lead Developer for </w:t>
+      </w:r>
+      <w:r>
+        <w:t>most of</w:t>
+      </w:r>
+      <w:r>
+        <w:t xml:space="preserve"> their applications, working primarily in Python, Java, and C.</w:t>
+      </w:r>
+    </w:p>
+    <w:p>
+      <w:pPr>
+        <w:pStyle w:val="Heading5"/>
+        <w:rPr>
+          <w:i/>
+          <w:iCs/>
+        </w:rPr>
+      </w:pPr>
+      <w:r>
+        <w:t>Principal Software Engineer</w:t>
+      </w:r>
+      <w:r>
+        <w:tab/>
+      </w:r>
+      <w:r>
+        <w:rPr>
+          <w:i/>
+          <w:iCs/>
+        </w:rPr>
+        <w:t>(</w:t>
+      </w:r>
+      <w:r>
+        <w:rPr>
+          <w:i/>
+          <w:iCs/>
+        </w:rPr>
+        <w:t>October</w:t>
+      </w:r>
+      <w:r>
+        <w:rPr>
+          <w:i/>
+          <w:iCs/>
+        </w:rPr>
+        <w:t xml:space="preserve"> </w:t>
+      </w:r>
+      <w:r>
+        <w:rPr>
+          <w:i/>
+          <w:iCs/>
+        </w:rPr>
+        <w:t>2019</w:t>
+      </w:r>
+      <w:r>
+        <w:rPr>
+          <w:i/>
+          <w:iCs/>
+        </w:rPr>
+        <w:t xml:space="preserve"> – </w:t>
+      </w:r>
+      <w:r>
+        <w:rPr>
+          <w:i/>
+          <w:iCs/>
+        </w:rPr>
+        <w:t>January 2024</w:t>
+      </w:r>
+      <w:r>
+        <w:rPr>
+          <w:i/>
+          <w:iCs/>
+        </w:rPr>
+        <w:t>)</w:t>
+      </w:r>
+    </w:p>
+    <w:p>
+      <w:r>
+        <w:t xml:space="preserve">I was initially recruited to implement </w:t>
+      </w:r>
+      <w:r>
+        <w:t>a proprietary Blinding Token technology</w:t>
+      </w:r>
+      <w:r>
+        <w:t xml:space="preserve"> on a Hardware Security Module. Afterwards, I served as the </w:t>
+      </w:r>
+      <w:r>
+        <w:t xml:space="preserve">company’s </w:t>
+      </w:r>
+      <w:r>
+        <w:t>Lead Developer</w:t>
+      </w:r>
+      <w:r>
+        <w:t>.</w:t>
+      </w:r>
+    </w:p>
+    <w:p>
+      <w:pPr>
+        <w:pStyle w:val="ListParagraph"/>
+        <w:numPr>
+          <w:ilvl w:val="0"/>
+          <w:numId w:val="11"/>
+        </w:numPr>
+        <w:contextualSpacing w:val="0"/>
+        <w:rPr>
+          <w:u w:val="single"/>
+        </w:rPr>
+      </w:pPr>
+      <w:r>
+        <w:rPr>
+          <w:u w:val="single"/>
+        </w:rPr>
+        <w:t>Delivered</w:t>
+      </w:r>
+      <w:r>
+        <w:rPr>
+          <w:u w:val="single"/>
+        </w:rPr>
+        <w:t xml:space="preserve"> </w:t>
+      </w:r>
+      <w:proofErr w:type="spellStart"/>
+      <w:r>
+        <w:rPr>
+          <w:u w:val="single"/>
+        </w:rPr>
+        <w:t>Plutometry’s</w:t>
+      </w:r>
+      <w:proofErr w:type="spellEnd"/>
+      <w:r>
+        <w:rPr>
+          <w:u w:val="single"/>
+        </w:rPr>
+        <w:t xml:space="preserve"> first revenue-generating </w:t>
+      </w:r>
+      <w:r>
+        <w:rPr>
+          <w:u w:val="single"/>
+        </w:rPr>
+        <w:t>platform</w:t>
+      </w:r>
+      <w:r>
+        <w:rPr>
+          <w:u w:val="single"/>
+        </w:rPr>
+        <w:t xml:space="preserve">. (Defined the scope, gathered requirements, established roadmaps, collaborated across teams, coached engineers, </w:t>
+      </w:r>
+      <w:r>
+        <w:rPr>
+          <w:u w:val="single"/>
+        </w:rPr>
+        <w:t xml:space="preserve">implemented key components, </w:t>
+      </w:r>
+      <w:r>
+        <w:rPr>
+          <w:u w:val="single"/>
+        </w:rPr>
+        <w:t>provided operational support, etc.)</w:t>
+      </w:r>
+    </w:p>
+    <w:p>
+      <w:pPr>
+        <w:pStyle w:val="ListParagraph"/>
+        <w:numPr>
+          <w:ilvl w:val="0"/>
+          <w:numId w:val="11"/>
+        </w:numPr>
+        <w:contextualSpacing w:val="0"/>
+        <w:rPr>
+          <w:u w:val="single"/>
+        </w:rPr>
+      </w:pPr>
+      <w:r>
+        <w:rPr>
+          <w:u w:val="single"/>
+        </w:rPr>
+        <w:t>Reduced</w:t>
+      </w:r>
+      <w:r>
+        <w:rPr>
+          <w:u w:val="single"/>
+        </w:rPr>
+        <w:t xml:space="preserve"> the end-to-end </w:t>
+      </w:r>
+      <w:r>
+        <w:rPr>
+          <w:u w:val="single"/>
+        </w:rPr>
+        <w:t>execution time</w:t>
+      </w:r>
+      <w:r>
+        <w:rPr>
+          <w:u w:val="single"/>
+        </w:rPr>
+        <w:t xml:space="preserve"> of Wealthpoint by </w:t>
+      </w:r>
+      <w:r>
+        <w:rPr>
+          <w:u w:val="single"/>
+        </w:rPr>
+        <w:t>a factor of 200</w:t>
+      </w:r>
+      <w:r>
+        <w:rPr>
+          <w:u w:val="single"/>
+        </w:rPr>
+        <w:t>, thus enabling Plutometry to conclude its pilot program and graduate to a national rollout.</w:t>
+      </w:r>
+    </w:p>
+    <w:p>
+      <w:pPr>
+        <w:pStyle w:val="ListParagraph"/>
+        <w:numPr>
+          <w:ilvl w:val="0"/>
+          <w:numId w:val="11"/>
+        </w:numPr>
+        <w:contextualSpacing w:val="0"/>
+      </w:pPr>
+      <w:r>
+        <w:t>Established Project Management practices.</w:t>
+      </w:r>
+      <w:r>
+        <w:t xml:space="preserve"> (Setup JIRA, trained staff on agile methodologies, served as the scrum master)</w:t>
+      </w:r>
+    </w:p>
+    <w:p>
+      <w:pPr>
+        <w:pStyle w:val="ListParagraph"/>
+        <w:numPr>
+          <w:ilvl w:val="0"/>
+          <w:numId w:val="11"/>
+        </w:numPr>
+        <w:contextualSpacing w:val="0"/>
+      </w:pPr>
+      <w:r>
+        <w:t>Promoted SDLC Best Practices. (</w:t>
+      </w:r>
+      <w:r>
+        <w:t>T</w:t>
+      </w:r>
+      <w:r>
+        <w:t>est coverage, code reviews, continuous integration, release management, internal libraries, private package registries, documentation)</w:t>
+      </w:r>
+    </w:p>
+    <w:p>
+      <w:pPr>
+        <w:pStyle w:val="ListParagraph"/>
+        <w:numPr>
+          <w:ilvl w:val="0"/>
+          <w:numId w:val="11"/>
+        </w:numPr>
+        <w:contextualSpacing w:val="0"/>
+      </w:pPr>
+      <w:r>
+        <w:t xml:space="preserve">Defined the Mathematical Underpinnings for </w:t>
+      </w:r>
+      <w:proofErr w:type="spellStart"/>
+      <w:r>
+        <w:t>Plutometry’s</w:t>
+      </w:r>
+      <w:proofErr w:type="spellEnd"/>
+      <w:r>
+        <w:t xml:space="preserve"> Machine Learning Models. (Standardized terminology, untangled key concepts, defined</w:t>
+      </w:r>
+      <w:r>
+        <w:t xml:space="preserve"> mathematical</w:t>
+      </w:r>
+      <w:r>
+        <w:t xml:space="preserve"> operations)</w:t>
+      </w:r>
+    </w:p>
+    <w:p>
+      <w:pPr>
+        <w:pStyle w:val="ListParagraph"/>
+        <w:numPr>
+          <w:ilvl w:val="0"/>
+          <w:numId w:val="11"/>
+        </w:numPr>
+        <w:contextualSpacing w:val="0"/>
+      </w:pPr>
+      <w:r>
+        <w:t xml:space="preserve">Provided key insights that </w:t>
+      </w:r>
+      <w:r>
+        <w:t xml:space="preserve">often </w:t>
+      </w:r>
+      <w:r>
+        <w:t xml:space="preserve">reshaped the way the research team conceptualized things. (Ex: demonstrated ways to quantify the topological </w:t>
+      </w:r>
+      <w:r>
+        <w:t xml:space="preserve">characteristics of </w:t>
+      </w:r>
+      <w:r>
+        <w:t>the</w:t>
+      </w:r>
+      <w:r>
+        <w:t xml:space="preserve"> models, which ultimately helped the team understand some counterintuitive </w:t>
+      </w:r>
+      <w:r>
+        <w:t>observations</w:t>
+      </w:r>
+      <w:r>
+        <w:t>.</w:t>
+      </w:r>
+      <w:r>
+        <w:t>)</w:t>
+      </w:r>
+    </w:p>
+    <w:p>
+      <w:pPr>
+        <w:pStyle w:val="ListParagraph"/>
+        <w:numPr>
+          <w:ilvl w:val="0"/>
+          <w:numId w:val="11"/>
+        </w:numPr>
+        <w:contextualSpacing w:val="0"/>
+      </w:pPr>
+      <w:r>
+        <w:t xml:space="preserve">Delivered a new “Model Laboratory” platform that empowered the </w:t>
+      </w:r>
+      <w:r>
+        <w:t>R</w:t>
+      </w:r>
+      <w:r>
+        <w:t xml:space="preserve">esearch </w:t>
+      </w:r>
+      <w:r>
+        <w:t>T</w:t>
+      </w:r>
+      <w:r>
+        <w:t xml:space="preserve">eam to train and test </w:t>
+      </w:r>
+      <w:r>
+        <w:t xml:space="preserve">models on their own without </w:t>
+      </w:r>
+      <w:r>
+        <w:t>requiring</w:t>
+      </w:r>
+      <w:r>
+        <w:t xml:space="preserve"> assistance from the </w:t>
+      </w:r>
+      <w:r>
+        <w:t>E</w:t>
+      </w:r>
+      <w:r>
+        <w:t xml:space="preserve">ngineering </w:t>
+      </w:r>
+      <w:r>
+        <w:t>T</w:t>
+      </w:r>
+      <w:r>
+        <w:t>eam.</w:t>
+      </w:r>
+    </w:p>
+    <w:p>
+      <w:pPr>
+        <w:pStyle w:val="Heading5"/>
+        <w:rPr>
+          <w:i/>
+          <w:iCs/>
+        </w:rPr>
+      </w:pPr>
+      <w:r>
+        <w:lastRenderedPageBreak/>
+        <w:t>Principal Software Engineer</w:t>
+      </w:r>
+      <w:r>
+        <w:tab/>
+      </w:r>
+      <w:r>
+        <w:rPr>
+          <w:i/>
+          <w:iCs/>
+        </w:rPr>
+        <w:t>(</w:t>
+      </w:r>
+      <w:r>
+        <w:rPr>
+          <w:i/>
+          <w:iCs/>
+        </w:rPr>
+        <w:t>June</w:t>
+      </w:r>
+      <w:r>
+        <w:rPr>
+          <w:i/>
+          <w:iCs/>
+        </w:rPr>
+        <w:t xml:space="preserve"> 20</w:t>
+      </w:r>
+      <w:r>
+        <w:rPr>
+          <w:i/>
+          <w:iCs/>
+        </w:rPr>
+        <w:t>24</w:t>
+      </w:r>
+      <w:r>
+        <w:rPr>
+          <w:i/>
+          <w:iCs/>
+        </w:rPr>
+        <w:t xml:space="preserve"> – Present)</w:t>
+      </w:r>
+    </w:p>
+    <w:p>
+      <w:r>
+        <w:t>I returned to Plutometry on a temporary basis to help them navigate through a critical period and train their new engineers. As such, my work during this brief period was fairly limited in scope.</w:t>
+      </w:r>
+    </w:p>
+    <w:p>
+      <w:pPr>
+        <w:pStyle w:val="ListParagraph"/>
+        <w:numPr>
+          <w:ilvl w:val="0"/>
+          <w:numId w:val="11"/>
+        </w:numPr>
+        <w:contextualSpacing w:val="0"/>
+      </w:pPr>
+      <w:r>
+        <w:t>Repaired the infrastructure that was critical to product delivery. (AWS, Azure, Vault, Kubernetes Clusters, GitLab, Nexus, SonarQube, and more)</w:t>
+      </w:r>
+    </w:p>
+    <w:p>
+      <w:pPr>
+        <w:pStyle w:val="ListParagraph"/>
+        <w:numPr>
+          <w:ilvl w:val="0"/>
+          <w:numId w:val="11"/>
+        </w:numPr>
+        <w:contextualSpacing w:val="0"/>
+      </w:pPr>
+      <w:r>
+        <w:t>Guided Customers through operational workflows and ensured that their financial predictions were delivered on schedule.</w:t>
+      </w:r>
+    </w:p>
+    <w:p>
+      <w:pPr>
+        <w:pStyle w:val="ListParagraph"/>
+        <w:numPr>
+          <w:ilvl w:val="0"/>
+          <w:numId w:val="11"/>
+        </w:numPr>
+        <w:contextualSpacing w:val="0"/>
+      </w:pPr>
+      <w:r>
+        <w:t>Authored onboarding procedures for new team members.</w:t>
+      </w:r>
+    </w:p>
+    <w:p>
+      <w:pPr>
+        <w:pStyle w:val="ListParagraph"/>
+        <w:numPr>
+          <w:ilvl w:val="0"/>
+          <w:numId w:val="11"/>
+        </w:numPr>
+        <w:contextualSpacing w:val="0"/>
+      </w:pPr>
+      <w:r>
+        <w:t>Trained new team members.</w:t>
+      </w:r>
+    </w:p>
+    <w:p>
+      <w:pPr>
+        <w:pStyle w:val="Heading4"/>
+      </w:pPr>
+      <w:r>
+        <w:rPr>
+          <w:u w:val="single"/>
+        </w:rPr>
+        <w:t>33Across</w:t>
+      </w:r>
+      <w:r>
+        <w:tab/>
+        <w:t>(</w:t>
+      </w:r>
+      <w:r>
+        <w:t>May 2016</w:t>
+      </w:r>
+      <w:r>
+        <w:t xml:space="preserve"> – </w:t>
+      </w:r>
+      <w:r>
+        <w:t>October 2019</w:t>
+      </w:r>
+      <w:r>
+        <w:t>)</w:t>
+      </w:r>
+    </w:p>
+    <w:p>
+      <w:pPr>
+        <w:pStyle w:val="SkillsRecap"/>
+      </w:pPr>
+      <w:proofErr w:type="spellStart"/>
+      <w:r>
+        <w:t>Javascript</w:t>
+      </w:r>
+      <w:proofErr w:type="spellEnd"/>
+      <w:r>
+        <w:t xml:space="preserve">, Ruby, Bash, Angular 1.6, Koa.js, Rails, Sinatra, REST, </w:t>
+      </w:r>
+      <w:proofErr w:type="spellStart"/>
+      <w:r>
+        <w:t>OpenQPI</w:t>
+      </w:r>
+      <w:proofErr w:type="spellEnd"/>
+      <w:r>
+        <w:t xml:space="preserve">, </w:t>
+      </w:r>
+      <w:proofErr w:type="spellStart"/>
+      <w:r>
+        <w:t>Resque</w:t>
+      </w:r>
+      <w:proofErr w:type="spellEnd"/>
+      <w:r>
+        <w:t xml:space="preserve">, nginx, MySQL, PostgreSQL, MongoDB, Redis, Hive, Grafana, </w:t>
+      </w:r>
+      <w:proofErr w:type="spellStart"/>
+      <w:r>
+        <w:t>ActiveRecord</w:t>
+      </w:r>
+      <w:proofErr w:type="spellEnd"/>
+      <w:r>
+        <w:t xml:space="preserve">, Knex.js, </w:t>
+      </w:r>
+      <w:proofErr w:type="spellStart"/>
+      <w:r>
+        <w:t>RSpec</w:t>
+      </w:r>
+      <w:proofErr w:type="spellEnd"/>
+      <w:r>
+        <w:t xml:space="preserve">, Mocha, Chai, Git, Gem, Bundler, </w:t>
+      </w:r>
+      <w:proofErr w:type="spellStart"/>
+      <w:r>
+        <w:t>rvm</w:t>
+      </w:r>
+      <w:proofErr w:type="spellEnd"/>
+      <w:r>
+        <w:t xml:space="preserve">, </w:t>
+      </w:r>
+      <w:proofErr w:type="spellStart"/>
+      <w:r>
+        <w:t>npm</w:t>
+      </w:r>
+      <w:proofErr w:type="spellEnd"/>
+      <w:r>
+        <w:t xml:space="preserve">, </w:t>
+      </w:r>
+      <w:proofErr w:type="spellStart"/>
+      <w:r>
+        <w:t>nvm</w:t>
+      </w:r>
+      <w:proofErr w:type="spellEnd"/>
+      <w:r>
+        <w:t xml:space="preserve">, Docker, VirtualBox, GitLab-CI, Jenkins, JIRA, Slack, Google Suite, Markdown, draw.io, </w:t>
+      </w:r>
+      <w:proofErr w:type="spellStart"/>
+      <w:r>
+        <w:t>Gliffy</w:t>
+      </w:r>
+      <w:proofErr w:type="spellEnd"/>
+      <w:r>
+        <w:t>, QuickTime, Confluence</w:t>
+      </w:r>
+    </w:p>
+    <w:p>
+      <w:r>
+        <w:t xml:space="preserve">33Across maintains infrastructure that delivers online advertisements to web sites. During my tenure, the business sought to create a new platform that delivered advertisements using a modern technique known as “Server-Side Header Bidding”. </w:t>
+      </w:r>
+      <w:r>
+        <w:t>I was the technical lead for this initiative</w:t>
+      </w:r>
+      <w:r>
+        <w:t xml:space="preserve"> </w:t>
+      </w:r>
+      <w:r>
+        <w:t>and many others</w:t>
+      </w:r>
+      <w:r>
+        <w:t xml:space="preserve">, which demanded expertise in both </w:t>
+      </w:r>
+      <w:r>
+        <w:t>JavaScript</w:t>
+      </w:r>
+      <w:r>
+        <w:t xml:space="preserve"> (Node.js) and Ruby.</w:t>
+      </w:r>
+    </w:p>
+    <w:p>
+      <w:pPr>
+        <w:pStyle w:val="Heading5"/>
+        <w:rPr>
+          <w:i/>
+          <w:iCs/>
+        </w:rPr>
+      </w:pPr>
+      <w:r>
+        <w:t>Principal Software Engineer</w:t>
+      </w:r>
+      <w:r>
+        <w:tab/>
+      </w:r>
+      <w:r>
+        <w:rPr>
+          <w:i/>
+          <w:iCs/>
+        </w:rPr>
+        <w:t>(</w:t>
+      </w:r>
+      <w:r>
+        <w:rPr>
+          <w:i/>
+          <w:iCs/>
+        </w:rPr>
+        <w:t>May 2016</w:t>
+      </w:r>
+      <w:r>
+        <w:rPr>
+          <w:i/>
+          <w:iCs/>
+        </w:rPr>
+        <w:t xml:space="preserve"> – </w:t>
+      </w:r>
+      <w:r>
+        <w:rPr>
+          <w:i/>
+          <w:iCs/>
+        </w:rPr>
+        <w:t>October 2019</w:t>
+      </w:r>
+      <w:r>
+        <w:rPr>
+          <w:i/>
+          <w:iCs/>
+        </w:rPr>
+        <w:t>)</w:t>
+      </w:r>
+    </w:p>
+    <w:p>
+      <w:r>
+        <w:t>I was initially recruited to help 33Across modernize the UI for their Unified Dashboard. Soon afterwards, I was promoted to Principal Software Engineer and served as an advisor across numerous projects.</w:t>
+      </w:r>
+    </w:p>
+    <w:p>
+      <w:pPr>
+        <w:pStyle w:val="ListParagraph"/>
+        <w:numPr>
+          <w:ilvl w:val="0"/>
+          <w:numId w:val="11"/>
+        </w:numPr>
+        <w:contextualSpacing w:val="0"/>
+        <w:rPr>
+          <w:u w:val="single"/>
+        </w:rPr>
+      </w:pPr>
+      <w:r>
+        <w:rPr>
+          <w:u w:val="single"/>
+        </w:rPr>
+        <w:t xml:space="preserve">Architected </w:t>
+      </w:r>
+      <w:r>
+        <w:rPr>
+          <w:u w:val="single"/>
+        </w:rPr>
+        <w:t>a</w:t>
+      </w:r>
+      <w:r>
+        <w:rPr>
+          <w:u w:val="single"/>
+        </w:rPr>
+        <w:t xml:space="preserve"> </w:t>
+      </w:r>
+      <w:proofErr w:type="gramStart"/>
+      <w:r>
+        <w:rPr>
+          <w:u w:val="single"/>
+        </w:rPr>
+        <w:t>globally-available</w:t>
+      </w:r>
+      <w:proofErr w:type="gramEnd"/>
+      <w:r>
+        <w:rPr>
+          <w:u w:val="single"/>
+        </w:rPr>
+        <w:t xml:space="preserve"> advertisement delivery platform </w:t>
+      </w:r>
+      <w:r>
+        <w:rPr>
+          <w:u w:val="single"/>
+        </w:rPr>
+        <w:t>that served millions of requests per minute with a target latency of 5ms per request</w:t>
+      </w:r>
+      <w:r>
+        <w:rPr>
+          <w:u w:val="single"/>
+        </w:rPr>
+        <w:t>.</w:t>
+      </w:r>
+    </w:p>
+    <w:p>
+      <w:pPr>
+        <w:pStyle w:val="ListParagraph"/>
+        <w:numPr>
+          <w:ilvl w:val="0"/>
+          <w:numId w:val="11"/>
+        </w:numPr>
+        <w:contextualSpacing w:val="0"/>
+      </w:pPr>
+      <w:r>
+        <w:t>Promoted SDLC Best Practices. (Test coverage, code reviews, continuous integration, release management, internal libraries, private package registries, documentation)</w:t>
+      </w:r>
+    </w:p>
+    <w:p>
+      <w:pPr>
+        <w:pStyle w:val="ListParagraph"/>
+        <w:numPr>
+          <w:ilvl w:val="0"/>
+          <w:numId w:val="11"/>
+        </w:numPr>
+        <w:contextualSpacing w:val="0"/>
+      </w:pPr>
+      <w:r>
+        <w:t xml:space="preserve">Coordinated the delivery of numerous software projects. (Gathered requirements, defined scope, established roadmaps, collaborated across teams, coached engineers, </w:t>
+      </w:r>
+      <w:r>
+        <w:t xml:space="preserve">implemented key components, </w:t>
+      </w:r>
+      <w:r>
+        <w:t>etc.)</w:t>
+      </w:r>
+    </w:p>
+    <w:p>
+      <w:pPr>
+        <w:pStyle w:val="ListParagraph"/>
+        <w:numPr>
+          <w:ilvl w:val="0"/>
+          <w:numId w:val="11"/>
+        </w:numPr>
+        <w:contextualSpacing w:val="0"/>
+      </w:pPr>
+      <w:r>
+        <w:t>Designed and implemented several experimental technologies. (Tooling for syndicating the rollout of advertisement preferences across platforms, specialized pattern matcher</w:t>
+      </w:r>
+      <w:r>
+        <w:t>s</w:t>
+      </w:r>
+      <w:r>
+        <w:t>, declarative languages for policy and enforcement)</w:t>
+      </w:r>
+    </w:p>
+    <w:p>
+      <w:pPr>
+        <w:pStyle w:val="Heading4"/>
+      </w:pPr>
+      <w:proofErr w:type="spellStart"/>
+      <w:r>
+        <w:rPr>
+          <w:u w:val="single"/>
+        </w:rPr>
+        <w:t>Arclia</w:t>
+      </w:r>
+      <w:proofErr w:type="spellEnd"/>
+      <w:r>
+        <w:rPr>
+          <w:u w:val="single"/>
+        </w:rPr>
+        <w:t xml:space="preserve"> LLC</w:t>
+      </w:r>
+      <w:r>
+        <w:tab/>
+        <w:t>(July 2014 – Present)</w:t>
+      </w:r>
+    </w:p>
+    <w:p>
+      <w:pPr>
+        <w:pStyle w:val="SkillsRecap"/>
+      </w:pPr>
+      <w:r>
+        <w:t xml:space="preserve">Python, </w:t>
+      </w:r>
+      <w:proofErr w:type="spellStart"/>
+      <w:r>
+        <w:t>Javascript</w:t>
+      </w:r>
+      <w:proofErr w:type="spellEnd"/>
+      <w:r>
+        <w:t xml:space="preserve">, Typescript, Ruby, Java, C, Bash, React, Next.js, Gatsby, </w:t>
+      </w:r>
+      <w:proofErr w:type="spellStart"/>
+      <w:r>
+        <w:t>WebPack</w:t>
+      </w:r>
+      <w:proofErr w:type="spellEnd"/>
+      <w:r>
+        <w:t xml:space="preserve">, Babel, MDX, Tailwind CSS, </w:t>
+      </w:r>
+      <w:proofErr w:type="spellStart"/>
+      <w:r>
+        <w:t>PostCSS</w:t>
+      </w:r>
+      <w:proofErr w:type="spellEnd"/>
+      <w:r>
+        <w:t xml:space="preserve">, Django, Rails, Sinatra, REST, </w:t>
+      </w:r>
+      <w:proofErr w:type="spellStart"/>
+      <w:r>
+        <w:t>Resque</w:t>
+      </w:r>
+      <w:proofErr w:type="spellEnd"/>
+      <w:r>
+        <w:t xml:space="preserve">, Django, nginx, MySQL, PostgreSQL, MSSQL, MongoDB, Redis, RabbitMQ, </w:t>
+      </w:r>
+      <w:proofErr w:type="spellStart"/>
+      <w:r>
+        <w:t>SqlAlchemy</w:t>
+      </w:r>
+      <w:proofErr w:type="spellEnd"/>
+      <w:r>
+        <w:t xml:space="preserve">, Knex.js, </w:t>
+      </w:r>
+      <w:proofErr w:type="spellStart"/>
+      <w:r>
+        <w:t>ActiveRecord</w:t>
+      </w:r>
+      <w:proofErr w:type="spellEnd"/>
+      <w:r>
+        <w:t xml:space="preserve">, Mongoose, </w:t>
+      </w:r>
+      <w:proofErr w:type="spellStart"/>
+      <w:r>
+        <w:t>Pytest</w:t>
+      </w:r>
+      <w:proofErr w:type="spellEnd"/>
+      <w:r>
+        <w:t xml:space="preserve">, </w:t>
+      </w:r>
+      <w:proofErr w:type="spellStart"/>
+      <w:r>
+        <w:t>unittest</w:t>
+      </w:r>
+      <w:proofErr w:type="spellEnd"/>
+      <w:r>
+        <w:t xml:space="preserve">, </w:t>
+      </w:r>
+      <w:proofErr w:type="spellStart"/>
+      <w:r>
+        <w:t>RSpec</w:t>
+      </w:r>
+      <w:proofErr w:type="spellEnd"/>
+      <w:r>
+        <w:t xml:space="preserve">, Selenium, Capybara, PGP, Git, Pip, setup.py, </w:t>
+      </w:r>
+      <w:proofErr w:type="spellStart"/>
+      <w:r>
+        <w:t>VirtualEnv</w:t>
+      </w:r>
+      <w:proofErr w:type="spellEnd"/>
+      <w:r>
+        <w:t xml:space="preserve">, Gem, Bundler, </w:t>
+      </w:r>
+      <w:proofErr w:type="spellStart"/>
+      <w:r>
+        <w:t>rvm</w:t>
+      </w:r>
+      <w:proofErr w:type="spellEnd"/>
+      <w:r>
+        <w:t xml:space="preserve">, </w:t>
+      </w:r>
+      <w:proofErr w:type="spellStart"/>
+      <w:r>
+        <w:t>npm</w:t>
+      </w:r>
+      <w:proofErr w:type="spellEnd"/>
+      <w:r>
+        <w:t xml:space="preserve">, </w:t>
+      </w:r>
+      <w:proofErr w:type="spellStart"/>
+      <w:r>
+        <w:t>nvm</w:t>
+      </w:r>
+      <w:proofErr w:type="spellEnd"/>
+      <w:r>
+        <w:t xml:space="preserve">, Babel, </w:t>
+      </w:r>
+      <w:proofErr w:type="spellStart"/>
+      <w:r>
+        <w:t>WebPack</w:t>
+      </w:r>
+      <w:proofErr w:type="spellEnd"/>
+      <w:r>
+        <w:t xml:space="preserve">, Docker, VirtualBox, Heroku, GitLab-CI, Jenkins, </w:t>
+      </w:r>
+      <w:proofErr w:type="spellStart"/>
+      <w:r>
+        <w:t>CircleCI</w:t>
+      </w:r>
+      <w:proofErr w:type="spellEnd"/>
+      <w:r>
+        <w:t xml:space="preserve">, AWS, JIRA, Trello, Slack, Google Suite, Markdown, draw.io, </w:t>
+      </w:r>
+      <w:proofErr w:type="spellStart"/>
+      <w:r>
+        <w:t>Gliffy</w:t>
+      </w:r>
+      <w:proofErr w:type="spellEnd"/>
+      <w:r>
+        <w:t>, QuickTime, Confluence</w:t>
+      </w:r>
+    </w:p>
+    <w:p>
+      <w:r>
+        <w:t xml:space="preserve">I launched </w:t>
+      </w:r>
+      <w:proofErr w:type="spellStart"/>
+      <w:r>
+        <w:t>Arclia</w:t>
+      </w:r>
+      <w:proofErr w:type="spellEnd"/>
+      <w:r>
+        <w:t xml:space="preserve"> LLC so that I could take on contract work from local startup companies</w:t>
+      </w:r>
+      <w:r>
+        <w:t>.</w:t>
+      </w:r>
+      <w:r>
+        <w:t xml:space="preserve"> My contracts with 33Across and Plutometry </w:t>
+      </w:r>
+      <w:r>
+        <w:t>quickly converted</w:t>
+      </w:r>
+      <w:r>
+        <w:t xml:space="preserve"> into full-time employment.</w:t>
+      </w:r>
+    </w:p>
+    <w:p>
+      <w:pPr>
+        <w:pStyle w:val="Heading5"/>
+        <w:rPr>
+          <w:i/>
+          <w:iCs/>
+        </w:rPr>
+      </w:pPr>
+      <w:r>
+        <w:t>Owner + Principal Software Engineer</w:t>
+      </w:r>
+      <w:r>
+        <w:tab/>
+      </w:r>
+      <w:r>
+        <w:rPr>
+          <w:i/>
+          <w:iCs/>
+        </w:rPr>
+        <w:t>(Ju</w:t>
+      </w:r>
+      <w:r>
+        <w:rPr>
+          <w:i/>
+          <w:iCs/>
+        </w:rPr>
+        <w:t>ly</w:t>
+      </w:r>
+      <w:r>
+        <w:rPr>
+          <w:i/>
+          <w:iCs/>
+        </w:rPr>
+        <w:t xml:space="preserve"> 201</w:t>
+      </w:r>
+      <w:r>
+        <w:rPr>
+          <w:i/>
+          <w:iCs/>
+        </w:rPr>
+        <w:t>4</w:t>
+      </w:r>
+      <w:r>
+        <w:rPr>
+          <w:i/>
+          <w:iCs/>
+        </w:rPr>
+        <w:t xml:space="preserve"> – Present)</w:t>
+      </w:r>
+    </w:p>
+    <w:p>
+      <w:pPr>
+        <w:pStyle w:val="ListParagraph"/>
+        <w:numPr>
+          <w:ilvl w:val="0"/>
+          <w:numId w:val="11"/>
+        </w:numPr>
+        <w:contextualSpacing w:val="0"/>
+      </w:pPr>
+      <w:r>
+        <w:t>Guided Startup Founders toward clear Product Visions.</w:t>
+      </w:r>
+    </w:p>
+    <w:p>
+      <w:pPr>
+        <w:pStyle w:val="ListParagraph"/>
+        <w:numPr>
+          <w:ilvl w:val="0"/>
+          <w:numId w:val="11"/>
+        </w:numPr>
+        <w:contextualSpacing w:val="0"/>
+      </w:pPr>
+      <w:r>
+        <w:lastRenderedPageBreak/>
+        <w:t>Developed Prototypes and Minimum-Viable Products that could be shopped around to potential Customers.</w:t>
+      </w:r>
+    </w:p>
+    <w:p>
+      <w:pPr>
+        <w:pStyle w:val="ListParagraph"/>
+        <w:numPr>
+          <w:ilvl w:val="0"/>
+          <w:numId w:val="11"/>
+        </w:numPr>
+        <w:contextualSpacing w:val="0"/>
+      </w:pPr>
+      <w:r>
+        <w:t>Adopted codebases and improved their code quality. (Tackled performance bottlenecks, refactored code for maintainability, mitigated security issues, automated deployments</w:t>
+      </w:r>
+      <w:r>
+        <w:t>, renovated user interfaces</w:t>
+      </w:r>
+      <w:r>
+        <w:t>)</w:t>
+      </w:r>
+    </w:p>
+    <w:p>
+      <w:pPr>
+        <w:pStyle w:val="ListParagraph"/>
+        <w:numPr>
+          <w:ilvl w:val="0"/>
+          <w:numId w:val="11"/>
+        </w:numPr>
+        <w:contextualSpacing w:val="0"/>
+      </w:pPr>
+      <w:r>
+        <w:t>Established Project Management practices.</w:t>
+      </w:r>
+      <w:r>
+        <w:t xml:space="preserve"> (Introduced companies to JIRA and other solutions, trained staff members on agile methodologies, served as the scrum master)</w:t>
+      </w:r>
+    </w:p>
+    <w:p>
+      <w:pPr>
+        <w:pStyle w:val="ListParagraph"/>
+        <w:numPr>
+          <w:ilvl w:val="0"/>
+          <w:numId w:val="11"/>
+        </w:numPr>
+        <w:contextualSpacing w:val="0"/>
+      </w:pPr>
+      <w:r>
+        <w:t>Introduced SDLC Best Practices. (</w:t>
+      </w:r>
+      <w:r>
+        <w:t>T</w:t>
+      </w:r>
+      <w:r>
+        <w:t>est coverage, code reviews, continuous integration, release management, internal libraries, documentation)</w:t>
+      </w:r>
+    </w:p>
+    <w:p>
+      <w:pPr>
+        <w:pStyle w:val="Heading4"/>
+      </w:pPr>
+      <w:r>
+        <w:rPr>
+          <w:u w:val="single"/>
+        </w:rPr>
+        <w:t>JIBE</w:t>
+      </w:r>
+      <w:r>
+        <w:tab/>
+        <w:t>(June 2013 – June 2015)</w:t>
+      </w:r>
+    </w:p>
+    <w:p>
+      <w:pPr>
+        <w:pStyle w:val="SkillsRecap"/>
+      </w:pPr>
+      <w:r>
+        <w:t xml:space="preserve">Ruby, Bash, Sinatra, REST, </w:t>
+      </w:r>
+      <w:proofErr w:type="spellStart"/>
+      <w:r>
+        <w:t>Resque</w:t>
+      </w:r>
+      <w:proofErr w:type="spellEnd"/>
+      <w:r>
+        <w:t xml:space="preserve">, nginx, MongoDB, Redis, RabbitMQ, Grafana, </w:t>
+      </w:r>
+      <w:proofErr w:type="spellStart"/>
+      <w:r>
+        <w:t>ActiveRecord</w:t>
+      </w:r>
+      <w:proofErr w:type="spellEnd"/>
+      <w:r>
+        <w:t xml:space="preserve">, </w:t>
+      </w:r>
+      <w:proofErr w:type="spellStart"/>
+      <w:r>
+        <w:t>Mongoid</w:t>
+      </w:r>
+      <w:proofErr w:type="spellEnd"/>
+      <w:r>
+        <w:t xml:space="preserve">, </w:t>
+      </w:r>
+      <w:proofErr w:type="spellStart"/>
+      <w:r>
+        <w:t>MongoMapper</w:t>
+      </w:r>
+      <w:proofErr w:type="spellEnd"/>
+      <w:r>
+        <w:t xml:space="preserve">, </w:t>
+      </w:r>
+      <w:proofErr w:type="spellStart"/>
+      <w:r>
+        <w:t>RSpec</w:t>
+      </w:r>
+      <w:proofErr w:type="spellEnd"/>
+      <w:r>
+        <w:t xml:space="preserve">, Selenium, Capybara, Git, Gem, Bundler, </w:t>
+      </w:r>
+      <w:proofErr w:type="spellStart"/>
+      <w:r>
+        <w:t>rvm</w:t>
+      </w:r>
+      <w:proofErr w:type="spellEnd"/>
+      <w:r>
+        <w:t>, VirtualBox, Capistrano, Jenkins, JIRA, Slack, Google Suite, Markdown, Confluence</w:t>
+      </w:r>
+    </w:p>
+    <w:p>
+      <w:r>
+        <w:t xml:space="preserve">JIBE significantly improved the user experience for job applicants without forcing companies to switch to a new Applicant Tracking System. Behind the scenes, this meant that the integration engineers had to invent clever ways to </w:t>
+      </w:r>
+      <w:r>
+        <w:t>automate</w:t>
+      </w:r>
+      <w:r>
+        <w:t xml:space="preserve"> legacy software that was never designed to be automated.</w:t>
+      </w:r>
+    </w:p>
+    <w:p>
+      <w:pPr>
+        <w:pStyle w:val="Heading5"/>
+      </w:pPr>
+      <w:r>
+        <w:t>Senior Automation Engineer</w:t>
+      </w:r>
+      <w:r>
+        <w:tab/>
+        <w:t xml:space="preserve">(June 2013 – </w:t>
+      </w:r>
+      <w:r>
+        <w:t>June 2015</w:t>
+      </w:r>
+      <w:r>
+        <w:t>)</w:t>
+      </w:r>
+    </w:p>
+    <w:p>
+      <w:r>
+        <w:t>I primarily focused on re-architecting the JIBE Apply backend for long-term maintainability</w:t>
+      </w:r>
+      <w:r>
+        <w:t>, reliability,</w:t>
+      </w:r>
+      <w:r>
+        <w:t xml:space="preserve"> and scalability.</w:t>
+      </w:r>
+    </w:p>
+    <w:p>
+      <w:pPr>
+        <w:pStyle w:val="ListParagraph"/>
+        <w:numPr>
+          <w:ilvl w:val="0"/>
+          <w:numId w:val="11"/>
+        </w:numPr>
+        <w:contextualSpacing w:val="0"/>
+      </w:pPr>
+      <w:r>
+        <w:t>Instilled a culture of code reuse. (</w:t>
+      </w:r>
+      <w:r>
+        <w:t xml:space="preserve">Encouraged </w:t>
+      </w:r>
+      <w:r>
+        <w:t>integration engineers</w:t>
+      </w:r>
+      <w:r>
+        <w:t xml:space="preserve"> to create small libraries that solved specific problems. Worked with IT to </w:t>
+      </w:r>
+      <w:r>
+        <w:t>provision</w:t>
+      </w:r>
+      <w:r>
+        <w:t xml:space="preserve"> a private package registry.)</w:t>
+      </w:r>
+    </w:p>
+    <w:p>
+      <w:pPr>
+        <w:pStyle w:val="ListParagraph"/>
+        <w:numPr>
+          <w:ilvl w:val="0"/>
+          <w:numId w:val="11"/>
+        </w:numPr>
+        <w:contextualSpacing w:val="0"/>
+      </w:pPr>
+      <w:r>
+        <w:t>Standardized core infrastructure across customer integrations.</w:t>
+      </w:r>
+    </w:p>
+    <w:p>
+      <w:pPr>
+        <w:pStyle w:val="ListParagraph"/>
+        <w:numPr>
+          <w:ilvl w:val="0"/>
+          <w:numId w:val="11"/>
+        </w:numPr>
+        <w:contextualSpacing w:val="0"/>
+      </w:pPr>
+      <w:r>
+        <w:t>Provided architectural oversight.</w:t>
+      </w:r>
+    </w:p>
+    <w:p>
+      <w:pPr>
+        <w:pStyle w:val="ListParagraph"/>
+        <w:numPr>
+          <w:ilvl w:val="0"/>
+          <w:numId w:val="11"/>
+        </w:numPr>
+        <w:contextualSpacing w:val="0"/>
+        <w:rPr>
+          <w:u w:val="single"/>
+        </w:rPr>
+      </w:pPr>
+      <w:r>
+        <w:rPr>
+          <w:u w:val="single"/>
+        </w:rPr>
+        <w:t>Improved the efficiency of the integration engineering team by over 1000%</w:t>
+      </w:r>
+      <w:r>
+        <w:rPr>
+          <w:u w:val="single"/>
+        </w:rPr>
+        <w:t>.</w:t>
+      </w:r>
+    </w:p>
+    <w:p>
+      <w:pPr>
+        <w:pStyle w:val="ListParagraph"/>
+        <w:numPr>
+          <w:ilvl w:val="1"/>
+          <w:numId w:val="11"/>
+        </w:numPr>
+        <w:contextualSpacing w:val="0"/>
+        <w:rPr>
+          <w:u w:val="single"/>
+        </w:rPr>
+      </w:pPr>
+      <w:r>
+        <w:rPr>
+          <w:u w:val="single"/>
+        </w:rPr>
+        <w:t>Authored numerous libraries that encapsulated techniques for reliable UI automation.</w:t>
+      </w:r>
+    </w:p>
+    <w:p>
+      <w:pPr>
+        <w:pStyle w:val="ListParagraph"/>
+        <w:numPr>
+          <w:ilvl w:val="1"/>
+          <w:numId w:val="11"/>
+        </w:numPr>
+        <w:contextualSpacing w:val="0"/>
+        <w:rPr>
+          <w:u w:val="single"/>
+        </w:rPr>
+      </w:pPr>
+      <w:r>
+        <w:rPr>
+          <w:u w:val="single"/>
+        </w:rPr>
+        <w:t xml:space="preserve">Wrote </w:t>
+      </w:r>
+      <w:r>
+        <w:rPr>
+          <w:u w:val="single"/>
+        </w:rPr>
+        <w:t xml:space="preserve">a compiler that emitted all valid workflows for each client. </w:t>
+      </w:r>
+      <w:r>
+        <w:rPr>
+          <w:u w:val="single"/>
+        </w:rPr>
+        <w:t xml:space="preserve">This enabled the engineers to write a single high-level specification for each client rather than maintaining </w:t>
+      </w:r>
+      <w:r>
+        <w:rPr>
+          <w:u w:val="single"/>
+        </w:rPr>
+        <w:t>hundreds</w:t>
+      </w:r>
+      <w:r>
+        <w:rPr>
+          <w:u w:val="single"/>
+        </w:rPr>
+        <w:t xml:space="preserve"> of individual workflows by hand.</w:t>
+      </w:r>
+    </w:p>
+    <w:p>
+      <w:pPr>
+        <w:pStyle w:val="ListParagraph"/>
+        <w:numPr>
+          <w:ilvl w:val="0"/>
+          <w:numId w:val="11"/>
+        </w:numPr>
+        <w:contextualSpacing w:val="0"/>
+      </w:pPr>
+      <w:r>
+        <w:t>Coached junior team members.</w:t>
+      </w:r>
+    </w:p>
+    <w:p>
+      <w:pPr>
+        <w:pStyle w:val="ListParagraph"/>
+        <w:numPr>
+          <w:ilvl w:val="0"/>
+          <w:numId w:val="11"/>
+        </w:numPr>
+        <w:contextualSpacing w:val="0"/>
+      </w:pPr>
+      <w:r>
+        <w:t>Established code review practices.</w:t>
+      </w:r>
+    </w:p>
+    <w:p>
+      <w:pPr>
+        <w:pStyle w:val="Heading4"/>
+      </w:pPr>
+      <w:proofErr w:type="spellStart"/>
+      <w:r>
+        <w:rPr>
+          <w:u w:val="single"/>
+        </w:rPr>
+        <w:t>Cigital</w:t>
+      </w:r>
+      <w:proofErr w:type="spellEnd"/>
+      <w:r>
+        <w:rPr>
+          <w:u w:val="single"/>
+        </w:rPr>
+        <w:t xml:space="preserve"> Inc.</w:t>
+      </w:r>
+      <w:r>
+        <w:tab/>
+        <w:t>(June 2007 – June 2013)</w:t>
+      </w:r>
+    </w:p>
+    <w:p>
+      <w:pPr>
+        <w:pStyle w:val="SkillsRecap"/>
+      </w:pPr>
+      <w:r>
+        <w:t xml:space="preserve">Python, Ruby, Java, C#, Bash, Rails, REST, SOAP, nginx, Apache httpd, Apache Tomcat, MySQL, LINQ, Hibernate, </w:t>
+      </w:r>
+      <w:proofErr w:type="spellStart"/>
+      <w:r>
+        <w:t>ActiveRecord</w:t>
+      </w:r>
+      <w:proofErr w:type="spellEnd"/>
+      <w:r>
+        <w:t xml:space="preserve">, </w:t>
+      </w:r>
+      <w:proofErr w:type="spellStart"/>
+      <w:r>
+        <w:t>RSpec</w:t>
+      </w:r>
+      <w:proofErr w:type="spellEnd"/>
+      <w:r>
+        <w:t xml:space="preserve">, JUnit, Selenium, QPT, LoadRunner, Fortify SCA, PGP, Git, Subversion, StarTeam, Pip, setup.py, </w:t>
+      </w:r>
+      <w:proofErr w:type="spellStart"/>
+      <w:r>
+        <w:t>VirtualEnv</w:t>
+      </w:r>
+      <w:proofErr w:type="spellEnd"/>
+      <w:r>
+        <w:t xml:space="preserve">, Gem, Bundler, </w:t>
+      </w:r>
+      <w:proofErr w:type="spellStart"/>
+      <w:r>
+        <w:t>rvm</w:t>
+      </w:r>
+      <w:proofErr w:type="spellEnd"/>
+      <w:r>
+        <w:t>, Maven, Ant, Paver, VirtualBox, VMWare Player, Fabric, Jenkins, Hudson, Cruise Control, Redmine</w:t>
+      </w:r>
+    </w:p>
+    <w:p>
+      <w:pPr>
+        <w:pStyle w:val="Textbody"/>
+      </w:pPr>
+      <w:r>
+        <w:t xml:space="preserve">I performed numerous different roles at </w:t>
+      </w:r>
+      <w:proofErr w:type="spellStart"/>
+      <w:r>
+        <w:t>Cigital</w:t>
+      </w:r>
+      <w:proofErr w:type="spellEnd"/>
+      <w:r>
+        <w:t>, most of which were either directly or indirectly related to the security industry.</w:t>
+      </w:r>
+    </w:p>
+    <w:p>
+      <w:pPr>
+        <w:pStyle w:val="Heading5"/>
+      </w:pPr>
+      <w:r>
+        <w:t>Senior Software Engineer</w:t>
+      </w:r>
+      <w:r>
+        <w:tab/>
+        <w:t>(January 2012 – June 2013)</w:t>
+      </w:r>
+    </w:p>
+    <w:p>
+      <w:pPr>
+        <w:pStyle w:val="ListParagraph"/>
+        <w:numPr>
+          <w:ilvl w:val="0"/>
+          <w:numId w:val="11"/>
+        </w:numPr>
+        <w:contextualSpacing w:val="0"/>
+      </w:pPr>
+      <w:r>
+        <w:t>Worked with customers to define product roadmaps.</w:t>
+      </w:r>
+    </w:p>
+    <w:p>
+      <w:pPr>
+        <w:pStyle w:val="ListParagraph"/>
+        <w:numPr>
+          <w:ilvl w:val="0"/>
+          <w:numId w:val="11"/>
+        </w:numPr>
+        <w:contextualSpacing w:val="0"/>
+      </w:pPr>
+      <w:r>
+        <w:t>Served as the technical project manager for offshore teams.</w:t>
+      </w:r>
+    </w:p>
+    <w:p>
+      <w:pPr>
+        <w:pStyle w:val="ListParagraph"/>
+        <w:numPr>
+          <w:ilvl w:val="0"/>
+          <w:numId w:val="11"/>
+        </w:numPr>
+        <w:contextualSpacing w:val="0"/>
+        <w:rPr>
+          <w:u w:val="single"/>
+        </w:rPr>
+      </w:pPr>
+      <w:r>
+        <w:rPr>
+          <w:u w:val="single"/>
+        </w:rPr>
+        <w:lastRenderedPageBreak/>
+        <w:t>Revitalized a faltering product</w:t>
+      </w:r>
+      <w:r>
+        <w:rPr>
+          <w:u w:val="single"/>
+        </w:rPr>
+        <w:t xml:space="preserve"> through rapid iteration and feature innovation.</w:t>
+      </w:r>
+      <w:r>
+        <w:rPr>
+          <w:u w:val="single"/>
+        </w:rPr>
+        <w:t xml:space="preserve"> (</w:t>
+      </w:r>
+      <w:r>
+        <w:rPr>
+          <w:u w:val="single"/>
+        </w:rPr>
+        <w:t>This also</w:t>
+      </w:r>
+      <w:r>
+        <w:rPr>
+          <w:u w:val="single"/>
+        </w:rPr>
+        <w:t xml:space="preserve"> repaired a customer relationship in the process</w:t>
+      </w:r>
+      <w:r>
+        <w:rPr>
+          <w:u w:val="single"/>
+        </w:rPr>
+        <w:t>!</w:t>
+      </w:r>
+      <w:r>
+        <w:rPr>
+          <w:u w:val="single"/>
+        </w:rPr>
+        <w:t>)</w:t>
+      </w:r>
+    </w:p>
+    <w:p>
+      <w:pPr>
+        <w:pStyle w:val="ListParagraph"/>
+        <w:numPr>
+          <w:ilvl w:val="0"/>
+          <w:numId w:val="11"/>
+        </w:numPr>
+        <w:contextualSpacing w:val="0"/>
+      </w:pPr>
+      <w:r>
+        <w:t>Designed components that integrated static analysis into CI/CD pipelines. (Note: our team was pioneering these integrations before they became commonplace)</w:t>
+      </w:r>
+    </w:p>
+    <w:p>
+      <w:pPr>
+        <w:pStyle w:val="Heading5"/>
+      </w:pPr>
+      <w:r>
+        <w:t>Quality Assurance Lead</w:t>
+      </w:r>
+      <w:r>
+        <w:tab/>
+        <w:t>(January 2011 – December 2011)</w:t>
+      </w:r>
+    </w:p>
+    <w:p>
+      <w:pPr>
+        <w:pStyle w:val="Textbody"/>
+        <w:numPr>
+          <w:ilvl w:val="0"/>
+          <w:numId w:val="12"/>
+        </w:numPr>
+      </w:pPr>
+      <w:r>
+        <w:t xml:space="preserve">Established infrastructure for managing </w:t>
+      </w:r>
+      <w:r>
+        <w:t>and</w:t>
+      </w:r>
+      <w:r>
+        <w:t xml:space="preserve"> tracking manual test cases.</w:t>
+      </w:r>
+    </w:p>
+    <w:p>
+      <w:pPr>
+        <w:pStyle w:val="Textbody"/>
+        <w:numPr>
+          <w:ilvl w:val="0"/>
+          <w:numId w:val="12"/>
+        </w:numPr>
+      </w:pPr>
+      <w:r>
+        <w:t>Provided technical support for customers.</w:t>
+      </w:r>
+    </w:p>
+    <w:p>
+      <w:pPr>
+        <w:pStyle w:val="Textbody"/>
+        <w:numPr>
+          <w:ilvl w:val="0"/>
+          <w:numId w:val="12"/>
+        </w:numPr>
+      </w:pPr>
+      <w:r>
+        <w:t>Coordinated onshore and offshore teams.</w:t>
+      </w:r>
+    </w:p>
+    <w:p>
+      <w:pPr>
+        <w:pStyle w:val="Heading5"/>
+      </w:pPr>
+      <w:r>
+        <w:t>Security Consultant</w:t>
+      </w:r>
+      <w:r>
+        <w:tab/>
+        <w:t>(January 2010 – December 2010)</w:t>
+      </w:r>
+    </w:p>
+    <w:p>
+      <w:pPr>
+        <w:pStyle w:val="Textbody"/>
+        <w:numPr>
+          <w:ilvl w:val="0"/>
+          <w:numId w:val="13"/>
+        </w:numPr>
+      </w:pPr>
+      <w:r>
+        <w:t>Conducted security reviews of customer codebases.</w:t>
+      </w:r>
+    </w:p>
+    <w:p>
+      <w:pPr>
+        <w:pStyle w:val="Textbody"/>
+        <w:numPr>
+          <w:ilvl w:val="0"/>
+          <w:numId w:val="13"/>
+        </w:numPr>
+      </w:pPr>
+      <w:r>
+        <w:t>Delivered security training to customers.</w:t>
+      </w:r>
+    </w:p>
+    <w:p>
+      <w:pPr>
+        <w:pStyle w:val="Textbody"/>
+        <w:numPr>
+          <w:ilvl w:val="0"/>
+          <w:numId w:val="13"/>
+        </w:numPr>
+      </w:pPr>
+      <w:r>
+        <w:t>Defined best-practices for security-oriented QA.</w:t>
+      </w:r>
+    </w:p>
+    <w:p>
+      <w:pPr>
+        <w:pStyle w:val="Textbody"/>
+        <w:numPr>
+          <w:ilvl w:val="0"/>
+          <w:numId w:val="13"/>
+        </w:numPr>
+      </w:pPr>
+      <w:r>
+        <w:t>Trained consultants on security-awareness in Rails.</w:t>
+      </w:r>
+    </w:p>
+    <w:p>
+      <w:pPr>
+        <w:pStyle w:val="Heading5"/>
+      </w:pPr>
+      <w:r>
+        <w:t>Quality Assurance Automation Engineer</w:t>
+      </w:r>
+      <w:r>
+        <w:tab/>
+        <w:t>(June 2008 – December 2009)</w:t>
+      </w:r>
+    </w:p>
+    <w:p>
+      <w:pPr>
+        <w:pStyle w:val="Textbody"/>
+        <w:numPr>
+          <w:ilvl w:val="0"/>
+          <w:numId w:val="14"/>
+        </w:numPr>
+        <w:rPr>
+          <w:u w:val="single"/>
+        </w:rPr>
+      </w:pPr>
+      <w:r>
+        <w:rPr>
+          <w:u w:val="single"/>
+        </w:rPr>
+        <w:t xml:space="preserve">Designed mutation-based testing tool for simulating user </w:t>
+      </w:r>
+      <w:r>
+        <w:rPr>
+          <w:u w:val="single"/>
+        </w:rPr>
+        <w:t>behaviors</w:t>
+      </w:r>
+      <w:r>
+        <w:rPr>
+          <w:u w:val="single"/>
+        </w:rPr>
+        <w:t>.</w:t>
+      </w:r>
+      <w:r>
+        <w:rPr>
+          <w:u w:val="single"/>
+        </w:rPr>
+        <w:t xml:space="preserve"> (This uncovered numerous bugs that we had never thought to test for explicitly)</w:t>
+      </w:r>
+    </w:p>
+    <w:p>
+      <w:pPr>
+        <w:pStyle w:val="Textbody"/>
+        <w:numPr>
+          <w:ilvl w:val="0"/>
+          <w:numId w:val="14"/>
+        </w:numPr>
+        <w:rPr>
+          <w:u w:val="single"/>
+        </w:rPr>
+      </w:pPr>
+      <w:r>
+        <w:rPr>
+          <w:u w:val="single"/>
+        </w:rPr>
+        <w:t>Designed meta-programming language for QTP.</w:t>
+      </w:r>
+      <w:r>
+        <w:rPr>
+          <w:u w:val="single"/>
+        </w:rPr>
+        <w:t xml:space="preserve"> (This enabled the QA team to write resilient automated tests that could accommodate changes in the UI)</w:t>
+      </w:r>
+    </w:p>
+    <w:p>
+      <w:pPr>
+        <w:pStyle w:val="Textbody"/>
+        <w:numPr>
+          <w:ilvl w:val="0"/>
+          <w:numId w:val="14"/>
+        </w:numPr>
+      </w:pPr>
+      <w:r>
+        <w:t>Trained QA teams on QTP / Quality Center / LoadRunner.</w:t>
+      </w:r>
+    </w:p>
+    <w:p>
+      <w:pPr>
+        <w:pStyle w:val="Textbody"/>
+        <w:numPr>
+          <w:ilvl w:val="0"/>
+          <w:numId w:val="14"/>
+        </w:numPr>
+      </w:pPr>
+      <w:r>
+        <w:t>Established Manual → Automated Test Case promotion workflow.</w:t>
+      </w:r>
+    </w:p>
+    <w:p>
+      <w:pPr>
+        <w:pStyle w:val="Textbody"/>
+        <w:numPr>
+          <w:ilvl w:val="0"/>
+          <w:numId w:val="14"/>
+        </w:numPr>
+      </w:pPr>
+      <w:r>
+        <w:t>Constructed distributed cluster of QTP machines.</w:t>
+      </w:r>
+    </w:p>
+    <w:p>
+      <w:pPr>
+        <w:pStyle w:val="Textbody"/>
+        <w:numPr>
+          <w:ilvl w:val="0"/>
+          <w:numId w:val="14"/>
+        </w:numPr>
+      </w:pPr>
+      <w:r>
+        <w:t>Deployed and managed QA infrastructure.</w:t>
+      </w:r>
+    </w:p>
+    <w:p>
+      <w:pPr>
+        <w:pStyle w:val="Heading5"/>
+      </w:pPr>
+      <w:r>
+        <w:t>Software Intern</w:t>
+      </w:r>
+      <w:r>
+        <w:tab/>
+        <w:t>(June 2007 – August 2007)</w:t>
+      </w:r>
+    </w:p>
+    <w:p>
+      <w:pPr>
+        <w:pStyle w:val="Textbody"/>
+        <w:numPr>
+          <w:ilvl w:val="0"/>
+          <w:numId w:val="7"/>
+        </w:numPr>
+      </w:pPr>
+      <w:r>
+        <w:t>Served as the lead developer for a reverse-engineering tool.</w:t>
+      </w:r>
+    </w:p>
+    <w:p>
+      <w:pPr>
+        <w:pStyle w:val="Heading4"/>
+      </w:pPr>
+      <w:r>
+        <w:rPr>
+          <w:u w:val="single"/>
+        </w:rPr>
+        <w:t>Air Force Institute of Technology (AFIT)</w:t>
+      </w:r>
+      <w:r>
+        <w:tab/>
+        <w:t>(June 2005 – August 2006)</w:t>
+      </w:r>
+    </w:p>
+    <w:p>
+      <w:pPr>
+        <w:pStyle w:val="SkillsRecap"/>
+      </w:pPr>
+      <w:r>
+        <w:t>C++, Fortran</w:t>
+      </w:r>
+      <w:r>
+        <w:t>, Make</w:t>
+      </w:r>
+    </w:p>
+    <w:p>
+      <w:r>
+        <w:t>I worked as an intern at the Air Force Institute of Technology for 2 summers. During this time, I wrote software to help them conduct stochastic analysis.</w:t>
+      </w:r>
+    </w:p>
+    <w:p>
+      <w:pPr>
+        <w:pStyle w:val="Heading5"/>
+      </w:pPr>
+      <w:r>
+        <w:t>Software Intern</w:t>
+      </w:r>
+      <w:r>
+        <w:tab/>
+        <w:t>(June 2006 – August 2006)</w:t>
+      </w:r>
+    </w:p>
+    <w:p>
+      <w:pPr>
+        <w:pStyle w:val="Textbody"/>
+        <w:numPr>
+          <w:ilvl w:val="0"/>
+          <w:numId w:val="15"/>
+        </w:numPr>
+      </w:pPr>
+      <w:r>
+        <w:t>Implemented a stochastic analysis program that computed probabilities for various types of failures within complex networks.</w:t>
+      </w:r>
+    </w:p>
+    <w:p>
+      <w:pPr>
+        <w:pStyle w:val="Textbody"/>
+        <w:numPr>
+          <w:ilvl w:val="0"/>
+          <w:numId w:val="15"/>
+        </w:numPr>
+      </w:pPr>
+      <w:r>
+        <w:t>Discovered a flaw in one of AFIT's algorithms.  This flaw could cause the algorithm to produce probabilities that were outside of the range [0, 1].</w:t>
+      </w:r>
+    </w:p>
+    <w:p>
+      <w:pPr>
+        <w:pStyle w:val="Heading5"/>
+      </w:pPr>
+      <w:r>
+        <w:t>Software Intern</w:t>
+      </w:r>
+      <w:r>
+        <w:tab/>
+        <w:t>(June 2005 – August 2005)</w:t>
+      </w:r>
+    </w:p>
+    <w:p>
+      <w:pPr>
+        <w:pStyle w:val="Textbody"/>
+        <w:numPr>
+          <w:ilvl w:val="0"/>
+          <w:numId w:val="16"/>
+        </w:numPr>
+      </w:pPr>
+      <w:r>
+        <w:t>Translated a stochastic analysis program from Fortran to C++.</w:t>
+      </w:r>
+    </w:p>
+    <w:p>
+      <w:pPr>
+        <w:pStyle w:val="Textbody"/>
+        <w:numPr>
+          <w:ilvl w:val="0"/>
+          <w:numId w:val="16"/>
+        </w:numPr>
+      </w:pPr>
+      <w:r>
+        <w:t>Extended the program to allow for arbitrary probability curves and precision.</w:t>
+      </w:r>
+    </w:p>
+    <w:p>
+      <w:pPr>
+        <w:pStyle w:val="Heading3"/>
+      </w:pPr>
+      <w:r>
+        <w:lastRenderedPageBreak/>
+        <w:t>Education</w:t>
+      </w:r>
+    </w:p>
+    <w:p>
+      <w:pPr>
+        <w:pStyle w:val="Education"/>
+        <w:numPr>
+          <w:ilvl w:val="0"/>
+          <w:numId w:val="10"/>
+        </w:numPr>
+      </w:pPr>
+      <w:proofErr w:type="spellStart"/>
+      <w:proofErr w:type="gramStart"/>
+      <w:r>
+        <w:t>Bachelors</w:t>
+      </w:r>
+      <w:proofErr w:type="spellEnd"/>
+      <w:r>
+        <w:t xml:space="preserve"> of Science</w:t>
+      </w:r>
+      <w:proofErr w:type="gramEnd"/>
+      <w:r>
+        <w:t xml:space="preserve"> in Mathematics</w:t>
+      </w:r>
+      <w:r>
+        <w:tab/>
+        <w:t>(Case Western Reserve University, 2008)</w:t>
+      </w:r>
+    </w:p>
+    <w:p>
+      <w:pPr>
+        <w:pStyle w:val="Heading3"/>
+      </w:pPr>
+      <w:r>
         <w:t>Professional Skills</w:t>
       </w:r>
     </w:p>
@@ -397,13 +2471,7 @@
               <w:pStyle w:val="TableContents"/>
             </w:pPr>
             <w:r>
-              <w:t>Project Management, Requirements Gathering, Road-mapping, Documentation, Code Reviews</w:t>
-            </w:r>
-            <w:r>
-              <w:t>, Process Improvement</w:t>
-            </w:r>
-            <w:r>
-              <w:t>, Software Architecture</w:t>
+              <w:t>Project Management, Requirements Gathering, Road-mapping, Documentation, Code Reviews, Process Improvement, Software Architecture</w:t>
             </w:r>
           </w:p>
         </w:tc>
@@ -513,16 +2581,7 @@
             </w:r>
             <w:proofErr w:type="spellEnd"/>
             <w:r>
-              <w:t xml:space="preserve">, </w:t>
-            </w:r>
-            <w:r>
-              <w:t xml:space="preserve">Typescript, </w:t>
-            </w:r>
-            <w:r>
-              <w:t>Ruby, Java, C#, C++, C</w:t>
-            </w:r>
-            <w:r>
-              <w:t>, Bash</w:t>
+              <w:t>, Typescript, Ruby, Java, C#, C++, C, Bash</w:t>
             </w:r>
           </w:p>
         </w:tc>
@@ -547,10 +2606,7 @@
               <w:pStyle w:val="TableHeading"/>
             </w:pPr>
             <w:r>
-              <w:t>Frontend</w:t>
-            </w:r>
-            <w:r>
-              <w:t xml:space="preserve"> Tooling</w:t>
+              <w:t>Frontend Tooling</w:t>
             </w:r>
           </w:p>
         </w:tc>
@@ -582,10 +2638,7 @@
             </w:r>
             <w:proofErr w:type="spellEnd"/>
             <w:r>
-              <w:t xml:space="preserve">, Babel, </w:t>
-            </w:r>
-            <w:r>
-              <w:t xml:space="preserve">MDX, Tailwind CSS, </w:t>
+              <w:t xml:space="preserve">, Babel, MDX, Tailwind CSS, </w:t>
             </w:r>
             <w:proofErr w:type="spellStart"/>
             <w:r>
@@ -639,19 +2692,7 @@
               <w:pStyle w:val="TableContents"/>
             </w:pPr>
             <w:r>
-              <w:t xml:space="preserve">Koa.js, Express.js, Flask, </w:t>
-            </w:r>
-            <w:r>
-              <w:t xml:space="preserve">Django, </w:t>
-            </w:r>
-            <w:r>
-              <w:t xml:space="preserve">Rails, Sinatra, </w:t>
-            </w:r>
-            <w:r>
-              <w:t>REST, SOAP</w:t>
-            </w:r>
-            <w:r>
-              <w:t xml:space="preserve">, Celery, </w:t>
+              <w:t xml:space="preserve">Koa.js, Express.js, Flask, Django, Rails, Sinatra, REST, SOAP, Celery, </w:t>
             </w:r>
             <w:proofErr w:type="spellStart"/>
             <w:r>
@@ -768,6 +2809,9 @@
             <w:r>
               <w:t>MySQL, PostgreSQL, MSSQL, MongoDB, Redis, Hive, RabbitMQ</w:t>
             </w:r>
+            <w:r>
+              <w:t>, Grafana</w:t>
+            </w:r>
           </w:p>
         </w:tc>
       </w:tr>
@@ -824,16 +2868,7 @@
             </w:r>
             <w:proofErr w:type="spellEnd"/>
             <w:r>
-              <w:t>, Knex.js</w:t>
-            </w:r>
-            <w:r>
-              <w:t xml:space="preserve">, </w:t>
-            </w:r>
-            <w:r>
-              <w:t xml:space="preserve">LINQ, </w:t>
-            </w:r>
-            <w:r>
-              <w:t>Hibernate</w:t>
+              <w:t>, Knex.js, LINQ, Hibernate</w:t>
             </w:r>
           </w:p>
         </w:tc>
@@ -928,10 +2963,7 @@
             </w:r>
             <w:proofErr w:type="spellEnd"/>
             <w:r>
-              <w:t>, Django (models), LINQ</w:t>
-            </w:r>
-            <w:r>
-              <w:t>, Hibernate</w:t>
+              <w:t>, Django (models), LINQ, Hibernate</w:t>
             </w:r>
           </w:p>
         </w:tc>
@@ -984,10 +3016,7 @@
               <w:pStyle w:val="TableContents"/>
             </w:pPr>
             <w:r>
-              <w:t xml:space="preserve">NumPy, Pandas, scikit-learn, </w:t>
-            </w:r>
-            <w:r>
-              <w:t xml:space="preserve">ray, </w:t>
+              <w:t xml:space="preserve">NumPy, Pandas, scikit-learn, ray, </w:t>
             </w:r>
             <w:proofErr w:type="spellStart"/>
             <w:r>
@@ -1074,7 +3103,13 @@
             </w:r>
             <w:proofErr w:type="spellEnd"/>
             <w:r>
-              <w:t xml:space="preserve">, Junit, </w:t>
+              <w:t>, J</w:t>
+            </w:r>
+            <w:r>
+              <w:t>U</w:t>
+            </w:r>
+            <w:r>
+              <w:t xml:space="preserve">nit, </w:t>
             </w:r>
             <w:proofErr w:type="spellStart"/>
             <w:r>
@@ -1188,10 +3223,7 @@
               <w:pStyle w:val="TableContents"/>
             </w:pPr>
             <w:r>
-              <w:t>Hardware Security Modules, PGP, Cryptography</w:t>
-            </w:r>
-            <w:r>
-              <w:t xml:space="preserve">, </w:t>
+              <w:t xml:space="preserve">Hardware Security Modules, PGP, Cryptography, </w:t>
             </w:r>
             <w:proofErr w:type="spellStart"/>
             <w:r>
@@ -1199,10 +3231,7 @@
             </w:r>
             <w:proofErr w:type="spellEnd"/>
             <w:r>
-              <w:t xml:space="preserve"> </w:t>
-            </w:r>
-            <w:r>
-              <w:t>Vault</w:t>
+              <w:t xml:space="preserve"> Vault</w:t>
             </w:r>
           </w:p>
         </w:tc>
@@ -1284,10 +3313,7 @@
               <w:pStyle w:val="TableHeading"/>
             </w:pPr>
             <w:r>
-              <w:t>Dependency Mgmt</w:t>
-            </w:r>
-            <w:r>
-              <w:t>.</w:t>
+              <w:t>Dependency Mgmt.</w:t>
             </w:r>
           </w:p>
         </w:tc>
@@ -1311,10 +3337,7 @@
               <w:pStyle w:val="TableContents"/>
             </w:pPr>
             <w:r>
-              <w:t>P</w:t>
-            </w:r>
-            <w:r>
-              <w:t xml:space="preserve">ip, Poetry, </w:t>
+              <w:t xml:space="preserve">Pip, Poetry, </w:t>
             </w:r>
             <w:proofErr w:type="spellStart"/>
             <w:r>
@@ -1571,16 +3594,7 @@
               <w:pStyle w:val="TableContents"/>
             </w:pPr>
             <w:r>
-              <w:t xml:space="preserve">Terraform, </w:t>
-            </w:r>
-            <w:r>
-              <w:t xml:space="preserve">Kubernetes, </w:t>
-            </w:r>
-            <w:r>
-              <w:t>Capistrano, Fabric</w:t>
-            </w:r>
-            <w:r>
-              <w:t>, Heroku</w:t>
+              <w:t>Terraform, Kubernetes, Capistrano, Fabric, Heroku</w:t>
             </w:r>
           </w:p>
         </w:tc>
@@ -1633,10 +3647,7 @@
               <w:pStyle w:val="TableContents"/>
             </w:pPr>
             <w:r>
-              <w:t>GitLab-CI, Jenkins, Hudson</w:t>
-            </w:r>
-            <w:r>
-              <w:t>, Cruise Control</w:t>
+              <w:t>GitLab-CI, Jenkins, Hudson, Cruise Control</w:t>
             </w:r>
           </w:p>
         </w:tc>
@@ -1795,19 +3806,7 @@
               <w:pStyle w:val="TableContents"/>
             </w:pPr>
             <w:r>
-              <w:t xml:space="preserve">Slack, </w:t>
-            </w:r>
-            <w:r>
-              <w:t xml:space="preserve">Discord, </w:t>
-            </w:r>
-            <w:r>
-              <w:t xml:space="preserve">Teams, Google Suite, Microsoft Suite, </w:t>
-            </w:r>
-            <w:r>
-              <w:t xml:space="preserve">Markdown, </w:t>
-            </w:r>
-            <w:r>
-              <w:t xml:space="preserve">draw.io, </w:t>
+              <w:t xml:space="preserve">Slack, Discord, Teams, Google Suite, Microsoft Suite, Markdown, draw.io, </w:t>
             </w:r>
             <w:proofErr w:type="spellStart"/>
             <w:r>
@@ -1815,1658 +3814,12 @@
             </w:r>
             <w:proofErr w:type="spellEnd"/>
             <w:r>
-              <w:t>, Whimsical</w:t>
-            </w:r>
-            <w:r>
-              <w:t>, Mermaid, QuickTime</w:t>
-            </w:r>
-            <w:r>
-              <w:t>, Confluence</w:t>
+              <w:t>, Whimsical, Mermaid, QuickTime, Confluence</w:t>
             </w:r>
           </w:p>
         </w:tc>
       </w:tr>
     </w:tbl>
-    <w:p>
-      <w:pPr>
-        <w:pStyle w:val="Heading3"/>
-      </w:pPr>
-      <w:r>
-        <w:lastRenderedPageBreak/>
-        <w:t>Professional Experience</w:t>
-      </w:r>
-    </w:p>
-    <w:p>
-      <w:pPr>
-        <w:pStyle w:val="Heading4"/>
-      </w:pPr>
-      <w:r>
-        <w:rPr>
-          <w:u w:val="single"/>
-        </w:rPr>
-        <w:t>Plutometry Corporation</w:t>
-      </w:r>
-      <w:r>
-        <w:tab/>
-        <w:t>(</w:t>
-      </w:r>
-      <w:r>
-        <w:t>October</w:t>
-      </w:r>
-      <w:r>
-        <w:t xml:space="preserve"> 2019 – Present)</w:t>
-      </w:r>
-    </w:p>
-    <w:p>
-      <w:r>
-        <w:t xml:space="preserve">Plutometry utilizes machine learning to make financial predictions for their </w:t>
-      </w:r>
-      <w:r>
-        <w:t>customers</w:t>
-      </w:r>
-      <w:r>
-        <w:t xml:space="preserve"> within a </w:t>
-      </w:r>
-      <w:proofErr w:type="gramStart"/>
-      <w:r>
-        <w:t>highly-secured</w:t>
-      </w:r>
-      <w:proofErr w:type="gramEnd"/>
-      <w:r>
-        <w:t xml:space="preserve"> environment</w:t>
-      </w:r>
-      <w:r>
-        <w:t xml:space="preserve">. </w:t>
-      </w:r>
-      <w:r>
-        <w:t xml:space="preserve">I served as the Lead Developer for </w:t>
-      </w:r>
-      <w:r>
-        <w:t>most of</w:t>
-      </w:r>
-      <w:r>
-        <w:t xml:space="preserve"> their applications, working primarily in Python, Java, and C.</w:t>
-      </w:r>
-    </w:p>
-    <w:p>
-      <w:pPr>
-        <w:pStyle w:val="Heading5"/>
-      </w:pPr>
-      <w:r>
-        <w:t>Principal Software Engineer</w:t>
-      </w:r>
-      <w:r>
-        <w:tab/>
-      </w:r>
-      <w:r>
-        <w:rPr>
-          <w:i/>
-          <w:iCs/>
-        </w:rPr>
-        <w:t>(</w:t>
-      </w:r>
-      <w:r>
-        <w:rPr>
-          <w:i/>
-          <w:iCs/>
-        </w:rPr>
-        <w:t>October</w:t>
-      </w:r>
-      <w:r>
-        <w:rPr>
-          <w:i/>
-          <w:iCs/>
-        </w:rPr>
-        <w:t xml:space="preserve"> </w:t>
-      </w:r>
-      <w:r>
-        <w:rPr>
-          <w:i/>
-          <w:iCs/>
-        </w:rPr>
-        <w:t>2019</w:t>
-      </w:r>
-      <w:r>
-        <w:rPr>
-          <w:i/>
-          <w:iCs/>
-        </w:rPr>
-        <w:t xml:space="preserve"> – </w:t>
-      </w:r>
-      <w:r>
-        <w:rPr>
-          <w:i/>
-          <w:iCs/>
-        </w:rPr>
-        <w:t>January 2024</w:t>
-      </w:r>
-      <w:r>
-        <w:rPr>
-          <w:i/>
-          <w:iCs/>
-        </w:rPr>
-        <w:t>)</w:t>
-      </w:r>
-    </w:p>
-    <w:p>
-      <w:r>
-        <w:t xml:space="preserve">I was initially recruited to implement </w:t>
-      </w:r>
-      <w:r>
-        <w:t>a proprietary Blinding Token technology</w:t>
-      </w:r>
-      <w:r>
-        <w:t xml:space="preserve"> on a Hardware Security Module. Afterwards, I served as the </w:t>
-      </w:r>
-      <w:r>
-        <w:t xml:space="preserve">company’s </w:t>
-      </w:r>
-      <w:r>
-        <w:t>Lead Developer</w:t>
-      </w:r>
-      <w:r>
-        <w:t>.</w:t>
-      </w:r>
-    </w:p>
-    <w:p>
-      <w:pPr>
-        <w:pStyle w:val="ListParagraph"/>
-        <w:numPr>
-          <w:ilvl w:val="0"/>
-          <w:numId w:val="11"/>
-        </w:numPr>
-        <w:contextualSpacing w:val="0"/>
-        <w:rPr>
-          <w:u w:val="single"/>
-        </w:rPr>
-      </w:pPr>
-      <w:r>
-        <w:rPr>
-          <w:u w:val="single"/>
-        </w:rPr>
-        <w:t>Delivered</w:t>
-      </w:r>
-      <w:r>
-        <w:rPr>
-          <w:u w:val="single"/>
-        </w:rPr>
-        <w:t xml:space="preserve"> </w:t>
-      </w:r>
-      <w:proofErr w:type="spellStart"/>
-      <w:r>
-        <w:rPr>
-          <w:u w:val="single"/>
-        </w:rPr>
-        <w:t>Plutometry’s</w:t>
-      </w:r>
-      <w:proofErr w:type="spellEnd"/>
-      <w:r>
-        <w:rPr>
-          <w:u w:val="single"/>
-        </w:rPr>
-        <w:t xml:space="preserve"> first revenue-generating </w:t>
-      </w:r>
-      <w:r>
-        <w:rPr>
-          <w:u w:val="single"/>
-        </w:rPr>
-        <w:t>platform</w:t>
-      </w:r>
-      <w:r>
-        <w:rPr>
-          <w:u w:val="single"/>
-        </w:rPr>
-        <w:t xml:space="preserve">. (Defined the scope, gathered requirements, established roadmaps, collaborated across teams, coached engineers, </w:t>
-      </w:r>
-      <w:r>
-        <w:rPr>
-          <w:u w:val="single"/>
-        </w:rPr>
-        <w:t xml:space="preserve">implemented key components, </w:t>
-      </w:r>
-      <w:r>
-        <w:rPr>
-          <w:u w:val="single"/>
-        </w:rPr>
-        <w:t>provided operational support, etc.)</w:t>
-      </w:r>
-    </w:p>
-    <w:p>
-      <w:pPr>
-        <w:pStyle w:val="ListParagraph"/>
-        <w:numPr>
-          <w:ilvl w:val="0"/>
-          <w:numId w:val="11"/>
-        </w:numPr>
-        <w:contextualSpacing w:val="0"/>
-        <w:rPr>
-          <w:u w:val="single"/>
-        </w:rPr>
-      </w:pPr>
-      <w:r>
-        <w:rPr>
-          <w:u w:val="single"/>
-        </w:rPr>
-        <w:t>Reduced</w:t>
-      </w:r>
-      <w:r>
-        <w:rPr>
-          <w:u w:val="single"/>
-        </w:rPr>
-        <w:t xml:space="preserve"> the end-to-end </w:t>
-      </w:r>
-      <w:r>
-        <w:rPr>
-          <w:u w:val="single"/>
-        </w:rPr>
-        <w:t>execution time</w:t>
-      </w:r>
-      <w:r>
-        <w:rPr>
-          <w:u w:val="single"/>
-        </w:rPr>
-        <w:t xml:space="preserve"> of Wealthpoint by </w:t>
-      </w:r>
-      <w:r>
-        <w:rPr>
-          <w:u w:val="single"/>
-        </w:rPr>
-        <w:t>a factor of 200</w:t>
-      </w:r>
-      <w:r>
-        <w:rPr>
-          <w:u w:val="single"/>
-        </w:rPr>
-        <w:t>, thus enabling Plutometry to conclude its pilot program and graduate to a national rollout.</w:t>
-      </w:r>
-    </w:p>
-    <w:p>
-      <w:pPr>
-        <w:pStyle w:val="ListParagraph"/>
-        <w:numPr>
-          <w:ilvl w:val="0"/>
-          <w:numId w:val="11"/>
-        </w:numPr>
-        <w:contextualSpacing w:val="0"/>
-      </w:pPr>
-      <w:r>
-        <w:t>Established Project Management practices.</w:t>
-      </w:r>
-      <w:r>
-        <w:t xml:space="preserve"> (Setup JIRA, trained staff on agile methodologies, served as the scrum master)</w:t>
-      </w:r>
-    </w:p>
-    <w:p>
-      <w:pPr>
-        <w:pStyle w:val="ListParagraph"/>
-        <w:numPr>
-          <w:ilvl w:val="0"/>
-          <w:numId w:val="11"/>
-        </w:numPr>
-        <w:contextualSpacing w:val="0"/>
-      </w:pPr>
-      <w:r>
-        <w:t>Promoted SDLC Best Practices. (</w:t>
-      </w:r>
-      <w:r>
-        <w:t>T</w:t>
-      </w:r>
-      <w:r>
-        <w:t>est coverage, code reviews, continuous integration, release management, internal libraries, private package registries, documentation)</w:t>
-      </w:r>
-    </w:p>
-    <w:p>
-      <w:pPr>
-        <w:pStyle w:val="ListParagraph"/>
-        <w:numPr>
-          <w:ilvl w:val="0"/>
-          <w:numId w:val="11"/>
-        </w:numPr>
-        <w:contextualSpacing w:val="0"/>
-      </w:pPr>
-      <w:r>
-        <w:t xml:space="preserve">Defined the Mathematical Underpinnings for </w:t>
-      </w:r>
-      <w:proofErr w:type="spellStart"/>
-      <w:r>
-        <w:t>Plutometry’s</w:t>
-      </w:r>
-      <w:proofErr w:type="spellEnd"/>
-      <w:r>
-        <w:t xml:space="preserve"> Machine Learning Models. (Standardized terminology, untangled key concepts, defined</w:t>
-      </w:r>
-      <w:r>
-        <w:t xml:space="preserve"> mathematical</w:t>
-      </w:r>
-      <w:r>
-        <w:t xml:space="preserve"> operations)</w:t>
-      </w:r>
-    </w:p>
-    <w:p>
-      <w:pPr>
-        <w:pStyle w:val="ListParagraph"/>
-        <w:numPr>
-          <w:ilvl w:val="0"/>
-          <w:numId w:val="11"/>
-        </w:numPr>
-        <w:contextualSpacing w:val="0"/>
-      </w:pPr>
-      <w:r>
-        <w:t xml:space="preserve">Provided key insights that </w:t>
-      </w:r>
-      <w:r>
-        <w:t xml:space="preserve">often </w:t>
-      </w:r>
-      <w:r>
-        <w:t xml:space="preserve">reshaped the way the research team conceptualized things. (Ex: demonstrated ways to quantify the topological </w:t>
-      </w:r>
-      <w:r>
-        <w:t xml:space="preserve">characteristics of </w:t>
-      </w:r>
-      <w:r>
-        <w:t>the</w:t>
-      </w:r>
-      <w:r>
-        <w:t xml:space="preserve"> models, which ultimately helped the team understand some counterintuitive </w:t>
-      </w:r>
-      <w:r>
-        <w:t>observations</w:t>
-      </w:r>
-      <w:r>
-        <w:t>.</w:t>
-      </w:r>
-      <w:r>
-        <w:t>)</w:t>
-      </w:r>
-    </w:p>
-    <w:p>
-      <w:pPr>
-        <w:pStyle w:val="ListParagraph"/>
-        <w:numPr>
-          <w:ilvl w:val="0"/>
-          <w:numId w:val="11"/>
-        </w:numPr>
-        <w:contextualSpacing w:val="0"/>
-      </w:pPr>
-      <w:r>
-        <w:t xml:space="preserve">Delivered a new “Model Laboratory” platform that empowered the </w:t>
-      </w:r>
-      <w:r>
-        <w:t>R</w:t>
-      </w:r>
-      <w:r>
-        <w:t xml:space="preserve">esearch </w:t>
-      </w:r>
-      <w:r>
-        <w:t>T</w:t>
-      </w:r>
-      <w:r>
-        <w:t xml:space="preserve">eam to train and test </w:t>
-      </w:r>
-      <w:r>
-        <w:t xml:space="preserve">models on their own without </w:t>
-      </w:r>
-      <w:r>
-        <w:t>requiring</w:t>
-      </w:r>
-      <w:r>
-        <w:t xml:space="preserve"> assistance from the </w:t>
-      </w:r>
-      <w:r>
-        <w:t>E</w:t>
-      </w:r>
-      <w:r>
-        <w:t xml:space="preserve">ngineering </w:t>
-      </w:r>
-      <w:r>
-        <w:t>T</w:t>
-      </w:r>
-      <w:r>
-        <w:t>eam.</w:t>
-      </w:r>
-    </w:p>
-    <w:p>
-      <w:pPr>
-        <w:pStyle w:val="Heading5"/>
-        <w:rPr>
-          <w:i/>
-          <w:iCs/>
-        </w:rPr>
-      </w:pPr>
-      <w:r>
-        <w:t>Principal Software Engineer</w:t>
-      </w:r>
-      <w:r>
-        <w:tab/>
-      </w:r>
-      <w:r>
-        <w:rPr>
-          <w:i/>
-          <w:iCs/>
-        </w:rPr>
-        <w:t>(</w:t>
-      </w:r>
-      <w:r>
-        <w:rPr>
-          <w:i/>
-          <w:iCs/>
-        </w:rPr>
-        <w:t>June</w:t>
-      </w:r>
-      <w:r>
-        <w:rPr>
-          <w:i/>
-          <w:iCs/>
-        </w:rPr>
-        <w:t xml:space="preserve"> 20</w:t>
-      </w:r>
-      <w:r>
-        <w:rPr>
-          <w:i/>
-          <w:iCs/>
-        </w:rPr>
-        <w:t>24</w:t>
-      </w:r>
-      <w:r>
-        <w:rPr>
-          <w:i/>
-          <w:iCs/>
-        </w:rPr>
-        <w:t xml:space="preserve"> – Present)</w:t>
-      </w:r>
-    </w:p>
-    <w:p>
-      <w:r>
-        <w:t>I returned to Plutometry on a temporary basis to help them navigate through a critical period and train their new engineers. As such, my work during this brief period was fairly limited in scope.</w:t>
-      </w:r>
-    </w:p>
-    <w:p>
-      <w:pPr>
-        <w:pStyle w:val="ListParagraph"/>
-        <w:numPr>
-          <w:ilvl w:val="0"/>
-          <w:numId w:val="11"/>
-        </w:numPr>
-        <w:contextualSpacing w:val="0"/>
-      </w:pPr>
-      <w:r>
-        <w:t>Repaired the infrastructure that was critical to product delivery. (AWS, Azure, Vault, Kubernetes Clusters, GitLab, Nexus, SonarQube, and more)</w:t>
-      </w:r>
-    </w:p>
-    <w:p>
-      <w:pPr>
-        <w:pStyle w:val="ListParagraph"/>
-        <w:numPr>
-          <w:ilvl w:val="0"/>
-          <w:numId w:val="11"/>
-        </w:numPr>
-        <w:contextualSpacing w:val="0"/>
-      </w:pPr>
-      <w:r>
-        <w:t>Guided Customers through operational workflows and ensured that their financial predictions were delivered on schedule.</w:t>
-      </w:r>
-    </w:p>
-    <w:p>
-      <w:pPr>
-        <w:pStyle w:val="ListParagraph"/>
-        <w:numPr>
-          <w:ilvl w:val="0"/>
-          <w:numId w:val="11"/>
-        </w:numPr>
-        <w:contextualSpacing w:val="0"/>
-      </w:pPr>
-      <w:r>
-        <w:t>Authored onboarding procedures for new team members.</w:t>
-      </w:r>
-    </w:p>
-    <w:p>
-      <w:pPr>
-        <w:pStyle w:val="ListParagraph"/>
-        <w:numPr>
-          <w:ilvl w:val="0"/>
-          <w:numId w:val="11"/>
-        </w:numPr>
-        <w:contextualSpacing w:val="0"/>
-      </w:pPr>
-      <w:r>
-        <w:t>Trained new team members.</w:t>
-      </w:r>
-    </w:p>
-    <w:p>
-      <w:pPr>
-        <w:pStyle w:val="Heading4"/>
-      </w:pPr>
-      <w:r>
-        <w:rPr>
-          <w:u w:val="single"/>
-        </w:rPr>
-        <w:t>33Across</w:t>
-      </w:r>
-      <w:r>
-        <w:tab/>
-        <w:t>(</w:t>
-      </w:r>
-      <w:r>
-        <w:t>May 2016</w:t>
-      </w:r>
-      <w:r>
-        <w:t xml:space="preserve"> – </w:t>
-      </w:r>
-      <w:r>
-        <w:t>October 2019</w:t>
-      </w:r>
-      <w:r>
-        <w:t>)</w:t>
-      </w:r>
-    </w:p>
-    <w:p>
-      <w:r>
-        <w:t xml:space="preserve">33Across maintains infrastructure that delivers online advertisements to web sites. During my tenure, the business sought to create a new platform that delivered advertisements using a modern technique known as “Server-Side Header Bidding”. </w:t>
-      </w:r>
-      <w:r>
-        <w:t>I was the technical lead for this initiative</w:t>
-      </w:r>
-      <w:r>
-        <w:t xml:space="preserve"> </w:t>
-      </w:r>
-      <w:r>
-        <w:t>and many others</w:t>
-      </w:r>
-      <w:r>
-        <w:t xml:space="preserve">, which demanded expertise in both </w:t>
-      </w:r>
-      <w:r>
-        <w:t>JavaScript</w:t>
-      </w:r>
-      <w:r>
-        <w:t xml:space="preserve"> (Node.js) and Ruby.</w:t>
-      </w:r>
-    </w:p>
-    <w:p>
-      <w:pPr>
-        <w:pStyle w:val="Heading5"/>
-      </w:pPr>
-      <w:r>
-        <w:t>Principal Software Engineer</w:t>
-      </w:r>
-      <w:r>
-        <w:tab/>
-      </w:r>
-      <w:r>
-        <w:rPr>
-          <w:i/>
-          <w:iCs/>
-        </w:rPr>
-        <w:t>(</w:t>
-      </w:r>
-      <w:r>
-        <w:rPr>
-          <w:i/>
-          <w:iCs/>
-        </w:rPr>
-        <w:t>May 2016</w:t>
-      </w:r>
-      <w:r>
-        <w:rPr>
-          <w:i/>
-          <w:iCs/>
-        </w:rPr>
-        <w:t xml:space="preserve"> – </w:t>
-      </w:r>
-      <w:r>
-        <w:rPr>
-          <w:i/>
-          <w:iCs/>
-        </w:rPr>
-        <w:t>October 2019</w:t>
-      </w:r>
-      <w:r>
-        <w:rPr>
-          <w:i/>
-          <w:iCs/>
-        </w:rPr>
-        <w:t>)</w:t>
-      </w:r>
-    </w:p>
-    <w:p>
-      <w:r>
-        <w:t>I was initially recruited to help 33Across modernize the UI for their Unified Dashboard. Soon afterwards, I was promoted to Principal Software Engineer and served as an advisor across numerous projects.</w:t>
-      </w:r>
-    </w:p>
-    <w:p>
-      <w:pPr>
-        <w:pStyle w:val="ListParagraph"/>
-        <w:numPr>
-          <w:ilvl w:val="0"/>
-          <w:numId w:val="11"/>
-        </w:numPr>
-        <w:contextualSpacing w:val="0"/>
-        <w:rPr>
-          <w:u w:val="single"/>
-        </w:rPr>
-      </w:pPr>
-      <w:r>
-        <w:rPr>
-          <w:u w:val="single"/>
-        </w:rPr>
-        <w:lastRenderedPageBreak/>
-        <w:t xml:space="preserve">Architected </w:t>
-      </w:r>
-      <w:r>
-        <w:rPr>
-          <w:u w:val="single"/>
-        </w:rPr>
-        <w:t>a</w:t>
-      </w:r>
-      <w:r>
-        <w:rPr>
-          <w:u w:val="single"/>
-        </w:rPr>
-        <w:t xml:space="preserve"> </w:t>
-      </w:r>
-      <w:proofErr w:type="gramStart"/>
-      <w:r>
-        <w:rPr>
-          <w:u w:val="single"/>
-        </w:rPr>
-        <w:t>globally-available</w:t>
-      </w:r>
-      <w:proofErr w:type="gramEnd"/>
-      <w:r>
-        <w:rPr>
-          <w:u w:val="single"/>
-        </w:rPr>
-        <w:t xml:space="preserve"> advertisement delivery platform </w:t>
-      </w:r>
-      <w:r>
-        <w:rPr>
-          <w:u w:val="single"/>
-        </w:rPr>
-        <w:t>that served millions of requests per minute with a target latency of 5ms per request</w:t>
-      </w:r>
-      <w:r>
-        <w:rPr>
-          <w:u w:val="single"/>
-        </w:rPr>
-        <w:t>.</w:t>
-      </w:r>
-    </w:p>
-    <w:p>
-      <w:pPr>
-        <w:pStyle w:val="ListParagraph"/>
-        <w:numPr>
-          <w:ilvl w:val="0"/>
-          <w:numId w:val="11"/>
-        </w:numPr>
-        <w:contextualSpacing w:val="0"/>
-      </w:pPr>
-      <w:r>
-        <w:t>Promoted SDLC Best Practices. (Test coverage, code reviews, continuous integration, release management, internal libraries, private package registries, documentation)</w:t>
-      </w:r>
-    </w:p>
-    <w:p>
-      <w:pPr>
-        <w:pStyle w:val="ListParagraph"/>
-        <w:numPr>
-          <w:ilvl w:val="0"/>
-          <w:numId w:val="11"/>
-        </w:numPr>
-        <w:contextualSpacing w:val="0"/>
-      </w:pPr>
-      <w:r>
-        <w:t xml:space="preserve">Coordinated the delivery of numerous software projects. (Gathered requirements, defined scope, established roadmaps, collaborated across teams, coached engineers, </w:t>
-      </w:r>
-      <w:r>
-        <w:t xml:space="preserve">implemented key components, </w:t>
-      </w:r>
-      <w:r>
-        <w:t>etc.)</w:t>
-      </w:r>
-    </w:p>
-    <w:p>
-      <w:pPr>
-        <w:pStyle w:val="ListParagraph"/>
-        <w:numPr>
-          <w:ilvl w:val="0"/>
-          <w:numId w:val="11"/>
-        </w:numPr>
-        <w:contextualSpacing w:val="0"/>
-      </w:pPr>
-      <w:r>
-        <w:t>Designed and implemented several experimental technologies. (Tooling for syndicating the rollout of advertisement preferences across platforms, specialized pattern matcher</w:t>
-      </w:r>
-      <w:r>
-        <w:t>s</w:t>
-      </w:r>
-      <w:r>
-        <w:t>, declarative languages for policy and enforcement)</w:t>
-      </w:r>
-    </w:p>
-    <w:p>
-      <w:pPr>
-        <w:pStyle w:val="Heading4"/>
-      </w:pPr>
-      <w:proofErr w:type="spellStart"/>
-      <w:r>
-        <w:rPr>
-          <w:u w:val="single"/>
-        </w:rPr>
-        <w:t>Arclia</w:t>
-      </w:r>
-      <w:proofErr w:type="spellEnd"/>
-      <w:r>
-        <w:rPr>
-          <w:u w:val="single"/>
-        </w:rPr>
-        <w:t xml:space="preserve"> LLC</w:t>
-      </w:r>
-      <w:r>
-        <w:tab/>
-        <w:t>(July 2014 – Present)</w:t>
-      </w:r>
-    </w:p>
-    <w:p>
-      <w:r>
-        <w:t xml:space="preserve">I launched </w:t>
-      </w:r>
-      <w:proofErr w:type="spellStart"/>
-      <w:r>
-        <w:t>Arclia</w:t>
-      </w:r>
-      <w:proofErr w:type="spellEnd"/>
-      <w:r>
-        <w:t xml:space="preserve"> LLC so that I could take on contract work from local startup companies</w:t>
-      </w:r>
-      <w:r>
-        <w:t>.</w:t>
-      </w:r>
-      <w:r>
-        <w:t xml:space="preserve"> My contracts with 33Across and Plutometry </w:t>
-      </w:r>
-      <w:r>
-        <w:t>quickly converted</w:t>
-      </w:r>
-      <w:r>
-        <w:t xml:space="preserve"> into full-time employment.</w:t>
-      </w:r>
-    </w:p>
-    <w:p>
-      <w:pPr>
-        <w:pStyle w:val="Heading5"/>
-      </w:pPr>
-      <w:r>
-        <w:t>Owner + Principal Software Engineer</w:t>
-      </w:r>
-      <w:r>
-        <w:tab/>
-      </w:r>
-      <w:r>
-        <w:rPr>
-          <w:i/>
-          <w:iCs/>
-        </w:rPr>
-        <w:t>(Ju</w:t>
-      </w:r>
-      <w:r>
-        <w:rPr>
-          <w:i/>
-          <w:iCs/>
-        </w:rPr>
-        <w:t>ly</w:t>
-      </w:r>
-      <w:r>
-        <w:rPr>
-          <w:i/>
-          <w:iCs/>
-        </w:rPr>
-        <w:t xml:space="preserve"> 201</w:t>
-      </w:r>
-      <w:r>
-        <w:rPr>
-          <w:i/>
-          <w:iCs/>
-        </w:rPr>
-        <w:t>4</w:t>
-      </w:r>
-      <w:r>
-        <w:rPr>
-          <w:i/>
-          <w:iCs/>
-        </w:rPr>
-        <w:t xml:space="preserve"> – Present)</w:t>
-      </w:r>
-    </w:p>
-    <w:p>
-      <w:pPr>
-        <w:pStyle w:val="ListParagraph"/>
-        <w:numPr>
-          <w:ilvl w:val="0"/>
-          <w:numId w:val="11"/>
-        </w:numPr>
-        <w:contextualSpacing w:val="0"/>
-      </w:pPr>
-      <w:r>
-        <w:t>Guided Startup Founders toward clear Product Visions.</w:t>
-      </w:r>
-    </w:p>
-    <w:p>
-      <w:pPr>
-        <w:pStyle w:val="ListParagraph"/>
-        <w:numPr>
-          <w:ilvl w:val="0"/>
-          <w:numId w:val="11"/>
-        </w:numPr>
-        <w:contextualSpacing w:val="0"/>
-      </w:pPr>
-      <w:r>
-        <w:t>Developed Prototypes and Minimum-Viable Products that could be shopped around to potential Customers.</w:t>
-      </w:r>
-    </w:p>
-    <w:p>
-      <w:pPr>
-        <w:pStyle w:val="ListParagraph"/>
-        <w:numPr>
-          <w:ilvl w:val="0"/>
-          <w:numId w:val="11"/>
-        </w:numPr>
-        <w:contextualSpacing w:val="0"/>
-      </w:pPr>
-      <w:r>
-        <w:t>Adopted codebases and improved their code quality. (Tackled performance bottlenecks, refactored code for maintainability, mitigated security issues, automated deployments</w:t>
-      </w:r>
-      <w:r>
-        <w:t>, renovated user interfaces</w:t>
-      </w:r>
-      <w:r>
-        <w:t>)</w:t>
-      </w:r>
-    </w:p>
-    <w:p>
-      <w:pPr>
-        <w:pStyle w:val="ListParagraph"/>
-        <w:numPr>
-          <w:ilvl w:val="0"/>
-          <w:numId w:val="11"/>
-        </w:numPr>
-        <w:contextualSpacing w:val="0"/>
-      </w:pPr>
-      <w:r>
-        <w:t>Established Project Management practices.</w:t>
-      </w:r>
-      <w:r>
-        <w:t xml:space="preserve"> (Introduced companies to JIRA and other solutions, trained staff members on agile methodologies, served as the scrum master)</w:t>
-      </w:r>
-    </w:p>
-    <w:p>
-      <w:pPr>
-        <w:pStyle w:val="ListParagraph"/>
-        <w:numPr>
-          <w:ilvl w:val="0"/>
-          <w:numId w:val="11"/>
-        </w:numPr>
-        <w:contextualSpacing w:val="0"/>
-      </w:pPr>
-      <w:r>
-        <w:t>Introduced SDLC Best Practices. (</w:t>
-      </w:r>
-      <w:r>
-        <w:t>T</w:t>
-      </w:r>
-      <w:r>
-        <w:t>est coverage, code reviews, continuous integration, release management, internal libraries, documentation)</w:t>
-      </w:r>
-    </w:p>
-    <w:p>
-      <w:pPr>
-        <w:pStyle w:val="Heading4"/>
-      </w:pPr>
-      <w:r>
-        <w:rPr>
-          <w:u w:val="single"/>
-        </w:rPr>
-        <w:t>JIBE</w:t>
-      </w:r>
-      <w:r>
-        <w:tab/>
-        <w:t>(June 2013 – June 2015)</w:t>
-      </w:r>
-    </w:p>
-    <w:p>
-      <w:r>
-        <w:t xml:space="preserve">JIBE significantly improved the user experience for job applicants without forcing companies to switch to a new Applicant Tracking System. Behind the scenes, this meant that the integration engineers had to invent clever ways to </w:t>
-      </w:r>
-      <w:r>
-        <w:t>automate</w:t>
-      </w:r>
-      <w:r>
-        <w:t xml:space="preserve"> legacy software that was never designed to be automated.</w:t>
-      </w:r>
-    </w:p>
-    <w:p>
-      <w:pPr>
-        <w:pStyle w:val="Heading5"/>
-      </w:pPr>
-      <w:r>
-        <w:t>Senior Automation Engineer</w:t>
-      </w:r>
-      <w:r>
-        <w:tab/>
-        <w:t xml:space="preserve">(June 2013 – </w:t>
-      </w:r>
-      <w:r>
-        <w:t>June 2015</w:t>
-      </w:r>
-      <w:r>
-        <w:t>)</w:t>
-      </w:r>
-    </w:p>
-    <w:p>
-      <w:r>
-        <w:t>I primarily focused on re-architecting the JIBE Apply backend for long-term maintainability</w:t>
-      </w:r>
-      <w:r>
-        <w:t>, reliability,</w:t>
-      </w:r>
-      <w:r>
-        <w:t xml:space="preserve"> and scalability.</w:t>
-      </w:r>
-    </w:p>
-    <w:p>
-      <w:pPr>
-        <w:pStyle w:val="ListParagraph"/>
-        <w:numPr>
-          <w:ilvl w:val="0"/>
-          <w:numId w:val="11"/>
-        </w:numPr>
-        <w:contextualSpacing w:val="0"/>
-      </w:pPr>
-      <w:r>
-        <w:t>Instilled a culture of code reuse. (</w:t>
-      </w:r>
-      <w:r>
-        <w:t xml:space="preserve">Encouraged </w:t>
-      </w:r>
-      <w:r>
-        <w:t>integration engineers</w:t>
-      </w:r>
-      <w:r>
-        <w:t xml:space="preserve"> to create small libraries that solved specific problems. Worked with IT to </w:t>
-      </w:r>
-      <w:r>
-        <w:t>provision</w:t>
-      </w:r>
-      <w:r>
-        <w:t xml:space="preserve"> a private package registry.)</w:t>
-      </w:r>
-    </w:p>
-    <w:p>
-      <w:pPr>
-        <w:pStyle w:val="ListParagraph"/>
-        <w:numPr>
-          <w:ilvl w:val="0"/>
-          <w:numId w:val="11"/>
-        </w:numPr>
-        <w:contextualSpacing w:val="0"/>
-      </w:pPr>
-      <w:r>
-        <w:t>Standardized core infrastructure across customer integrations.</w:t>
-      </w:r>
-    </w:p>
-    <w:p>
-      <w:pPr>
-        <w:pStyle w:val="ListParagraph"/>
-        <w:numPr>
-          <w:ilvl w:val="0"/>
-          <w:numId w:val="11"/>
-        </w:numPr>
-        <w:contextualSpacing w:val="0"/>
-      </w:pPr>
-      <w:r>
-        <w:t>Provided architectural oversight.</w:t>
-      </w:r>
-    </w:p>
-    <w:p>
-      <w:pPr>
-        <w:pStyle w:val="ListParagraph"/>
-        <w:numPr>
-          <w:ilvl w:val="0"/>
-          <w:numId w:val="11"/>
-        </w:numPr>
-        <w:contextualSpacing w:val="0"/>
-        <w:rPr>
-          <w:u w:val="single"/>
-        </w:rPr>
-      </w:pPr>
-      <w:r>
-        <w:rPr>
-          <w:u w:val="single"/>
-        </w:rPr>
-        <w:t>Improved the efficiency of the integration engineering team by over 1000%</w:t>
-      </w:r>
-      <w:r>
-        <w:rPr>
-          <w:u w:val="single"/>
-        </w:rPr>
-        <w:t>.</w:t>
-      </w:r>
-    </w:p>
-    <w:p>
-      <w:pPr>
-        <w:pStyle w:val="ListParagraph"/>
-        <w:numPr>
-          <w:ilvl w:val="1"/>
-          <w:numId w:val="11"/>
-        </w:numPr>
-        <w:contextualSpacing w:val="0"/>
-        <w:rPr>
-          <w:u w:val="single"/>
-        </w:rPr>
-      </w:pPr>
-      <w:r>
-        <w:rPr>
-          <w:u w:val="single"/>
-        </w:rPr>
-        <w:t>Authored numerous libraries that encapsulated techniques for reliable UI automation.</w:t>
-      </w:r>
-    </w:p>
-    <w:p>
-      <w:pPr>
-        <w:pStyle w:val="ListParagraph"/>
-        <w:numPr>
-          <w:ilvl w:val="1"/>
-          <w:numId w:val="11"/>
-        </w:numPr>
-        <w:contextualSpacing w:val="0"/>
-        <w:rPr>
-          <w:u w:val="single"/>
-        </w:rPr>
-      </w:pPr>
-      <w:r>
-        <w:rPr>
-          <w:u w:val="single"/>
-        </w:rPr>
-        <w:t xml:space="preserve">Wrote </w:t>
-      </w:r>
-      <w:r>
-        <w:rPr>
-          <w:u w:val="single"/>
-        </w:rPr>
-        <w:t xml:space="preserve">a compiler that emitted all valid workflows for each client. </w:t>
-      </w:r>
-      <w:r>
-        <w:rPr>
-          <w:u w:val="single"/>
-        </w:rPr>
-        <w:t xml:space="preserve">This enabled the engineers to write a single high-level specification for each client rather than maintaining </w:t>
-      </w:r>
-      <w:r>
-        <w:rPr>
-          <w:u w:val="single"/>
-        </w:rPr>
-        <w:t>hundreds</w:t>
-      </w:r>
-      <w:r>
-        <w:rPr>
-          <w:u w:val="single"/>
-        </w:rPr>
-        <w:t xml:space="preserve"> of individual workflows by hand.</w:t>
-      </w:r>
-    </w:p>
-    <w:p>
-      <w:pPr>
-        <w:pStyle w:val="ListParagraph"/>
-        <w:numPr>
-          <w:ilvl w:val="0"/>
-          <w:numId w:val="11"/>
-        </w:numPr>
-        <w:contextualSpacing w:val="0"/>
-      </w:pPr>
-      <w:r>
-        <w:lastRenderedPageBreak/>
-        <w:t>Coached junior team members.</w:t>
-      </w:r>
-    </w:p>
-    <w:p>
-      <w:pPr>
-        <w:pStyle w:val="ListParagraph"/>
-        <w:numPr>
-          <w:ilvl w:val="0"/>
-          <w:numId w:val="11"/>
-        </w:numPr>
-        <w:contextualSpacing w:val="0"/>
-      </w:pPr>
-      <w:r>
-        <w:t>Established code review practices.</w:t>
-      </w:r>
-    </w:p>
-    <w:p>
-      <w:pPr>
-        <w:pStyle w:val="Heading4"/>
-      </w:pPr>
-      <w:proofErr w:type="spellStart"/>
-      <w:r>
-        <w:rPr>
-          <w:u w:val="single"/>
-        </w:rPr>
-        <w:t>Cigital</w:t>
-      </w:r>
-      <w:proofErr w:type="spellEnd"/>
-      <w:r>
-        <w:rPr>
-          <w:u w:val="single"/>
-        </w:rPr>
-        <w:t xml:space="preserve"> Inc.</w:t>
-      </w:r>
-      <w:r>
-        <w:tab/>
-        <w:t>(June 2007 – June 2013)</w:t>
-      </w:r>
-    </w:p>
-    <w:p>
-      <w:pPr>
-        <w:pStyle w:val="Textbody"/>
-      </w:pPr>
-      <w:r>
-        <w:t xml:space="preserve">I performed numerous different roles at </w:t>
-      </w:r>
-      <w:proofErr w:type="spellStart"/>
-      <w:r>
-        <w:t>Cigital</w:t>
-      </w:r>
-      <w:proofErr w:type="spellEnd"/>
-      <w:r>
-        <w:t>, most of which were either directly or indirectly related to the security industry.</w:t>
-      </w:r>
-    </w:p>
-    <w:p>
-      <w:pPr>
-        <w:pStyle w:val="Heading5"/>
-      </w:pPr>
-      <w:r>
-        <w:t>Senior Software Engineer</w:t>
-      </w:r>
-      <w:r>
-        <w:tab/>
-        <w:t>(January 2012 – June 2013)</w:t>
-      </w:r>
-    </w:p>
-    <w:p>
-      <w:pPr>
-        <w:pStyle w:val="ListParagraph"/>
-        <w:numPr>
-          <w:ilvl w:val="0"/>
-          <w:numId w:val="11"/>
-        </w:numPr>
-        <w:contextualSpacing w:val="0"/>
-      </w:pPr>
-      <w:r>
-        <w:t>Worked with customers to define product roadmaps.</w:t>
-      </w:r>
-    </w:p>
-    <w:p>
-      <w:pPr>
-        <w:pStyle w:val="ListParagraph"/>
-        <w:numPr>
-          <w:ilvl w:val="0"/>
-          <w:numId w:val="11"/>
-        </w:numPr>
-        <w:contextualSpacing w:val="0"/>
-      </w:pPr>
-      <w:r>
-        <w:t>Served as the technical project manager for offshore teams.</w:t>
-      </w:r>
-    </w:p>
-    <w:p>
-      <w:pPr>
-        <w:pStyle w:val="ListParagraph"/>
-        <w:numPr>
-          <w:ilvl w:val="0"/>
-          <w:numId w:val="11"/>
-        </w:numPr>
-        <w:contextualSpacing w:val="0"/>
-        <w:rPr>
-          <w:u w:val="single"/>
-        </w:rPr>
-      </w:pPr>
-      <w:r>
-        <w:rPr>
-          <w:u w:val="single"/>
-        </w:rPr>
-        <w:t>Revitalized a faltering product</w:t>
-      </w:r>
-      <w:r>
-        <w:rPr>
-          <w:u w:val="single"/>
-        </w:rPr>
-        <w:t xml:space="preserve"> through rapid iteration and feature innovation.</w:t>
-      </w:r>
-      <w:r>
-        <w:rPr>
-          <w:u w:val="single"/>
-        </w:rPr>
-        <w:t xml:space="preserve"> (</w:t>
-      </w:r>
-      <w:r>
-        <w:rPr>
-          <w:u w:val="single"/>
-        </w:rPr>
-        <w:t>This also</w:t>
-      </w:r>
-      <w:r>
-        <w:rPr>
-          <w:u w:val="single"/>
-        </w:rPr>
-        <w:t xml:space="preserve"> repaired a customer relationship in the process</w:t>
-      </w:r>
-      <w:r>
-        <w:rPr>
-          <w:u w:val="single"/>
-        </w:rPr>
-        <w:t>!</w:t>
-      </w:r>
-      <w:r>
-        <w:rPr>
-          <w:u w:val="single"/>
-        </w:rPr>
-        <w:t>)</w:t>
-      </w:r>
-    </w:p>
-    <w:p>
-      <w:pPr>
-        <w:pStyle w:val="ListParagraph"/>
-        <w:numPr>
-          <w:ilvl w:val="0"/>
-          <w:numId w:val="11"/>
-        </w:numPr>
-        <w:contextualSpacing w:val="0"/>
-      </w:pPr>
-      <w:r>
-        <w:t>Designed components that integrated static analysis into CI/CD pipelines. (Note: our team was pioneering these integrations before they became commonplace)</w:t>
-      </w:r>
-    </w:p>
-    <w:p>
-      <w:pPr>
-        <w:pStyle w:val="Heading5"/>
-      </w:pPr>
-      <w:r>
-        <w:t>Quality Assurance Lead</w:t>
-      </w:r>
-      <w:r>
-        <w:tab/>
-        <w:t>(January 2011 – December 2011)</w:t>
-      </w:r>
-    </w:p>
-    <w:p>
-      <w:pPr>
-        <w:pStyle w:val="Textbody"/>
-        <w:numPr>
-          <w:ilvl w:val="0"/>
-          <w:numId w:val="12"/>
-        </w:numPr>
-      </w:pPr>
-      <w:r>
-        <w:t xml:space="preserve">Established infrastructure for managing </w:t>
-      </w:r>
-      <w:r>
-        <w:t>and</w:t>
-      </w:r>
-      <w:r>
-        <w:t xml:space="preserve"> tracking manual test cases.</w:t>
-      </w:r>
-    </w:p>
-    <w:p>
-      <w:pPr>
-        <w:pStyle w:val="Textbody"/>
-        <w:numPr>
-          <w:ilvl w:val="0"/>
-          <w:numId w:val="12"/>
-        </w:numPr>
-      </w:pPr>
-      <w:r>
-        <w:t>Provided technical support for customers.</w:t>
-      </w:r>
-    </w:p>
-    <w:p>
-      <w:pPr>
-        <w:pStyle w:val="Textbody"/>
-        <w:numPr>
-          <w:ilvl w:val="0"/>
-          <w:numId w:val="12"/>
-        </w:numPr>
-      </w:pPr>
-      <w:r>
-        <w:t>Coordinated onshore and offshore teams.</w:t>
-      </w:r>
-    </w:p>
-    <w:p>
-      <w:pPr>
-        <w:pStyle w:val="Heading5"/>
-      </w:pPr>
-      <w:r>
-        <w:t>Security Consultant</w:t>
-      </w:r>
-      <w:r>
-        <w:tab/>
-        <w:t>(January 2010 – December 2010)</w:t>
-      </w:r>
-    </w:p>
-    <w:p>
-      <w:pPr>
-        <w:pStyle w:val="Textbody"/>
-        <w:numPr>
-          <w:ilvl w:val="0"/>
-          <w:numId w:val="13"/>
-        </w:numPr>
-      </w:pPr>
-      <w:r>
-        <w:t>Conducted security reviews of customer codebases.</w:t>
-      </w:r>
-    </w:p>
-    <w:p>
-      <w:pPr>
-        <w:pStyle w:val="Textbody"/>
-        <w:numPr>
-          <w:ilvl w:val="0"/>
-          <w:numId w:val="13"/>
-        </w:numPr>
-      </w:pPr>
-      <w:r>
-        <w:t>Delivered security training to customers.</w:t>
-      </w:r>
-    </w:p>
-    <w:p>
-      <w:pPr>
-        <w:pStyle w:val="Textbody"/>
-        <w:numPr>
-          <w:ilvl w:val="0"/>
-          <w:numId w:val="13"/>
-        </w:numPr>
-      </w:pPr>
-      <w:r>
-        <w:t>Defined best-practices for security-oriented QA.</w:t>
-      </w:r>
-    </w:p>
-    <w:p>
-      <w:pPr>
-        <w:pStyle w:val="Textbody"/>
-        <w:numPr>
-          <w:ilvl w:val="0"/>
-          <w:numId w:val="13"/>
-        </w:numPr>
-      </w:pPr>
-      <w:r>
-        <w:t>Trained consultants on security-awareness in Rails.</w:t>
-      </w:r>
-    </w:p>
-    <w:p>
-      <w:pPr>
-        <w:pStyle w:val="Heading5"/>
-      </w:pPr>
-      <w:r>
-        <w:t>Quality Assurance Automation Engineer</w:t>
-      </w:r>
-      <w:r>
-        <w:tab/>
-        <w:t>(June 2008 – December 2009)</w:t>
-      </w:r>
-    </w:p>
-    <w:p>
-      <w:pPr>
-        <w:pStyle w:val="Textbody"/>
-        <w:numPr>
-          <w:ilvl w:val="0"/>
-          <w:numId w:val="14"/>
-        </w:numPr>
-        <w:rPr>
-          <w:u w:val="single"/>
-        </w:rPr>
-      </w:pPr>
-      <w:r>
-        <w:rPr>
-          <w:u w:val="single"/>
-        </w:rPr>
-        <w:t xml:space="preserve">Designed mutation-based testing tool for simulating user </w:t>
-      </w:r>
-      <w:r>
-        <w:rPr>
-          <w:u w:val="single"/>
-        </w:rPr>
-        <w:t>behaviors</w:t>
-      </w:r>
-      <w:r>
-        <w:rPr>
-          <w:u w:val="single"/>
-        </w:rPr>
-        <w:t>.</w:t>
-      </w:r>
-      <w:r>
-        <w:rPr>
-          <w:u w:val="single"/>
-        </w:rPr>
-        <w:t xml:space="preserve"> (This uncovered numerous bugs that we had never thought to test for explicitly)</w:t>
-      </w:r>
-    </w:p>
-    <w:p>
-      <w:pPr>
-        <w:pStyle w:val="Textbody"/>
-        <w:numPr>
-          <w:ilvl w:val="0"/>
-          <w:numId w:val="14"/>
-        </w:numPr>
-        <w:rPr>
-          <w:u w:val="single"/>
-        </w:rPr>
-      </w:pPr>
-      <w:r>
-        <w:rPr>
-          <w:u w:val="single"/>
-        </w:rPr>
-        <w:t>Designed meta-programming language for QTP.</w:t>
-      </w:r>
-      <w:r>
-        <w:rPr>
-          <w:u w:val="single"/>
-        </w:rPr>
-        <w:t xml:space="preserve"> (This enabled the QA team to write resilient automated tests that could accommodate changes in the UI)</w:t>
-      </w:r>
-    </w:p>
-    <w:p>
-      <w:pPr>
-        <w:pStyle w:val="Textbody"/>
-        <w:numPr>
-          <w:ilvl w:val="0"/>
-          <w:numId w:val="14"/>
-        </w:numPr>
-      </w:pPr>
-      <w:r>
-        <w:t>Trained QA teams on QTP / Quality Center / LoadRunner.</w:t>
-      </w:r>
-    </w:p>
-    <w:p>
-      <w:pPr>
-        <w:pStyle w:val="Textbody"/>
-        <w:numPr>
-          <w:ilvl w:val="0"/>
-          <w:numId w:val="14"/>
-        </w:numPr>
-      </w:pPr>
-      <w:r>
-        <w:t>Established Manual → Automated Test Case promotion workflow.</w:t>
-      </w:r>
-    </w:p>
-    <w:p>
-      <w:pPr>
-        <w:pStyle w:val="Textbody"/>
-        <w:numPr>
-          <w:ilvl w:val="0"/>
-          <w:numId w:val="14"/>
-        </w:numPr>
-      </w:pPr>
-      <w:r>
-        <w:t>Constructed distributed cluster of QTP machines.</w:t>
-      </w:r>
-    </w:p>
-    <w:p>
-      <w:pPr>
-        <w:pStyle w:val="Textbody"/>
-        <w:numPr>
-          <w:ilvl w:val="0"/>
-          <w:numId w:val="14"/>
-        </w:numPr>
-      </w:pPr>
-      <w:r>
-        <w:t>Deployed and managed QA infrastructure.</w:t>
-      </w:r>
-    </w:p>
-    <w:p>
-      <w:pPr>
-        <w:pStyle w:val="Heading5"/>
-      </w:pPr>
-      <w:r>
-        <w:t>Software Intern</w:t>
-      </w:r>
-      <w:r>
-        <w:tab/>
-        <w:t>(June 2007 – August 2007)</w:t>
-      </w:r>
-    </w:p>
-    <w:p>
-      <w:pPr>
-        <w:pStyle w:val="Textbody"/>
-        <w:numPr>
-          <w:ilvl w:val="0"/>
-          <w:numId w:val="7"/>
-        </w:numPr>
-      </w:pPr>
-      <w:r>
-        <w:t>Served as the lead developer for a reverse-engineering tool.</w:t>
-      </w:r>
-    </w:p>
-    <w:p>
-      <w:pPr>
-        <w:pStyle w:val="Heading4"/>
-      </w:pPr>
-      <w:r>
-        <w:rPr>
-          <w:u w:val="single"/>
-        </w:rPr>
-        <w:t>Air Force Institute of Technology (AFIT)</w:t>
-      </w:r>
-      <w:r>
-        <w:tab/>
-        <w:t>(June 2005 – August 2006)</w:t>
-      </w:r>
-    </w:p>
-    <w:p>
-      <w:pPr>
-        <w:pStyle w:val="Heading5"/>
-      </w:pPr>
-      <w:r>
-        <w:t>Software Intern</w:t>
-      </w:r>
-      <w:r>
-        <w:tab/>
-        <w:t>(June 2006 – August 2006)</w:t>
-      </w:r>
-    </w:p>
-    <w:p>
-      <w:pPr>
-        <w:pStyle w:val="Textbody"/>
-        <w:numPr>
-          <w:ilvl w:val="0"/>
-          <w:numId w:val="15"/>
-        </w:numPr>
-      </w:pPr>
-      <w:r>
-        <w:t>Implemented a stochastic analysis program that computed probabilities for various types of failures within complex networks.</w:t>
-      </w:r>
-    </w:p>
-    <w:p>
-      <w:pPr>
-        <w:pStyle w:val="Textbody"/>
-        <w:numPr>
-          <w:ilvl w:val="0"/>
-          <w:numId w:val="15"/>
-        </w:numPr>
-      </w:pPr>
-      <w:r>
-        <w:t xml:space="preserve">Discovered a flaw in one of AFIT's algorithms.  This flaw could cause the algorithm to </w:t>
-      </w:r>
-      <w:r>
-        <w:lastRenderedPageBreak/>
-        <w:t>produce probabilities that were outside of the range [0, 1].</w:t>
-      </w:r>
-    </w:p>
-    <w:p>
-      <w:pPr>
-        <w:pStyle w:val="Heading5"/>
-      </w:pPr>
-      <w:r>
-        <w:t>Software Intern</w:t>
-      </w:r>
-      <w:r>
-        <w:tab/>
-        <w:t>(June 2005 – August 2005)</w:t>
-      </w:r>
-    </w:p>
-    <w:p>
-      <w:pPr>
-        <w:pStyle w:val="Textbody"/>
-        <w:numPr>
-          <w:ilvl w:val="0"/>
-          <w:numId w:val="16"/>
-        </w:numPr>
-      </w:pPr>
-      <w:r>
-        <w:t>Translated a stochastic analysis program from Fortran to C++.</w:t>
-      </w:r>
-    </w:p>
-    <w:p>
-      <w:pPr>
-        <w:pStyle w:val="Textbody"/>
-        <w:numPr>
-          <w:ilvl w:val="0"/>
-          <w:numId w:val="16"/>
-        </w:numPr>
-      </w:pPr>
-      <w:r>
-        <w:t>Extended the program to allow for arbitrary probability curves and precision.</w:t>
-      </w:r>
-    </w:p>
-    <w:p>
-      <w:pPr>
-        <w:pStyle w:val="Heading3"/>
-      </w:pPr>
-      <w:r>
-        <w:t>Education</w:t>
-      </w:r>
-    </w:p>
-    <w:p>
-      <w:pPr>
-        <w:pStyle w:val="Education"/>
-        <w:numPr>
-          <w:ilvl w:val="0"/>
-          <w:numId w:val="10"/>
-        </w:numPr>
-      </w:pPr>
-      <w:proofErr w:type="spellStart"/>
-      <w:proofErr w:type="gramStart"/>
-      <w:r>
-        <w:t>Bachelors</w:t>
-      </w:r>
-      <w:proofErr w:type="spellEnd"/>
-      <w:r>
-        <w:t xml:space="preserve"> of Science</w:t>
-      </w:r>
-      <w:proofErr w:type="gramEnd"/>
-      <w:r>
-        <w:t xml:space="preserve"> in Mathematics</w:t>
-      </w:r>
-      <w:r>
-        <w:tab/>
-        <w:t>(Case Western Reserve University, 2008)</w:t>
-      </w:r>
-    </w:p>
     <w:p>
       <w:pPr>
         <w:pStyle w:val="Heading3"/>
@@ -3680,7 +4033,11 @@
             </w:r>
             <w:proofErr w:type="spellEnd"/>
             <w:r>
-              <w:t xml:space="preserve"> was invented!</w:t>
+              <w:t xml:space="preserve"> was </w:t>
+            </w:r>
+            <w:r>
+              <w:lastRenderedPageBreak/>
+              <w:t>invented!</w:t>
             </w:r>
           </w:p>
           <w:p>
@@ -3712,6 +4069,7 @@
             </w:pPr>
             <w:proofErr w:type="spellStart"/>
             <w:r>
+              <w:lastRenderedPageBreak/>
               <w:t>Logbert</w:t>
             </w:r>
             <w:proofErr w:type="spellEnd"/>
@@ -4197,11 +4555,21 @@
     <w:r>
       <w:t xml:space="preserve"> of </w:t>
     </w:r>
-    <w:fldSimple w:instr=" NUMPAGES ">
-      <w:r>
-        <w:t>4</w:t>
-      </w:r>
-    </w:fldSimple>
+    <w:r>
+      <w:fldChar w:fldCharType="begin"/>
+    </w:r>
+    <w:r>
+      <w:instrText xml:space="preserve"> NUMPAGES </w:instrText>
+    </w:r>
+    <w:r>
+      <w:fldChar w:fldCharType="separate"/>
+    </w:r>
+    <w:r>
+      <w:t>4</w:t>
+    </w:r>
+    <w:r>
+      <w:fldChar w:fldCharType="end"/>
+    </w:r>
   </w:p>
 </w:ftr>
 </file>
@@ -6725,6 +7093,23 @@
       </w:tblBorders>
     </w:tblPr>
   </w:style>
+  <w:style w:type="paragraph" w:customStyle="1" w:styleId="SkillsRecap">
+    <w:name w:val="Skills Recap"/>
+    <w:basedOn w:val="Normal"/>
+    <w:qFormat/>
+    <w:rsid w:val="00704F08"/>
+    <w:pPr>
+      <w:keepLines/>
+      <w:pBdr>
+        <w:top w:val="dotted" w:sz="4" w:space="1" w:color="auto"/>
+        <w:left w:val="dotted" w:sz="4" w:space="4" w:color="auto"/>
+        <w:bottom w:val="dotted" w:sz="4" w:space="1" w:color="auto"/>
+        <w:right w:val="dotted" w:sz="4" w:space="4" w:color="auto"/>
+      </w:pBdr>
+      <w:shd w:val="clear" w:color="auto" w:fill="FFFCF3"/>
+      <w:ind w:left="144"/>
+    </w:pPr>
+  </w:style>
 </w:styles>
 </file>
 

</xml_diff>

<commit_message>
Minor cleanup for job-specific skills
</commit_message>
<xml_diff>
--- a/editions/2024-07-30/Brian Lauber -- resume.docx
+++ b/editions/2024-07-30/Brian Lauber -- resume.docx
@@ -342,10 +342,13 @@
         <w:pStyle w:val="Heading4"/>
       </w:pPr>
       <w:r>
-        <w:rPr>
-          <w:u w:val="single"/>
-        </w:rPr>
-        <w:t>Plutometry Corporation</w:t>
+        <w:t>Plutometry</w:t>
+      </w:r>
+      <w:r>
+        <w:t xml:space="preserve"> </w:t>
+      </w:r>
+      <w:r>
+        <w:t>Corporation</w:t>
       </w:r>
       <w:r>
         <w:tab/>
@@ -359,14 +362,81 @@
       </w:r>
     </w:p>
     <w:p>
+      <w:r>
+        <w:t xml:space="preserve">Plutometry utilizes machine learning to make financial predictions for their customers within a </w:t>
+      </w:r>
+      <w:proofErr w:type="gramStart"/>
+      <w:r>
+        <w:t>highly-secured</w:t>
+      </w:r>
+      <w:proofErr w:type="gramEnd"/>
+      <w:r>
+        <w:t xml:space="preserve"> environment. I served as the Lead Developer for most of their applications, working primarily in Python, Java, and C.</w:t>
+      </w:r>
+    </w:p>
+    <w:p>
       <w:pPr>
         <w:pStyle w:val="SkillsRecap"/>
       </w:pPr>
       <w:r>
-        <w:t xml:space="preserve">Python, Java, C, Bash, Flask, REST, </w:t>
+        <w:t>Python, Java, C, Bash</w:t>
+      </w:r>
+    </w:p>
+    <w:p>
+      <w:pPr>
+        <w:pStyle w:val="SkillsRecap"/>
+      </w:pPr>
+      <w:r>
+        <w:t xml:space="preserve">AWS, Azure, </w:t>
+      </w:r>
+      <w:r>
+        <w:t>Packer, Terraform, Kubernetes</w:t>
+      </w:r>
+      <w:r>
+        <w:t xml:space="preserve">, </w:t>
+      </w:r>
+      <w:r>
+        <w:t xml:space="preserve">Docker, </w:t>
       </w:r>
       <w:proofErr w:type="spellStart"/>
       <w:r>
+        <w:t>Podman</w:t>
+      </w:r>
+      <w:proofErr w:type="spellEnd"/>
+    </w:p>
+    <w:p>
+      <w:pPr>
+        <w:pStyle w:val="SkillsRecap"/>
+      </w:pPr>
+      <w:proofErr w:type="spellStart"/>
+      <w:r>
+        <w:t>Numpy</w:t>
+      </w:r>
+      <w:proofErr w:type="spellEnd"/>
+      <w:r>
+        <w:t xml:space="preserve">, Pandas, scikit-learn, ray, </w:t>
+      </w:r>
+      <w:proofErr w:type="spellStart"/>
+      <w:r>
+        <w:t>Jupyter</w:t>
+      </w:r>
+      <w:proofErr w:type="spellEnd"/>
+      <w:r>
+        <w:t xml:space="preserve">, </w:t>
+      </w:r>
+      <w:proofErr w:type="spellStart"/>
+      <w:r>
+        <w:t>MLFlow</w:t>
+      </w:r>
+      <w:proofErr w:type="spellEnd"/>
+      <w:r>
+        <w:t xml:space="preserve">, </w:t>
+      </w:r>
+      <w:r>
+        <w:t xml:space="preserve">Flask, REST, </w:t>
+      </w:r>
+      <w:proofErr w:type="spellStart"/>
+      <w:r>
         <w:t>OpenAPI</w:t>
       </w:r>
       <w:proofErr w:type="spellEnd"/>
@@ -383,110 +453,41 @@
       </w:r>
       <w:proofErr w:type="spellStart"/>
       <w:r>
-        <w:t>Numpy</w:t>
+        <w:t>Pytest</w:t>
       </w:r>
       <w:proofErr w:type="spellEnd"/>
       <w:r>
-        <w:t xml:space="preserve">, Pandas, scikit-learn, ray, </w:t>
+        <w:t xml:space="preserve">, </w:t>
       </w:r>
       <w:proofErr w:type="spellStart"/>
       <w:r>
-        <w:t>Jupyter</w:t>
+        <w:t>unittest</w:t>
       </w:r>
       <w:proofErr w:type="spellEnd"/>
       <w:r>
-        <w:t xml:space="preserve">, </w:t>
+        <w:t xml:space="preserve">, JUnit, SonarQube, Hardware Security Modules, PGP, Cryptography, </w:t>
       </w:r>
       <w:proofErr w:type="spellStart"/>
       <w:r>
-        <w:t>MLFlow</w:t>
+        <w:t>Hashicorp</w:t>
       </w:r>
       <w:proofErr w:type="spellEnd"/>
       <w:r>
-        <w:t xml:space="preserve">, </w:t>
+        <w:t xml:space="preserve"> Vault, Git, Pip, Poetry, setup.py, </w:t>
       </w:r>
       <w:proofErr w:type="spellStart"/>
       <w:r>
-        <w:t>Pytest</w:t>
+        <w:t>VirtualEnv</w:t>
       </w:r>
       <w:proofErr w:type="spellEnd"/>
       <w:r>
-        <w:t xml:space="preserve">, </w:t>
-      </w:r>
-      <w:proofErr w:type="spellStart"/>
-      <w:r>
-        <w:t>unittest</w:t>
-      </w:r>
-      <w:proofErr w:type="spellEnd"/>
-      <w:r>
-        <w:t xml:space="preserve">, JUnit, SonarQube, Hardware Security Modules, PGP, Cryptography, </w:t>
-      </w:r>
-      <w:proofErr w:type="spellStart"/>
-      <w:r>
-        <w:t>Hashicorp</w:t>
-      </w:r>
-      <w:proofErr w:type="spellEnd"/>
-      <w:r>
-        <w:t xml:space="preserve"> Vault, Git, Pip, Poetry, setup.py, </w:t>
-      </w:r>
-      <w:proofErr w:type="spellStart"/>
-      <w:r>
-        <w:t>VirtualEnv</w:t>
-      </w:r>
-      <w:proofErr w:type="spellEnd"/>
-      <w:r>
-        <w:t xml:space="preserve">, Maven, Docker, </w:t>
-      </w:r>
-      <w:proofErr w:type="spellStart"/>
-      <w:r>
-        <w:t>Podman</w:t>
-      </w:r>
-      <w:proofErr w:type="spellEnd"/>
-      <w:r>
-        <w:t xml:space="preserve">, Packer, Terraform, </w:t>
-      </w:r>
-      <w:r>
-        <w:t xml:space="preserve">Kubernetes, </w:t>
-      </w:r>
-      <w:r>
-        <w:t xml:space="preserve">GitLab-CI, AWS, Azure, JIRA, Teams, </w:t>
+        <w:t xml:space="preserve">, Maven, GitLab-CI, JIRA, Teams, </w:t>
       </w:r>
       <w:r>
         <w:t xml:space="preserve">QuickTime, </w:t>
       </w:r>
       <w:r>
         <w:t>Microsoft Suite, Markdown, Mermaid</w:t>
-      </w:r>
-    </w:p>
-    <w:p>
-      <w:r>
-        <w:t xml:space="preserve">Plutometry utilizes machine learning to make financial predictions for their </w:t>
-      </w:r>
-      <w:r>
-        <w:t>customers</w:t>
-      </w:r>
-      <w:r>
-        <w:t xml:space="preserve"> within a </w:t>
-      </w:r>
-      <w:proofErr w:type="gramStart"/>
-      <w:r>
-        <w:t>highly-secured</w:t>
-      </w:r>
-      <w:proofErr w:type="gramEnd"/>
-      <w:r>
-        <w:t xml:space="preserve"> environment</w:t>
-      </w:r>
-      <w:r>
-        <w:t xml:space="preserve">. </w:t>
-      </w:r>
-      <w:r>
-        <w:t xml:space="preserve">I served as the Lead Developer for </w:t>
-      </w:r>
-      <w:r>
-        <w:t>most of</w:t>
-      </w:r>
-      <w:r>
-        <w:t xml:space="preserve"> their applications, working primarily in Python, Java, and C.</w:t>
       </w:r>
     </w:p>
     <w:p>
@@ -794,6 +795,7 @@
         <w:contextualSpacing w:val="0"/>
       </w:pPr>
       <w:r>
+        <w:lastRenderedPageBreak/>
         <w:t xml:space="preserve">Delivered a new “Model Laboratory” platform that empowered the </w:t>
       </w:r>
       <w:r>
@@ -839,7 +841,6 @@
         </w:rPr>
       </w:pPr>
       <w:r>
-        <w:lastRenderedPageBreak/>
         <w:t>Principal Software Engineer</w:t>
       </w:r>
       <w:r>
@@ -943,9 +944,6 @@
         <w:pStyle w:val="Heading4"/>
       </w:pPr>
       <w:r>
-        <w:rPr>
-          <w:u w:val="single"/>
-        </w:rPr>
         <w:t>33Across</w:t>
       </w:r>
       <w:r>
@@ -966,6 +964,11 @@
       </w:r>
     </w:p>
     <w:p>
+      <w:r>
+        <w:t>33Across maintains infrastructure that delivers online advertisements to web sites. During my tenure, the business sought to create a new platform that delivered advertisements using a modern technique known as “Server-Side Header Bidding”. I was the technical lead for this initiative and many others, which demanded expertise in both JavaScript (Node.js) and Ruby.</w:t>
+      </w:r>
+    </w:p>
+    <w:p>
       <w:pPr>
         <w:pStyle w:val="SkillsRecap"/>
       </w:pPr>
@@ -975,16 +978,27 @@
       </w:r>
       <w:proofErr w:type="spellEnd"/>
       <w:r>
-        <w:t xml:space="preserve">, Ruby, Bash, Angular 1.6, Koa.js, Rails, Sinatra, REST, </w:t>
+        <w:t>, Ruby, Bash</w:t>
+      </w:r>
+    </w:p>
+    <w:p>
+      <w:pPr>
+        <w:pStyle w:val="SkillsRecap"/>
+      </w:pPr>
+      <w:r>
+        <w:t xml:space="preserve">Koa.js, Rails, Sinatra, REST, </w:t>
       </w:r>
       <w:proofErr w:type="spellStart"/>
       <w:r>
-        <w:t>OpenQPI</w:t>
+        <w:t>OpenAPI</w:t>
       </w:r>
       <w:proofErr w:type="spellEnd"/>
       <w:r>
         <w:t xml:space="preserve">, </w:t>
       </w:r>
+      <w:r>
+        <w:t xml:space="preserve">Angular 1.6, </w:t>
+      </w:r>
       <w:proofErr w:type="spellStart"/>
       <w:r>
         <w:t>Resque</w:t>
@@ -1040,29 +1054,6 @@
       <w:proofErr w:type="spellEnd"/>
       <w:r>
         <w:t>, QuickTime, Confluence</w:t>
-      </w:r>
-    </w:p>
-    <w:p>
-      <w:r>
-        <w:t xml:space="preserve">33Across maintains infrastructure that delivers online advertisements to web sites. During my tenure, the business sought to create a new platform that delivered advertisements using a modern technique known as “Server-Side Header Bidding”. </w:t>
-      </w:r>
-      <w:r>
-        <w:t>I was the technical lead for this initiative</w:t>
-      </w:r>
-      <w:r>
-        <w:t xml:space="preserve"> </w:t>
-      </w:r>
-      <w:r>
-        <w:t>and many others</w:t>
-      </w:r>
-      <w:r>
-        <w:t xml:space="preserve">, which demanded expertise in both </w:t>
-      </w:r>
-      <w:r>
-        <w:t>JavaScript</w:t>
-      </w:r>
-      <w:r>
-        <w:t xml:space="preserve"> (Node.js) and Ruby.</w:t>
       </w:r>
     </w:p>
     <w:p>
@@ -1200,7 +1191,13 @@
         <w:contextualSpacing w:val="0"/>
       </w:pPr>
       <w:r>
-        <w:t xml:space="preserve">Coordinated the delivery of numerous software projects. (Gathered requirements, defined scope, established roadmaps, collaborated across teams, coached engineers, </w:t>
+        <w:t xml:space="preserve">Coordinated the delivery of numerous software projects. (Gathered requirements, defined scope, established roadmaps, collaborated across </w:t>
+      </w:r>
+      <w:r>
+        <w:t xml:space="preserve">onshore and offshore </w:t>
+      </w:r>
+      <w:r>
+        <w:t xml:space="preserve">teams, coached engineers, </w:t>
       </w:r>
       <w:r>
         <w:t xml:space="preserve">implemented key components, </w:t>
@@ -1230,20 +1227,29 @@
     </w:p>
     <w:p>
       <w:pPr>
+        <w:spacing w:after="0"/>
+        <w:rPr>
+          <w:b/>
+          <w:bCs/>
+          <w:sz w:val="32"/>
+          <w:szCs w:val="32"/>
+        </w:rPr>
+      </w:pPr>
+      <w:r>
+        <w:br w:type="page"/>
+      </w:r>
+    </w:p>
+    <w:p>
+      <w:pPr>
         <w:pStyle w:val="Heading4"/>
       </w:pPr>
       <w:proofErr w:type="spellStart"/>
       <w:r>
-        <w:rPr>
-          <w:u w:val="single"/>
-        </w:rPr>
+        <w:lastRenderedPageBreak/>
         <w:t>Arclia</w:t>
       </w:r>
       <w:proofErr w:type="spellEnd"/>
       <w:r>
-        <w:rPr>
-          <w:u w:val="single"/>
-        </w:rPr>
         <w:t xml:space="preserve"> LLC</w:t>
       </w:r>
       <w:r>
@@ -1252,6 +1258,19 @@
       </w:r>
     </w:p>
     <w:p>
+      <w:r>
+        <w:t xml:space="preserve">I launched </w:t>
+      </w:r>
+      <w:proofErr w:type="spellStart"/>
+      <w:r>
+        <w:t>Arclia</w:t>
+      </w:r>
+      <w:proofErr w:type="spellEnd"/>
+      <w:r>
+        <w:t xml:space="preserve"> LLC so that I could take on contract work from local startup companies. My contracts with 33Across and Plutometry quickly converted into full-time employment.</w:t>
+      </w:r>
+    </w:p>
+    <w:p>
       <w:pPr>
         <w:pStyle w:val="SkillsRecap"/>
       </w:pPr>
@@ -1264,7 +1283,15 @@
       </w:r>
       <w:proofErr w:type="spellEnd"/>
       <w:r>
-        <w:t xml:space="preserve">, Typescript, Ruby, Java, C, Bash, React, Next.js, Gatsby, </w:t>
+        <w:t>, Typescript, Ruby, Java, C, Bash</w:t>
+      </w:r>
+    </w:p>
+    <w:p>
+      <w:pPr>
+        <w:pStyle w:val="SkillsRecap"/>
+      </w:pPr>
+      <w:r>
+        <w:t xml:space="preserve">React, Next.js, Gatsby, </w:t>
       </w:r>
       <w:proofErr w:type="spellStart"/>
       <w:r>
@@ -1385,31 +1412,6 @@
       <w:proofErr w:type="spellEnd"/>
       <w:r>
         <w:t>, QuickTime, Confluence</w:t>
-      </w:r>
-    </w:p>
-    <w:p>
-      <w:r>
-        <w:t xml:space="preserve">I launched </w:t>
-      </w:r>
-      <w:proofErr w:type="spellStart"/>
-      <w:r>
-        <w:t>Arclia</w:t>
-      </w:r>
-      <w:proofErr w:type="spellEnd"/>
-      <w:r>
-        <w:t xml:space="preserve"> LLC so that I could take on contract work from local startup companies</w:t>
-      </w:r>
-      <w:r>
-        <w:t>.</w:t>
-      </w:r>
-      <w:r>
-        <w:t xml:space="preserve"> My contracts with 33Across and Plutometry </w:t>
-      </w:r>
-      <w:r>
-        <w:t>quickly converted</w:t>
-      </w:r>
-      <w:r>
-        <w:t xml:space="preserve"> into full-time employment.</w:t>
       </w:r>
     </w:p>
     <w:p>
@@ -1485,7 +1487,6 @@
         <w:contextualSpacing w:val="0"/>
       </w:pPr>
       <w:r>
-        <w:lastRenderedPageBreak/>
         <w:t>Developed Prototypes and Minimum-Viable Products that could be shopped around to potential Customers.</w:t>
       </w:r>
     </w:p>
@@ -1548,9 +1549,6 @@
         <w:pStyle w:val="Heading4"/>
       </w:pPr>
       <w:r>
-        <w:rPr>
-          <w:u w:val="single"/>
-        </w:rPr>
         <w:t>JIBE</w:t>
       </w:r>
       <w:r>
@@ -1559,11 +1557,27 @@
       </w:r>
     </w:p>
     <w:p>
+      <w:r>
+        <w:t>JIBE significantly improved the user experience for job applicants without forcing companies to switch to a new Applicant Tracking System. Behind the scenes, this meant that the integration engineers had to invent clever ways to automate legacy software that was never designed to be automated.</w:t>
+      </w:r>
+    </w:p>
+    <w:p>
       <w:pPr>
         <w:pStyle w:val="SkillsRecap"/>
       </w:pPr>
       <w:r>
-        <w:t xml:space="preserve">Ruby, Bash, Sinatra, REST, </w:t>
+        <w:t>Ruby, Bash</w:t>
+      </w:r>
+    </w:p>
+    <w:p>
+      <w:pPr>
+        <w:pStyle w:val="SkillsRecap"/>
+      </w:pPr>
+      <w:r>
+        <w:t xml:space="preserve">Selenium, Capybara, </w:t>
+      </w:r>
+      <w:r>
+        <w:t xml:space="preserve">Sinatra, REST, </w:t>
       </w:r>
       <w:proofErr w:type="spellStart"/>
       <w:r>
@@ -1603,7 +1617,7 @@
       </w:r>
       <w:proofErr w:type="spellEnd"/>
       <w:r>
-        <w:t xml:space="preserve">, Selenium, Capybara, Git, Gem, Bundler, </w:t>
+        <w:t xml:space="preserve">, Git, Gem, Bundler, </w:t>
       </w:r>
       <w:proofErr w:type="spellStart"/>
       <w:r>
@@ -1612,17 +1626,6 @@
       <w:proofErr w:type="spellEnd"/>
       <w:r>
         <w:t>, VirtualBox, Capistrano, Jenkins, JIRA, Slack, Google Suite, Markdown, Confluence</w:t>
-      </w:r>
-    </w:p>
-    <w:p>
-      <w:r>
-        <w:t xml:space="preserve">JIBE significantly improved the user experience for job applicants without forcing companies to switch to a new Applicant Tracking System. Behind the scenes, this meant that the integration engineers had to invent clever ways to </w:t>
-      </w:r>
-      <w:r>
-        <w:t>automate</w:t>
-      </w:r>
-      <w:r>
-        <w:t xml:space="preserve"> legacy software that was never designed to be automated.</w:t>
       </w:r>
     </w:p>
     <w:p>
@@ -1780,7 +1783,14 @@
         <w:rPr>
           <w:u w:val="single"/>
         </w:rPr>
-        <w:t xml:space="preserve">This enabled the engineers to write a single high-level specification for each client rather than maintaining </w:t>
+        <w:t xml:space="preserve">This enabled the engineers to write a single high-level specification for each client rather than </w:t>
+      </w:r>
+      <w:r>
+        <w:rPr>
+          <w:u w:val="single"/>
+        </w:rPr>
+        <w:lastRenderedPageBreak/>
+        <w:t xml:space="preserve">maintaining </w:t>
       </w:r>
       <w:r>
         <w:rPr>
@@ -1827,16 +1837,10 @@
       </w:pPr>
       <w:proofErr w:type="spellStart"/>
       <w:r>
-        <w:rPr>
-          <w:u w:val="single"/>
-        </w:rPr>
         <w:t>Cigital</w:t>
       </w:r>
       <w:proofErr w:type="spellEnd"/>
       <w:r>
-        <w:rPr>
-          <w:u w:val="single"/>
-        </w:rPr>
         <w:t xml:space="preserve"> Inc.</w:t>
       </w:r>
       <w:r>
@@ -1846,10 +1850,37 @@
     </w:p>
     <w:p>
       <w:pPr>
+        <w:pStyle w:val="Textbody"/>
+      </w:pPr>
+      <w:r>
+        <w:t xml:space="preserve">I performed numerous different roles at </w:t>
+      </w:r>
+      <w:proofErr w:type="spellStart"/>
+      <w:r>
+        <w:t>Cigital</w:t>
+      </w:r>
+      <w:proofErr w:type="spellEnd"/>
+      <w:r>
+        <w:t>, most of which were either directly or indirectly related to the security industry.</w:t>
+      </w:r>
+    </w:p>
+    <w:p>
+      <w:pPr>
         <w:pStyle w:val="SkillsRecap"/>
       </w:pPr>
       <w:r>
-        <w:t xml:space="preserve">Python, Ruby, Java, C#, Bash, Rails, REST, SOAP, nginx, Apache httpd, Apache Tomcat, MySQL, LINQ, Hibernate, </w:t>
+        <w:t>Python, Ruby, Java, C#, Bash</w:t>
+      </w:r>
+    </w:p>
+    <w:p>
+      <w:pPr>
+        <w:pStyle w:val="SkillsRecap"/>
+      </w:pPr>
+      <w:r>
+        <w:t xml:space="preserve">Selenium, QPT, LoadRunner, Fortify SCA, </w:t>
+      </w:r>
+      <w:r>
+        <w:t xml:space="preserve">Rails, REST, SOAP, nginx, Apache httpd, Apache Tomcat, MySQL, LINQ, Hibernate, </w:t>
       </w:r>
       <w:proofErr w:type="spellStart"/>
       <w:r>
@@ -1865,7 +1896,7 @@
       </w:r>
       <w:proofErr w:type="spellEnd"/>
       <w:r>
-        <w:t xml:space="preserve">, JUnit, Selenium, QPT, LoadRunner, Fortify SCA, PGP, Git, Subversion, StarTeam, Pip, setup.py, </w:t>
+        <w:t xml:space="preserve">, JUnit, PGP, Git, Subversion, StarTeam, Pip, setup.py, </w:t>
       </w:r>
       <w:proofErr w:type="spellStart"/>
       <w:r>
@@ -1882,22 +1913,6 @@
       <w:proofErr w:type="spellEnd"/>
       <w:r>
         <w:t>, Maven, Ant, Paver, VirtualBox, VMWare Player, Fabric, Jenkins, Hudson, Cruise Control, Redmine</w:t>
-      </w:r>
-    </w:p>
-    <w:p>
-      <w:pPr>
-        <w:pStyle w:val="Textbody"/>
-      </w:pPr>
-      <w:r>
-        <w:t xml:space="preserve">I performed numerous different roles at </w:t>
-      </w:r>
-      <w:proofErr w:type="spellStart"/>
-      <w:r>
-        <w:t>Cigital</w:t>
-      </w:r>
-      <w:proofErr w:type="spellEnd"/>
-      <w:r>
-        <w:t>, most of which were either directly or indirectly related to the security industry.</w:t>
       </w:r>
     </w:p>
     <w:p>
@@ -1954,7 +1969,6 @@
         <w:rPr>
           <w:u w:val="single"/>
         </w:rPr>
-        <w:lastRenderedPageBreak/>
         <w:t>Revitalized a faltering product</w:t>
       </w:r>
       <w:r>
@@ -2270,10 +2284,8 @@
         <w:pStyle w:val="Heading4"/>
       </w:pPr>
       <w:r>
-        <w:rPr>
-          <w:u w:val="single"/>
-        </w:rPr>
-        <w:t>Air Force Institute of Technology (AFIT)</w:t>
+        <w:lastRenderedPageBreak/>
+        <w:t>Air Force Institute of Technology</w:t>
       </w:r>
       <w:r>
         <w:tab/>
@@ -2281,6 +2293,11 @@
       </w:r>
     </w:p>
     <w:p>
+      <w:r>
+        <w:t>I worked as an intern at the Air Force Institute of Technology (AFIT) for 2 summers. During this time, I wrote software to help them conduct stochastic analysis.</w:t>
+      </w:r>
+    </w:p>
+    <w:p>
       <w:pPr>
         <w:pStyle w:val="SkillsRecap"/>
       </w:pPr>
@@ -2289,11 +2306,6 @@
       </w:r>
       <w:r>
         <w:t>, Make</w:t>
-      </w:r>
-    </w:p>
-    <w:p>
-      <w:r>
-        <w:t>I worked as an intern at the Air Force Institute of Technology for 2 summers. During this time, I wrote software to help them conduct stochastic analysis.</w:t>
       </w:r>
     </w:p>
     <w:p>
@@ -2373,7 +2385,6 @@
         <w:pStyle w:val="Heading3"/>
       </w:pPr>
       <w:r>
-        <w:lastRenderedPageBreak/>
         <w:t>Education</w:t>
       </w:r>
     </w:p>
@@ -2409,6 +2420,9 @@
       </w:pPr>
       <w:r>
         <w:t>Professional Skills</w:t>
+      </w:r>
+      <w:r>
+        <w:t xml:space="preserve"> Summary</w:t>
       </w:r>
     </w:p>
     <w:tbl>
@@ -3570,6 +3584,7 @@
               <w:pStyle w:val="TableHeading"/>
             </w:pPr>
             <w:r>
+              <w:lastRenderedPageBreak/>
               <w:t>Deployment</w:t>
             </w:r>
           </w:p>
@@ -4033,11 +4048,7 @@
             </w:r>
             <w:proofErr w:type="spellEnd"/>
             <w:r>
-              <w:t xml:space="preserve"> was </w:t>
-            </w:r>
-            <w:r>
-              <w:lastRenderedPageBreak/>
-              <w:t>invented!</w:t>
+              <w:t xml:space="preserve"> was invented!</w:t>
             </w:r>
           </w:p>
           <w:p>
@@ -4069,7 +4080,6 @@
             </w:pPr>
             <w:proofErr w:type="spellStart"/>
             <w:r>
-              <w:lastRenderedPageBreak/>
               <w:t>Logbert</w:t>
             </w:r>
             <w:proofErr w:type="spellEnd"/>
@@ -6776,15 +6786,19 @@
     <w:uiPriority w:val="9"/>
     <w:unhideWhenUsed/>
     <w:qFormat/>
-    <w:rsid w:val="006A0E63"/>
+    <w:rsid w:val="00A95BCD"/>
     <w:pPr>
-      <w:spacing w:before="230" w:after="115"/>
+      <w:pBdr>
+        <w:bottom w:val="dotted" w:sz="4" w:space="1" w:color="auto"/>
+      </w:pBdr>
+      <w:spacing w:before="360"/>
       <w:ind w:left="-720" w:right="-360"/>
       <w:outlineLvl w:val="2"/>
     </w:pPr>
     <w:rPr>
       <w:b/>
       <w:bCs/>
+      <w:sz w:val="32"/>
     </w:rPr>
   </w:style>
   <w:style w:type="paragraph" w:styleId="Heading4">
@@ -6794,20 +6808,19 @@
     <w:uiPriority w:val="9"/>
     <w:unhideWhenUsed/>
     <w:qFormat/>
-    <w:rsid w:val="00BB4188"/>
+    <w:rsid w:val="002963F9"/>
     <w:pPr>
       <w:tabs>
         <w:tab w:val="right" w:pos="9936"/>
       </w:tabs>
-      <w:spacing w:after="58"/>
       <w:ind w:left="-432"/>
       <w:outlineLvl w:val="3"/>
     </w:pPr>
     <w:rPr>
       <w:b/>
       <w:bCs/>
-      <w:i/>
-      <w:iCs/>
+      <w:sz w:val="32"/>
+      <w:szCs w:val="32"/>
     </w:rPr>
   </w:style>
   <w:style w:type="paragraph" w:styleId="Heading5">

</xml_diff>

<commit_message>
Started adding a FAQ
</commit_message>
<xml_diff>
--- a/editions/2024-07-30/Brian Lauber -- resume.docx
+++ b/editions/2024-07-30/Brian Lauber -- resume.docx
@@ -101,7 +101,7 @@
               </w:numPr>
               <w:jc w:val="left"/>
             </w:pPr>
-            <w:hyperlink r:id="rId7" w:history="1">
+            <w:hyperlink r:id="rId8" w:history="1">
               <w:r>
                 <w:rPr>
                   <w:rStyle w:val="Hyperlink"/>
@@ -200,7 +200,7 @@
             <w:pPr>
               <w:pStyle w:val="TableContents"/>
             </w:pPr>
-            <w:hyperlink r:id="rId8" w:history="1">
+            <w:hyperlink r:id="rId9" w:history="1">
               <w:r>
                 <w:rPr>
                   <w:rStyle w:val="Hyperlink"/>
@@ -257,7 +257,7 @@
             <w:pPr>
               <w:pStyle w:val="TableContents"/>
             </w:pPr>
-            <w:hyperlink r:id="rId9" w:history="1">
+            <w:hyperlink r:id="rId10" w:history="1">
               <w:r>
                 <w:rPr>
                   <w:rStyle w:val="Hyperlink"/>
@@ -314,7 +314,7 @@
             <w:pPr>
               <w:pStyle w:val="TableContents"/>
             </w:pPr>
-            <w:hyperlink r:id="rId10" w:history="1">
+            <w:hyperlink r:id="rId11" w:history="1">
               <w:r>
                 <w:rPr>
                   <w:rStyle w:val="Hyperlink"/>
@@ -3840,13 +3840,111 @@
         <w:pStyle w:val="Heading3"/>
       </w:pPr>
       <w:r>
-        <w:t>Side Projects</w:t>
+        <w:t>FAQ</w:t>
+      </w:r>
+    </w:p>
+    <w:p>
+      <w:pPr>
+        <w:pStyle w:val="Heading4"/>
+      </w:pPr>
+      <w:r>
+        <w:t>Are you willing to relocate out of Washington, DC?</w:t>
       </w:r>
     </w:p>
     <w:p>
       <w:pPr>
         <w:pStyle w:val="Textbody"/>
       </w:pPr>
+      <w:r>
+        <w:t>Not right now.</w:t>
+      </w:r>
+      <w:r>
+        <w:t xml:space="preserve"> I have a great community of friends here, and I’d rather not leave!</w:t>
+      </w:r>
+    </w:p>
+    <w:p>
+      <w:pPr>
+        <w:pStyle w:val="Heading4"/>
+      </w:pPr>
+      <w:r>
+        <w:t>Are you open to working Remotely?</w:t>
+      </w:r>
+    </w:p>
+    <w:p>
+      <w:pPr>
+        <w:pStyle w:val="Textbody"/>
+      </w:pPr>
+      <w:r>
+        <w:t>Yes! I’ve been working remotely for nearly a decade, and I’ve gotten quite good at it.</w:t>
+      </w:r>
+    </w:p>
+    <w:p>
+      <w:pPr>
+        <w:pStyle w:val="Textbody"/>
+      </w:pPr>
+      <w:r>
+        <w:t xml:space="preserve">In fact, I even trained </w:t>
+      </w:r>
+      <w:proofErr w:type="spellStart"/>
+      <w:r>
+        <w:t>Plutometry’s</w:t>
+      </w:r>
+      <w:proofErr w:type="spellEnd"/>
+      <w:r>
+        <w:t xml:space="preserve"> staff on remote work during the early days of the pandemic. After a few months, they realized that remote work had increased their productivity, and they ultimately decided to discontinue their physical office.</w:t>
+      </w:r>
+    </w:p>
+    <w:p>
+      <w:pPr>
+        <w:pStyle w:val="Heading4"/>
+      </w:pPr>
+      <w:r>
+        <w:t>How soon can you begin working?</w:t>
+      </w:r>
+    </w:p>
+    <w:p>
+      <w:pPr>
+        <w:pStyle w:val="Textbody"/>
+      </w:pPr>
+      <w:r>
+        <w:t>Almost immediately!</w:t>
+      </w:r>
+    </w:p>
+    <w:p>
+      <w:pPr>
+        <w:pStyle w:val="Textbody"/>
+      </w:pPr>
+      <w:r>
+        <w:t xml:space="preserve">However, I’ll be traveling quite a bit throughout September, </w:t>
+      </w:r>
+      <w:r>
+        <w:t>so it will probably be easier for everyone if I begin working in October</w:t>
+      </w:r>
+      <w:r>
+        <w:t>.</w:t>
+      </w:r>
+    </w:p>
+    <w:p>
+      <w:pPr>
+        <w:pStyle w:val="Heading4"/>
+      </w:pPr>
+      <w:r>
+        <w:t xml:space="preserve">Have you </w:t>
+      </w:r>
+      <w:r>
+        <w:t xml:space="preserve">contributed to </w:t>
+      </w:r>
+      <w:r>
+        <w:t>Open-Source?</w:t>
+      </w:r>
+    </w:p>
+    <w:p>
+      <w:pPr>
+        <w:pStyle w:val="Textbody"/>
+      </w:pPr>
+      <w:r>
+        <w:t xml:space="preserve">Yes! </w:t>
+      </w:r>
       <w:r>
         <w:t>Most</w:t>
       </w:r>
@@ -3986,7 +4084,7 @@
             <w:pPr>
               <w:pStyle w:val="Textbody"/>
             </w:pPr>
-            <w:hyperlink r:id="rId11" w:history="1">
+            <w:hyperlink r:id="rId12" w:history="1">
               <w:r>
                 <w:rPr>
                   <w:rStyle w:val="Hyperlink"/>
@@ -4055,7 +4153,7 @@
             <w:pPr>
               <w:pStyle w:val="Textbody"/>
             </w:pPr>
-            <w:hyperlink r:id="rId12" w:history="1">
+            <w:hyperlink r:id="rId13" w:history="1">
               <w:r>
                 <w:rPr>
                   <w:rStyle w:val="Hyperlink"/>
@@ -4114,7 +4212,7 @@
             <w:pPr>
               <w:pStyle w:val="Textbody"/>
             </w:pPr>
-            <w:hyperlink r:id="rId13" w:history="1">
+            <w:hyperlink r:id="rId14" w:history="1">
               <w:r>
                 <w:rPr>
                   <w:rStyle w:val="Hyperlink"/>
@@ -4171,7 +4269,7 @@
             <w:pPr>
               <w:pStyle w:val="Textbody"/>
             </w:pPr>
-            <w:hyperlink r:id="rId14" w:history="1">
+            <w:hyperlink r:id="rId15" w:history="1">
               <w:r>
                 <w:rPr>
                   <w:rStyle w:val="Hyperlink"/>
@@ -4228,7 +4326,7 @@
             <w:pPr>
               <w:pStyle w:val="Textbody"/>
             </w:pPr>
-            <w:hyperlink r:id="rId15" w:history="1">
+            <w:hyperlink r:id="rId16" w:history="1">
               <w:r>
                 <w:rPr>
                   <w:rStyle w:val="Hyperlink"/>
@@ -4252,6 +4350,7 @@
               <w:pStyle w:val="Textbody"/>
             </w:pPr>
             <w:r>
+              <w:lastRenderedPageBreak/>
               <w:t>B-Lazy</w:t>
             </w:r>
           </w:p>
@@ -4293,7 +4392,7 @@
             <w:pPr>
               <w:pStyle w:val="Textbody"/>
             </w:pPr>
-            <w:hyperlink r:id="rId16" w:history="1">
+            <w:hyperlink r:id="rId17" w:history="1">
               <w:r>
                 <w:rPr>
                   <w:rStyle w:val="Hyperlink"/>
@@ -4315,10 +4414,37 @@
     </w:p>
     <w:p>
       <w:pPr>
-        <w:pStyle w:val="Heading3"/>
-      </w:pPr>
-      <w:r>
-        <w:t>Hobbies</w:t>
+        <w:pStyle w:val="Textbody"/>
+      </w:pPr>
+      <w:r>
+        <w:t xml:space="preserve">Additionally, I’ve submitted fixes to various larger projects over the years. Most notably, I mitigated several race conditions throughout the </w:t>
+      </w:r>
+      <w:hyperlink r:id="rId18" w:history="1">
+        <w:r>
+          <w:rPr>
+            <w:rStyle w:val="Hyperlink"/>
+          </w:rPr>
+          <w:t>Knex.js</w:t>
+        </w:r>
+      </w:hyperlink>
+      <w:r>
+        <w:t xml:space="preserve"> codebase.</w:t>
+      </w:r>
+    </w:p>
+    <w:p>
+      <w:pPr>
+        <w:pStyle w:val="Heading4"/>
+      </w:pPr>
+      <w:r>
+        <w:t>Do you have any interesting hobbies?</w:t>
+      </w:r>
+    </w:p>
+    <w:p>
+      <w:pPr>
+        <w:pStyle w:val="Textbody"/>
+      </w:pPr>
+      <w:r>
+        <w:t>You be the judge!</w:t>
       </w:r>
     </w:p>
     <w:tbl>
@@ -4510,7 +4636,7 @@
     </w:tbl>
     <w:p/>
     <w:sectPr>
-      <w:footerReference w:type="default" r:id="rId17"/>
+      <w:footerReference w:type="default" r:id="rId19"/>
       <w:pgSz w:w="12240" w:h="15840"/>
       <w:pgMar w:top="1134" w:right="1134" w:bottom="1134" w:left="1134" w:header="720" w:footer="720" w:gutter="0"/>
       <w:cols w:space="720"/>
@@ -7419,4 +7545,16 @@
     </a:ext>
   </a:extLst>
 </a:theme>
+</file>
+
+<file path=customXml/item1.xml><?xml version="1.0" encoding="utf-8"?>
+<b:Sources xmlns:b="http://schemas.openxmlformats.org/officeDocument/2006/bibliography" xmlns="http://schemas.openxmlformats.org/officeDocument/2006/bibliography" SelectedStyle="/APASixthEditionOfficeOnline.xsl" StyleName="APA" Version="6"/>
+</file>
+
+<file path=customXml/itemProps1.xml><?xml version="1.0" encoding="utf-8"?>
+<ds:datastoreItem xmlns:ds="http://schemas.openxmlformats.org/officeDocument/2006/customXml" ds:itemID="{A81C7FFA-6726-4C43-8AA1-E3B19E927C06}">
+  <ds:schemaRefs>
+    <ds:schemaRef ds:uri="http://schemas.openxmlformats.org/officeDocument/2006/bibliography"/>
+  </ds:schemaRefs>
+</ds:datastoreItem>
 </file>
</xml_diff>

<commit_message>
Cleaned up the layout quite a bit
</commit_message>
<xml_diff>
--- a/editions/2024-07-30/Brian Lauber -- resume.docx
+++ b/editions/2024-07-30/Brian Lauber -- resume.docx
@@ -342,23 +342,119 @@
         <w:pStyle w:val="Heading4"/>
       </w:pPr>
       <w:r>
-        <w:t>Plutometry</w:t>
-      </w:r>
-      <w:r>
-        <w:t xml:space="preserve"> </w:t>
-      </w:r>
-      <w:r>
-        <w:t>Corporation</w:t>
+        <w:t>Principal Software Engineer</w:t>
       </w:r>
       <w:r>
         <w:tab/>
-        <w:t>(</w:t>
-      </w:r>
-      <w:r>
-        <w:t>October</w:t>
-      </w:r>
-      <w:r>
-        <w:t xml:space="preserve"> 2019 – Present)</w:t>
+      </w:r>
+      <w:r>
+        <w:t>Plutometry Corporation</w:t>
+      </w:r>
+    </w:p>
+    <w:p>
+      <w:pPr>
+        <w:pStyle w:val="Timespan"/>
+      </w:pPr>
+      <w:r>
+        <w:t>October 2019 – January 2024 | June 2024 – August 2024</w:t>
+      </w:r>
+    </w:p>
+    <w:p>
+      <w:pPr>
+        <w:pStyle w:val="SkillsRecap"/>
+      </w:pPr>
+      <w:r>
+        <w:t>Python, Java, C, Bash</w:t>
+      </w:r>
+    </w:p>
+    <w:p>
+      <w:pPr>
+        <w:pStyle w:val="SkillsRecap"/>
+      </w:pPr>
+      <w:r>
+        <w:t xml:space="preserve">AWS, Azure, Packer, Terraform, Kubernetes, Docker, </w:t>
+      </w:r>
+      <w:proofErr w:type="spellStart"/>
+      <w:r>
+        <w:t>Podman</w:t>
+      </w:r>
+      <w:proofErr w:type="spellEnd"/>
+    </w:p>
+    <w:p>
+      <w:pPr>
+        <w:pStyle w:val="SkillsRecap"/>
+      </w:pPr>
+      <w:proofErr w:type="spellStart"/>
+      <w:r>
+        <w:t>Numpy</w:t>
+      </w:r>
+      <w:proofErr w:type="spellEnd"/>
+      <w:r>
+        <w:t xml:space="preserve">, Pandas, scikit-learn, ray, </w:t>
+      </w:r>
+      <w:proofErr w:type="spellStart"/>
+      <w:r>
+        <w:t>Jupyter</w:t>
+      </w:r>
+      <w:proofErr w:type="spellEnd"/>
+      <w:r>
+        <w:t xml:space="preserve">, </w:t>
+      </w:r>
+      <w:proofErr w:type="spellStart"/>
+      <w:r>
+        <w:t>MLFlow</w:t>
+      </w:r>
+      <w:proofErr w:type="spellEnd"/>
+      <w:r>
+        <w:t xml:space="preserve">, Flask, REST, </w:t>
+      </w:r>
+      <w:proofErr w:type="spellStart"/>
+      <w:r>
+        <w:t>OpenAPI</w:t>
+      </w:r>
+      <w:proofErr w:type="spellEnd"/>
+      <w:r>
+        <w:t xml:space="preserve">, Celery, MySQL, MSSQL, </w:t>
+      </w:r>
+      <w:proofErr w:type="spellStart"/>
+      <w:r>
+        <w:t>SqlAlchemy</w:t>
+      </w:r>
+      <w:proofErr w:type="spellEnd"/>
+      <w:r>
+        <w:t xml:space="preserve">, </w:t>
+      </w:r>
+      <w:proofErr w:type="spellStart"/>
+      <w:r>
+        <w:t>Pytest</w:t>
+      </w:r>
+      <w:proofErr w:type="spellEnd"/>
+      <w:r>
+        <w:t xml:space="preserve">, </w:t>
+      </w:r>
+      <w:proofErr w:type="spellStart"/>
+      <w:r>
+        <w:t>unittest</w:t>
+      </w:r>
+      <w:proofErr w:type="spellEnd"/>
+      <w:r>
+        <w:t xml:space="preserve">, JUnit, SonarQube, Hardware Security Modules, PGP, Cryptography, </w:t>
+      </w:r>
+      <w:proofErr w:type="spellStart"/>
+      <w:r>
+        <w:t>Hashicorp</w:t>
+      </w:r>
+      <w:proofErr w:type="spellEnd"/>
+      <w:r>
+        <w:t xml:space="preserve"> Vault, Git, Pip, Poetry, setup.py, </w:t>
+      </w:r>
+      <w:proofErr w:type="spellStart"/>
+      <w:r>
+        <w:t>VirtualEnv</w:t>
+      </w:r>
+      <w:proofErr w:type="spellEnd"/>
+      <w:r>
+        <w:t>, Maven, GitLab-CI, JIRA, Teams, QuickTime, Microsoft Suite, Markdown, Mermaid</w:t>
       </w:r>
     </w:p>
     <w:p>
@@ -372,206 +468,6 @@
       <w:proofErr w:type="gramEnd"/>
       <w:r>
         <w:t xml:space="preserve"> environment. I served as the Lead Developer for most of their applications, working primarily in Python, Java, and C.</w:t>
-      </w:r>
-    </w:p>
-    <w:p>
-      <w:pPr>
-        <w:pStyle w:val="SkillsRecap"/>
-      </w:pPr>
-      <w:r>
-        <w:t>Python, Java, C, Bash</w:t>
-      </w:r>
-    </w:p>
-    <w:p>
-      <w:pPr>
-        <w:pStyle w:val="SkillsRecap"/>
-      </w:pPr>
-      <w:r>
-        <w:t xml:space="preserve">AWS, Azure, </w:t>
-      </w:r>
-      <w:r>
-        <w:t>Packer, Terraform, Kubernetes</w:t>
-      </w:r>
-      <w:r>
-        <w:t xml:space="preserve">, </w:t>
-      </w:r>
-      <w:r>
-        <w:t xml:space="preserve">Docker, </w:t>
-      </w:r>
-      <w:proofErr w:type="spellStart"/>
-      <w:r>
-        <w:t>Podman</w:t>
-      </w:r>
-      <w:proofErr w:type="spellEnd"/>
-    </w:p>
-    <w:p>
-      <w:pPr>
-        <w:pStyle w:val="SkillsRecap"/>
-      </w:pPr>
-      <w:proofErr w:type="spellStart"/>
-      <w:r>
-        <w:t>Numpy</w:t>
-      </w:r>
-      <w:proofErr w:type="spellEnd"/>
-      <w:r>
-        <w:t xml:space="preserve">, Pandas, scikit-learn, ray, </w:t>
-      </w:r>
-      <w:proofErr w:type="spellStart"/>
-      <w:r>
-        <w:t>Jupyter</w:t>
-      </w:r>
-      <w:proofErr w:type="spellEnd"/>
-      <w:r>
-        <w:t xml:space="preserve">, </w:t>
-      </w:r>
-      <w:proofErr w:type="spellStart"/>
-      <w:r>
-        <w:t>MLFlow</w:t>
-      </w:r>
-      <w:proofErr w:type="spellEnd"/>
-      <w:r>
-        <w:t xml:space="preserve">, </w:t>
-      </w:r>
-      <w:r>
-        <w:t xml:space="preserve">Flask, REST, </w:t>
-      </w:r>
-      <w:proofErr w:type="spellStart"/>
-      <w:r>
-        <w:t>OpenAPI</w:t>
-      </w:r>
-      <w:proofErr w:type="spellEnd"/>
-      <w:r>
-        <w:t xml:space="preserve">, Celery, MySQL, MSSQL, </w:t>
-      </w:r>
-      <w:proofErr w:type="spellStart"/>
-      <w:r>
-        <w:t>SqlAlchemy</w:t>
-      </w:r>
-      <w:proofErr w:type="spellEnd"/>
-      <w:r>
-        <w:t xml:space="preserve">, </w:t>
-      </w:r>
-      <w:proofErr w:type="spellStart"/>
-      <w:r>
-        <w:t>Pytest</w:t>
-      </w:r>
-      <w:proofErr w:type="spellEnd"/>
-      <w:r>
-        <w:t xml:space="preserve">, </w:t>
-      </w:r>
-      <w:proofErr w:type="spellStart"/>
-      <w:r>
-        <w:t>unittest</w:t>
-      </w:r>
-      <w:proofErr w:type="spellEnd"/>
-      <w:r>
-        <w:t xml:space="preserve">, JUnit, SonarQube, Hardware Security Modules, PGP, Cryptography, </w:t>
-      </w:r>
-      <w:proofErr w:type="spellStart"/>
-      <w:r>
-        <w:t>Hashicorp</w:t>
-      </w:r>
-      <w:proofErr w:type="spellEnd"/>
-      <w:r>
-        <w:t xml:space="preserve"> Vault, Git, Pip, Poetry, setup.py, </w:t>
-      </w:r>
-      <w:proofErr w:type="spellStart"/>
-      <w:r>
-        <w:t>VirtualEnv</w:t>
-      </w:r>
-      <w:proofErr w:type="spellEnd"/>
-      <w:r>
-        <w:t xml:space="preserve">, Maven, GitLab-CI, JIRA, Teams, </w:t>
-      </w:r>
-      <w:r>
-        <w:t xml:space="preserve">QuickTime, </w:t>
-      </w:r>
-      <w:r>
-        <w:t>Microsoft Suite, Markdown, Mermaid</w:t>
-      </w:r>
-    </w:p>
-    <w:p>
-      <w:pPr>
-        <w:pStyle w:val="Heading5"/>
-        <w:rPr>
-          <w:i/>
-          <w:iCs/>
-        </w:rPr>
-      </w:pPr>
-      <w:r>
-        <w:t>Principal Software Engineer</w:t>
-      </w:r>
-      <w:r>
-        <w:tab/>
-      </w:r>
-      <w:r>
-        <w:rPr>
-          <w:i/>
-          <w:iCs/>
-        </w:rPr>
-        <w:t>(</w:t>
-      </w:r>
-      <w:r>
-        <w:rPr>
-          <w:i/>
-          <w:iCs/>
-        </w:rPr>
-        <w:t>October</w:t>
-      </w:r>
-      <w:r>
-        <w:rPr>
-          <w:i/>
-          <w:iCs/>
-        </w:rPr>
-        <w:t xml:space="preserve"> </w:t>
-      </w:r>
-      <w:r>
-        <w:rPr>
-          <w:i/>
-          <w:iCs/>
-        </w:rPr>
-        <w:t>2019</w:t>
-      </w:r>
-      <w:r>
-        <w:rPr>
-          <w:i/>
-          <w:iCs/>
-        </w:rPr>
-        <w:t xml:space="preserve"> – </w:t>
-      </w:r>
-      <w:r>
-        <w:rPr>
-          <w:i/>
-          <w:iCs/>
-        </w:rPr>
-        <w:t>January 2024</w:t>
-      </w:r>
-      <w:r>
-        <w:rPr>
-          <w:i/>
-          <w:iCs/>
-        </w:rPr>
-        <w:t>)</w:t>
-      </w:r>
-    </w:p>
-    <w:p>
-      <w:r>
-        <w:t xml:space="preserve">I was initially recruited to implement </w:t>
-      </w:r>
-      <w:r>
-        <w:t>a proprietary Blinding Token technology</w:t>
-      </w:r>
-      <w:r>
-        <w:t xml:space="preserve"> on a Hardware Security Module. Afterwards, I served as the </w:t>
-      </w:r>
-      <w:r>
-        <w:t xml:space="preserve">company’s </w:t>
-      </w:r>
-      <w:r>
-        <w:t>Lead Developer</w:t>
-      </w:r>
-      <w:r>
-        <w:t>.</w:t>
       </w:r>
     </w:p>
     <w:p>
@@ -587,54 +483,7 @@
         </w:rPr>
       </w:pPr>
       <w:r>
-        <w:rPr>
-          <w:u w:val="single"/>
-        </w:rPr>
-        <w:t>Delivered</w:t>
-      </w:r>
-      <w:r>
-        <w:rPr>
-          <w:u w:val="single"/>
-        </w:rPr>
-        <w:t xml:space="preserve"> </w:t>
-      </w:r>
-      <w:proofErr w:type="spellStart"/>
-      <w:r>
-        <w:rPr>
-          <w:u w:val="single"/>
-        </w:rPr>
-        <w:t>Plutometry’s</w:t>
-      </w:r>
-      <w:proofErr w:type="spellEnd"/>
-      <w:r>
-        <w:rPr>
-          <w:u w:val="single"/>
-        </w:rPr>
-        <w:t xml:space="preserve"> first revenue-generating </w:t>
-      </w:r>
-      <w:r>
-        <w:rPr>
-          <w:u w:val="single"/>
-        </w:rPr>
-        <w:t>platform</w:t>
-      </w:r>
-      <w:r>
-        <w:rPr>
-          <w:u w:val="single"/>
-        </w:rPr>
-        <w:t xml:space="preserve">. (Defined the scope, gathered requirements, established roadmaps, collaborated across teams, coached engineers, </w:t>
-      </w:r>
-      <w:r>
-        <w:rPr>
-          <w:u w:val="single"/>
-        </w:rPr>
-        <w:t xml:space="preserve">implemented key components, </w:t>
-      </w:r>
-      <w:r>
-        <w:rPr>
-          <w:u w:val="single"/>
-        </w:rPr>
-        <w:t>provided operational support, etc.)</w:t>
+        <w:t>Established Project Management practices throughout the company. (Setup JIRA, trained staff on agile methodologies, served as the scrum master)</w:t>
       </w:r>
     </w:p>
     <w:p>
@@ -653,462 +502,51 @@
         <w:rPr>
           <w:u w:val="single"/>
         </w:rPr>
-        <w:t>Reduced</w:t>
+        <w:t>Delivered</w:t>
       </w:r>
       <w:r>
         <w:rPr>
           <w:u w:val="single"/>
         </w:rPr>
-        <w:t xml:space="preserve"> the end-to-end </w:t>
-      </w:r>
+        <w:t xml:space="preserve"> </w:t>
+      </w:r>
+      <w:proofErr w:type="spellStart"/>
       <w:r>
         <w:rPr>
           <w:u w:val="single"/>
         </w:rPr>
-        <w:t>execution time</w:t>
-      </w:r>
+        <w:t>Plutometry’s</w:t>
+      </w:r>
+      <w:proofErr w:type="spellEnd"/>
       <w:r>
         <w:rPr>
           <w:u w:val="single"/>
         </w:rPr>
-        <w:t xml:space="preserve"> of Wealthpoint by </w:t>
+        <w:t xml:space="preserve"> first revenue-generating </w:t>
       </w:r>
       <w:r>
         <w:rPr>
           <w:u w:val="single"/>
         </w:rPr>
-        <w:t>a factor of 200</w:t>
+        <w:t>platform</w:t>
       </w:r>
       <w:r>
         <w:rPr>
           <w:u w:val="single"/>
         </w:rPr>
-        <w:t>, thus enabling Plutometry to conclude its pilot program and graduate to a national rollout.</w:t>
-      </w:r>
-    </w:p>
-    <w:p>
-      <w:pPr>
-        <w:pStyle w:val="ListParagraph"/>
-        <w:numPr>
-          <w:ilvl w:val="0"/>
-          <w:numId w:val="11"/>
-        </w:numPr>
-        <w:contextualSpacing w:val="0"/>
-      </w:pPr>
-      <w:r>
-        <w:t>Established Project Management practices.</w:t>
-      </w:r>
-      <w:r>
-        <w:t xml:space="preserve"> (Setup JIRA, trained staff on agile methodologies, served as the scrum master)</w:t>
-      </w:r>
-    </w:p>
-    <w:p>
-      <w:pPr>
-        <w:pStyle w:val="ListParagraph"/>
-        <w:numPr>
-          <w:ilvl w:val="0"/>
-          <w:numId w:val="11"/>
-        </w:numPr>
-        <w:contextualSpacing w:val="0"/>
-      </w:pPr>
-      <w:r>
-        <w:t>Promoted SDLC Best Practices. (</w:t>
-      </w:r>
-      <w:r>
-        <w:t>T</w:t>
-      </w:r>
-      <w:r>
-        <w:t>est coverage, code reviews, continuous integration, release management, internal libraries, private package registries, documentation)</w:t>
-      </w:r>
-    </w:p>
-    <w:p>
-      <w:pPr>
-        <w:pStyle w:val="ListParagraph"/>
-        <w:numPr>
-          <w:ilvl w:val="0"/>
-          <w:numId w:val="11"/>
-        </w:numPr>
-        <w:contextualSpacing w:val="0"/>
-      </w:pPr>
-      <w:r>
-        <w:t xml:space="preserve">Defined the Mathematical Underpinnings for </w:t>
-      </w:r>
-      <w:proofErr w:type="spellStart"/>
-      <w:r>
-        <w:t>Plutometry’s</w:t>
-      </w:r>
-      <w:proofErr w:type="spellEnd"/>
-      <w:r>
-        <w:t xml:space="preserve"> Machine Learning Models. (Standardized terminology, untangled key concepts, defined</w:t>
-      </w:r>
-      <w:r>
-        <w:t xml:space="preserve"> mathematical</w:t>
-      </w:r>
-      <w:r>
-        <w:t xml:space="preserve"> operations)</w:t>
-      </w:r>
-    </w:p>
-    <w:p>
-      <w:pPr>
-        <w:pStyle w:val="ListParagraph"/>
-        <w:numPr>
-          <w:ilvl w:val="0"/>
-          <w:numId w:val="11"/>
-        </w:numPr>
-        <w:contextualSpacing w:val="0"/>
-      </w:pPr>
-      <w:r>
-        <w:t xml:space="preserve">Provided key insights that </w:t>
-      </w:r>
-      <w:r>
-        <w:t xml:space="preserve">often </w:t>
-      </w:r>
-      <w:r>
-        <w:t xml:space="preserve">reshaped the way the research team conceptualized things. (Ex: demonstrated ways to quantify the topological </w:t>
-      </w:r>
-      <w:r>
-        <w:t xml:space="preserve">characteristics of </w:t>
-      </w:r>
-      <w:r>
-        <w:t>the</w:t>
-      </w:r>
-      <w:r>
-        <w:t xml:space="preserve"> models, which ultimately helped the team understand some counterintuitive </w:t>
-      </w:r>
-      <w:r>
-        <w:t>observations</w:t>
-      </w:r>
-      <w:r>
-        <w:t>.</w:t>
-      </w:r>
-      <w:r>
-        <w:t>)</w:t>
-      </w:r>
-    </w:p>
-    <w:p>
-      <w:pPr>
-        <w:pStyle w:val="ListParagraph"/>
-        <w:numPr>
-          <w:ilvl w:val="0"/>
-          <w:numId w:val="11"/>
-        </w:numPr>
-        <w:contextualSpacing w:val="0"/>
-      </w:pPr>
-      <w:r>
-        <w:lastRenderedPageBreak/>
-        <w:t xml:space="preserve">Delivered a new “Model Laboratory” platform that empowered the </w:t>
-      </w:r>
-      <w:r>
-        <w:t>R</w:t>
-      </w:r>
-      <w:r>
-        <w:t xml:space="preserve">esearch </w:t>
-      </w:r>
-      <w:r>
-        <w:t>T</w:t>
-      </w:r>
-      <w:r>
-        <w:t xml:space="preserve">eam to train and test </w:t>
-      </w:r>
-      <w:r>
-        <w:t xml:space="preserve">models on their own without </w:t>
-      </w:r>
-      <w:r>
-        <w:t>requiring</w:t>
-      </w:r>
-      <w:r>
-        <w:t xml:space="preserve"> assistance from the </w:t>
-      </w:r>
-      <w:r>
-        <w:t>E</w:t>
-      </w:r>
-      <w:r>
-        <w:t xml:space="preserve">ngineering </w:t>
-      </w:r>
-      <w:r>
-        <w:t>T</w:t>
-      </w:r>
-      <w:r>
-        <w:t>eam.</w:t>
-      </w:r>
-    </w:p>
-    <w:p>
-      <w:pPr>
-        <w:pStyle w:val="Heading5"/>
+        <w:t xml:space="preserve">. (Defined the scope, gathered requirements, established roadmaps, collaborated across teams, coached engineers, </w:t>
+      </w:r>
+      <w:r>
         <w:rPr>
-          <w:i/>
-          <w:iCs/>
+          <w:u w:val="single"/>
         </w:rPr>
-      </w:pPr>
-      <w:r>
-        <w:t>Principal Software Engineer</w:t>
-      </w:r>
-      <w:r>
-        <w:tab/>
+        <w:t xml:space="preserve">implemented key components, </w:t>
       </w:r>
       <w:r>
         <w:rPr>
-          <w:i/>
-          <w:iCs/>
+          <w:u w:val="single"/>
         </w:rPr>
-        <w:t>(</w:t>
-      </w:r>
-      <w:r>
-        <w:rPr>
-          <w:i/>
-          <w:iCs/>
-        </w:rPr>
-        <w:t>June</w:t>
-      </w:r>
-      <w:r>
-        <w:rPr>
-          <w:i/>
-          <w:iCs/>
-        </w:rPr>
-        <w:t xml:space="preserve"> 20</w:t>
-      </w:r>
-      <w:r>
-        <w:rPr>
-          <w:i/>
-          <w:iCs/>
-        </w:rPr>
-        <w:t>24</w:t>
-      </w:r>
-      <w:r>
-        <w:rPr>
-          <w:i/>
-          <w:iCs/>
-        </w:rPr>
-        <w:t xml:space="preserve"> – Present)</w:t>
-      </w:r>
-    </w:p>
-    <w:p>
-      <w:r>
-        <w:t>I returned to Plutometry on a temporary basis to help them navigate through a critical period and train their new engineers. As such, my work during this brief period was fairly limited in scope.</w:t>
-      </w:r>
-    </w:p>
-    <w:p>
-      <w:pPr>
-        <w:pStyle w:val="ListParagraph"/>
-        <w:numPr>
-          <w:ilvl w:val="0"/>
-          <w:numId w:val="11"/>
-        </w:numPr>
-        <w:contextualSpacing w:val="0"/>
-      </w:pPr>
-      <w:r>
-        <w:t>Repaired the infrastructure that was critical to product delivery. (AWS, Azure, Vault, Kubernetes Clusters, GitLab, Nexus, SonarQube, and more)</w:t>
-      </w:r>
-    </w:p>
-    <w:p>
-      <w:pPr>
-        <w:pStyle w:val="ListParagraph"/>
-        <w:numPr>
-          <w:ilvl w:val="0"/>
-          <w:numId w:val="11"/>
-        </w:numPr>
-        <w:contextualSpacing w:val="0"/>
-      </w:pPr>
-      <w:r>
-        <w:t>Guided Customers through operational workflows and ensured that their financial predictions were delivered on schedule.</w:t>
-      </w:r>
-    </w:p>
-    <w:p>
-      <w:pPr>
-        <w:pStyle w:val="ListParagraph"/>
-        <w:numPr>
-          <w:ilvl w:val="0"/>
-          <w:numId w:val="11"/>
-        </w:numPr>
-        <w:contextualSpacing w:val="0"/>
-      </w:pPr>
-      <w:r>
-        <w:t>Authored onboarding procedures for new team members.</w:t>
-      </w:r>
-    </w:p>
-    <w:p>
-      <w:pPr>
-        <w:pStyle w:val="ListParagraph"/>
-        <w:numPr>
-          <w:ilvl w:val="0"/>
-          <w:numId w:val="11"/>
-        </w:numPr>
-        <w:contextualSpacing w:val="0"/>
-      </w:pPr>
-      <w:r>
-        <w:t>Trained new team members.</w:t>
-      </w:r>
-    </w:p>
-    <w:p>
-      <w:pPr>
-        <w:pStyle w:val="Heading4"/>
-      </w:pPr>
-      <w:r>
-        <w:t>33Across</w:t>
-      </w:r>
-      <w:r>
-        <w:tab/>
-        <w:t>(</w:t>
-      </w:r>
-      <w:r>
-        <w:t>May 2016</w:t>
-      </w:r>
-      <w:r>
-        <w:t xml:space="preserve"> – </w:t>
-      </w:r>
-      <w:r>
-        <w:t>October 2019</w:t>
-      </w:r>
-      <w:r>
-        <w:t>)</w:t>
-      </w:r>
-    </w:p>
-    <w:p>
-      <w:r>
-        <w:t>33Across maintains infrastructure that delivers online advertisements to web sites. During my tenure, the business sought to create a new platform that delivered advertisements using a modern technique known as “Server-Side Header Bidding”. I was the technical lead for this initiative and many others, which demanded expertise in both JavaScript (Node.js) and Ruby.</w:t>
-      </w:r>
-    </w:p>
-    <w:p>
-      <w:pPr>
-        <w:pStyle w:val="SkillsRecap"/>
-      </w:pPr>
-      <w:proofErr w:type="spellStart"/>
-      <w:r>
-        <w:t>Javascript</w:t>
-      </w:r>
-      <w:proofErr w:type="spellEnd"/>
-      <w:r>
-        <w:t>, Ruby, Bash</w:t>
-      </w:r>
-    </w:p>
-    <w:p>
-      <w:pPr>
-        <w:pStyle w:val="SkillsRecap"/>
-      </w:pPr>
-      <w:r>
-        <w:t xml:space="preserve">Koa.js, Rails, Sinatra, REST, </w:t>
-      </w:r>
-      <w:proofErr w:type="spellStart"/>
-      <w:r>
-        <w:t>OpenAPI</w:t>
-      </w:r>
-      <w:proofErr w:type="spellEnd"/>
-      <w:r>
-        <w:t xml:space="preserve">, </w:t>
-      </w:r>
-      <w:r>
-        <w:t xml:space="preserve">Angular 1.6, </w:t>
-      </w:r>
-      <w:proofErr w:type="spellStart"/>
-      <w:r>
-        <w:t>Resque</w:t>
-      </w:r>
-      <w:proofErr w:type="spellEnd"/>
-      <w:r>
-        <w:t xml:space="preserve">, nginx, MySQL, PostgreSQL, MongoDB, Redis, Hive, Grafana, </w:t>
-      </w:r>
-      <w:proofErr w:type="spellStart"/>
-      <w:r>
-        <w:t>ActiveRecord</w:t>
-      </w:r>
-      <w:proofErr w:type="spellEnd"/>
-      <w:r>
-        <w:t xml:space="preserve">, Knex.js, </w:t>
-      </w:r>
-      <w:proofErr w:type="spellStart"/>
-      <w:r>
-        <w:t>RSpec</w:t>
-      </w:r>
-      <w:proofErr w:type="spellEnd"/>
-      <w:r>
-        <w:t xml:space="preserve">, Mocha, Chai, Git, Gem, Bundler, </w:t>
-      </w:r>
-      <w:proofErr w:type="spellStart"/>
-      <w:r>
-        <w:t>rvm</w:t>
-      </w:r>
-      <w:proofErr w:type="spellEnd"/>
-      <w:r>
-        <w:t xml:space="preserve">, </w:t>
-      </w:r>
-      <w:proofErr w:type="spellStart"/>
-      <w:r>
-        <w:t>npm</w:t>
-      </w:r>
-      <w:proofErr w:type="spellEnd"/>
-      <w:r>
-        <w:t xml:space="preserve">, </w:t>
-      </w:r>
-      <w:proofErr w:type="spellStart"/>
-      <w:r>
-        <w:t>nvm</w:t>
-      </w:r>
-      <w:proofErr w:type="spellEnd"/>
-      <w:r>
-        <w:t xml:space="preserve">, Docker, VirtualBox, GitLab-CI, Jenkins, JIRA, Slack, Google Suite, Markdown, draw.io, </w:t>
-      </w:r>
-      <w:proofErr w:type="spellStart"/>
-      <w:r>
-        <w:t>Gliffy</w:t>
-      </w:r>
-      <w:proofErr w:type="spellEnd"/>
-      <w:r>
-        <w:t>, QuickTime, Confluence</w:t>
-      </w:r>
-    </w:p>
-    <w:p>
-      <w:pPr>
-        <w:pStyle w:val="Heading5"/>
-        <w:rPr>
-          <w:i/>
-          <w:iCs/>
-        </w:rPr>
-      </w:pPr>
-      <w:r>
-        <w:t>Principal Software Engineer</w:t>
-      </w:r>
-      <w:r>
-        <w:tab/>
-      </w:r>
-      <w:r>
-        <w:rPr>
-          <w:i/>
-          <w:iCs/>
-        </w:rPr>
-        <w:t>(</w:t>
-      </w:r>
-      <w:r>
-        <w:rPr>
-          <w:i/>
-          <w:iCs/>
-        </w:rPr>
-        <w:t>May 2016</w:t>
-      </w:r>
-      <w:r>
-        <w:rPr>
-          <w:i/>
-          <w:iCs/>
-        </w:rPr>
-        <w:t xml:space="preserve"> – </w:t>
-      </w:r>
-      <w:r>
-        <w:rPr>
-          <w:i/>
-          <w:iCs/>
-        </w:rPr>
-        <w:t>October 2019</w:t>
-      </w:r>
-      <w:r>
-        <w:rPr>
-          <w:i/>
-          <w:iCs/>
-        </w:rPr>
-        <w:t>)</w:t>
-      </w:r>
-    </w:p>
-    <w:p>
-      <w:r>
-        <w:t>I was initially recruited to help 33Across modernize the UI for their Unified Dashboard. Soon afterwards, I was promoted to Principal Software Engineer and served as an advisor across numerous projects.</w:t>
+        <w:t>provided operational support, etc.)</w:t>
       </w:r>
     </w:p>
     <w:p>
@@ -1127,45 +565,37 @@
         <w:rPr>
           <w:u w:val="single"/>
         </w:rPr>
-        <w:t xml:space="preserve">Architected </w:t>
+        <w:t>Reduced</w:t>
       </w:r>
       <w:r>
         <w:rPr>
           <w:u w:val="single"/>
         </w:rPr>
-        <w:t>a</w:t>
+        <w:t xml:space="preserve"> the end-to-end </w:t>
       </w:r>
       <w:r>
         <w:rPr>
           <w:u w:val="single"/>
         </w:rPr>
-        <w:t xml:space="preserve"> </w:t>
-      </w:r>
-      <w:proofErr w:type="gramStart"/>
+        <w:t>execution time</w:t>
+      </w:r>
       <w:r>
         <w:rPr>
           <w:u w:val="single"/>
         </w:rPr>
-        <w:t>globally-available</w:t>
-      </w:r>
-      <w:proofErr w:type="gramEnd"/>
+        <w:t xml:space="preserve"> of Wealthpoint by </w:t>
+      </w:r>
       <w:r>
         <w:rPr>
           <w:u w:val="single"/>
         </w:rPr>
-        <w:t xml:space="preserve"> advertisement delivery platform </w:t>
+        <w:t>a factor of 200</w:t>
       </w:r>
       <w:r>
         <w:rPr>
           <w:u w:val="single"/>
         </w:rPr>
-        <w:t>that served millions of requests per minute with a target latency of 5ms per request</w:t>
-      </w:r>
-      <w:r>
-        <w:rPr>
-          <w:u w:val="single"/>
-        </w:rPr>
-        <w:t>.</w:t>
+        <w:t>, thus enabling Plutometry to conclude its pilot program and graduate to a national rollout.</w:t>
       </w:r>
     </w:p>
     <w:p>
@@ -1178,7 +608,13 @@
         <w:contextualSpacing w:val="0"/>
       </w:pPr>
       <w:r>
-        <w:t>Promoted SDLC Best Practices. (Test coverage, code reviews, continuous integration, release management, internal libraries, private package registries, documentation)</w:t>
+        <w:t>Promoted SDLC Best Practices. (</w:t>
+      </w:r>
+      <w:r>
+        <w:t>T</w:t>
+      </w:r>
+      <w:r>
+        <w:t>est coverage, code reviews, continuous integration, release management, internal libraries, private package registries, documentation)</w:t>
       </w:r>
     </w:p>
     <w:p>
@@ -1191,19 +627,21 @@
         <w:contextualSpacing w:val="0"/>
       </w:pPr>
       <w:r>
-        <w:t xml:space="preserve">Coordinated the delivery of numerous software projects. (Gathered requirements, defined scope, established roadmaps, collaborated across </w:t>
-      </w:r>
-      <w:r>
-        <w:t xml:space="preserve">onshore and offshore </w:t>
-      </w:r>
-      <w:r>
-        <w:t xml:space="preserve">teams, coached engineers, </w:t>
-      </w:r>
-      <w:r>
-        <w:t xml:space="preserve">implemented key components, </w:t>
-      </w:r>
-      <w:r>
-        <w:t>etc.)</w:t>
+        <w:t xml:space="preserve">Defined the Mathematical Underpinnings for </w:t>
+      </w:r>
+      <w:proofErr w:type="spellStart"/>
+      <w:r>
+        <w:t>Plutometry’s</w:t>
+      </w:r>
+      <w:proofErr w:type="spellEnd"/>
+      <w:r>
+        <w:t xml:space="preserve"> Machine Learning Models. (Standardized terminology, untangled key concepts, defined</w:t>
+      </w:r>
+      <w:r>
+        <w:t xml:space="preserve"> mathematical</w:t>
+      </w:r>
+      <w:r>
+        <w:t xml:space="preserve"> operations)</w:t>
       </w:r>
     </w:p>
     <w:p>
@@ -1216,252 +654,31 @@
         <w:contextualSpacing w:val="0"/>
       </w:pPr>
       <w:r>
-        <w:t>Designed and implemented several experimental technologies. (Tooling for syndicating the rollout of advertisement preferences across platforms, specialized pattern matcher</w:t>
-      </w:r>
-      <w:r>
-        <w:t>s</w:t>
-      </w:r>
-      <w:r>
-        <w:t>, declarative languages for policy and enforcement)</w:t>
-      </w:r>
-    </w:p>
-    <w:p>
-      <w:pPr>
-        <w:spacing w:after="0"/>
-        <w:rPr>
-          <w:b/>
-          <w:bCs/>
-          <w:sz w:val="32"/>
-          <w:szCs w:val="32"/>
-        </w:rPr>
-      </w:pPr>
-      <w:r>
-        <w:br w:type="page"/>
-      </w:r>
-    </w:p>
-    <w:p>
-      <w:pPr>
-        <w:pStyle w:val="Heading4"/>
-      </w:pPr>
-      <w:proofErr w:type="spellStart"/>
-      <w:r>
-        <w:lastRenderedPageBreak/>
-        <w:t>Arclia</w:t>
-      </w:r>
-      <w:proofErr w:type="spellEnd"/>
-      <w:r>
-        <w:t xml:space="preserve"> LLC</w:t>
-      </w:r>
-      <w:r>
-        <w:tab/>
-        <w:t>(July 2014 – Present)</w:t>
-      </w:r>
-    </w:p>
-    <w:p>
-      <w:r>
-        <w:t xml:space="preserve">I launched </w:t>
-      </w:r>
-      <w:proofErr w:type="spellStart"/>
-      <w:r>
-        <w:t>Arclia</w:t>
-      </w:r>
-      <w:proofErr w:type="spellEnd"/>
-      <w:r>
-        <w:t xml:space="preserve"> LLC so that I could take on contract work from local startup companies. My contracts with 33Across and Plutometry quickly converted into full-time employment.</w:t>
-      </w:r>
-    </w:p>
-    <w:p>
-      <w:pPr>
-        <w:pStyle w:val="SkillsRecap"/>
-      </w:pPr>
-      <w:r>
-        <w:t xml:space="preserve">Python, </w:t>
-      </w:r>
-      <w:proofErr w:type="spellStart"/>
-      <w:r>
-        <w:t>Javascript</w:t>
-      </w:r>
-      <w:proofErr w:type="spellEnd"/>
-      <w:r>
-        <w:t>, Typescript, Ruby, Java, C, Bash</w:t>
-      </w:r>
-    </w:p>
-    <w:p>
-      <w:pPr>
-        <w:pStyle w:val="SkillsRecap"/>
-      </w:pPr>
-      <w:r>
-        <w:t xml:space="preserve">React, Next.js, Gatsby, </w:t>
-      </w:r>
-      <w:proofErr w:type="spellStart"/>
-      <w:r>
-        <w:t>WebPack</w:t>
-      </w:r>
-      <w:proofErr w:type="spellEnd"/>
-      <w:r>
-        <w:t xml:space="preserve">, Babel, MDX, Tailwind CSS, </w:t>
-      </w:r>
-      <w:proofErr w:type="spellStart"/>
-      <w:r>
-        <w:t>PostCSS</w:t>
-      </w:r>
-      <w:proofErr w:type="spellEnd"/>
-      <w:r>
-        <w:t xml:space="preserve">, Django, Rails, Sinatra, REST, </w:t>
-      </w:r>
-      <w:proofErr w:type="spellStart"/>
-      <w:r>
-        <w:t>Resque</w:t>
-      </w:r>
-      <w:proofErr w:type="spellEnd"/>
-      <w:r>
-        <w:t xml:space="preserve">, Django, nginx, MySQL, PostgreSQL, MSSQL, MongoDB, Redis, RabbitMQ, </w:t>
-      </w:r>
-      <w:proofErr w:type="spellStart"/>
-      <w:r>
-        <w:t>SqlAlchemy</w:t>
-      </w:r>
-      <w:proofErr w:type="spellEnd"/>
-      <w:r>
-        <w:t xml:space="preserve">, Knex.js, </w:t>
-      </w:r>
-      <w:proofErr w:type="spellStart"/>
-      <w:r>
-        <w:t>ActiveRecord</w:t>
-      </w:r>
-      <w:proofErr w:type="spellEnd"/>
-      <w:r>
-        <w:t xml:space="preserve">, Mongoose, </w:t>
-      </w:r>
-      <w:proofErr w:type="spellStart"/>
-      <w:r>
-        <w:t>Pytest</w:t>
-      </w:r>
-      <w:proofErr w:type="spellEnd"/>
-      <w:r>
-        <w:t xml:space="preserve">, </w:t>
-      </w:r>
-      <w:proofErr w:type="spellStart"/>
-      <w:r>
-        <w:t>unittest</w:t>
-      </w:r>
-      <w:proofErr w:type="spellEnd"/>
-      <w:r>
-        <w:t xml:space="preserve">, </w:t>
-      </w:r>
-      <w:proofErr w:type="spellStart"/>
-      <w:r>
-        <w:t>RSpec</w:t>
-      </w:r>
-      <w:proofErr w:type="spellEnd"/>
-      <w:r>
-        <w:t xml:space="preserve">, Selenium, Capybara, PGP, Git, Pip, setup.py, </w:t>
-      </w:r>
-      <w:proofErr w:type="spellStart"/>
-      <w:r>
-        <w:t>VirtualEnv</w:t>
-      </w:r>
-      <w:proofErr w:type="spellEnd"/>
-      <w:r>
-        <w:t xml:space="preserve">, Gem, Bundler, </w:t>
-      </w:r>
-      <w:proofErr w:type="spellStart"/>
-      <w:r>
-        <w:t>rvm</w:t>
-      </w:r>
-      <w:proofErr w:type="spellEnd"/>
-      <w:r>
-        <w:t xml:space="preserve">, </w:t>
-      </w:r>
-      <w:proofErr w:type="spellStart"/>
-      <w:r>
-        <w:t>npm</w:t>
-      </w:r>
-      <w:proofErr w:type="spellEnd"/>
-      <w:r>
-        <w:t xml:space="preserve">, </w:t>
-      </w:r>
-      <w:proofErr w:type="spellStart"/>
-      <w:r>
-        <w:t>nvm</w:t>
-      </w:r>
-      <w:proofErr w:type="spellEnd"/>
-      <w:r>
-        <w:t xml:space="preserve">, Babel, </w:t>
-      </w:r>
-      <w:proofErr w:type="spellStart"/>
-      <w:r>
-        <w:t>WebPack</w:t>
-      </w:r>
-      <w:proofErr w:type="spellEnd"/>
-      <w:r>
-        <w:t xml:space="preserve">, Docker, VirtualBox, Heroku, GitLab-CI, Jenkins, </w:t>
-      </w:r>
-      <w:proofErr w:type="spellStart"/>
-      <w:r>
-        <w:t>CircleCI</w:t>
-      </w:r>
-      <w:proofErr w:type="spellEnd"/>
-      <w:r>
-        <w:t xml:space="preserve">, AWS, JIRA, Trello, Slack, Google Suite, Markdown, draw.io, </w:t>
-      </w:r>
-      <w:proofErr w:type="spellStart"/>
-      <w:r>
-        <w:t>Gliffy</w:t>
-      </w:r>
-      <w:proofErr w:type="spellEnd"/>
-      <w:r>
-        <w:t>, QuickTime, Confluence</w:t>
-      </w:r>
-    </w:p>
-    <w:p>
-      <w:pPr>
-        <w:pStyle w:val="Heading5"/>
-        <w:rPr>
-          <w:i/>
-          <w:iCs/>
-        </w:rPr>
-      </w:pPr>
-      <w:r>
-        <w:t>Owner + Principal Software Engineer</w:t>
-      </w:r>
-      <w:r>
-        <w:tab/>
-      </w:r>
-      <w:r>
-        <w:rPr>
-          <w:i/>
-          <w:iCs/>
-        </w:rPr>
-        <w:t>(Ju</w:t>
-      </w:r>
-      <w:r>
-        <w:rPr>
-          <w:i/>
-          <w:iCs/>
-        </w:rPr>
-        <w:t>ly</w:t>
-      </w:r>
-      <w:r>
-        <w:rPr>
-          <w:i/>
-          <w:iCs/>
-        </w:rPr>
-        <w:t xml:space="preserve"> 201</w:t>
-      </w:r>
-      <w:r>
-        <w:rPr>
-          <w:i/>
-          <w:iCs/>
-        </w:rPr>
-        <w:t>4</w:t>
-      </w:r>
-      <w:r>
-        <w:rPr>
-          <w:i/>
-          <w:iCs/>
-        </w:rPr>
-        <w:t xml:space="preserve"> – Present)</w:t>
+        <w:t xml:space="preserve">Provided key insights that </w:t>
+      </w:r>
+      <w:r>
+        <w:t xml:space="preserve">often </w:t>
+      </w:r>
+      <w:r>
+        <w:t xml:space="preserve">reshaped the way the research team conceptualized things. (Ex: demonstrated ways to quantify the topological </w:t>
+      </w:r>
+      <w:r>
+        <w:t xml:space="preserve">characteristics of </w:t>
+      </w:r>
+      <w:r>
+        <w:t>the</w:t>
+      </w:r>
+      <w:r>
+        <w:t xml:space="preserve"> models, which ultimately helped the team understand some counterintuitive </w:t>
+      </w:r>
+      <w:r>
+        <w:t>observations</w:t>
+      </w:r>
+      <w:r>
+        <w:t>.</w:t>
+      </w:r>
+      <w:r>
+        <w:t>)</w:t>
       </w:r>
     </w:p>
     <w:p>
@@ -1474,7 +691,49 @@
         <w:contextualSpacing w:val="0"/>
       </w:pPr>
       <w:r>
-        <w:t>Guided Startup Founders toward clear Product Visions.</w:t>
+        <w:t xml:space="preserve">Delivered a new “Model Laboratory” platform that empowered the </w:t>
+      </w:r>
+      <w:r>
+        <w:t>R</w:t>
+      </w:r>
+      <w:r>
+        <w:t xml:space="preserve">esearch </w:t>
+      </w:r>
+      <w:r>
+        <w:t>T</w:t>
+      </w:r>
+      <w:r>
+        <w:t xml:space="preserve">eam to train and test </w:t>
+      </w:r>
+      <w:r>
+        <w:t xml:space="preserve">models on their own without </w:t>
+      </w:r>
+      <w:r>
+        <w:t>requiring</w:t>
+      </w:r>
+      <w:r>
+        <w:t xml:space="preserve"> assistance from the </w:t>
+      </w:r>
+      <w:r>
+        <w:t>E</w:t>
+      </w:r>
+      <w:r>
+        <w:t xml:space="preserve">ngineering </w:t>
+      </w:r>
+      <w:r>
+        <w:t>T</w:t>
+      </w:r>
+      <w:r>
+        <w:t>eam.</w:t>
+      </w:r>
+    </w:p>
+    <w:p>
+      <w:r>
+        <w:lastRenderedPageBreak/>
+        <w:t xml:space="preserve">In June 2024, </w:t>
+      </w:r>
+      <w:r>
+        <w:t>I returned to Plutometry on a temporary basis to help them navigate through a critical period and train their new engineers. As such, my work during this brief period was fairly limited in scope.</w:t>
       </w:r>
     </w:p>
     <w:p>
@@ -1487,7 +746,7 @@
         <w:contextualSpacing w:val="0"/>
       </w:pPr>
       <w:r>
-        <w:t>Developed Prototypes and Minimum-Viable Products that could be shopped around to potential Customers.</w:t>
+        <w:t>Repaired the infrastructure that was critical to product delivery. (AWS, Azure, Vault, Kubernetes Clusters, GitLab, Nexus, SonarQube, and more)</w:t>
       </w:r>
     </w:p>
     <w:p>
@@ -1500,13 +759,7 @@
         <w:contextualSpacing w:val="0"/>
       </w:pPr>
       <w:r>
-        <w:t>Adopted codebases and improved their code quality. (Tackled performance bottlenecks, refactored code for maintainability, mitigated security issues, automated deployments</w:t>
-      </w:r>
-      <w:r>
-        <w:t>, renovated user interfaces</w:t>
-      </w:r>
-      <w:r>
-        <w:t>)</w:t>
+        <w:t>Guided Customers through operational workflows and ensured that their financial predictions were delivered on schedule.</w:t>
       </w:r>
     </w:p>
     <w:p>
@@ -1519,10 +772,7 @@
         <w:contextualSpacing w:val="0"/>
       </w:pPr>
       <w:r>
-        <w:t>Established Project Management practices.</w:t>
-      </w:r>
-      <w:r>
-        <w:t xml:space="preserve"> (Introduced companies to JIRA and other solutions, trained staff members on agile methodologies, served as the scrum master)</w:t>
+        <w:t>Authored onboarding procedures for new team members.</w:t>
       </w:r>
     </w:p>
     <w:p>
@@ -1535,13 +785,7 @@
         <w:contextualSpacing w:val="0"/>
       </w:pPr>
       <w:r>
-        <w:t>Introduced SDLC Best Practices. (</w:t>
-      </w:r>
-      <w:r>
-        <w:t>T</w:t>
-      </w:r>
-      <w:r>
-        <w:t>est coverage, code reviews, continuous integration, release management, internal libraries, documentation)</w:t>
+        <w:t>Trained new team members.</w:t>
       </w:r>
     </w:p>
     <w:p>
@@ -1549,24 +793,32 @@
         <w:pStyle w:val="Heading4"/>
       </w:pPr>
       <w:r>
-        <w:t>JIBE</w:t>
+        <w:t>Principal Software Engineer</w:t>
       </w:r>
       <w:r>
         <w:tab/>
-        <w:t>(June 2013 – June 2015)</w:t>
-      </w:r>
-    </w:p>
-    <w:p>
-      <w:r>
-        <w:t>JIBE significantly improved the user experience for job applicants without forcing companies to switch to a new Applicant Tracking System. Behind the scenes, this meant that the integration engineers had to invent clever ways to automate legacy software that was never designed to be automated.</w:t>
+        <w:t>33Across</w:t>
+      </w:r>
+    </w:p>
+    <w:p>
+      <w:pPr>
+        <w:pStyle w:val="Timespan"/>
+      </w:pPr>
+      <w:r>
+        <w:t>May 2016 – October 2019</w:t>
       </w:r>
     </w:p>
     <w:p>
       <w:pPr>
         <w:pStyle w:val="SkillsRecap"/>
       </w:pPr>
-      <w:r>
-        <w:t>Ruby, Bash</w:t>
+      <w:proofErr w:type="spellStart"/>
+      <w:r>
+        <w:t>Javascript</w:t>
+      </w:r>
+      <w:proofErr w:type="spellEnd"/>
+      <w:r>
+        <w:t>, Ruby, Bash</w:t>
       </w:r>
     </w:p>
     <w:p>
@@ -1574,18 +826,23 @@
         <w:pStyle w:val="SkillsRecap"/>
       </w:pPr>
       <w:r>
-        <w:t xml:space="preserve">Selenium, Capybara, </w:t>
-      </w:r>
-      <w:r>
-        <w:t xml:space="preserve">Sinatra, REST, </w:t>
+        <w:t xml:space="preserve">Koa.js, Rails, Sinatra, REST, </w:t>
       </w:r>
       <w:proofErr w:type="spellStart"/>
       <w:r>
+        <w:t>OpenAPI</w:t>
+      </w:r>
+      <w:proofErr w:type="spellEnd"/>
+      <w:r>
+        <w:t xml:space="preserve">, Angular 1.6, </w:t>
+      </w:r>
+      <w:proofErr w:type="spellStart"/>
+      <w:r>
         <w:t>Resque</w:t>
       </w:r>
       <w:proofErr w:type="spellEnd"/>
       <w:r>
-        <w:t xml:space="preserve">, nginx, MongoDB, Redis, RabbitMQ, Grafana, </w:t>
+        <w:t xml:space="preserve">, nginx, MySQL, PostgreSQL, MongoDB, Redis, Hive, Grafana, </w:t>
       </w:r>
       <w:proofErr w:type="spellStart"/>
       <w:r>
@@ -1593,11 +850,27 @@
       </w:r>
       <w:proofErr w:type="spellEnd"/>
       <w:r>
+        <w:t xml:space="preserve">, Knex.js, </w:t>
+      </w:r>
+      <w:proofErr w:type="spellStart"/>
+      <w:r>
+        <w:t>RSpec</w:t>
+      </w:r>
+      <w:proofErr w:type="spellEnd"/>
+      <w:r>
+        <w:t xml:space="preserve">, Mocha, Chai, Git, Gem, Bundler, </w:t>
+      </w:r>
+      <w:proofErr w:type="spellStart"/>
+      <w:r>
+        <w:t>rvm</w:t>
+      </w:r>
+      <w:proofErr w:type="spellEnd"/>
+      <w:r>
         <w:t xml:space="preserve">, </w:t>
       </w:r>
       <w:proofErr w:type="spellStart"/>
       <w:r>
-        <w:t>Mongoid</w:t>
+        <w:t>npm</w:t>
       </w:r>
       <w:proofErr w:type="spellEnd"/>
       <w:r>
@@ -1605,110 +878,24 @@
       </w:r>
       <w:proofErr w:type="spellStart"/>
       <w:r>
-        <w:t>MongoMapper</w:t>
+        <w:t>nvm</w:t>
       </w:r>
       <w:proofErr w:type="spellEnd"/>
       <w:r>
-        <w:t xml:space="preserve">, </w:t>
+        <w:t xml:space="preserve">, Docker, VirtualBox, GitLab-CI, Jenkins, JIRA, Slack, Google Suite, Markdown, draw.io, </w:t>
       </w:r>
       <w:proofErr w:type="spellStart"/>
       <w:r>
-        <w:t>RSpec</w:t>
+        <w:t>Gliffy</w:t>
       </w:r>
       <w:proofErr w:type="spellEnd"/>
       <w:r>
-        <w:t xml:space="preserve">, Git, Gem, Bundler, </w:t>
-      </w:r>
-      <w:proofErr w:type="spellStart"/>
-      <w:r>
-        <w:t>rvm</w:t>
-      </w:r>
-      <w:proofErr w:type="spellEnd"/>
-      <w:r>
-        <w:t>, VirtualBox, Capistrano, Jenkins, JIRA, Slack, Google Suite, Markdown, Confluence</w:t>
-      </w:r>
-    </w:p>
-    <w:p>
-      <w:pPr>
-        <w:pStyle w:val="Heading5"/>
-      </w:pPr>
-      <w:r>
-        <w:t>Senior Automation Engineer</w:t>
-      </w:r>
-      <w:r>
-        <w:tab/>
-        <w:t xml:space="preserve">(June 2013 – </w:t>
-      </w:r>
-      <w:r>
-        <w:t>June 2015</w:t>
-      </w:r>
-      <w:r>
-        <w:t>)</w:t>
-      </w:r>
-    </w:p>
-    <w:p>
-      <w:r>
-        <w:t>I primarily focused on re-architecting the JIBE Apply backend for long-term maintainability</w:t>
-      </w:r>
-      <w:r>
-        <w:t>, reliability,</w:t>
-      </w:r>
-      <w:r>
-        <w:t xml:space="preserve"> and scalability.</w:t>
-      </w:r>
-    </w:p>
-    <w:p>
-      <w:pPr>
-        <w:pStyle w:val="ListParagraph"/>
-        <w:numPr>
-          <w:ilvl w:val="0"/>
-          <w:numId w:val="11"/>
-        </w:numPr>
-        <w:contextualSpacing w:val="0"/>
-      </w:pPr>
-      <w:r>
-        <w:t>Instilled a culture of code reuse. (</w:t>
-      </w:r>
-      <w:r>
-        <w:t xml:space="preserve">Encouraged </w:t>
-      </w:r>
-      <w:r>
-        <w:t>integration engineers</w:t>
-      </w:r>
-      <w:r>
-        <w:t xml:space="preserve"> to create small libraries that solved specific problems. Worked with IT to </w:t>
-      </w:r>
-      <w:r>
-        <w:t>provision</w:t>
-      </w:r>
-      <w:r>
-        <w:t xml:space="preserve"> a private package registry.)</w:t>
-      </w:r>
-    </w:p>
-    <w:p>
-      <w:pPr>
-        <w:pStyle w:val="ListParagraph"/>
-        <w:numPr>
-          <w:ilvl w:val="0"/>
-          <w:numId w:val="11"/>
-        </w:numPr>
-        <w:contextualSpacing w:val="0"/>
-      </w:pPr>
-      <w:r>
-        <w:t>Standardized core infrastructure across customer integrations.</w:t>
-      </w:r>
-    </w:p>
-    <w:p>
-      <w:pPr>
-        <w:pStyle w:val="ListParagraph"/>
-        <w:numPr>
-          <w:ilvl w:val="0"/>
-          <w:numId w:val="11"/>
-        </w:numPr>
-        <w:contextualSpacing w:val="0"/>
-      </w:pPr>
-      <w:r>
-        <w:t>Provided architectural oversight.</w:t>
+        <w:t>, QuickTime, Confluence</w:t>
+      </w:r>
+    </w:p>
+    <w:p>
+      <w:r>
+        <w:t>33Across maintains infrastructure that delivers online advertisements to web sites. During my tenure, the business sought to create a new platform that delivered advertisements using a modern technique known as “Server-Side Header Bidding”. I was the technical lead for this initiative and many others, which demanded expertise in both JavaScript (Node.js) and Ruby.</w:t>
       </w:r>
     </w:p>
     <w:p>
@@ -1727,6 +914,573 @@
         <w:rPr>
           <w:u w:val="single"/>
         </w:rPr>
+        <w:t>Architected</w:t>
+      </w:r>
+      <w:r>
+        <w:rPr>
+          <w:u w:val="single"/>
+        </w:rPr>
+        <w:t xml:space="preserve"> and delivered</w:t>
+      </w:r>
+      <w:r>
+        <w:rPr>
+          <w:u w:val="single"/>
+        </w:rPr>
+        <w:t xml:space="preserve"> </w:t>
+      </w:r>
+      <w:r>
+        <w:rPr>
+          <w:u w:val="single"/>
+        </w:rPr>
+        <w:t>a</w:t>
+      </w:r>
+      <w:r>
+        <w:rPr>
+          <w:u w:val="single"/>
+        </w:rPr>
+        <w:t xml:space="preserve"> </w:t>
+      </w:r>
+      <w:proofErr w:type="gramStart"/>
+      <w:r>
+        <w:rPr>
+          <w:u w:val="single"/>
+        </w:rPr>
+        <w:t>globally-available</w:t>
+      </w:r>
+      <w:proofErr w:type="gramEnd"/>
+      <w:r>
+        <w:rPr>
+          <w:u w:val="single"/>
+        </w:rPr>
+        <w:t xml:space="preserve"> advertisement delivery platform </w:t>
+      </w:r>
+      <w:r>
+        <w:rPr>
+          <w:u w:val="single"/>
+        </w:rPr>
+        <w:t>that served millions of requests per minute with a target latency of 5ms per request</w:t>
+      </w:r>
+      <w:r>
+        <w:rPr>
+          <w:u w:val="single"/>
+        </w:rPr>
+        <w:t>.</w:t>
+      </w:r>
+    </w:p>
+    <w:p>
+      <w:pPr>
+        <w:pStyle w:val="ListParagraph"/>
+        <w:numPr>
+          <w:ilvl w:val="0"/>
+          <w:numId w:val="11"/>
+        </w:numPr>
+        <w:contextualSpacing w:val="0"/>
+      </w:pPr>
+      <w:r>
+        <w:t>Promoted SDLC Best Practices. (Test coverage, code reviews, continuous integration, release management, internal libraries, private package registries, documentation)</w:t>
+      </w:r>
+    </w:p>
+    <w:p>
+      <w:pPr>
+        <w:pStyle w:val="ListParagraph"/>
+        <w:numPr>
+          <w:ilvl w:val="0"/>
+          <w:numId w:val="11"/>
+        </w:numPr>
+        <w:contextualSpacing w:val="0"/>
+      </w:pPr>
+      <w:r>
+        <w:t>Coordinated the delivery of numerous software projects</w:t>
+      </w:r>
+      <w:r>
+        <w:t xml:space="preserve"> across various teams</w:t>
+      </w:r>
+      <w:r>
+        <w:t xml:space="preserve">. (Gathered requirements, defined scope, established roadmaps, collaborated across </w:t>
+      </w:r>
+      <w:r>
+        <w:t xml:space="preserve">onshore and offshore </w:t>
+      </w:r>
+      <w:r>
+        <w:t xml:space="preserve">teams, coached engineers, </w:t>
+      </w:r>
+      <w:r>
+        <w:t xml:space="preserve">implemented key components, </w:t>
+      </w:r>
+      <w:r>
+        <w:t>etc.)</w:t>
+      </w:r>
+    </w:p>
+    <w:p>
+      <w:pPr>
+        <w:pStyle w:val="ListParagraph"/>
+        <w:numPr>
+          <w:ilvl w:val="0"/>
+          <w:numId w:val="11"/>
+        </w:numPr>
+        <w:contextualSpacing w:val="0"/>
+      </w:pPr>
+      <w:r>
+        <w:t>Designed and implemented several experimental technologies. (Tooling for syndicating the rollout of advertisement preferences across platforms, specialized pattern matcher</w:t>
+      </w:r>
+      <w:r>
+        <w:t>s</w:t>
+      </w:r>
+      <w:r>
+        <w:t>, declarative languages for policy and enforcement)</w:t>
+      </w:r>
+    </w:p>
+    <w:p>
+      <w:pPr>
+        <w:pStyle w:val="Heading4"/>
+      </w:pPr>
+      <w:r>
+        <w:t>Principal Software Engineer</w:t>
+      </w:r>
+      <w:r>
+        <w:t xml:space="preserve"> + Owner</w:t>
+      </w:r>
+      <w:r>
+        <w:tab/>
+      </w:r>
+      <w:proofErr w:type="spellStart"/>
+      <w:r>
+        <w:t>Arclia</w:t>
+      </w:r>
+      <w:proofErr w:type="spellEnd"/>
+      <w:r>
+        <w:t xml:space="preserve"> LLC</w:t>
+      </w:r>
+    </w:p>
+    <w:p>
+      <w:pPr>
+        <w:pStyle w:val="Timespan"/>
+      </w:pPr>
+      <w:r>
+        <w:t>July 2014 – Present</w:t>
+      </w:r>
+    </w:p>
+    <w:p>
+      <w:pPr>
+        <w:pStyle w:val="SkillsRecap"/>
+      </w:pPr>
+      <w:r>
+        <w:t xml:space="preserve">Python, </w:t>
+      </w:r>
+      <w:proofErr w:type="spellStart"/>
+      <w:r>
+        <w:t>Javascript</w:t>
+      </w:r>
+      <w:proofErr w:type="spellEnd"/>
+      <w:r>
+        <w:t>, Typescript, Ruby, Java, C, Bash</w:t>
+      </w:r>
+    </w:p>
+    <w:p>
+      <w:pPr>
+        <w:pStyle w:val="SkillsRecap"/>
+      </w:pPr>
+      <w:r>
+        <w:t xml:space="preserve">React, Next.js, Gatsby, </w:t>
+      </w:r>
+      <w:proofErr w:type="spellStart"/>
+      <w:r>
+        <w:t>WebPack</w:t>
+      </w:r>
+      <w:proofErr w:type="spellEnd"/>
+      <w:r>
+        <w:t xml:space="preserve">, Babel, MDX, Tailwind CSS, </w:t>
+      </w:r>
+      <w:proofErr w:type="spellStart"/>
+      <w:r>
+        <w:t>PostCSS</w:t>
+      </w:r>
+      <w:proofErr w:type="spellEnd"/>
+      <w:r>
+        <w:t xml:space="preserve">, Django, Rails, Sinatra, REST, </w:t>
+      </w:r>
+      <w:proofErr w:type="spellStart"/>
+      <w:r>
+        <w:t>Resque</w:t>
+      </w:r>
+      <w:proofErr w:type="spellEnd"/>
+      <w:r>
+        <w:t xml:space="preserve">, Django, nginx, MySQL, PostgreSQL, MSSQL, MongoDB, Redis, RabbitMQ, </w:t>
+      </w:r>
+      <w:proofErr w:type="spellStart"/>
+      <w:r>
+        <w:t>SqlAlchemy</w:t>
+      </w:r>
+      <w:proofErr w:type="spellEnd"/>
+      <w:r>
+        <w:t xml:space="preserve">, Knex.js, </w:t>
+      </w:r>
+      <w:proofErr w:type="spellStart"/>
+      <w:r>
+        <w:t>ActiveRecord</w:t>
+      </w:r>
+      <w:proofErr w:type="spellEnd"/>
+      <w:r>
+        <w:t xml:space="preserve">, Mongoose, </w:t>
+      </w:r>
+      <w:proofErr w:type="spellStart"/>
+      <w:r>
+        <w:t>Pytest</w:t>
+      </w:r>
+      <w:proofErr w:type="spellEnd"/>
+      <w:r>
+        <w:t xml:space="preserve">, </w:t>
+      </w:r>
+      <w:proofErr w:type="spellStart"/>
+      <w:r>
+        <w:t>unittest</w:t>
+      </w:r>
+      <w:proofErr w:type="spellEnd"/>
+      <w:r>
+        <w:t xml:space="preserve">, </w:t>
+      </w:r>
+      <w:proofErr w:type="spellStart"/>
+      <w:r>
+        <w:t>RSpec</w:t>
+      </w:r>
+      <w:proofErr w:type="spellEnd"/>
+      <w:r>
+        <w:t xml:space="preserve">, Selenium, Capybara, PGP, Git, Pip, setup.py, </w:t>
+      </w:r>
+      <w:proofErr w:type="spellStart"/>
+      <w:r>
+        <w:t>VirtualEnv</w:t>
+      </w:r>
+      <w:proofErr w:type="spellEnd"/>
+      <w:r>
+        <w:t xml:space="preserve">, Gem, Bundler, </w:t>
+      </w:r>
+      <w:proofErr w:type="spellStart"/>
+      <w:r>
+        <w:t>rvm</w:t>
+      </w:r>
+      <w:proofErr w:type="spellEnd"/>
+      <w:r>
+        <w:t xml:space="preserve">, </w:t>
+      </w:r>
+      <w:proofErr w:type="spellStart"/>
+      <w:r>
+        <w:t>npm</w:t>
+      </w:r>
+      <w:proofErr w:type="spellEnd"/>
+      <w:r>
+        <w:t xml:space="preserve">, </w:t>
+      </w:r>
+      <w:proofErr w:type="spellStart"/>
+      <w:r>
+        <w:t>nvm</w:t>
+      </w:r>
+      <w:proofErr w:type="spellEnd"/>
+      <w:r>
+        <w:t xml:space="preserve">, Babel, </w:t>
+      </w:r>
+      <w:proofErr w:type="spellStart"/>
+      <w:r>
+        <w:t>WebPack</w:t>
+      </w:r>
+      <w:proofErr w:type="spellEnd"/>
+      <w:r>
+        <w:t xml:space="preserve">, Docker, VirtualBox, Heroku, GitLab-CI, Jenkins, </w:t>
+      </w:r>
+      <w:proofErr w:type="spellStart"/>
+      <w:r>
+        <w:t>CircleCI</w:t>
+      </w:r>
+      <w:proofErr w:type="spellEnd"/>
+      <w:r>
+        <w:t xml:space="preserve">, AWS, JIRA, Trello, Slack, Google Suite, Markdown, draw.io, </w:t>
+      </w:r>
+      <w:proofErr w:type="spellStart"/>
+      <w:r>
+        <w:t>Gliffy</w:t>
+      </w:r>
+      <w:proofErr w:type="spellEnd"/>
+      <w:r>
+        <w:t>, QuickTime, Confluence</w:t>
+      </w:r>
+    </w:p>
+    <w:p>
+      <w:r>
+        <w:t xml:space="preserve">I launched </w:t>
+      </w:r>
+      <w:proofErr w:type="spellStart"/>
+      <w:r>
+        <w:t>Arclia</w:t>
+      </w:r>
+      <w:proofErr w:type="spellEnd"/>
+      <w:r>
+        <w:t xml:space="preserve"> LLC so that I could take on contract work from local startup companies. My contracts with 33Across and Plutometry quickly converted into full-time employment.</w:t>
+      </w:r>
+    </w:p>
+    <w:p>
+      <w:pPr>
+        <w:pStyle w:val="ListParagraph"/>
+        <w:numPr>
+          <w:ilvl w:val="0"/>
+          <w:numId w:val="11"/>
+        </w:numPr>
+        <w:contextualSpacing w:val="0"/>
+      </w:pPr>
+      <w:r>
+        <w:t>Guided Startup Founders toward clear</w:t>
+      </w:r>
+      <w:r>
+        <w:t xml:space="preserve"> and actionable</w:t>
+      </w:r>
+      <w:r>
+        <w:t xml:space="preserve"> Product Visions.</w:t>
+      </w:r>
+    </w:p>
+    <w:p>
+      <w:pPr>
+        <w:pStyle w:val="ListParagraph"/>
+        <w:numPr>
+          <w:ilvl w:val="0"/>
+          <w:numId w:val="11"/>
+        </w:numPr>
+        <w:contextualSpacing w:val="0"/>
+      </w:pPr>
+      <w:r>
+        <w:lastRenderedPageBreak/>
+        <w:t>Developed Prototypes and Minimum-Viable Products that could be shopped around to potential Customers.</w:t>
+      </w:r>
+    </w:p>
+    <w:p>
+      <w:pPr>
+        <w:pStyle w:val="ListParagraph"/>
+        <w:numPr>
+          <w:ilvl w:val="0"/>
+          <w:numId w:val="11"/>
+        </w:numPr>
+        <w:contextualSpacing w:val="0"/>
+      </w:pPr>
+      <w:r>
+        <w:t>Adopted codebases and improved their code quality. (Tackled performance bottlenecks, refactored code for maintainability, mitigated security issues, automated deployments</w:t>
+      </w:r>
+      <w:r>
+        <w:t>, renovated user interfaces</w:t>
+      </w:r>
+      <w:r>
+        <w:t>)</w:t>
+      </w:r>
+    </w:p>
+    <w:p>
+      <w:pPr>
+        <w:pStyle w:val="ListParagraph"/>
+        <w:numPr>
+          <w:ilvl w:val="0"/>
+          <w:numId w:val="11"/>
+        </w:numPr>
+        <w:contextualSpacing w:val="0"/>
+      </w:pPr>
+      <w:r>
+        <w:t>Established Project Management practices.</w:t>
+      </w:r>
+      <w:r>
+        <w:t xml:space="preserve"> (Introduced companies to JIRA and other solutions, trained staff members on agile methodologies, served as the scrum master)</w:t>
+      </w:r>
+    </w:p>
+    <w:p>
+      <w:pPr>
+        <w:pStyle w:val="ListParagraph"/>
+        <w:numPr>
+          <w:ilvl w:val="0"/>
+          <w:numId w:val="11"/>
+        </w:numPr>
+        <w:contextualSpacing w:val="0"/>
+      </w:pPr>
+      <w:r>
+        <w:t>Introduced SDLC Best Practices. (</w:t>
+      </w:r>
+      <w:r>
+        <w:t>T</w:t>
+      </w:r>
+      <w:r>
+        <w:t>est coverage, code reviews, continuous integration, release management, internal libraries, documentation)</w:t>
+      </w:r>
+    </w:p>
+    <w:p>
+      <w:pPr>
+        <w:pStyle w:val="Heading4"/>
+      </w:pPr>
+      <w:r>
+        <w:t>Senior Software Engineer</w:t>
+      </w:r>
+      <w:r>
+        <w:tab/>
+      </w:r>
+      <w:r>
+        <w:t>JIBE</w:t>
+      </w:r>
+    </w:p>
+    <w:p>
+      <w:pPr>
+        <w:pStyle w:val="Timespan"/>
+      </w:pPr>
+      <w:r>
+        <w:t>June 2013 – June 2015</w:t>
+      </w:r>
+    </w:p>
+    <w:p>
+      <w:pPr>
+        <w:pStyle w:val="SkillsRecap"/>
+      </w:pPr>
+      <w:r>
+        <w:t>Ruby, Bash</w:t>
+      </w:r>
+    </w:p>
+    <w:p>
+      <w:pPr>
+        <w:pStyle w:val="SkillsRecap"/>
+      </w:pPr>
+      <w:r>
+        <w:t xml:space="preserve">Selenium, Capybara, Sinatra, REST, </w:t>
+      </w:r>
+      <w:proofErr w:type="spellStart"/>
+      <w:r>
+        <w:t>Resque</w:t>
+      </w:r>
+      <w:proofErr w:type="spellEnd"/>
+      <w:r>
+        <w:t xml:space="preserve">, nginx, MongoDB, Redis, RabbitMQ, Grafana, </w:t>
+      </w:r>
+      <w:proofErr w:type="spellStart"/>
+      <w:r>
+        <w:t>ActiveRecord</w:t>
+      </w:r>
+      <w:proofErr w:type="spellEnd"/>
+      <w:r>
+        <w:t xml:space="preserve">, </w:t>
+      </w:r>
+      <w:proofErr w:type="spellStart"/>
+      <w:r>
+        <w:t>Mongoid</w:t>
+      </w:r>
+      <w:proofErr w:type="spellEnd"/>
+      <w:r>
+        <w:t xml:space="preserve">, </w:t>
+      </w:r>
+      <w:proofErr w:type="spellStart"/>
+      <w:r>
+        <w:t>MongoMapper</w:t>
+      </w:r>
+      <w:proofErr w:type="spellEnd"/>
+      <w:r>
+        <w:t xml:space="preserve">, </w:t>
+      </w:r>
+      <w:proofErr w:type="spellStart"/>
+      <w:r>
+        <w:t>RSpec</w:t>
+      </w:r>
+      <w:proofErr w:type="spellEnd"/>
+      <w:r>
+        <w:t xml:space="preserve">, Git, Gem, Bundler, </w:t>
+      </w:r>
+      <w:proofErr w:type="spellStart"/>
+      <w:r>
+        <w:t>rvm</w:t>
+      </w:r>
+      <w:proofErr w:type="spellEnd"/>
+      <w:r>
+        <w:t>, VirtualBox, Capistrano, Jenkins, JIRA, Slack, Google Suite, Markdown, Confluence</w:t>
+      </w:r>
+    </w:p>
+    <w:p>
+      <w:r>
+        <w:t>JIBE’s signature product was JIBE Apply, which significantly improved the user experience for job applicants while allowing employers to continue using their preferred Applicant Tracking System. Behind the scenes, this entailed integrations with legacy web sites that were never designed to be automated. I became the Lead Integration Engineer for JIBE Apply shortly after I was hired.</w:t>
+      </w:r>
+    </w:p>
+    <w:p>
+      <w:pPr>
+        <w:pStyle w:val="ListParagraph"/>
+        <w:numPr>
+          <w:ilvl w:val="0"/>
+          <w:numId w:val="11"/>
+        </w:numPr>
+        <w:contextualSpacing w:val="0"/>
+      </w:pPr>
+      <w:r>
+        <w:t xml:space="preserve">Re-architected the JIBE Apply backend for long-term maintainability, reliability, and scalability. </w:t>
+      </w:r>
+      <w:r>
+        <w:t>(Retired Git Submodules in favor of internal libraries, authored numerous utilities and libraries, introduced error monitoring)</w:t>
+      </w:r>
+    </w:p>
+    <w:p>
+      <w:pPr>
+        <w:pStyle w:val="ListParagraph"/>
+        <w:numPr>
+          <w:ilvl w:val="0"/>
+          <w:numId w:val="11"/>
+        </w:numPr>
+        <w:contextualSpacing w:val="0"/>
+      </w:pPr>
+      <w:r>
+        <w:t>Instilled a culture of code reuse. (</w:t>
+      </w:r>
+      <w:r>
+        <w:t xml:space="preserve">Encouraged </w:t>
+      </w:r>
+      <w:r>
+        <w:t>integration engineers</w:t>
+      </w:r>
+      <w:r>
+        <w:t xml:space="preserve"> to create small libraries that solved specific problems. Worked with IT to </w:t>
+      </w:r>
+      <w:r>
+        <w:t>provision</w:t>
+      </w:r>
+      <w:r>
+        <w:t xml:space="preserve"> a private package registry.)</w:t>
+      </w:r>
+    </w:p>
+    <w:p>
+      <w:pPr>
+        <w:pStyle w:val="ListParagraph"/>
+        <w:numPr>
+          <w:ilvl w:val="0"/>
+          <w:numId w:val="11"/>
+        </w:numPr>
+        <w:contextualSpacing w:val="0"/>
+      </w:pPr>
+      <w:r>
+        <w:t>Standardized core infrastructure across customer integrations.</w:t>
+      </w:r>
+    </w:p>
+    <w:p>
+      <w:pPr>
+        <w:pStyle w:val="ListParagraph"/>
+        <w:numPr>
+          <w:ilvl w:val="0"/>
+          <w:numId w:val="11"/>
+        </w:numPr>
+        <w:contextualSpacing w:val="0"/>
+      </w:pPr>
+      <w:r>
+        <w:t>Provided architectural oversight.</w:t>
+      </w:r>
+    </w:p>
+    <w:p>
+      <w:pPr>
+        <w:pStyle w:val="ListParagraph"/>
+        <w:numPr>
+          <w:ilvl w:val="0"/>
+          <w:numId w:val="11"/>
+        </w:numPr>
+        <w:contextualSpacing w:val="0"/>
+        <w:rPr>
+          <w:u w:val="single"/>
+        </w:rPr>
+      </w:pPr>
+      <w:r>
+        <w:rPr>
+          <w:u w:val="single"/>
+        </w:rPr>
         <w:t>Improved the efficiency of the integration engineering team by over 1000%</w:t>
       </w:r>
       <w:r>
@@ -1783,14 +1537,7 @@
         <w:rPr>
           <w:u w:val="single"/>
         </w:rPr>
-        <w:t xml:space="preserve">This enabled the engineers to write a single high-level specification for each client rather than </w:t>
-      </w:r>
-      <w:r>
-        <w:rPr>
-          <w:u w:val="single"/>
-        </w:rPr>
-        <w:lastRenderedPageBreak/>
-        <w:t xml:space="preserve">maintaining </w:t>
+        <w:t xml:space="preserve">This enabled the engineers to write a single high-level specification for each client rather than maintaining </w:t>
       </w:r>
       <w:r>
         <w:rPr>
@@ -1835,96 +1582,104 @@
       <w:pPr>
         <w:pStyle w:val="Heading4"/>
       </w:pPr>
+      <w:r>
+        <w:t>Senior Software Engineer</w:t>
+      </w:r>
+      <w:r>
+        <w:tab/>
+      </w:r>
       <w:proofErr w:type="spellStart"/>
       <w:r>
         <w:t>Cigital</w:t>
       </w:r>
       <w:proofErr w:type="spellEnd"/>
       <w:r>
-        <w:t xml:space="preserve"> Inc.</w:t>
-      </w:r>
-      <w:r>
-        <w:tab/>
-        <w:t>(June 2007 – June 2013)</w:t>
+        <w:t>, Inc.</w:t>
+      </w:r>
+    </w:p>
+    <w:p>
+      <w:pPr>
+        <w:pStyle w:val="Timespan"/>
+      </w:pPr>
+      <w:r>
+        <w:t>June 2008</w:t>
+      </w:r>
+      <w:r>
+        <w:t xml:space="preserve"> – June 2013</w:t>
+      </w:r>
+    </w:p>
+    <w:p>
+      <w:pPr>
+        <w:pStyle w:val="SkillsRecap"/>
+      </w:pPr>
+      <w:r>
+        <w:t>Python, Ruby, Java, C#, Bash</w:t>
+      </w:r>
+    </w:p>
+    <w:p>
+      <w:pPr>
+        <w:pStyle w:val="SkillsRecap"/>
+      </w:pPr>
+      <w:r>
+        <w:t xml:space="preserve">Selenium, QPT, LoadRunner, Fortify SCA, Rails, REST, SOAP, nginx, Apache httpd, Apache Tomcat, MySQL, LINQ, Hibernate, </w:t>
+      </w:r>
+      <w:proofErr w:type="spellStart"/>
+      <w:r>
+        <w:t>ActiveRecord</w:t>
+      </w:r>
+      <w:proofErr w:type="spellEnd"/>
+      <w:r>
+        <w:t xml:space="preserve">, </w:t>
+      </w:r>
+      <w:proofErr w:type="spellStart"/>
+      <w:r>
+        <w:t>RSpec</w:t>
+      </w:r>
+      <w:proofErr w:type="spellEnd"/>
+      <w:r>
+        <w:t xml:space="preserve">, JUnit, PGP, Git, Subversion, StarTeam, Pip, setup.py, </w:t>
+      </w:r>
+      <w:proofErr w:type="spellStart"/>
+      <w:r>
+        <w:t>VirtualEnv</w:t>
+      </w:r>
+      <w:proofErr w:type="spellEnd"/>
+      <w:r>
+        <w:t xml:space="preserve">, Gem, Bundler, </w:t>
+      </w:r>
+      <w:proofErr w:type="spellStart"/>
+      <w:r>
+        <w:t>rvm</w:t>
+      </w:r>
+      <w:proofErr w:type="spellEnd"/>
+      <w:r>
+        <w:t>, Maven, Ant, Paver, VirtualBox, VMWare Player, Fabric, Jenkins, Hudson, Cruise Control, Redmine</w:t>
       </w:r>
     </w:p>
     <w:p>
       <w:pPr>
         <w:pStyle w:val="Textbody"/>
       </w:pPr>
-      <w:r>
-        <w:t xml:space="preserve">I performed numerous different roles at </w:t>
-      </w:r>
       <w:proofErr w:type="spellStart"/>
       <w:r>
+        <w:lastRenderedPageBreak/>
         <w:t>Cigital</w:t>
       </w:r>
       <w:proofErr w:type="spellEnd"/>
       <w:r>
-        <w:t>, most of which were either directly or indirectly related to the security industry.</w:t>
-      </w:r>
-    </w:p>
-    <w:p>
-      <w:pPr>
-        <w:pStyle w:val="SkillsRecap"/>
-      </w:pPr>
-      <w:r>
-        <w:t>Python, Ruby, Java, C#, Bash</w:t>
-      </w:r>
-    </w:p>
-    <w:p>
-      <w:pPr>
-        <w:pStyle w:val="SkillsRecap"/>
-      </w:pPr>
-      <w:r>
-        <w:t xml:space="preserve">Selenium, QPT, LoadRunner, Fortify SCA, </w:t>
-      </w:r>
-      <w:r>
-        <w:t xml:space="preserve">Rails, REST, SOAP, nginx, Apache httpd, Apache Tomcat, MySQL, LINQ, Hibernate, </w:t>
-      </w:r>
-      <w:proofErr w:type="spellStart"/>
-      <w:r>
-        <w:t>ActiveRecord</w:t>
-      </w:r>
-      <w:proofErr w:type="spellEnd"/>
-      <w:r>
-        <w:t xml:space="preserve">, </w:t>
-      </w:r>
-      <w:proofErr w:type="spellStart"/>
-      <w:r>
-        <w:t>RSpec</w:t>
-      </w:r>
-      <w:proofErr w:type="spellEnd"/>
-      <w:r>
-        <w:t xml:space="preserve">, JUnit, PGP, Git, Subversion, StarTeam, Pip, setup.py, </w:t>
-      </w:r>
-      <w:proofErr w:type="spellStart"/>
-      <w:r>
-        <w:t>VirtualEnv</w:t>
-      </w:r>
-      <w:proofErr w:type="spellEnd"/>
-      <w:r>
-        <w:t xml:space="preserve">, Gem, Bundler, </w:t>
-      </w:r>
-      <w:proofErr w:type="spellStart"/>
-      <w:r>
-        <w:t>rvm</w:t>
-      </w:r>
-      <w:proofErr w:type="spellEnd"/>
-      <w:r>
-        <w:t>, Maven, Ant, Paver, VirtualBox, VMWare Player, Fabric, Jenkins, Hudson, Cruise Control, Redmine</w:t>
-      </w:r>
-    </w:p>
-    <w:p>
-      <w:pPr>
-        <w:pStyle w:val="Heading5"/>
-      </w:pPr>
-      <w:r>
-        <w:t>Senior Software Engineer</w:t>
-      </w:r>
-      <w:r>
-        <w:tab/>
-        <w:t>(January 2012 – June 2013)</w:t>
+        <w:t xml:space="preserve"> was primarily a software security consultancy, although it also dabbled in quality assurance and software development. I was one of the only employees who </w:t>
+      </w:r>
+      <w:r>
+        <w:t>wore all these</w:t>
+      </w:r>
+      <w:r>
+        <w:t xml:space="preserve"> </w:t>
+      </w:r>
+      <w:r>
+        <w:t>hats</w:t>
+      </w:r>
+      <w:r>
+        <w:t>.</w:t>
       </w:r>
     </w:p>
     <w:p>
@@ -1937,7 +1692,89 @@
         <w:contextualSpacing w:val="0"/>
       </w:pPr>
       <w:r>
+        <w:t>While working with the Product Development team, I:</w:t>
+      </w:r>
+    </w:p>
+    <w:p>
+      <w:pPr>
+        <w:pStyle w:val="ListParagraph"/>
+        <w:numPr>
+          <w:ilvl w:val="1"/>
+          <w:numId w:val="11"/>
+        </w:numPr>
+        <w:contextualSpacing w:val="0"/>
+      </w:pPr>
+      <w:r>
+        <w:t>Designed components that integrated static analysis into CI/CD pipelines. (Note: our team was pioneering these integrations before they became commonplace)</w:t>
+      </w:r>
+    </w:p>
+    <w:p>
+      <w:pPr>
+        <w:pStyle w:val="ListParagraph"/>
+        <w:numPr>
+          <w:ilvl w:val="1"/>
+          <w:numId w:val="11"/>
+        </w:numPr>
+        <w:contextualSpacing w:val="0"/>
+        <w:rPr>
+          <w:u w:val="single"/>
+        </w:rPr>
+      </w:pPr>
+      <w:r>
+        <w:rPr>
+          <w:u w:val="single"/>
+        </w:rPr>
+        <w:t>Revitalized a faltering product</w:t>
+      </w:r>
+      <w:r>
+        <w:rPr>
+          <w:u w:val="single"/>
+        </w:rPr>
+        <w:t xml:space="preserve"> through rapid iteration and feature innovation.</w:t>
+      </w:r>
+      <w:r>
+        <w:rPr>
+          <w:u w:val="single"/>
+        </w:rPr>
+        <w:t xml:space="preserve"> (</w:t>
+      </w:r>
+      <w:r>
+        <w:rPr>
+          <w:u w:val="single"/>
+        </w:rPr>
+        <w:t>This also</w:t>
+      </w:r>
+      <w:r>
+        <w:rPr>
+          <w:u w:val="single"/>
+        </w:rPr>
+        <w:t xml:space="preserve"> repaired a customer relationship in the process)</w:t>
+      </w:r>
+    </w:p>
+    <w:p>
+      <w:pPr>
+        <w:pStyle w:val="ListParagraph"/>
+        <w:numPr>
+          <w:ilvl w:val="1"/>
+          <w:numId w:val="11"/>
+        </w:numPr>
+        <w:contextualSpacing w:val="0"/>
+      </w:pPr>
+      <w:r>
         <w:t>Worked with customers to define product roadmaps.</w:t>
+      </w:r>
+    </w:p>
+    <w:p>
+      <w:pPr>
+        <w:pStyle w:val="ListParagraph"/>
+        <w:numPr>
+          <w:ilvl w:val="1"/>
+          <w:numId w:val="11"/>
+        </w:numPr>
+        <w:contextualSpacing w:val="0"/>
+      </w:pPr>
+      <w:r>
+        <w:t>Served as the technical project manager for offshore teams.</w:t>
       </w:r>
     </w:p>
     <w:p>
@@ -1950,7 +1787,116 @@
         <w:contextualSpacing w:val="0"/>
       </w:pPr>
       <w:r>
-        <w:t>Served as the technical project manager for offshore teams.</w:t>
+        <w:t>While working as a Quality Assurance consultant, I:</w:t>
+      </w:r>
+    </w:p>
+    <w:p>
+      <w:pPr>
+        <w:pStyle w:val="ListParagraph"/>
+        <w:numPr>
+          <w:ilvl w:val="1"/>
+          <w:numId w:val="11"/>
+        </w:numPr>
+        <w:contextualSpacing w:val="0"/>
+      </w:pPr>
+      <w:r>
+        <w:t>Managed infrastructure for tracking both automated and manual test cases.</w:t>
+      </w:r>
+    </w:p>
+    <w:p>
+      <w:pPr>
+        <w:pStyle w:val="Textbody"/>
+        <w:numPr>
+          <w:ilvl w:val="1"/>
+          <w:numId w:val="11"/>
+        </w:numPr>
+        <w:rPr>
+          <w:u w:val="single"/>
+        </w:rPr>
+      </w:pPr>
+      <w:r>
+        <w:rPr>
+          <w:u w:val="single"/>
+        </w:rPr>
+        <w:t>Created</w:t>
+      </w:r>
+      <w:r>
+        <w:rPr>
+          <w:u w:val="single"/>
+        </w:rPr>
+        <w:t xml:space="preserve"> </w:t>
+      </w:r>
+      <w:r>
+        <w:rPr>
+          <w:u w:val="single"/>
+        </w:rPr>
+        <w:t xml:space="preserve">a </w:t>
+      </w:r>
+      <w:r>
+        <w:rPr>
+          <w:u w:val="single"/>
+        </w:rPr>
+        <w:t>mutation-based testing tool for simulating user behaviors. (This uncovered numerous bugs that we had never thought to test for explicitly)</w:t>
+      </w:r>
+    </w:p>
+    <w:p>
+      <w:pPr>
+        <w:pStyle w:val="Textbody"/>
+        <w:numPr>
+          <w:ilvl w:val="1"/>
+          <w:numId w:val="11"/>
+        </w:numPr>
+        <w:rPr>
+          <w:u w:val="single"/>
+        </w:rPr>
+      </w:pPr>
+      <w:r>
+        <w:rPr>
+          <w:u w:val="single"/>
+        </w:rPr>
+        <w:t>Created</w:t>
+      </w:r>
+      <w:r>
+        <w:rPr>
+          <w:u w:val="single"/>
+        </w:rPr>
+        <w:t xml:space="preserve"> meta-programming language for QTP. (This enabled the QA team to write resilient automated tests that could accommodate changes in the UI)</w:t>
+      </w:r>
+    </w:p>
+    <w:p>
+      <w:pPr>
+        <w:pStyle w:val="Textbody"/>
+        <w:numPr>
+          <w:ilvl w:val="1"/>
+          <w:numId w:val="11"/>
+        </w:numPr>
+      </w:pPr>
+      <w:r>
+        <w:t xml:space="preserve">Trained QA teams on </w:t>
+      </w:r>
+      <w:r>
+        <w:t xml:space="preserve">Selenium / </w:t>
+      </w:r>
+      <w:r>
+        <w:t>QTP / Quality Center / LoadRunner.</w:t>
+      </w:r>
+    </w:p>
+    <w:p>
+      <w:pPr>
+        <w:pStyle w:val="Textbody"/>
+        <w:numPr>
+          <w:ilvl w:val="1"/>
+          <w:numId w:val="11"/>
+        </w:numPr>
+      </w:pPr>
+      <w:r>
+        <w:t>Established</w:t>
+      </w:r>
+      <w:r>
+        <w:t xml:space="preserve"> best practices for writing maintainable automated tests.</w:t>
+      </w:r>
+      <w:r>
+        <w:t xml:space="preserve"> (Separating code and data, creating reusable components, object-oriented programming, aspect-oriented programming, etc.)</w:t>
       </w:r>
     </w:p>
     <w:p>
@@ -1961,310 +1907,107 @@
           <w:numId w:val="11"/>
         </w:numPr>
         <w:contextualSpacing w:val="0"/>
-        <w:rPr>
-          <w:u w:val="single"/>
-        </w:rPr>
-      </w:pPr>
-      <w:r>
-        <w:rPr>
-          <w:u w:val="single"/>
-        </w:rPr>
-        <w:t>Revitalized a faltering product</w:t>
-      </w:r>
-      <w:r>
-        <w:rPr>
-          <w:u w:val="single"/>
-        </w:rPr>
-        <w:t xml:space="preserve"> through rapid iteration and feature innovation.</w:t>
-      </w:r>
-      <w:r>
-        <w:rPr>
-          <w:u w:val="single"/>
-        </w:rPr>
-        <w:t xml:space="preserve"> (</w:t>
-      </w:r>
-      <w:r>
-        <w:rPr>
-          <w:u w:val="single"/>
-        </w:rPr>
-        <w:t>This also</w:t>
-      </w:r>
-      <w:r>
-        <w:rPr>
-          <w:u w:val="single"/>
-        </w:rPr>
-        <w:t xml:space="preserve"> repaired a customer relationship in the process</w:t>
-      </w:r>
-      <w:r>
-        <w:rPr>
-          <w:u w:val="single"/>
-        </w:rPr>
-        <w:t>!</w:t>
-      </w:r>
-      <w:r>
-        <w:rPr>
-          <w:u w:val="single"/>
-        </w:rPr>
-        <w:t>)</w:t>
+      </w:pPr>
+      <w:r>
+        <w:t>While working as a Security Consultant, I:</w:t>
       </w:r>
     </w:p>
     <w:p>
       <w:pPr>
         <w:pStyle w:val="ListParagraph"/>
         <w:numPr>
-          <w:ilvl w:val="0"/>
+          <w:ilvl w:val="1"/>
           <w:numId w:val="11"/>
         </w:numPr>
         <w:contextualSpacing w:val="0"/>
       </w:pPr>
       <w:r>
-        <w:t>Designed components that integrated static analysis into CI/CD pipelines. (Note: our team was pioneering these integrations before they became commonplace)</w:t>
-      </w:r>
-    </w:p>
-    <w:p>
-      <w:pPr>
-        <w:pStyle w:val="Heading5"/>
-      </w:pPr>
-      <w:r>
-        <w:t>Quality Assurance Lead</w:t>
+        <w:t>Conducted security reviews of customer codebases.</w:t>
+      </w:r>
+    </w:p>
+    <w:p>
+      <w:pPr>
+        <w:pStyle w:val="ListParagraph"/>
+        <w:numPr>
+          <w:ilvl w:val="1"/>
+          <w:numId w:val="11"/>
+        </w:numPr>
+        <w:contextualSpacing w:val="0"/>
+      </w:pPr>
+      <w:r>
+        <w:t>Delivered security training to customers.</w:t>
+      </w:r>
+    </w:p>
+    <w:p>
+      <w:pPr>
+        <w:pStyle w:val="ListParagraph"/>
+        <w:numPr>
+          <w:ilvl w:val="1"/>
+          <w:numId w:val="11"/>
+        </w:numPr>
+        <w:contextualSpacing w:val="0"/>
+      </w:pPr>
+      <w:r>
+        <w:t>Defined best-practices for security-oriented QA.</w:t>
+      </w:r>
+    </w:p>
+    <w:p>
+      <w:pPr>
+        <w:pStyle w:val="ListParagraph"/>
+        <w:numPr>
+          <w:ilvl w:val="1"/>
+          <w:numId w:val="11"/>
+        </w:numPr>
+        <w:contextualSpacing w:val="0"/>
+      </w:pPr>
+      <w:r>
+        <w:t xml:space="preserve">Trained </w:t>
+      </w:r>
+      <w:proofErr w:type="spellStart"/>
+      <w:r>
+        <w:t>Cigital’s</w:t>
+      </w:r>
+      <w:proofErr w:type="spellEnd"/>
+      <w:r>
+        <w:t xml:space="preserve"> employees on Rails security.</w:t>
+      </w:r>
+    </w:p>
+    <w:p>
+      <w:pPr>
+        <w:pStyle w:val="Heading4"/>
+      </w:pPr>
+      <w:r>
+        <w:t>Software Intern</w:t>
       </w:r>
       <w:r>
         <w:tab/>
-        <w:t>(January 2011 – December 2011)</w:t>
-      </w:r>
-    </w:p>
-    <w:p>
-      <w:pPr>
-        <w:pStyle w:val="Textbody"/>
-        <w:numPr>
-          <w:ilvl w:val="0"/>
-          <w:numId w:val="12"/>
-        </w:numPr>
-      </w:pPr>
-      <w:r>
-        <w:t xml:space="preserve">Established infrastructure for managing </w:t>
-      </w:r>
-      <w:r>
-        <w:t>and</w:t>
-      </w:r>
-      <w:r>
-        <w:t xml:space="preserve"> tracking manual test cases.</w:t>
-      </w:r>
-    </w:p>
-    <w:p>
-      <w:pPr>
-        <w:pStyle w:val="Textbody"/>
-        <w:numPr>
-          <w:ilvl w:val="0"/>
-          <w:numId w:val="12"/>
-        </w:numPr>
-      </w:pPr>
-      <w:r>
-        <w:t>Provided technical support for customers.</w:t>
-      </w:r>
-    </w:p>
-    <w:p>
-      <w:pPr>
-        <w:pStyle w:val="Textbody"/>
-        <w:numPr>
-          <w:ilvl w:val="0"/>
-          <w:numId w:val="12"/>
-        </w:numPr>
-      </w:pPr>
-      <w:r>
-        <w:t>Coordinated onshore and offshore teams.</w:t>
-      </w:r>
-    </w:p>
-    <w:p>
-      <w:pPr>
-        <w:pStyle w:val="Heading5"/>
-      </w:pPr>
-      <w:r>
-        <w:t>Security Consultant</w:t>
-      </w:r>
-      <w:r>
-        <w:tab/>
-        <w:t>(January 2010 – December 2010)</w:t>
-      </w:r>
-    </w:p>
-    <w:p>
-      <w:pPr>
-        <w:pStyle w:val="Textbody"/>
-        <w:numPr>
-          <w:ilvl w:val="0"/>
-          <w:numId w:val="13"/>
-        </w:numPr>
-      </w:pPr>
-      <w:r>
-        <w:t>Conducted security reviews of customer codebases.</w:t>
-      </w:r>
-    </w:p>
-    <w:p>
-      <w:pPr>
-        <w:pStyle w:val="Textbody"/>
-        <w:numPr>
-          <w:ilvl w:val="0"/>
-          <w:numId w:val="13"/>
-        </w:numPr>
-      </w:pPr>
-      <w:r>
-        <w:t>Delivered security training to customers.</w:t>
-      </w:r>
-    </w:p>
-    <w:p>
-      <w:pPr>
-        <w:pStyle w:val="Textbody"/>
-        <w:numPr>
-          <w:ilvl w:val="0"/>
-          <w:numId w:val="13"/>
-        </w:numPr>
-      </w:pPr>
-      <w:r>
-        <w:t>Defined best-practices for security-oriented QA.</w:t>
-      </w:r>
-    </w:p>
-    <w:p>
-      <w:pPr>
-        <w:pStyle w:val="Textbody"/>
-        <w:numPr>
-          <w:ilvl w:val="0"/>
-          <w:numId w:val="13"/>
-        </w:numPr>
-      </w:pPr>
-      <w:r>
-        <w:t>Trained consultants on security-awareness in Rails.</w:t>
-      </w:r>
-    </w:p>
-    <w:p>
-      <w:pPr>
-        <w:pStyle w:val="Heading5"/>
-      </w:pPr>
-      <w:r>
-        <w:t>Quality Assurance Automation Engineer</w:t>
-      </w:r>
-      <w:r>
-        <w:tab/>
-        <w:t>(June 2008 – December 2009)</w:t>
-      </w:r>
-    </w:p>
-    <w:p>
-      <w:pPr>
-        <w:pStyle w:val="Textbody"/>
-        <w:numPr>
-          <w:ilvl w:val="0"/>
-          <w:numId w:val="14"/>
-        </w:numPr>
-        <w:rPr>
-          <w:u w:val="single"/>
-        </w:rPr>
-      </w:pPr>
-      <w:r>
-        <w:rPr>
-          <w:u w:val="single"/>
-        </w:rPr>
-        <w:t xml:space="preserve">Designed mutation-based testing tool for simulating user </w:t>
-      </w:r>
-      <w:r>
-        <w:rPr>
-          <w:u w:val="single"/>
-        </w:rPr>
-        <w:t>behaviors</w:t>
-      </w:r>
-      <w:r>
-        <w:rPr>
-          <w:u w:val="single"/>
-        </w:rPr>
-        <w:t>.</w:t>
-      </w:r>
-      <w:r>
-        <w:rPr>
-          <w:u w:val="single"/>
-        </w:rPr>
-        <w:t xml:space="preserve"> (This uncovered numerous bugs that we had never thought to test for explicitly)</w:t>
-      </w:r>
-    </w:p>
-    <w:p>
-      <w:pPr>
-        <w:pStyle w:val="Textbody"/>
-        <w:numPr>
-          <w:ilvl w:val="0"/>
-          <w:numId w:val="14"/>
-        </w:numPr>
-        <w:rPr>
-          <w:u w:val="single"/>
-        </w:rPr>
-      </w:pPr>
-      <w:r>
-        <w:rPr>
-          <w:u w:val="single"/>
-        </w:rPr>
-        <w:t>Designed meta-programming language for QTP.</w:t>
-      </w:r>
-      <w:r>
-        <w:rPr>
-          <w:u w:val="single"/>
-        </w:rPr>
-        <w:t xml:space="preserve"> (This enabled the QA team to write resilient automated tests that could accommodate changes in the UI)</w:t>
-      </w:r>
-    </w:p>
-    <w:p>
-      <w:pPr>
-        <w:pStyle w:val="Textbody"/>
-        <w:numPr>
-          <w:ilvl w:val="0"/>
-          <w:numId w:val="14"/>
-        </w:numPr>
-      </w:pPr>
-      <w:r>
-        <w:t>Trained QA teams on QTP / Quality Center / LoadRunner.</w:t>
-      </w:r>
-    </w:p>
-    <w:p>
-      <w:pPr>
-        <w:pStyle w:val="Textbody"/>
-        <w:numPr>
-          <w:ilvl w:val="0"/>
-          <w:numId w:val="14"/>
-        </w:numPr>
-      </w:pPr>
-      <w:r>
-        <w:t>Established Manual → Automated Test Case promotion workflow.</w:t>
-      </w:r>
-    </w:p>
-    <w:p>
-      <w:pPr>
-        <w:pStyle w:val="Textbody"/>
-        <w:numPr>
-          <w:ilvl w:val="0"/>
-          <w:numId w:val="14"/>
-        </w:numPr>
-      </w:pPr>
-      <w:r>
-        <w:t>Constructed distributed cluster of QTP machines.</w:t>
-      </w:r>
-    </w:p>
-    <w:p>
-      <w:pPr>
-        <w:pStyle w:val="Textbody"/>
-        <w:numPr>
-          <w:ilvl w:val="0"/>
-          <w:numId w:val="14"/>
-        </w:numPr>
-      </w:pPr>
-      <w:r>
-        <w:t>Deployed and managed QA infrastructure.</w:t>
-      </w:r>
-    </w:p>
-    <w:p>
-      <w:pPr>
-        <w:pStyle w:val="Heading5"/>
-      </w:pPr>
-      <w:r>
-        <w:t>Software Intern</w:t>
-      </w:r>
-      <w:r>
-        <w:tab/>
-        <w:t>(June 2007 – August 2007)</w:t>
+      </w:r>
+      <w:proofErr w:type="spellStart"/>
+      <w:r>
+        <w:t>Cigital</w:t>
+      </w:r>
+      <w:proofErr w:type="spellEnd"/>
+      <w:r>
+        <w:t>, Inc.</w:t>
+      </w:r>
+    </w:p>
+    <w:p>
+      <w:pPr>
+        <w:pStyle w:val="Timespan"/>
+      </w:pPr>
+      <w:r>
+        <w:t>June 2007 – August 2007</w:t>
+      </w:r>
+    </w:p>
+    <w:p>
+      <w:pPr>
+        <w:pStyle w:val="SkillsRecap"/>
+      </w:pPr>
+      <w:r>
+        <w:t>Java</w:t>
+      </w:r>
+      <w:r>
+        <w:t>, Apache Ant, Eclipse</w:t>
       </w:r>
     </w:p>
     <w:p>
@@ -2284,17 +2027,19 @@
         <w:pStyle w:val="Heading4"/>
       </w:pPr>
       <w:r>
-        <w:lastRenderedPageBreak/>
+        <w:t>Software Intern</w:t>
+      </w:r>
+      <w:r>
+        <w:tab/>
         <w:t>Air Force Institute of Technology</w:t>
       </w:r>
-      <w:r>
-        <w:tab/>
-        <w:t>(June 2005 – August 2006)</w:t>
-      </w:r>
-    </w:p>
-    <w:p>
-      <w:r>
-        <w:t>I worked as an intern at the Air Force Institute of Technology (AFIT) for 2 summers. During this time, I wrote software to help them conduct stochastic analysis.</w:t>
+    </w:p>
+    <w:p>
+      <w:pPr>
+        <w:pStyle w:val="Timespan"/>
+      </w:pPr>
+      <w:r>
+        <w:t>June 2006 – August 2006</w:t>
       </w:r>
     </w:p>
     <w:p>
@@ -2302,22 +2047,7 @@
         <w:pStyle w:val="SkillsRecap"/>
       </w:pPr>
       <w:r>
-        <w:t>C++, Fortran</w:t>
-      </w:r>
-      <w:r>
-        <w:t>, Make</w:t>
-      </w:r>
-    </w:p>
-    <w:p>
-      <w:pPr>
-        <w:pStyle w:val="Heading5"/>
-      </w:pPr>
-      <w:r>
-        <w:t>Software Intern</w:t>
-      </w:r>
-      <w:r>
-        <w:tab/>
-        <w:t>(June 2006 – August 2006)</w:t>
+        <w:t>C++, Make</w:t>
       </w:r>
     </w:p>
     <w:p>
@@ -2346,14 +2076,31 @@
     </w:p>
     <w:p>
       <w:pPr>
-        <w:pStyle w:val="Heading5"/>
+        <w:pStyle w:val="Heading4"/>
       </w:pPr>
       <w:r>
         <w:t>Software Intern</w:t>
       </w:r>
       <w:r>
         <w:tab/>
-        <w:t>(June 2005 – August 2005)</w:t>
+        <w:t>Air Force Institute of Technology</w:t>
+      </w:r>
+    </w:p>
+    <w:p>
+      <w:pPr>
+        <w:pStyle w:val="Timespan"/>
+      </w:pPr>
+      <w:r>
+        <w:t>June 2005 – August 2005</w:t>
+      </w:r>
+    </w:p>
+    <w:p>
+      <w:pPr>
+        <w:pStyle w:val="SkillsRecap"/>
+      </w:pPr>
+      <w:r>
+        <w:lastRenderedPageBreak/>
+        <w:t>C++, Fortran, Make</w:t>
       </w:r>
     </w:p>
     <w:p>
@@ -3584,7 +3331,6 @@
               <w:pStyle w:val="TableHeading"/>
             </w:pPr>
             <w:r>
-              <w:lastRenderedPageBreak/>
               <w:t>Deployment</w:t>
             </w:r>
           </w:p>
@@ -3840,6 +3586,7 @@
         <w:pStyle w:val="Heading3"/>
       </w:pPr>
       <w:r>
+        <w:lastRenderedPageBreak/>
         <w:t>FAQ</w:t>
       </w:r>
     </w:p>
@@ -3892,36 +3639,6 @@
       <w:proofErr w:type="spellEnd"/>
       <w:r>
         <w:t xml:space="preserve"> staff on remote work during the early days of the pandemic. After a few months, they realized that remote work had increased their productivity, and they ultimately decided to discontinue their physical office.</w:t>
-      </w:r>
-    </w:p>
-    <w:p>
-      <w:pPr>
-        <w:pStyle w:val="Heading4"/>
-      </w:pPr>
-      <w:r>
-        <w:t>How soon can you begin working?</w:t>
-      </w:r>
-    </w:p>
-    <w:p>
-      <w:pPr>
-        <w:pStyle w:val="Textbody"/>
-      </w:pPr>
-      <w:r>
-        <w:t>Almost immediately!</w:t>
-      </w:r>
-    </w:p>
-    <w:p>
-      <w:pPr>
-        <w:pStyle w:val="Textbody"/>
-      </w:pPr>
-      <w:r>
-        <w:t xml:space="preserve">However, I’ll be traveling quite a bit throughout September, </w:t>
-      </w:r>
-      <w:r>
-        <w:t>so it will probably be easier for everyone if I begin working in October</w:t>
-      </w:r>
-      <w:r>
-        <w:t>.</w:t>
       </w:r>
     </w:p>
     <w:p>
@@ -4350,7 +4067,6 @@
               <w:pStyle w:val="Textbody"/>
             </w:pPr>
             <w:r>
-              <w:lastRenderedPageBreak/>
               <w:t>B-Lazy</w:t>
             </w:r>
           </w:p>
@@ -4493,6 +4209,7 @@
               </w:numPr>
             </w:pPr>
             <w:r>
+              <w:lastRenderedPageBreak/>
               <w:t>Hiking</w:t>
             </w:r>
           </w:p>
@@ -4522,6 +4239,7 @@
               </w:numPr>
             </w:pPr>
             <w:r>
+              <w:lastRenderedPageBreak/>
               <w:t>Cooking</w:t>
             </w:r>
           </w:p>
@@ -4534,6 +4252,7 @@
               </w:numPr>
             </w:pPr>
             <w:r>
+              <w:lastRenderedPageBreak/>
               <w:t>Baking</w:t>
             </w:r>
           </w:p>
@@ -4563,6 +4282,7 @@
               </w:numPr>
             </w:pPr>
             <w:r>
+              <w:lastRenderedPageBreak/>
               <w:t>Karaoke</w:t>
             </w:r>
           </w:p>
@@ -4575,6 +4295,7 @@
               </w:numPr>
             </w:pPr>
             <w:r>
+              <w:lastRenderedPageBreak/>
               <w:t>Piano</w:t>
             </w:r>
           </w:p>
@@ -4604,6 +4325,7 @@
               </w:numPr>
             </w:pPr>
             <w:r>
+              <w:lastRenderedPageBreak/>
               <w:t>Board Gaming</w:t>
             </w:r>
           </w:p>
@@ -4616,6 +4338,7 @@
               </w:numPr>
             </w:pPr>
             <w:r>
+              <w:lastRenderedPageBreak/>
               <w:t>Video Gaming</w:t>
             </w:r>
           </w:p>
@@ -4691,21 +4414,11 @@
     <w:r>
       <w:t xml:space="preserve"> of </w:t>
     </w:r>
-    <w:r>
-      <w:fldChar w:fldCharType="begin"/>
-    </w:r>
-    <w:r>
-      <w:instrText xml:space="preserve"> NUMPAGES </w:instrText>
-    </w:r>
-    <w:r>
-      <w:fldChar w:fldCharType="separate"/>
-    </w:r>
-    <w:r>
-      <w:t>4</w:t>
-    </w:r>
-    <w:r>
-      <w:fldChar w:fldCharType="end"/>
-    </w:r>
+    <w:fldSimple w:instr=" NUMPAGES ">
+      <w:r>
+        <w:t>4</w:t>
+      </w:r>
+    </w:fldSimple>
   </w:p>
 </w:ftr>
 </file>
@@ -7249,6 +6962,19 @@
       <w:ind w:left="144"/>
     </w:pPr>
   </w:style>
+  <w:style w:type="paragraph" w:customStyle="1" w:styleId="Timespan">
+    <w:name w:val="Timespan"/>
+    <w:basedOn w:val="Normal"/>
+    <w:next w:val="Normal"/>
+    <w:qFormat/>
+    <w:rsid w:val="002E7239"/>
+    <w:pPr>
+      <w:ind w:left="-432"/>
+    </w:pPr>
+    <w:rPr>
+      <w:i/>
+    </w:rPr>
+  </w:style>
 </w:styles>
 </file>
 

</xml_diff>

<commit_message>
Removed some cruft. Mentioned office work in FAQ
</commit_message>
<xml_diff>
--- a/editions/2024-07-30/Brian Lauber -- resume.docx
+++ b/editions/2024-07-30/Brian Lauber -- resume.docx
@@ -654,31 +654,58 @@
         <w:contextualSpacing w:val="0"/>
       </w:pPr>
       <w:r>
-        <w:t xml:space="preserve">Provided key insights that </w:t>
-      </w:r>
-      <w:r>
-        <w:t xml:space="preserve">often </w:t>
-      </w:r>
-      <w:r>
-        <w:t xml:space="preserve">reshaped the way the research team conceptualized things. (Ex: demonstrated ways to quantify the topological </w:t>
-      </w:r>
-      <w:r>
-        <w:t xml:space="preserve">characteristics of </w:t>
-      </w:r>
-      <w:r>
-        <w:t>the</w:t>
-      </w:r>
-      <w:r>
-        <w:t xml:space="preserve"> models, which ultimately helped the team understand some counterintuitive </w:t>
-      </w:r>
-      <w:r>
-        <w:t>observations</w:t>
-      </w:r>
-      <w:r>
-        <w:t>.</w:t>
-      </w:r>
-      <w:r>
-        <w:t>)</w:t>
+        <w:t xml:space="preserve">Delivered a </w:t>
+      </w:r>
+      <w:r>
+        <w:t>model development</w:t>
+      </w:r>
+      <w:r>
+        <w:t xml:space="preserve"> platform that empowered the </w:t>
+      </w:r>
+      <w:r>
+        <w:t>R</w:t>
+      </w:r>
+      <w:r>
+        <w:t xml:space="preserve">esearch </w:t>
+      </w:r>
+      <w:r>
+        <w:t>T</w:t>
+      </w:r>
+      <w:r>
+        <w:t xml:space="preserve">eam to train and test </w:t>
+      </w:r>
+      <w:r>
+        <w:t xml:space="preserve">models on their own without </w:t>
+      </w:r>
+      <w:r>
+        <w:t>requiring</w:t>
+      </w:r>
+      <w:r>
+        <w:t xml:space="preserve"> assistance from the </w:t>
+      </w:r>
+      <w:r>
+        <w:t>E</w:t>
+      </w:r>
+      <w:r>
+        <w:t xml:space="preserve">ngineering </w:t>
+      </w:r>
+      <w:r>
+        <w:t>T</w:t>
+      </w:r>
+      <w:r>
+        <w:t>eam.</w:t>
+      </w:r>
+    </w:p>
+    <w:p/>
+    <w:p>
+      <w:r>
+        <w:t xml:space="preserve">In June 2024, </w:t>
+      </w:r>
+      <w:r>
+        <w:t>I returned to Plutometry on a temporary basis to help them navigate through a critical period and train their new engineers.</w:t>
+      </w:r>
+      <w:r>
+        <w:t xml:space="preserve"> During this time, I:</w:t>
       </w:r>
     </w:p>
     <w:p>
@@ -691,62 +718,17 @@
         <w:contextualSpacing w:val="0"/>
       </w:pPr>
       <w:r>
-        <w:t xml:space="preserve">Delivered a new “Model Laboratory” platform that empowered the </w:t>
-      </w:r>
-      <w:r>
-        <w:t>R</w:t>
-      </w:r>
-      <w:r>
-        <w:t xml:space="preserve">esearch </w:t>
-      </w:r>
-      <w:r>
-        <w:t>T</w:t>
-      </w:r>
-      <w:r>
-        <w:t xml:space="preserve">eam to train and test </w:t>
-      </w:r>
-      <w:r>
-        <w:t xml:space="preserve">models on their own without </w:t>
-      </w:r>
-      <w:r>
-        <w:t>requiring</w:t>
-      </w:r>
-      <w:r>
-        <w:t xml:space="preserve"> assistance from the </w:t>
-      </w:r>
-      <w:r>
-        <w:t>E</w:t>
-      </w:r>
-      <w:r>
-        <w:t xml:space="preserve">ngineering </w:t>
-      </w:r>
-      <w:r>
-        <w:t>T</w:t>
-      </w:r>
-      <w:r>
-        <w:t>eam.</w:t>
-      </w:r>
-    </w:p>
-    <w:p>
-      <w:r>
         <w:lastRenderedPageBreak/>
-        <w:t xml:space="preserve">In June 2024, </w:t>
-      </w:r>
-      <w:r>
-        <w:t>I returned to Plutometry on a temporary basis to help them navigate through a critical period and train their new engineers. As such, my work during this brief period was fairly limited in scope.</w:t>
-      </w:r>
-    </w:p>
-    <w:p>
-      <w:pPr>
-        <w:pStyle w:val="ListParagraph"/>
-        <w:numPr>
-          <w:ilvl w:val="0"/>
-          <w:numId w:val="11"/>
-        </w:numPr>
-        <w:contextualSpacing w:val="0"/>
-      </w:pPr>
-      <w:r>
-        <w:t>Repaired the infrastructure that was critical to product delivery. (AWS, Azure, Vault, Kubernetes Clusters, GitLab, Nexus, SonarQube, and more)</w:t>
+        <w:t xml:space="preserve">Repaired infrastructure that was critical to product delivery. (AWS, Azure, Kubernetes Clusters, GitLab, Nexus, SonarQube, </w:t>
+      </w:r>
+      <w:r>
+        <w:t>Vault</w:t>
+      </w:r>
+      <w:r>
+        <w:t xml:space="preserve">, </w:t>
+      </w:r>
+      <w:r>
+        <w:t>and more)</w:t>
       </w:r>
     </w:p>
     <w:p>
@@ -977,7 +959,25 @@
         <w:contextualSpacing w:val="0"/>
       </w:pPr>
       <w:r>
-        <w:t>Promoted SDLC Best Practices. (Test coverage, code reviews, continuous integration, release management, internal libraries, private package registries, documentation)</w:t>
+        <w:t>Coordinated the delivery of numerous software projects</w:t>
+      </w:r>
+      <w:r>
+        <w:t xml:space="preserve"> across various teams</w:t>
+      </w:r>
+      <w:r>
+        <w:t xml:space="preserve">. (Gathered requirements, defined scope, established roadmaps, collaborated across </w:t>
+      </w:r>
+      <w:r>
+        <w:t xml:space="preserve">onshore and offshore </w:t>
+      </w:r>
+      <w:r>
+        <w:t xml:space="preserve">teams, coached engineers, </w:t>
+      </w:r>
+      <w:r>
+        <w:t xml:space="preserve">implemented key components, </w:t>
+      </w:r>
+      <w:r>
+        <w:t>etc.)</w:t>
       </w:r>
     </w:p>
     <w:p>
@@ -990,25 +990,7 @@
         <w:contextualSpacing w:val="0"/>
       </w:pPr>
       <w:r>
-        <w:t>Coordinated the delivery of numerous software projects</w:t>
-      </w:r>
-      <w:r>
-        <w:t xml:space="preserve"> across various teams</w:t>
-      </w:r>
-      <w:r>
-        <w:t xml:space="preserve">. (Gathered requirements, defined scope, established roadmaps, collaborated across </w:t>
-      </w:r>
-      <w:r>
-        <w:t xml:space="preserve">onshore and offshore </w:t>
-      </w:r>
-      <w:r>
-        <w:t xml:space="preserve">teams, coached engineers, </w:t>
-      </w:r>
-      <w:r>
-        <w:t xml:space="preserve">implemented key components, </w:t>
-      </w:r>
-      <w:r>
-        <w:t>etc.)</w:t>
+        <w:t>Promoted SDLC Best Practices. (Test coverage, code reviews, continuous integration, release management, internal libraries, private package registries, documentation)</w:t>
       </w:r>
     </w:p>
     <w:p>
@@ -1215,254 +1197,6 @@
       <w:proofErr w:type="spellEnd"/>
       <w:r>
         <w:t xml:space="preserve"> LLC so that I could take on contract work from local startup companies. My contracts with 33Across and Plutometry quickly converted into full-time employment.</w:t>
-      </w:r>
-    </w:p>
-    <w:p>
-      <w:pPr>
-        <w:pStyle w:val="ListParagraph"/>
-        <w:numPr>
-          <w:ilvl w:val="0"/>
-          <w:numId w:val="11"/>
-        </w:numPr>
-        <w:contextualSpacing w:val="0"/>
-      </w:pPr>
-      <w:r>
-        <w:t>Guided Startup Founders toward clear</w:t>
-      </w:r>
-      <w:r>
-        <w:t xml:space="preserve"> and actionable</w:t>
-      </w:r>
-      <w:r>
-        <w:t xml:space="preserve"> Product Visions.</w:t>
-      </w:r>
-    </w:p>
-    <w:p>
-      <w:pPr>
-        <w:pStyle w:val="ListParagraph"/>
-        <w:numPr>
-          <w:ilvl w:val="0"/>
-          <w:numId w:val="11"/>
-        </w:numPr>
-        <w:contextualSpacing w:val="0"/>
-      </w:pPr>
-      <w:r>
-        <w:lastRenderedPageBreak/>
-        <w:t>Developed Prototypes and Minimum-Viable Products that could be shopped around to potential Customers.</w:t>
-      </w:r>
-    </w:p>
-    <w:p>
-      <w:pPr>
-        <w:pStyle w:val="ListParagraph"/>
-        <w:numPr>
-          <w:ilvl w:val="0"/>
-          <w:numId w:val="11"/>
-        </w:numPr>
-        <w:contextualSpacing w:val="0"/>
-      </w:pPr>
-      <w:r>
-        <w:t>Adopted codebases and improved their code quality. (Tackled performance bottlenecks, refactored code for maintainability, mitigated security issues, automated deployments</w:t>
-      </w:r>
-      <w:r>
-        <w:t>, renovated user interfaces</w:t>
-      </w:r>
-      <w:r>
-        <w:t>)</w:t>
-      </w:r>
-    </w:p>
-    <w:p>
-      <w:pPr>
-        <w:pStyle w:val="ListParagraph"/>
-        <w:numPr>
-          <w:ilvl w:val="0"/>
-          <w:numId w:val="11"/>
-        </w:numPr>
-        <w:contextualSpacing w:val="0"/>
-      </w:pPr>
-      <w:r>
-        <w:t>Established Project Management practices.</w:t>
-      </w:r>
-      <w:r>
-        <w:t xml:space="preserve"> (Introduced companies to JIRA and other solutions, trained staff members on agile methodologies, served as the scrum master)</w:t>
-      </w:r>
-    </w:p>
-    <w:p>
-      <w:pPr>
-        <w:pStyle w:val="ListParagraph"/>
-        <w:numPr>
-          <w:ilvl w:val="0"/>
-          <w:numId w:val="11"/>
-        </w:numPr>
-        <w:contextualSpacing w:val="0"/>
-      </w:pPr>
-      <w:r>
-        <w:t>Introduced SDLC Best Practices. (</w:t>
-      </w:r>
-      <w:r>
-        <w:t>T</w:t>
-      </w:r>
-      <w:r>
-        <w:t>est coverage, code reviews, continuous integration, release management, internal libraries, documentation)</w:t>
-      </w:r>
-    </w:p>
-    <w:p>
-      <w:pPr>
-        <w:pStyle w:val="Heading4"/>
-      </w:pPr>
-      <w:r>
-        <w:t>Senior Software Engineer</w:t>
-      </w:r>
-      <w:r>
-        <w:tab/>
-      </w:r>
-      <w:r>
-        <w:t>JIBE</w:t>
-      </w:r>
-    </w:p>
-    <w:p>
-      <w:pPr>
-        <w:pStyle w:val="Timespan"/>
-      </w:pPr>
-      <w:r>
-        <w:t>June 2013 – June 2015</w:t>
-      </w:r>
-    </w:p>
-    <w:p>
-      <w:pPr>
-        <w:pStyle w:val="SkillsRecap"/>
-      </w:pPr>
-      <w:r>
-        <w:t>Ruby, Bash</w:t>
-      </w:r>
-    </w:p>
-    <w:p>
-      <w:pPr>
-        <w:pStyle w:val="SkillsRecap"/>
-      </w:pPr>
-      <w:r>
-        <w:t xml:space="preserve">Selenium, Capybara, Sinatra, REST, </w:t>
-      </w:r>
-      <w:proofErr w:type="spellStart"/>
-      <w:r>
-        <w:t>Resque</w:t>
-      </w:r>
-      <w:proofErr w:type="spellEnd"/>
-      <w:r>
-        <w:t xml:space="preserve">, nginx, MongoDB, Redis, RabbitMQ, Grafana, </w:t>
-      </w:r>
-      <w:proofErr w:type="spellStart"/>
-      <w:r>
-        <w:t>ActiveRecord</w:t>
-      </w:r>
-      <w:proofErr w:type="spellEnd"/>
-      <w:r>
-        <w:t xml:space="preserve">, </w:t>
-      </w:r>
-      <w:proofErr w:type="spellStart"/>
-      <w:r>
-        <w:t>Mongoid</w:t>
-      </w:r>
-      <w:proofErr w:type="spellEnd"/>
-      <w:r>
-        <w:t xml:space="preserve">, </w:t>
-      </w:r>
-      <w:proofErr w:type="spellStart"/>
-      <w:r>
-        <w:t>MongoMapper</w:t>
-      </w:r>
-      <w:proofErr w:type="spellEnd"/>
-      <w:r>
-        <w:t xml:space="preserve">, </w:t>
-      </w:r>
-      <w:proofErr w:type="spellStart"/>
-      <w:r>
-        <w:t>RSpec</w:t>
-      </w:r>
-      <w:proofErr w:type="spellEnd"/>
-      <w:r>
-        <w:t xml:space="preserve">, Git, Gem, Bundler, </w:t>
-      </w:r>
-      <w:proofErr w:type="spellStart"/>
-      <w:r>
-        <w:t>rvm</w:t>
-      </w:r>
-      <w:proofErr w:type="spellEnd"/>
-      <w:r>
-        <w:t>, VirtualBox, Capistrano, Jenkins, JIRA, Slack, Google Suite, Markdown, Confluence</w:t>
-      </w:r>
-    </w:p>
-    <w:p>
-      <w:r>
-        <w:t>JIBE’s signature product was JIBE Apply, which significantly improved the user experience for job applicants while allowing employers to continue using their preferred Applicant Tracking System. Behind the scenes, this entailed integrations with legacy web sites that were never designed to be automated. I became the Lead Integration Engineer for JIBE Apply shortly after I was hired.</w:t>
-      </w:r>
-    </w:p>
-    <w:p>
-      <w:pPr>
-        <w:pStyle w:val="ListParagraph"/>
-        <w:numPr>
-          <w:ilvl w:val="0"/>
-          <w:numId w:val="11"/>
-        </w:numPr>
-        <w:contextualSpacing w:val="0"/>
-      </w:pPr>
-      <w:r>
-        <w:t xml:space="preserve">Re-architected the JIBE Apply backend for long-term maintainability, reliability, and scalability. </w:t>
-      </w:r>
-      <w:r>
-        <w:t>(Retired Git Submodules in favor of internal libraries, authored numerous utilities and libraries, introduced error monitoring)</w:t>
-      </w:r>
-    </w:p>
-    <w:p>
-      <w:pPr>
-        <w:pStyle w:val="ListParagraph"/>
-        <w:numPr>
-          <w:ilvl w:val="0"/>
-          <w:numId w:val="11"/>
-        </w:numPr>
-        <w:contextualSpacing w:val="0"/>
-      </w:pPr>
-      <w:r>
-        <w:t>Instilled a culture of code reuse. (</w:t>
-      </w:r>
-      <w:r>
-        <w:t xml:space="preserve">Encouraged </w:t>
-      </w:r>
-      <w:r>
-        <w:t>integration engineers</w:t>
-      </w:r>
-      <w:r>
-        <w:t xml:space="preserve"> to create small libraries that solved specific problems. Worked with IT to </w:t>
-      </w:r>
-      <w:r>
-        <w:t>provision</w:t>
-      </w:r>
-      <w:r>
-        <w:t xml:space="preserve"> a private package registry.)</w:t>
-      </w:r>
-    </w:p>
-    <w:p>
-      <w:pPr>
-        <w:pStyle w:val="ListParagraph"/>
-        <w:numPr>
-          <w:ilvl w:val="0"/>
-          <w:numId w:val="11"/>
-        </w:numPr>
-        <w:contextualSpacing w:val="0"/>
-      </w:pPr>
-      <w:r>
-        <w:t>Standardized core infrastructure across customer integrations.</w:t>
-      </w:r>
-    </w:p>
-    <w:p>
-      <w:pPr>
-        <w:pStyle w:val="ListParagraph"/>
-        <w:numPr>
-          <w:ilvl w:val="0"/>
-          <w:numId w:val="11"/>
-        </w:numPr>
-        <w:contextualSpacing w:val="0"/>
-      </w:pPr>
-      <w:r>
-        <w:t>Provided architectural oversight.</w:t>
       </w:r>
     </w:p>
     <w:p>
@@ -1481,13 +1215,458 @@
         <w:rPr>
           <w:u w:val="single"/>
         </w:rPr>
-        <w:t>Improved the efficiency of the integration engineering team by over 1000%</w:t>
+        <w:t>Guided Startup Founders toward clear</w:t>
       </w:r>
       <w:r>
         <w:rPr>
           <w:u w:val="single"/>
         </w:rPr>
+        <w:t xml:space="preserve"> and actionable</w:t>
+      </w:r>
+      <w:r>
+        <w:rPr>
+          <w:u w:val="single"/>
+        </w:rPr>
+        <w:t xml:space="preserve"> Product Visions.</w:t>
+      </w:r>
+    </w:p>
+    <w:p>
+      <w:pPr>
+        <w:pStyle w:val="ListParagraph"/>
+        <w:numPr>
+          <w:ilvl w:val="0"/>
+          <w:numId w:val="11"/>
+        </w:numPr>
+        <w:contextualSpacing w:val="0"/>
+        <w:rPr>
+          <w:u w:val="single"/>
+        </w:rPr>
+      </w:pPr>
+      <w:r>
+        <w:rPr>
+          <w:u w:val="single"/>
+        </w:rPr>
+        <w:t>Developed Prototypes and Minimum-Viable Products that could be shopped around to potential Customers.</w:t>
+      </w:r>
+    </w:p>
+    <w:p>
+      <w:pPr>
+        <w:pStyle w:val="ListParagraph"/>
+        <w:numPr>
+          <w:ilvl w:val="0"/>
+          <w:numId w:val="11"/>
+        </w:numPr>
+        <w:contextualSpacing w:val="0"/>
+      </w:pPr>
+      <w:r>
+        <w:t xml:space="preserve">Adopted codebases and improved their code quality. (Tackled performance bottlenecks, </w:t>
+      </w:r>
+      <w:r>
+        <w:lastRenderedPageBreak/>
+        <w:t>refactored code for maintainability, mitigated security issues, automated deployments</w:t>
+      </w:r>
+      <w:r>
+        <w:t>, renovated user interfaces</w:t>
+      </w:r>
+      <w:r>
+        <w:t>)</w:t>
+      </w:r>
+    </w:p>
+    <w:p>
+      <w:pPr>
+        <w:pStyle w:val="ListParagraph"/>
+        <w:numPr>
+          <w:ilvl w:val="0"/>
+          <w:numId w:val="11"/>
+        </w:numPr>
+        <w:contextualSpacing w:val="0"/>
+      </w:pPr>
+      <w:r>
+        <w:t>Established Project Management practices.</w:t>
+      </w:r>
+      <w:r>
+        <w:t xml:space="preserve"> (Introduced companies to JIRA and other solutions, trained staff members on agile methodologies, served as the scrum master)</w:t>
+      </w:r>
+    </w:p>
+    <w:p>
+      <w:pPr>
+        <w:pStyle w:val="ListParagraph"/>
+        <w:numPr>
+          <w:ilvl w:val="0"/>
+          <w:numId w:val="11"/>
+        </w:numPr>
+        <w:contextualSpacing w:val="0"/>
+      </w:pPr>
+      <w:r>
+        <w:t>Introduced SDLC Best Practices. (</w:t>
+      </w:r>
+      <w:r>
+        <w:t>T</w:t>
+      </w:r>
+      <w:r>
+        <w:t>est coverage, code reviews, continuous integration, release management, internal libraries, documentation)</w:t>
+      </w:r>
+    </w:p>
+    <w:p>
+      <w:pPr>
+        <w:pStyle w:val="ListParagraph"/>
+        <w:numPr>
+          <w:ilvl w:val="0"/>
+          <w:numId w:val="11"/>
+        </w:numPr>
+        <w:contextualSpacing w:val="0"/>
+      </w:pPr>
+      <w:r>
+        <w:rPr>
+          <w:u w:val="single"/>
+        </w:rPr>
+        <w:t>Contributed towards Open-Source projects.</w:t>
+      </w:r>
+      <w:r>
+        <w:t xml:space="preserve"> (Most notably, I mitigated several race conditions throughout the Knex.js codebase)</w:t>
+      </w:r>
+    </w:p>
+    <w:p>
+      <w:pPr>
+        <w:pStyle w:val="Heading4"/>
+      </w:pPr>
+      <w:r>
+        <w:t>Senior Software Engineer</w:t>
+      </w:r>
+      <w:r>
+        <w:tab/>
+      </w:r>
+      <w:r>
+        <w:t>JIBE</w:t>
+      </w:r>
+    </w:p>
+    <w:p>
+      <w:pPr>
+        <w:pStyle w:val="Timespan"/>
+      </w:pPr>
+      <w:r>
+        <w:t>June 2013 – June 2015</w:t>
+      </w:r>
+    </w:p>
+    <w:p>
+      <w:pPr>
+        <w:pStyle w:val="SkillsRecap"/>
+      </w:pPr>
+      <w:r>
+        <w:t>Ruby, Bash</w:t>
+      </w:r>
+    </w:p>
+    <w:p>
+      <w:pPr>
+        <w:pStyle w:val="SkillsRecap"/>
+      </w:pPr>
+      <w:r>
+        <w:t xml:space="preserve">Selenium, Capybara, Sinatra, REST, </w:t>
+      </w:r>
+      <w:proofErr w:type="spellStart"/>
+      <w:r>
+        <w:t>Resque</w:t>
+      </w:r>
+      <w:proofErr w:type="spellEnd"/>
+      <w:r>
+        <w:t xml:space="preserve">, nginx, MongoDB, Redis, RabbitMQ, Grafana, </w:t>
+      </w:r>
+      <w:proofErr w:type="spellStart"/>
+      <w:r>
+        <w:t>ActiveRecord</w:t>
+      </w:r>
+      <w:proofErr w:type="spellEnd"/>
+      <w:r>
+        <w:t xml:space="preserve">, </w:t>
+      </w:r>
+      <w:proofErr w:type="spellStart"/>
+      <w:r>
+        <w:t>Mongoid</w:t>
+      </w:r>
+      <w:proofErr w:type="spellEnd"/>
+      <w:r>
+        <w:t xml:space="preserve">, </w:t>
+      </w:r>
+      <w:proofErr w:type="spellStart"/>
+      <w:r>
+        <w:t>MongoMapper</w:t>
+      </w:r>
+      <w:proofErr w:type="spellEnd"/>
+      <w:r>
+        <w:t xml:space="preserve">, </w:t>
+      </w:r>
+      <w:proofErr w:type="spellStart"/>
+      <w:r>
+        <w:t>RSpec</w:t>
+      </w:r>
+      <w:proofErr w:type="spellEnd"/>
+      <w:r>
+        <w:t xml:space="preserve">, Git, Gem, Bundler, </w:t>
+      </w:r>
+      <w:proofErr w:type="spellStart"/>
+      <w:r>
+        <w:t>rvm</w:t>
+      </w:r>
+      <w:proofErr w:type="spellEnd"/>
+      <w:r>
+        <w:t>, VirtualBox, Capistrano, Jenkins, JIRA, Slack, Google Suite, Markdown, Confluence</w:t>
+      </w:r>
+    </w:p>
+    <w:p>
+      <w:r>
+        <w:t>JIBE’s signature product was JIBE Apply, which significantly improved the user experience for job applicants while allowing employers to continue using their preferred Applicant Tracking System. Behind the scenes, this entailed integrations with legacy web sites that were never designed to be automated. I became the Lead Integration Engineer for JIBE Apply shortly after I was hired.</w:t>
+      </w:r>
+    </w:p>
+    <w:p>
+      <w:pPr>
+        <w:pStyle w:val="ListParagraph"/>
+        <w:numPr>
+          <w:ilvl w:val="0"/>
+          <w:numId w:val="11"/>
+        </w:numPr>
+        <w:contextualSpacing w:val="0"/>
+      </w:pPr>
+      <w:r>
+        <w:t xml:space="preserve">Re-architected the JIBE Apply backend for long-term maintainability, reliability, and scalability. </w:t>
+      </w:r>
+      <w:r>
+        <w:t>(</w:t>
+      </w:r>
+      <w:r>
+        <w:t>Extracted repeated code into reusable libraries</w:t>
+      </w:r>
+      <w:r>
+        <w:t xml:space="preserve">, </w:t>
+      </w:r>
+      <w:r>
+        <w:t xml:space="preserve">wrote unit tests, established design patterns, standardized core infrastructure, </w:t>
+      </w:r>
+      <w:r>
+        <w:t>introduced monitoring)</w:t>
+      </w:r>
+    </w:p>
+    <w:p>
+      <w:pPr>
+        <w:pStyle w:val="ListParagraph"/>
+        <w:numPr>
+          <w:ilvl w:val="0"/>
+          <w:numId w:val="11"/>
+        </w:numPr>
+        <w:contextualSpacing w:val="0"/>
+      </w:pPr>
+      <w:r>
+        <w:rPr>
+          <w:u w:val="single"/>
+        </w:rPr>
+        <w:t>Instilled a culture of code reuse.</w:t>
+      </w:r>
+      <w:r>
+        <w:t xml:space="preserve"> (</w:t>
+      </w:r>
+      <w:r>
+        <w:t xml:space="preserve">Encouraged </w:t>
+      </w:r>
+      <w:r>
+        <w:t>integration engineers</w:t>
+      </w:r>
+      <w:r>
+        <w:t xml:space="preserve"> to create small libraries that solved specific problems. Worked with IT to </w:t>
+      </w:r>
+      <w:r>
+        <w:t>provision</w:t>
+      </w:r>
+      <w:r>
+        <w:t xml:space="preserve"> a private package registry.)</w:t>
+      </w:r>
+    </w:p>
+    <w:p>
+      <w:pPr>
+        <w:pStyle w:val="ListParagraph"/>
+        <w:numPr>
+          <w:ilvl w:val="0"/>
+          <w:numId w:val="11"/>
+        </w:numPr>
+        <w:contextualSpacing w:val="0"/>
+      </w:pPr>
+      <w:r>
+        <w:rPr>
+          <w:u w:val="single"/>
+        </w:rPr>
+        <w:t>Improved the efficiency of the integration engineering team by over 1000%</w:t>
+      </w:r>
+      <w:r>
+        <w:t xml:space="preserve"> by writing a Compiler that emitted all valid workflows for each client. This enabled the engineers to write a single high-level specification for each client rather than maintaining hundreds of individual workflows by hand.</w:t>
+      </w:r>
+    </w:p>
+    <w:p>
+      <w:pPr>
+        <w:pStyle w:val="ListParagraph"/>
+        <w:numPr>
+          <w:ilvl w:val="0"/>
+          <w:numId w:val="11"/>
+        </w:numPr>
+        <w:contextualSpacing w:val="0"/>
+      </w:pPr>
+      <w:r>
+        <w:t>Provided architectural oversight.</w:t>
+      </w:r>
+    </w:p>
+    <w:p>
+      <w:pPr>
+        <w:pStyle w:val="ListParagraph"/>
+        <w:numPr>
+          <w:ilvl w:val="0"/>
+          <w:numId w:val="11"/>
+        </w:numPr>
+        <w:contextualSpacing w:val="0"/>
+      </w:pPr>
+      <w:r>
+        <w:t>Coached junior team members.</w:t>
+      </w:r>
+    </w:p>
+    <w:p>
+      <w:pPr>
+        <w:pStyle w:val="ListParagraph"/>
+        <w:numPr>
+          <w:ilvl w:val="0"/>
+          <w:numId w:val="11"/>
+        </w:numPr>
+        <w:contextualSpacing w:val="0"/>
+      </w:pPr>
+      <w:r>
+        <w:t>Established code review practices.</w:t>
+      </w:r>
+    </w:p>
+    <w:p>
+      <w:pPr>
+        <w:pStyle w:val="Heading4"/>
+      </w:pPr>
+      <w:r>
+        <w:t>Senior Software Engineer</w:t>
+      </w:r>
+      <w:r>
+        <w:t xml:space="preserve"> / Consultant</w:t>
+      </w:r>
+      <w:r>
+        <w:tab/>
+      </w:r>
+      <w:proofErr w:type="spellStart"/>
+      <w:r>
+        <w:t>Cigital</w:t>
+      </w:r>
+      <w:proofErr w:type="spellEnd"/>
+      <w:r>
+        <w:t>, Inc.</w:t>
+      </w:r>
+    </w:p>
+    <w:p>
+      <w:pPr>
+        <w:pStyle w:val="Timespan"/>
+      </w:pPr>
+      <w:r>
+        <w:t>June 2008</w:t>
+      </w:r>
+      <w:r>
+        <w:t xml:space="preserve"> – June 2013</w:t>
+      </w:r>
+    </w:p>
+    <w:p>
+      <w:pPr>
+        <w:pStyle w:val="SkillsRecap"/>
+      </w:pPr>
+      <w:r>
+        <w:t>Python, Ruby, Java, C#, Bash</w:t>
+      </w:r>
+    </w:p>
+    <w:p>
+      <w:pPr>
+        <w:pStyle w:val="SkillsRecap"/>
+      </w:pPr>
+      <w:r>
+        <w:t xml:space="preserve">Selenium, QPT, LoadRunner, Fortify SCA, Rails, REST, SOAP, nginx, Apache httpd, Apache Tomcat, MySQL, LINQ, Hibernate, </w:t>
+      </w:r>
+      <w:proofErr w:type="spellStart"/>
+      <w:r>
+        <w:t>ActiveRecord</w:t>
+      </w:r>
+      <w:proofErr w:type="spellEnd"/>
+      <w:r>
+        <w:t xml:space="preserve">, </w:t>
+      </w:r>
+      <w:proofErr w:type="spellStart"/>
+      <w:r>
+        <w:t>RSpec</w:t>
+      </w:r>
+      <w:proofErr w:type="spellEnd"/>
+      <w:r>
+        <w:t xml:space="preserve">, JUnit, PGP, Git, Subversion, StarTeam, Pip, setup.py, </w:t>
+      </w:r>
+      <w:proofErr w:type="spellStart"/>
+      <w:r>
+        <w:t>VirtualEnv</w:t>
+      </w:r>
+      <w:proofErr w:type="spellEnd"/>
+      <w:r>
+        <w:t xml:space="preserve">, Gem, Bundler, </w:t>
+      </w:r>
+      <w:proofErr w:type="spellStart"/>
+      <w:r>
+        <w:t>rvm</w:t>
+      </w:r>
+      <w:proofErr w:type="spellEnd"/>
+      <w:r>
+        <w:t>, Maven, Ant, Paver, VirtualBox, VMWare Player, Fabric, Jenkins, Hudson, Cruise Control, Redmine</w:t>
+      </w:r>
+    </w:p>
+    <w:p>
+      <w:pPr>
+        <w:pStyle w:val="Textbody"/>
+      </w:pPr>
+      <w:proofErr w:type="spellStart"/>
+      <w:r>
+        <w:t>Cigital</w:t>
+      </w:r>
+      <w:proofErr w:type="spellEnd"/>
+      <w:r>
+        <w:t xml:space="preserve"> was primarily a software security consultancy, although it also dabbled in quality assurance and software development. I was one of the only employees who </w:t>
+      </w:r>
+      <w:r>
+        <w:t>wore all these</w:t>
+      </w:r>
+      <w:r>
+        <w:t xml:space="preserve"> </w:t>
+      </w:r>
+      <w:r>
+        <w:t>hats</w:t>
+      </w:r>
+      <w:r>
         <w:t>.</w:t>
+      </w:r>
+    </w:p>
+    <w:p>
+      <w:pPr>
+        <w:pStyle w:val="ListParagraph"/>
+        <w:numPr>
+          <w:ilvl w:val="0"/>
+          <w:numId w:val="11"/>
+        </w:numPr>
+        <w:contextualSpacing w:val="0"/>
+      </w:pPr>
+      <w:r>
+        <w:t>While working with the Product Development team, I:</w:t>
+      </w:r>
+    </w:p>
+    <w:p>
+      <w:pPr>
+        <w:pStyle w:val="ListParagraph"/>
+        <w:numPr>
+          <w:ilvl w:val="1"/>
+          <w:numId w:val="11"/>
+        </w:numPr>
+        <w:contextualSpacing w:val="0"/>
+      </w:pPr>
+      <w:r>
+        <w:t>Designed components that integrated static analysis into CI/CD pipelines. (Note: our team was pioneering these integrations before they became commonplace)</w:t>
       </w:r>
     </w:p>
     <w:p>
@@ -1506,7 +1685,32 @@
         <w:rPr>
           <w:u w:val="single"/>
         </w:rPr>
-        <w:t>Authored numerous libraries that encapsulated techniques for reliable UI automation.</w:t>
+        <w:lastRenderedPageBreak/>
+        <w:t>Revitalized a faltering product</w:t>
+      </w:r>
+      <w:r>
+        <w:rPr>
+          <w:u w:val="single"/>
+        </w:rPr>
+        <w:t xml:space="preserve"> through rapid iteration and feature innovation.</w:t>
+      </w:r>
+      <w:r>
+        <w:rPr>
+          <w:u w:val="single"/>
+        </w:rPr>
+        <w:t xml:space="preserve"> (</w:t>
+      </w:r>
+      <w:r>
+        <w:rPr>
+          <w:u w:val="single"/>
+        </w:rPr>
+        <w:t>This also</w:t>
+      </w:r>
+      <w:r>
+        <w:rPr>
+          <w:u w:val="single"/>
+        </w:rPr>
+        <w:t xml:space="preserve"> repaired a customer relationship in the process)</w:t>
       </w:r>
     </w:p>
     <w:p>
@@ -1517,39 +1721,22 @@
           <w:numId w:val="11"/>
         </w:numPr>
         <w:contextualSpacing w:val="0"/>
-        <w:rPr>
-          <w:u w:val="single"/>
-        </w:rPr>
-      </w:pPr>
-      <w:r>
-        <w:rPr>
-          <w:u w:val="single"/>
-        </w:rPr>
-        <w:t xml:space="preserve">Wrote </w:t>
-      </w:r>
-      <w:r>
-        <w:rPr>
-          <w:u w:val="single"/>
-        </w:rPr>
-        <w:t xml:space="preserve">a compiler that emitted all valid workflows for each client. </w:t>
-      </w:r>
-      <w:r>
-        <w:rPr>
-          <w:u w:val="single"/>
-        </w:rPr>
-        <w:t xml:space="preserve">This enabled the engineers to write a single high-level specification for each client rather than maintaining </w:t>
-      </w:r>
-      <w:r>
-        <w:rPr>
-          <w:u w:val="single"/>
-        </w:rPr>
-        <w:t>hundreds</w:t>
-      </w:r>
-      <w:r>
-        <w:rPr>
-          <w:u w:val="single"/>
-        </w:rPr>
-        <w:t xml:space="preserve"> of individual workflows by hand.</w:t>
+      </w:pPr>
+      <w:r>
+        <w:t>Worked with customers to define product roadmaps.</w:t>
+      </w:r>
+    </w:p>
+    <w:p>
+      <w:pPr>
+        <w:pStyle w:val="ListParagraph"/>
+        <w:numPr>
+          <w:ilvl w:val="1"/>
+          <w:numId w:val="11"/>
+        </w:numPr>
+        <w:contextualSpacing w:val="0"/>
+      </w:pPr>
+      <w:r>
+        <w:t>Served as the technical project manager for offshore teams.</w:t>
       </w:r>
     </w:p>
     <w:p>
@@ -1562,232 +1749,13 @@
         <w:contextualSpacing w:val="0"/>
       </w:pPr>
       <w:r>
-        <w:t>Coached junior team members.</w:t>
-      </w:r>
-    </w:p>
-    <w:p>
-      <w:pPr>
-        <w:pStyle w:val="ListParagraph"/>
-        <w:numPr>
-          <w:ilvl w:val="0"/>
-          <w:numId w:val="11"/>
-        </w:numPr>
-        <w:contextualSpacing w:val="0"/>
-      </w:pPr>
-      <w:r>
-        <w:t>Established code review practices.</w:t>
-      </w:r>
-    </w:p>
-    <w:p>
-      <w:pPr>
-        <w:pStyle w:val="Heading4"/>
-      </w:pPr>
-      <w:r>
-        <w:t>Senior Software Engineer</w:t>
-      </w:r>
-      <w:r>
-        <w:tab/>
-      </w:r>
-      <w:proofErr w:type="spellStart"/>
-      <w:r>
-        <w:t>Cigital</w:t>
-      </w:r>
-      <w:proofErr w:type="spellEnd"/>
-      <w:r>
-        <w:t>, Inc.</w:t>
-      </w:r>
-    </w:p>
-    <w:p>
-      <w:pPr>
-        <w:pStyle w:val="Timespan"/>
-      </w:pPr>
-      <w:r>
-        <w:t>June 2008</w:t>
-      </w:r>
-      <w:r>
-        <w:t xml:space="preserve"> – June 2013</w:t>
-      </w:r>
-    </w:p>
-    <w:p>
-      <w:pPr>
-        <w:pStyle w:val="SkillsRecap"/>
-      </w:pPr>
-      <w:r>
-        <w:t>Python, Ruby, Java, C#, Bash</w:t>
-      </w:r>
-    </w:p>
-    <w:p>
-      <w:pPr>
-        <w:pStyle w:val="SkillsRecap"/>
-      </w:pPr>
-      <w:r>
-        <w:t xml:space="preserve">Selenium, QPT, LoadRunner, Fortify SCA, Rails, REST, SOAP, nginx, Apache httpd, Apache Tomcat, MySQL, LINQ, Hibernate, </w:t>
-      </w:r>
-      <w:proofErr w:type="spellStart"/>
-      <w:r>
-        <w:t>ActiveRecord</w:t>
-      </w:r>
-      <w:proofErr w:type="spellEnd"/>
-      <w:r>
-        <w:t xml:space="preserve">, </w:t>
-      </w:r>
-      <w:proofErr w:type="spellStart"/>
-      <w:r>
-        <w:t>RSpec</w:t>
-      </w:r>
-      <w:proofErr w:type="spellEnd"/>
-      <w:r>
-        <w:t xml:space="preserve">, JUnit, PGP, Git, Subversion, StarTeam, Pip, setup.py, </w:t>
-      </w:r>
-      <w:proofErr w:type="spellStart"/>
-      <w:r>
-        <w:t>VirtualEnv</w:t>
-      </w:r>
-      <w:proofErr w:type="spellEnd"/>
-      <w:r>
-        <w:t xml:space="preserve">, Gem, Bundler, </w:t>
-      </w:r>
-      <w:proofErr w:type="spellStart"/>
-      <w:r>
-        <w:t>rvm</w:t>
-      </w:r>
-      <w:proofErr w:type="spellEnd"/>
-      <w:r>
-        <w:t>, Maven, Ant, Paver, VirtualBox, VMWare Player, Fabric, Jenkins, Hudson, Cruise Control, Redmine</w:t>
-      </w:r>
-    </w:p>
-    <w:p>
-      <w:pPr>
-        <w:pStyle w:val="Textbody"/>
-      </w:pPr>
-      <w:proofErr w:type="spellStart"/>
-      <w:r>
-        <w:lastRenderedPageBreak/>
-        <w:t>Cigital</w:t>
-      </w:r>
-      <w:proofErr w:type="spellEnd"/>
-      <w:r>
-        <w:t xml:space="preserve"> was primarily a software security consultancy, although it also dabbled in quality assurance and software development. I was one of the only employees who </w:t>
-      </w:r>
-      <w:r>
-        <w:t>wore all these</w:t>
-      </w:r>
-      <w:r>
-        <w:t xml:space="preserve"> </w:t>
-      </w:r>
-      <w:r>
-        <w:t>hats</w:t>
-      </w:r>
-      <w:r>
-        <w:t>.</w:t>
-      </w:r>
-    </w:p>
-    <w:p>
-      <w:pPr>
-        <w:pStyle w:val="ListParagraph"/>
-        <w:numPr>
-          <w:ilvl w:val="0"/>
-          <w:numId w:val="11"/>
-        </w:numPr>
-        <w:contextualSpacing w:val="0"/>
-      </w:pPr>
-      <w:r>
-        <w:t>While working with the Product Development team, I:</w:t>
-      </w:r>
-    </w:p>
-    <w:p>
-      <w:pPr>
-        <w:pStyle w:val="ListParagraph"/>
-        <w:numPr>
-          <w:ilvl w:val="1"/>
-          <w:numId w:val="11"/>
-        </w:numPr>
-        <w:contextualSpacing w:val="0"/>
-      </w:pPr>
-      <w:r>
-        <w:t>Designed components that integrated static analysis into CI/CD pipelines. (Note: our team was pioneering these integrations before they became commonplace)</w:t>
-      </w:r>
-    </w:p>
-    <w:p>
-      <w:pPr>
-        <w:pStyle w:val="ListParagraph"/>
-        <w:numPr>
-          <w:ilvl w:val="1"/>
-          <w:numId w:val="11"/>
-        </w:numPr>
-        <w:contextualSpacing w:val="0"/>
-        <w:rPr>
-          <w:u w:val="single"/>
-        </w:rPr>
-      </w:pPr>
-      <w:r>
-        <w:rPr>
-          <w:u w:val="single"/>
-        </w:rPr>
-        <w:t>Revitalized a faltering product</w:t>
-      </w:r>
-      <w:r>
-        <w:rPr>
-          <w:u w:val="single"/>
-        </w:rPr>
-        <w:t xml:space="preserve"> through rapid iteration and feature innovation.</w:t>
-      </w:r>
-      <w:r>
-        <w:rPr>
-          <w:u w:val="single"/>
-        </w:rPr>
-        <w:t xml:space="preserve"> (</w:t>
-      </w:r>
-      <w:r>
-        <w:rPr>
-          <w:u w:val="single"/>
-        </w:rPr>
-        <w:t>This also</w:t>
-      </w:r>
-      <w:r>
-        <w:rPr>
-          <w:u w:val="single"/>
-        </w:rPr>
-        <w:t xml:space="preserve"> repaired a customer relationship in the process)</w:t>
-      </w:r>
-    </w:p>
-    <w:p>
-      <w:pPr>
-        <w:pStyle w:val="ListParagraph"/>
-        <w:numPr>
-          <w:ilvl w:val="1"/>
-          <w:numId w:val="11"/>
-        </w:numPr>
-        <w:contextualSpacing w:val="0"/>
-      </w:pPr>
-      <w:r>
-        <w:t>Worked with customers to define product roadmaps.</w:t>
-      </w:r>
-    </w:p>
-    <w:p>
-      <w:pPr>
-        <w:pStyle w:val="ListParagraph"/>
-        <w:numPr>
-          <w:ilvl w:val="1"/>
-          <w:numId w:val="11"/>
-        </w:numPr>
-        <w:contextualSpacing w:val="0"/>
-      </w:pPr>
-      <w:r>
-        <w:t>Served as the technical project manager for offshore teams.</w:t>
-      </w:r>
-    </w:p>
-    <w:p>
-      <w:pPr>
-        <w:pStyle w:val="ListParagraph"/>
-        <w:numPr>
-          <w:ilvl w:val="0"/>
-          <w:numId w:val="11"/>
-        </w:numPr>
-        <w:contextualSpacing w:val="0"/>
-      </w:pPr>
-      <w:r>
-        <w:t>While working as a Quality Assurance consultant, I:</w:t>
+        <w:t xml:space="preserve">While working as a Quality Assurance </w:t>
+      </w:r>
+      <w:r>
+        <w:t>C</w:t>
+      </w:r>
+      <w:r>
+        <w:t>onsultant, I:</w:t>
       </w:r>
     </w:p>
     <w:p>
@@ -2099,7 +2067,6 @@
         <w:pStyle w:val="SkillsRecap"/>
       </w:pPr>
       <w:r>
-        <w:lastRenderedPageBreak/>
         <w:t>C++, Fortran, Make</w:t>
       </w:r>
     </w:p>
@@ -2132,6 +2099,7 @@
         <w:pStyle w:val="Heading3"/>
       </w:pPr>
       <w:r>
+        <w:lastRenderedPageBreak/>
         <w:t>Education</w:t>
       </w:r>
     </w:p>
@@ -3586,8 +3554,59 @@
         <w:pStyle w:val="Heading3"/>
       </w:pPr>
       <w:r>
+        <w:t>FAQ</w:t>
+      </w:r>
+    </w:p>
+    <w:p>
+      <w:pPr>
+        <w:pStyle w:val="Heading4"/>
+      </w:pPr>
+      <w:r>
+        <w:t>Are you willing to relocate out of Washington, DC?</w:t>
+      </w:r>
+    </w:p>
+    <w:p>
+      <w:pPr>
+        <w:pStyle w:val="Textbody"/>
+      </w:pPr>
+      <w:r>
+        <w:t>Not right now.</w:t>
+      </w:r>
+      <w:r>
+        <w:t xml:space="preserve"> I have a great community of friends here, and I’d rather not leave!</w:t>
+      </w:r>
+    </w:p>
+    <w:p>
+      <w:pPr>
+        <w:pStyle w:val="Heading4"/>
+      </w:pPr>
+      <w:r>
+        <w:t>Are you open to working Remotely?</w:t>
+      </w:r>
+    </w:p>
+    <w:p>
+      <w:pPr>
+        <w:pStyle w:val="Textbody"/>
+      </w:pPr>
+      <w:r>
+        <w:t>Yes! I’ve been working remotely for nearly a decade, and I’ve gotten quite good at it.</w:t>
+      </w:r>
+    </w:p>
+    <w:p>
+      <w:pPr>
+        <w:pStyle w:val="Textbody"/>
+      </w:pPr>
+      <w:r>
         <w:lastRenderedPageBreak/>
-        <w:t>FAQ</w:t>
+        <w:t xml:space="preserve">In fact, I even trained </w:t>
+      </w:r>
+      <w:proofErr w:type="spellStart"/>
+      <w:r>
+        <w:t>Plutometry’s</w:t>
+      </w:r>
+      <w:proofErr w:type="spellEnd"/>
+      <w:r>
+        <w:t xml:space="preserve"> staff on remote work during the early days of the pandemic. After a few months, they realized that remote work had increased their productivity, and they ultimately decided to discontinue their physical office.</w:t>
       </w:r>
     </w:p>
     <w:p>
@@ -3595,7 +3614,7 @@
         <w:pStyle w:val="Heading4"/>
       </w:pPr>
       <w:r>
-        <w:t>Are you willing to relocate out of Washington, DC?</w:t>
+        <w:t>Are you willing to work from an Office?</w:t>
       </w:r>
     </w:p>
     <w:p>
@@ -3603,42 +3622,22 @@
         <w:pStyle w:val="Textbody"/>
       </w:pPr>
       <w:r>
-        <w:t>Not right now.</w:t>
-      </w:r>
-      <w:r>
-        <w:t xml:space="preserve"> I have a great community of friends here, and I’d rather not leave!</w:t>
-      </w:r>
-    </w:p>
-    <w:p>
-      <w:pPr>
-        <w:pStyle w:val="Heading4"/>
-      </w:pPr>
-      <w:r>
-        <w:t>Are you open to working Remotely?</w:t>
-      </w:r>
-    </w:p>
-    <w:p>
-      <w:pPr>
-        <w:pStyle w:val="Textbody"/>
-      </w:pPr>
-      <w:r>
-        <w:t>Yes! I’ve been working remotely for nearly a decade, and I’ve gotten quite good at it.</w:t>
-      </w:r>
-    </w:p>
-    <w:p>
-      <w:pPr>
-        <w:pStyle w:val="Textbody"/>
-      </w:pPr>
-      <w:r>
-        <w:t xml:space="preserve">In fact, I even trained </w:t>
-      </w:r>
-      <w:proofErr w:type="spellStart"/>
-      <w:r>
-        <w:t>Plutometry’s</w:t>
-      </w:r>
-      <w:proofErr w:type="spellEnd"/>
-      <w:r>
-        <w:t xml:space="preserve"> staff on remote work during the early days of the pandemic. After a few months, they realized that remote work had increased their productivity, and they ultimately decided to discontinue their physical office.</w:t>
+        <w:t xml:space="preserve">Yes, but I’d also </w:t>
+      </w:r>
+      <w:r>
+        <w:t>like</w:t>
+      </w:r>
+      <w:r>
+        <w:t xml:space="preserve"> to work remotely </w:t>
+      </w:r>
+      <w:r>
+        <w:t xml:space="preserve">at least </w:t>
+      </w:r>
+      <w:r>
+        <w:t>a few days a week if possible. I find that I am much more productive when I have control over my external environment.</w:t>
+      </w:r>
+      <w:r>
+        <w:t xml:space="preserve"> Something about being in a coffee shop puts me in the right mood for writing documentation!</w:t>
       </w:r>
     </w:p>
     <w:p>
@@ -4133,7 +4132,13 @@
         <w:pStyle w:val="Textbody"/>
       </w:pPr>
       <w:r>
-        <w:t xml:space="preserve">Additionally, I’ve submitted fixes to various larger projects over the years. Most notably, I mitigated several race conditions throughout the </w:t>
+        <w:t xml:space="preserve">I’ve </w:t>
+      </w:r>
+      <w:r>
+        <w:t>also contributed</w:t>
+      </w:r>
+      <w:r>
+        <w:t xml:space="preserve"> to various larger projects over the years. Most notably, I mitigated several race conditions throughout the </w:t>
       </w:r>
       <w:hyperlink r:id="rId18" w:history="1">
         <w:r>
@@ -4209,7 +4214,6 @@
               </w:numPr>
             </w:pPr>
             <w:r>
-              <w:lastRenderedPageBreak/>
               <w:t>Hiking</w:t>
             </w:r>
           </w:p>
@@ -4239,7 +4243,6 @@
               </w:numPr>
             </w:pPr>
             <w:r>
-              <w:lastRenderedPageBreak/>
               <w:t>Cooking</w:t>
             </w:r>
           </w:p>
@@ -4252,7 +4255,6 @@
               </w:numPr>
             </w:pPr>
             <w:r>
-              <w:lastRenderedPageBreak/>
               <w:t>Baking</w:t>
             </w:r>
           </w:p>
@@ -4282,7 +4284,6 @@
               </w:numPr>
             </w:pPr>
             <w:r>
-              <w:lastRenderedPageBreak/>
               <w:t>Karaoke</w:t>
             </w:r>
           </w:p>
@@ -4295,7 +4296,6 @@
               </w:numPr>
             </w:pPr>
             <w:r>
-              <w:lastRenderedPageBreak/>
               <w:t>Piano</w:t>
             </w:r>
           </w:p>
@@ -4325,7 +4325,6 @@
               </w:numPr>
             </w:pPr>
             <w:r>
-              <w:lastRenderedPageBreak/>
               <w:t>Board Gaming</w:t>
             </w:r>
           </w:p>
@@ -4338,7 +4337,6 @@
               </w:numPr>
             </w:pPr>
             <w:r>
-              <w:lastRenderedPageBreak/>
               <w:t>Video Gaming</w:t>
             </w:r>
           </w:p>
@@ -4414,11 +4412,21 @@
     <w:r>
       <w:t xml:space="preserve"> of </w:t>
     </w:r>
-    <w:fldSimple w:instr=" NUMPAGES ">
-      <w:r>
-        <w:t>4</w:t>
-      </w:r>
-    </w:fldSimple>
+    <w:r>
+      <w:fldChar w:fldCharType="begin"/>
+    </w:r>
+    <w:r>
+      <w:instrText xml:space="preserve"> NUMPAGES </w:instrText>
+    </w:r>
+    <w:r>
+      <w:fldChar w:fldCharType="separate"/>
+    </w:r>
+    <w:r>
+      <w:t>4</w:t>
+    </w:r>
+    <w:r>
+      <w:fldChar w:fldCharType="end"/>
+    </w:r>
   </w:p>
 </w:ftr>
 </file>

</xml_diff>

<commit_message>
Added explicit headers for "Activies" and "Relevant Technologies"
</commit_message>
<xml_diff>
--- a/editions/2024-07-30/Brian Lauber -- resume.docx
+++ b/editions/2024-07-30/Brian Lauber -- resume.docx
@@ -360,104 +360,6 @@
       </w:r>
     </w:p>
     <w:p>
-      <w:pPr>
-        <w:pStyle w:val="SkillsRecap"/>
-      </w:pPr>
-      <w:r>
-        <w:t>Python, Java, C, Bash</w:t>
-      </w:r>
-    </w:p>
-    <w:p>
-      <w:pPr>
-        <w:pStyle w:val="SkillsRecap"/>
-      </w:pPr>
-      <w:r>
-        <w:t xml:space="preserve">AWS, Azure, Packer, Terraform, Kubernetes, Docker, </w:t>
-      </w:r>
-      <w:proofErr w:type="spellStart"/>
-      <w:r>
-        <w:t>Podman</w:t>
-      </w:r>
-      <w:proofErr w:type="spellEnd"/>
-    </w:p>
-    <w:p>
-      <w:pPr>
-        <w:pStyle w:val="SkillsRecap"/>
-      </w:pPr>
-      <w:proofErr w:type="spellStart"/>
-      <w:r>
-        <w:t>Numpy</w:t>
-      </w:r>
-      <w:proofErr w:type="spellEnd"/>
-      <w:r>
-        <w:t xml:space="preserve">, Pandas, scikit-learn, ray, </w:t>
-      </w:r>
-      <w:proofErr w:type="spellStart"/>
-      <w:r>
-        <w:t>Jupyter</w:t>
-      </w:r>
-      <w:proofErr w:type="spellEnd"/>
-      <w:r>
-        <w:t xml:space="preserve">, </w:t>
-      </w:r>
-      <w:proofErr w:type="spellStart"/>
-      <w:r>
-        <w:t>MLFlow</w:t>
-      </w:r>
-      <w:proofErr w:type="spellEnd"/>
-      <w:r>
-        <w:t xml:space="preserve">, Flask, REST, </w:t>
-      </w:r>
-      <w:proofErr w:type="spellStart"/>
-      <w:r>
-        <w:t>OpenAPI</w:t>
-      </w:r>
-      <w:proofErr w:type="spellEnd"/>
-      <w:r>
-        <w:t xml:space="preserve">, Celery, MySQL, MSSQL, </w:t>
-      </w:r>
-      <w:proofErr w:type="spellStart"/>
-      <w:r>
-        <w:t>SqlAlchemy</w:t>
-      </w:r>
-      <w:proofErr w:type="spellEnd"/>
-      <w:r>
-        <w:t xml:space="preserve">, </w:t>
-      </w:r>
-      <w:proofErr w:type="spellStart"/>
-      <w:r>
-        <w:t>Pytest</w:t>
-      </w:r>
-      <w:proofErr w:type="spellEnd"/>
-      <w:r>
-        <w:t xml:space="preserve">, </w:t>
-      </w:r>
-      <w:proofErr w:type="spellStart"/>
-      <w:r>
-        <w:t>unittest</w:t>
-      </w:r>
-      <w:proofErr w:type="spellEnd"/>
-      <w:r>
-        <w:t xml:space="preserve">, JUnit, SonarQube, Hardware Security Modules, PGP, Cryptography, </w:t>
-      </w:r>
-      <w:proofErr w:type="spellStart"/>
-      <w:r>
-        <w:t>Hashicorp</w:t>
-      </w:r>
-      <w:proofErr w:type="spellEnd"/>
-      <w:r>
-        <w:t xml:space="preserve"> Vault, Git, Pip, Poetry, setup.py, </w:t>
-      </w:r>
-      <w:proofErr w:type="spellStart"/>
-      <w:r>
-        <w:t>VirtualEnv</w:t>
-      </w:r>
-      <w:proofErr w:type="spellEnd"/>
-      <w:r>
-        <w:t>, Maven, GitLab-CI, JIRA, Teams, QuickTime, Microsoft Suite, Markdown, Mermaid</w:t>
-      </w:r>
-    </w:p>
-    <w:p>
       <w:r>
         <w:t xml:space="preserve">Plutometry utilizes machine learning to make financial predictions for their customers within a </w:t>
       </w:r>
@@ -468,6 +370,14 @@
       <w:proofErr w:type="gramEnd"/>
       <w:r>
         <w:t xml:space="preserve"> environment. I served as the Lead Developer for most of their applications, working primarily in Python, Java, and C.</w:t>
+      </w:r>
+    </w:p>
+    <w:p>
+      <w:pPr>
+        <w:pStyle w:val="Heading5"/>
+      </w:pPr>
+      <w:r>
+        <w:t>Activities</w:t>
       </w:r>
     </w:p>
     <w:p>
@@ -502,13 +412,7 @@
         <w:rPr>
           <w:u w:val="single"/>
         </w:rPr>
-        <w:t>Delivered</w:t>
-      </w:r>
-      <w:r>
-        <w:rPr>
-          <w:u w:val="single"/>
-        </w:rPr>
-        <w:t xml:space="preserve"> </w:t>
+        <w:t xml:space="preserve">Delivered </w:t>
       </w:r>
       <w:proofErr w:type="spellStart"/>
       <w:r>
@@ -522,31 +426,7 @@
         <w:rPr>
           <w:u w:val="single"/>
         </w:rPr>
-        <w:t xml:space="preserve"> first revenue-generating </w:t>
-      </w:r>
-      <w:r>
-        <w:rPr>
-          <w:u w:val="single"/>
-        </w:rPr>
-        <w:t>platform</w:t>
-      </w:r>
-      <w:r>
-        <w:rPr>
-          <w:u w:val="single"/>
-        </w:rPr>
-        <w:t xml:space="preserve">. (Defined the scope, gathered requirements, established roadmaps, collaborated across teams, coached engineers, </w:t>
-      </w:r>
-      <w:r>
-        <w:rPr>
-          <w:u w:val="single"/>
-        </w:rPr>
-        <w:t xml:space="preserve">implemented key components, </w:t>
-      </w:r>
-      <w:r>
-        <w:rPr>
-          <w:u w:val="single"/>
-        </w:rPr>
-        <w:t>provided operational support, etc.)</w:t>
+        <w:t xml:space="preserve"> first revenue-generating platform. (Defined the scope, gathered requirements, established roadmaps, collaborated across teams, coached engineers, implemented key components, provided operational support, etc.)</w:t>
       </w:r>
     </w:p>
     <w:p>
@@ -608,13 +488,7 @@
         <w:contextualSpacing w:val="0"/>
       </w:pPr>
       <w:r>
-        <w:t>Promoted SDLC Best Practices. (</w:t>
-      </w:r>
-      <w:r>
-        <w:t>T</w:t>
-      </w:r>
-      <w:r>
-        <w:t>est coverage, code reviews, continuous integration, release management, internal libraries, private package registries, documentation)</w:t>
+        <w:t>Promoted SDLC Best Practices. (Test coverage, code reviews, continuous integration, release management, internal libraries, private package registries, documentation)</w:t>
       </w:r>
     </w:p>
     <w:p>
@@ -635,13 +509,7 @@
       </w:r>
       <w:proofErr w:type="spellEnd"/>
       <w:r>
-        <w:t xml:space="preserve"> Machine Learning Models. (Standardized terminology, untangled key concepts, defined</w:t>
-      </w:r>
-      <w:r>
-        <w:t xml:space="preserve"> mathematical</w:t>
-      </w:r>
-      <w:r>
-        <w:t xml:space="preserve"> operations)</w:t>
+        <w:t xml:space="preserve"> Machine Learning Models. (Standardized terminology, untangled key concepts, defined mathematical operations)</w:t>
       </w:r>
     </w:p>
     <w:p>
@@ -654,58 +522,16 @@
         <w:contextualSpacing w:val="0"/>
       </w:pPr>
       <w:r>
-        <w:t xml:space="preserve">Delivered a </w:t>
-      </w:r>
-      <w:r>
-        <w:t>model development</w:t>
-      </w:r>
-      <w:r>
-        <w:t xml:space="preserve"> platform that empowered the </w:t>
-      </w:r>
-      <w:r>
-        <w:t>R</w:t>
-      </w:r>
-      <w:r>
-        <w:t xml:space="preserve">esearch </w:t>
-      </w:r>
-      <w:r>
-        <w:t>T</w:t>
-      </w:r>
-      <w:r>
-        <w:t xml:space="preserve">eam to train and test </w:t>
-      </w:r>
-      <w:r>
-        <w:t xml:space="preserve">models on their own without </w:t>
-      </w:r>
-      <w:r>
-        <w:t>requiring</w:t>
-      </w:r>
-      <w:r>
-        <w:t xml:space="preserve"> assistance from the </w:t>
-      </w:r>
-      <w:r>
-        <w:t>E</w:t>
-      </w:r>
-      <w:r>
-        <w:t xml:space="preserve">ngineering </w:t>
-      </w:r>
-      <w:r>
-        <w:t>T</w:t>
-      </w:r>
-      <w:r>
-        <w:t>eam.</w:t>
+        <w:t>Delivered a model development platform that empowered the Research Team to train and test models on their own without requiring assistance from the Engineering Team.</w:t>
       </w:r>
     </w:p>
     <w:p/>
     <w:p>
-      <w:r>
-        <w:t xml:space="preserve">In June 2024, </w:t>
-      </w:r>
-      <w:r>
-        <w:t>I returned to Plutometry on a temporary basis to help them navigate through a critical period and train their new engineers.</w:t>
-      </w:r>
-      <w:r>
-        <w:t xml:space="preserve"> During this time, I:</w:t>
+      <w:pPr>
+        <w:ind w:left="360"/>
+      </w:pPr>
+      <w:r>
+        <w:t>In June 2024, I returned to Plutometry on a temporary basis to help them navigate through a critical period and train their new engineers. During this time, I:</w:t>
       </w:r>
     </w:p>
     <w:p>
@@ -718,17 +544,7 @@
         <w:contextualSpacing w:val="0"/>
       </w:pPr>
       <w:r>
-        <w:lastRenderedPageBreak/>
-        <w:t xml:space="preserve">Repaired infrastructure that was critical to product delivery. (AWS, Azure, Kubernetes Clusters, GitLab, Nexus, SonarQube, </w:t>
-      </w:r>
-      <w:r>
-        <w:t>Vault</w:t>
-      </w:r>
-      <w:r>
-        <w:t xml:space="preserve">, </w:t>
-      </w:r>
-      <w:r>
-        <w:t>and more)</w:t>
+        <w:t>Repaired infrastructure that was critical to product delivery. (AWS, Azure, Kubernetes Clusters, GitLab, Nexus, SonarQube, Vault, and more)</w:t>
       </w:r>
     </w:p>
     <w:p>
@@ -754,20 +570,120 @@
         <w:contextualSpacing w:val="0"/>
       </w:pPr>
       <w:r>
-        <w:t>Authored onboarding procedures for new team members.</w:t>
-      </w:r>
-    </w:p>
-    <w:p>
-      <w:pPr>
-        <w:pStyle w:val="ListParagraph"/>
-        <w:numPr>
-          <w:ilvl w:val="0"/>
-          <w:numId w:val="11"/>
-        </w:numPr>
-        <w:contextualSpacing w:val="0"/>
-      </w:pPr>
-      <w:r>
-        <w:t>Trained new team members.</w:t>
+        <w:lastRenderedPageBreak/>
+        <w:t xml:space="preserve">Authored onboarding procedures </w:t>
+      </w:r>
+      <w:r>
+        <w:t>and trained</w:t>
+      </w:r>
+      <w:r>
+        <w:t xml:space="preserve"> new team members.</w:t>
+      </w:r>
+    </w:p>
+    <w:p>
+      <w:pPr>
+        <w:pStyle w:val="Heading5"/>
+      </w:pPr>
+      <w:r>
+        <w:t>Relevant Technologies</w:t>
+      </w:r>
+    </w:p>
+    <w:p>
+      <w:pPr>
+        <w:pStyle w:val="SkillsRecap"/>
+      </w:pPr>
+      <w:r>
+        <w:t>Python, Java, C, Bash</w:t>
+      </w:r>
+    </w:p>
+    <w:p>
+      <w:pPr>
+        <w:pStyle w:val="SkillsRecap"/>
+      </w:pPr>
+      <w:r>
+        <w:t xml:space="preserve">AWS, Azure, Packer, Terraform, Kubernetes, Docker, </w:t>
+      </w:r>
+      <w:proofErr w:type="spellStart"/>
+      <w:r>
+        <w:t>Podman</w:t>
+      </w:r>
+      <w:proofErr w:type="spellEnd"/>
+    </w:p>
+    <w:p>
+      <w:pPr>
+        <w:pStyle w:val="SkillsRecap"/>
+      </w:pPr>
+      <w:proofErr w:type="spellStart"/>
+      <w:r>
+        <w:t>Numpy</w:t>
+      </w:r>
+      <w:proofErr w:type="spellEnd"/>
+      <w:r>
+        <w:t xml:space="preserve">, Pandas, scikit-learn, ray, </w:t>
+      </w:r>
+      <w:proofErr w:type="spellStart"/>
+      <w:r>
+        <w:t>Jupyter</w:t>
+      </w:r>
+      <w:proofErr w:type="spellEnd"/>
+      <w:r>
+        <w:t xml:space="preserve">, </w:t>
+      </w:r>
+      <w:proofErr w:type="spellStart"/>
+      <w:r>
+        <w:t>MLFlow</w:t>
+      </w:r>
+      <w:proofErr w:type="spellEnd"/>
+      <w:r>
+        <w:t xml:space="preserve">, Flask, REST, </w:t>
+      </w:r>
+      <w:proofErr w:type="spellStart"/>
+      <w:r>
+        <w:t>OpenAPI</w:t>
+      </w:r>
+      <w:proofErr w:type="spellEnd"/>
+      <w:r>
+        <w:t xml:space="preserve">, Celery, MySQL, MSSQL, </w:t>
+      </w:r>
+      <w:proofErr w:type="spellStart"/>
+      <w:r>
+        <w:t>SqlAlchemy</w:t>
+      </w:r>
+      <w:proofErr w:type="spellEnd"/>
+      <w:r>
+        <w:t xml:space="preserve">, </w:t>
+      </w:r>
+      <w:proofErr w:type="spellStart"/>
+      <w:r>
+        <w:t>Pytest</w:t>
+      </w:r>
+      <w:proofErr w:type="spellEnd"/>
+      <w:r>
+        <w:t xml:space="preserve">, </w:t>
+      </w:r>
+      <w:proofErr w:type="spellStart"/>
+      <w:r>
+        <w:t>unittest</w:t>
+      </w:r>
+      <w:proofErr w:type="spellEnd"/>
+      <w:r>
+        <w:t xml:space="preserve">, JUnit, SonarQube, Hardware Security Modules, PGP, Cryptography, </w:t>
+      </w:r>
+      <w:proofErr w:type="spellStart"/>
+      <w:r>
+        <w:t>Hashicorp</w:t>
+      </w:r>
+      <w:proofErr w:type="spellEnd"/>
+      <w:r>
+        <w:t xml:space="preserve"> Vault, Git, Pip, Poetry, setup.py, </w:t>
+      </w:r>
+      <w:proofErr w:type="spellStart"/>
+      <w:r>
+        <w:t>VirtualEnv</w:t>
+      </w:r>
+      <w:proofErr w:type="spellEnd"/>
+      <w:r>
+        <w:t>, Maven, GitLab-CI, JIRA, Teams, QuickTime, Microsoft Suite, Markdown, Mermaid</w:t>
       </w:r>
     </w:p>
     <w:p>
@@ -791,93 +707,16 @@
       </w:r>
     </w:p>
     <w:p>
-      <w:pPr>
-        <w:pStyle w:val="SkillsRecap"/>
-      </w:pPr>
-      <w:proofErr w:type="spellStart"/>
-      <w:r>
-        <w:t>Javascript</w:t>
-      </w:r>
-      <w:proofErr w:type="spellEnd"/>
-      <w:r>
-        <w:t>, Ruby, Bash</w:t>
-      </w:r>
-    </w:p>
-    <w:p>
-      <w:pPr>
-        <w:pStyle w:val="SkillsRecap"/>
-      </w:pPr>
-      <w:r>
-        <w:t xml:space="preserve">Koa.js, Rails, Sinatra, REST, </w:t>
-      </w:r>
-      <w:proofErr w:type="spellStart"/>
-      <w:r>
-        <w:t>OpenAPI</w:t>
-      </w:r>
-      <w:proofErr w:type="spellEnd"/>
-      <w:r>
-        <w:t xml:space="preserve">, Angular 1.6, </w:t>
-      </w:r>
-      <w:proofErr w:type="spellStart"/>
-      <w:r>
-        <w:t>Resque</w:t>
-      </w:r>
-      <w:proofErr w:type="spellEnd"/>
-      <w:r>
-        <w:t xml:space="preserve">, nginx, MySQL, PostgreSQL, MongoDB, Redis, Hive, Grafana, </w:t>
-      </w:r>
-      <w:proofErr w:type="spellStart"/>
-      <w:r>
-        <w:t>ActiveRecord</w:t>
-      </w:r>
-      <w:proofErr w:type="spellEnd"/>
-      <w:r>
-        <w:t xml:space="preserve">, Knex.js, </w:t>
-      </w:r>
-      <w:proofErr w:type="spellStart"/>
-      <w:r>
-        <w:t>RSpec</w:t>
-      </w:r>
-      <w:proofErr w:type="spellEnd"/>
-      <w:r>
-        <w:t xml:space="preserve">, Mocha, Chai, Git, Gem, Bundler, </w:t>
-      </w:r>
-      <w:proofErr w:type="spellStart"/>
-      <w:r>
-        <w:t>rvm</w:t>
-      </w:r>
-      <w:proofErr w:type="spellEnd"/>
-      <w:r>
-        <w:t xml:space="preserve">, </w:t>
-      </w:r>
-      <w:proofErr w:type="spellStart"/>
-      <w:r>
-        <w:t>npm</w:t>
-      </w:r>
-      <w:proofErr w:type="spellEnd"/>
-      <w:r>
-        <w:t xml:space="preserve">, </w:t>
-      </w:r>
-      <w:proofErr w:type="spellStart"/>
-      <w:r>
-        <w:t>nvm</w:t>
-      </w:r>
-      <w:proofErr w:type="spellEnd"/>
-      <w:r>
-        <w:t xml:space="preserve">, Docker, VirtualBox, GitLab-CI, Jenkins, JIRA, Slack, Google Suite, Markdown, draw.io, </w:t>
-      </w:r>
-      <w:proofErr w:type="spellStart"/>
-      <w:r>
-        <w:t>Gliffy</w:t>
-      </w:r>
-      <w:proofErr w:type="spellEnd"/>
-      <w:r>
-        <w:t>, QuickTime, Confluence</w:t>
-      </w:r>
-    </w:p>
-    <w:p>
       <w:r>
         <w:t>33Across maintains infrastructure that delivers online advertisements to web sites. During my tenure, the business sought to create a new platform that delivered advertisements using a modern technique known as “Server-Side Header Bidding”. I was the technical lead for this initiative and many others, which demanded expertise in both JavaScript (Node.js) and Ruby.</w:t>
+      </w:r>
+    </w:p>
+    <w:p>
+      <w:pPr>
+        <w:pStyle w:val="Heading5"/>
+      </w:pPr>
+      <w:r>
+        <w:t>Activities</w:t>
       </w:r>
     </w:p>
     <w:p>
@@ -1014,6 +853,99 @@
     </w:p>
     <w:p>
       <w:pPr>
+        <w:pStyle w:val="Heading5"/>
+      </w:pPr>
+      <w:r>
+        <w:t>Relevant Technologies</w:t>
+      </w:r>
+    </w:p>
+    <w:p>
+      <w:pPr>
+        <w:pStyle w:val="SkillsRecap"/>
+      </w:pPr>
+      <w:proofErr w:type="spellStart"/>
+      <w:r>
+        <w:t>Javascript</w:t>
+      </w:r>
+      <w:proofErr w:type="spellEnd"/>
+      <w:r>
+        <w:t>, Ruby, Bash</w:t>
+      </w:r>
+    </w:p>
+    <w:p>
+      <w:pPr>
+        <w:pStyle w:val="SkillsRecap"/>
+      </w:pPr>
+      <w:r>
+        <w:t xml:space="preserve">Koa.js, Rails, Sinatra, REST, </w:t>
+      </w:r>
+      <w:proofErr w:type="spellStart"/>
+      <w:r>
+        <w:t>OpenAPI</w:t>
+      </w:r>
+      <w:proofErr w:type="spellEnd"/>
+      <w:r>
+        <w:t xml:space="preserve">, Angular 1.6, </w:t>
+      </w:r>
+      <w:proofErr w:type="spellStart"/>
+      <w:r>
+        <w:t>Resque</w:t>
+      </w:r>
+      <w:proofErr w:type="spellEnd"/>
+      <w:r>
+        <w:t xml:space="preserve">, nginx, MySQL, PostgreSQL, MongoDB, Redis, Hive, Grafana, </w:t>
+      </w:r>
+      <w:proofErr w:type="spellStart"/>
+      <w:r>
+        <w:t>ActiveRecord</w:t>
+      </w:r>
+      <w:proofErr w:type="spellEnd"/>
+      <w:r>
+        <w:t xml:space="preserve">, Knex.js, </w:t>
+      </w:r>
+      <w:proofErr w:type="spellStart"/>
+      <w:r>
+        <w:t>RSpec</w:t>
+      </w:r>
+      <w:proofErr w:type="spellEnd"/>
+      <w:r>
+        <w:t xml:space="preserve">, Mocha, Chai, Git, Gem, Bundler, </w:t>
+      </w:r>
+      <w:proofErr w:type="spellStart"/>
+      <w:r>
+        <w:t>rvm</w:t>
+      </w:r>
+      <w:proofErr w:type="spellEnd"/>
+      <w:r>
+        <w:t xml:space="preserve">, </w:t>
+      </w:r>
+      <w:proofErr w:type="spellStart"/>
+      <w:r>
+        <w:t>npm</w:t>
+      </w:r>
+      <w:proofErr w:type="spellEnd"/>
+      <w:r>
+        <w:t xml:space="preserve">, </w:t>
+      </w:r>
+      <w:proofErr w:type="spellStart"/>
+      <w:r>
+        <w:t>nvm</w:t>
+      </w:r>
+      <w:proofErr w:type="spellEnd"/>
+      <w:r>
+        <w:t xml:space="preserve">, Docker, VirtualBox, GitLab-CI, Jenkins, JIRA, Slack, Google Suite, Markdown, draw.io, </w:t>
+      </w:r>
+      <w:proofErr w:type="spellStart"/>
+      <w:r>
+        <w:t>Gliffy</w:t>
+      </w:r>
+      <w:proofErr w:type="spellEnd"/>
+      <w:r>
+        <w:t>, QuickTime, Confluence</w:t>
+      </w:r>
+    </w:p>
+    <w:p>
+      <w:pPr>
         <w:pStyle w:val="Heading4"/>
       </w:pPr>
       <w:r>
@@ -1043,160 +975,24 @@
       </w:r>
     </w:p>
     <w:p>
-      <w:pPr>
-        <w:pStyle w:val="SkillsRecap"/>
-      </w:pPr>
-      <w:r>
-        <w:t xml:space="preserve">Python, </w:t>
+      <w:r>
+        <w:t xml:space="preserve">I launched </w:t>
       </w:r>
       <w:proofErr w:type="spellStart"/>
       <w:r>
-        <w:t>Javascript</w:t>
+        <w:t>Arclia</w:t>
       </w:r>
       <w:proofErr w:type="spellEnd"/>
       <w:r>
-        <w:t>, Typescript, Ruby, Java, C, Bash</w:t>
-      </w:r>
-    </w:p>
-    <w:p>
-      <w:pPr>
-        <w:pStyle w:val="SkillsRecap"/>
-      </w:pPr>
-      <w:r>
-        <w:t xml:space="preserve">React, Next.js, Gatsby, </w:t>
-      </w:r>
-      <w:proofErr w:type="spellStart"/>
-      <w:r>
-        <w:t>WebPack</w:t>
-      </w:r>
-      <w:proofErr w:type="spellEnd"/>
-      <w:r>
-        <w:t xml:space="preserve">, Babel, MDX, Tailwind CSS, </w:t>
-      </w:r>
-      <w:proofErr w:type="spellStart"/>
-      <w:r>
-        <w:t>PostCSS</w:t>
-      </w:r>
-      <w:proofErr w:type="spellEnd"/>
-      <w:r>
-        <w:t xml:space="preserve">, Django, Rails, Sinatra, REST, </w:t>
-      </w:r>
-      <w:proofErr w:type="spellStart"/>
-      <w:r>
-        <w:t>Resque</w:t>
-      </w:r>
-      <w:proofErr w:type="spellEnd"/>
-      <w:r>
-        <w:t xml:space="preserve">, Django, nginx, MySQL, PostgreSQL, MSSQL, MongoDB, Redis, RabbitMQ, </w:t>
-      </w:r>
-      <w:proofErr w:type="spellStart"/>
-      <w:r>
-        <w:t>SqlAlchemy</w:t>
-      </w:r>
-      <w:proofErr w:type="spellEnd"/>
-      <w:r>
-        <w:t xml:space="preserve">, Knex.js, </w:t>
-      </w:r>
-      <w:proofErr w:type="spellStart"/>
-      <w:r>
-        <w:t>ActiveRecord</w:t>
-      </w:r>
-      <w:proofErr w:type="spellEnd"/>
-      <w:r>
-        <w:t xml:space="preserve">, Mongoose, </w:t>
-      </w:r>
-      <w:proofErr w:type="spellStart"/>
-      <w:r>
-        <w:t>Pytest</w:t>
-      </w:r>
-      <w:proofErr w:type="spellEnd"/>
-      <w:r>
-        <w:t xml:space="preserve">, </w:t>
-      </w:r>
-      <w:proofErr w:type="spellStart"/>
-      <w:r>
-        <w:t>unittest</w:t>
-      </w:r>
-      <w:proofErr w:type="spellEnd"/>
-      <w:r>
-        <w:t xml:space="preserve">, </w:t>
-      </w:r>
-      <w:proofErr w:type="spellStart"/>
-      <w:r>
-        <w:t>RSpec</w:t>
-      </w:r>
-      <w:proofErr w:type="spellEnd"/>
-      <w:r>
-        <w:t xml:space="preserve">, Selenium, Capybara, PGP, Git, Pip, setup.py, </w:t>
-      </w:r>
-      <w:proofErr w:type="spellStart"/>
-      <w:r>
-        <w:t>VirtualEnv</w:t>
-      </w:r>
-      <w:proofErr w:type="spellEnd"/>
-      <w:r>
-        <w:t xml:space="preserve">, Gem, Bundler, </w:t>
-      </w:r>
-      <w:proofErr w:type="spellStart"/>
-      <w:r>
-        <w:t>rvm</w:t>
-      </w:r>
-      <w:proofErr w:type="spellEnd"/>
-      <w:r>
-        <w:t xml:space="preserve">, </w:t>
-      </w:r>
-      <w:proofErr w:type="spellStart"/>
-      <w:r>
-        <w:t>npm</w:t>
-      </w:r>
-      <w:proofErr w:type="spellEnd"/>
-      <w:r>
-        <w:t xml:space="preserve">, </w:t>
-      </w:r>
-      <w:proofErr w:type="spellStart"/>
-      <w:r>
-        <w:t>nvm</w:t>
-      </w:r>
-      <w:proofErr w:type="spellEnd"/>
-      <w:r>
-        <w:t xml:space="preserve">, Babel, </w:t>
-      </w:r>
-      <w:proofErr w:type="spellStart"/>
-      <w:r>
-        <w:t>WebPack</w:t>
-      </w:r>
-      <w:proofErr w:type="spellEnd"/>
-      <w:r>
-        <w:t xml:space="preserve">, Docker, VirtualBox, Heroku, GitLab-CI, Jenkins, </w:t>
-      </w:r>
-      <w:proofErr w:type="spellStart"/>
-      <w:r>
-        <w:t>CircleCI</w:t>
-      </w:r>
-      <w:proofErr w:type="spellEnd"/>
-      <w:r>
-        <w:t xml:space="preserve">, AWS, JIRA, Trello, Slack, Google Suite, Markdown, draw.io, </w:t>
-      </w:r>
-      <w:proofErr w:type="spellStart"/>
-      <w:r>
-        <w:t>Gliffy</w:t>
-      </w:r>
-      <w:proofErr w:type="spellEnd"/>
-      <w:r>
-        <w:t>, QuickTime, Confluence</w:t>
-      </w:r>
-    </w:p>
-    <w:p>
-      <w:r>
-        <w:t xml:space="preserve">I launched </w:t>
-      </w:r>
-      <w:proofErr w:type="spellStart"/>
-      <w:r>
-        <w:t>Arclia</w:t>
-      </w:r>
-      <w:proofErr w:type="spellEnd"/>
-      <w:r>
         <w:t xml:space="preserve"> LLC so that I could take on contract work from local startup companies. My contracts with 33Across and Plutometry quickly converted into full-time employment.</w:t>
+      </w:r>
+    </w:p>
+    <w:p>
+      <w:pPr>
+        <w:pStyle w:val="Heading5"/>
+      </w:pPr>
+      <w:r>
+        <w:t>Activities</w:t>
       </w:r>
     </w:p>
     <w:p>
@@ -1259,14 +1055,14 @@
         <w:contextualSpacing w:val="0"/>
       </w:pPr>
       <w:r>
-        <w:t xml:space="preserve">Adopted codebases and improved their code quality. (Tackled performance bottlenecks, </w:t>
+        <w:t>Adopted codebases and improved their code quality. (Tackled performance bottlenecks, refactored code for maintainability, mitigated security issues, automated deployments</w:t>
+      </w:r>
+      <w:r>
+        <w:t xml:space="preserve">, </w:t>
       </w:r>
       <w:r>
         <w:lastRenderedPageBreak/>
-        <w:t>refactored code for maintainability, mitigated security issues, automated deployments</w:t>
-      </w:r>
-      <w:r>
-        <w:t>, renovated user interfaces</w:t>
+        <w:t>renovated user interfaces</w:t>
       </w:r>
       <w:r>
         <w:t>)</w:t>
@@ -1328,6 +1124,158 @@
     </w:p>
     <w:p>
       <w:pPr>
+        <w:pStyle w:val="Heading5"/>
+      </w:pPr>
+      <w:r>
+        <w:t>Relevant Technologies</w:t>
+      </w:r>
+    </w:p>
+    <w:p>
+      <w:pPr>
+        <w:pStyle w:val="SkillsRecap"/>
+      </w:pPr>
+      <w:r>
+        <w:t xml:space="preserve">Python, </w:t>
+      </w:r>
+      <w:proofErr w:type="spellStart"/>
+      <w:r>
+        <w:t>Javascript</w:t>
+      </w:r>
+      <w:proofErr w:type="spellEnd"/>
+      <w:r>
+        <w:t>, Typescript, Ruby, Java, C, Bash</w:t>
+      </w:r>
+    </w:p>
+    <w:p>
+      <w:pPr>
+        <w:pStyle w:val="SkillsRecap"/>
+      </w:pPr>
+      <w:r>
+        <w:t xml:space="preserve">React, Next.js, Gatsby, </w:t>
+      </w:r>
+      <w:proofErr w:type="spellStart"/>
+      <w:r>
+        <w:t>WebPack</w:t>
+      </w:r>
+      <w:proofErr w:type="spellEnd"/>
+      <w:r>
+        <w:t xml:space="preserve">, Babel, MDX, Tailwind CSS, </w:t>
+      </w:r>
+      <w:proofErr w:type="spellStart"/>
+      <w:r>
+        <w:t>PostCSS</w:t>
+      </w:r>
+      <w:proofErr w:type="spellEnd"/>
+      <w:r>
+        <w:t xml:space="preserve">, Django, Rails, Sinatra, REST, </w:t>
+      </w:r>
+      <w:proofErr w:type="spellStart"/>
+      <w:r>
+        <w:t>Resque</w:t>
+      </w:r>
+      <w:proofErr w:type="spellEnd"/>
+      <w:r>
+        <w:t xml:space="preserve">, Django, nginx, MySQL, PostgreSQL, MSSQL, MongoDB, Redis, RabbitMQ, </w:t>
+      </w:r>
+      <w:proofErr w:type="spellStart"/>
+      <w:r>
+        <w:t>SqlAlchemy</w:t>
+      </w:r>
+      <w:proofErr w:type="spellEnd"/>
+      <w:r>
+        <w:t xml:space="preserve">, Knex.js, </w:t>
+      </w:r>
+      <w:proofErr w:type="spellStart"/>
+      <w:r>
+        <w:t>ActiveRecord</w:t>
+      </w:r>
+      <w:proofErr w:type="spellEnd"/>
+      <w:r>
+        <w:t xml:space="preserve">, Mongoose, </w:t>
+      </w:r>
+      <w:proofErr w:type="spellStart"/>
+      <w:r>
+        <w:t>Pytest</w:t>
+      </w:r>
+      <w:proofErr w:type="spellEnd"/>
+      <w:r>
+        <w:t xml:space="preserve">, </w:t>
+      </w:r>
+      <w:proofErr w:type="spellStart"/>
+      <w:r>
+        <w:t>unittest</w:t>
+      </w:r>
+      <w:proofErr w:type="spellEnd"/>
+      <w:r>
+        <w:t xml:space="preserve">, </w:t>
+      </w:r>
+      <w:proofErr w:type="spellStart"/>
+      <w:r>
+        <w:t>RSpec</w:t>
+      </w:r>
+      <w:proofErr w:type="spellEnd"/>
+      <w:r>
+        <w:t xml:space="preserve">, Selenium, Capybara, PGP, Git, Pip, setup.py, </w:t>
+      </w:r>
+      <w:proofErr w:type="spellStart"/>
+      <w:r>
+        <w:t>VirtualEnv</w:t>
+      </w:r>
+      <w:proofErr w:type="spellEnd"/>
+      <w:r>
+        <w:t xml:space="preserve">, Gem, Bundler, </w:t>
+      </w:r>
+      <w:proofErr w:type="spellStart"/>
+      <w:r>
+        <w:t>rvm</w:t>
+      </w:r>
+      <w:proofErr w:type="spellEnd"/>
+      <w:r>
+        <w:t xml:space="preserve">, </w:t>
+      </w:r>
+      <w:proofErr w:type="spellStart"/>
+      <w:r>
+        <w:t>npm</w:t>
+      </w:r>
+      <w:proofErr w:type="spellEnd"/>
+      <w:r>
+        <w:t xml:space="preserve">, </w:t>
+      </w:r>
+      <w:proofErr w:type="spellStart"/>
+      <w:r>
+        <w:t>nvm</w:t>
+      </w:r>
+      <w:proofErr w:type="spellEnd"/>
+      <w:r>
+        <w:t xml:space="preserve">, Babel, </w:t>
+      </w:r>
+      <w:proofErr w:type="spellStart"/>
+      <w:r>
+        <w:t>WebPack</w:t>
+      </w:r>
+      <w:proofErr w:type="spellEnd"/>
+      <w:r>
+        <w:t xml:space="preserve">, Docker, VirtualBox, Heroku, GitLab-CI, Jenkins, </w:t>
+      </w:r>
+      <w:proofErr w:type="spellStart"/>
+      <w:r>
+        <w:t>CircleCI</w:t>
+      </w:r>
+      <w:proofErr w:type="spellEnd"/>
+      <w:r>
+        <w:t xml:space="preserve">, AWS, JIRA, Trello, Slack, Google Suite, Markdown, draw.io, </w:t>
+      </w:r>
+      <w:proofErr w:type="spellStart"/>
+      <w:r>
+        <w:t>Gliffy</w:t>
+      </w:r>
+      <w:proofErr w:type="spellEnd"/>
+      <w:r>
+        <w:t>, QuickTime, Confluence</w:t>
+      </w:r>
+    </w:p>
+    <w:p>
+      <w:pPr>
         <w:pStyle w:val="Heading4"/>
       </w:pPr>
       <w:r>
@@ -1349,72 +1297,16 @@
       </w:r>
     </w:p>
     <w:p>
-      <w:pPr>
-        <w:pStyle w:val="SkillsRecap"/>
-      </w:pPr>
-      <w:r>
-        <w:t>Ruby, Bash</w:t>
-      </w:r>
-    </w:p>
-    <w:p>
-      <w:pPr>
-        <w:pStyle w:val="SkillsRecap"/>
-      </w:pPr>
-      <w:r>
-        <w:t xml:space="preserve">Selenium, Capybara, Sinatra, REST, </w:t>
-      </w:r>
-      <w:proofErr w:type="spellStart"/>
-      <w:r>
-        <w:t>Resque</w:t>
-      </w:r>
-      <w:proofErr w:type="spellEnd"/>
-      <w:r>
-        <w:t xml:space="preserve">, nginx, MongoDB, Redis, RabbitMQ, Grafana, </w:t>
-      </w:r>
-      <w:proofErr w:type="spellStart"/>
-      <w:r>
-        <w:t>ActiveRecord</w:t>
-      </w:r>
-      <w:proofErr w:type="spellEnd"/>
-      <w:r>
-        <w:t xml:space="preserve">, </w:t>
-      </w:r>
-      <w:proofErr w:type="spellStart"/>
-      <w:r>
-        <w:t>Mongoid</w:t>
-      </w:r>
-      <w:proofErr w:type="spellEnd"/>
-      <w:r>
-        <w:t xml:space="preserve">, </w:t>
-      </w:r>
-      <w:proofErr w:type="spellStart"/>
-      <w:r>
-        <w:t>MongoMapper</w:t>
-      </w:r>
-      <w:proofErr w:type="spellEnd"/>
-      <w:r>
-        <w:t xml:space="preserve">, </w:t>
-      </w:r>
-      <w:proofErr w:type="spellStart"/>
-      <w:r>
-        <w:t>RSpec</w:t>
-      </w:r>
-      <w:proofErr w:type="spellEnd"/>
-      <w:r>
-        <w:t xml:space="preserve">, Git, Gem, Bundler, </w:t>
-      </w:r>
-      <w:proofErr w:type="spellStart"/>
-      <w:r>
-        <w:t>rvm</w:t>
-      </w:r>
-      <w:proofErr w:type="spellEnd"/>
-      <w:r>
-        <w:t>, VirtualBox, Capistrano, Jenkins, JIRA, Slack, Google Suite, Markdown, Confluence</w:t>
-      </w:r>
-    </w:p>
-    <w:p>
       <w:r>
         <w:t>JIBE’s signature product was JIBE Apply, which significantly improved the user experience for job applicants while allowing employers to continue using their preferred Applicant Tracking System. Behind the scenes, this entailed integrations with legacy web sites that were never designed to be automated. I became the Lead Integration Engineer for JIBE Apply shortly after I was hired.</w:t>
+      </w:r>
+    </w:p>
+    <w:p>
+      <w:pPr>
+        <w:pStyle w:val="Heading5"/>
+      </w:pPr>
+      <w:r>
+        <w:t>Activities</w:t>
       </w:r>
     </w:p>
     <w:p>
@@ -1539,6 +1431,78 @@
     </w:p>
     <w:p>
       <w:pPr>
+        <w:pStyle w:val="Heading5"/>
+      </w:pPr>
+      <w:r>
+        <w:t>Relevant Technologies</w:t>
+      </w:r>
+    </w:p>
+    <w:p>
+      <w:pPr>
+        <w:pStyle w:val="SkillsRecap"/>
+      </w:pPr>
+      <w:r>
+        <w:t>Ruby, Bash</w:t>
+      </w:r>
+    </w:p>
+    <w:p>
+      <w:pPr>
+        <w:pStyle w:val="SkillsRecap"/>
+      </w:pPr>
+      <w:r>
+        <w:t xml:space="preserve">Selenium, Capybara, Sinatra, REST, </w:t>
+      </w:r>
+      <w:proofErr w:type="spellStart"/>
+      <w:r>
+        <w:t>Resque</w:t>
+      </w:r>
+      <w:proofErr w:type="spellEnd"/>
+      <w:r>
+        <w:t xml:space="preserve">, nginx, MongoDB, Redis, RabbitMQ, Grafana, </w:t>
+      </w:r>
+      <w:proofErr w:type="spellStart"/>
+      <w:r>
+        <w:t>ActiveRecord</w:t>
+      </w:r>
+      <w:proofErr w:type="spellEnd"/>
+      <w:r>
+        <w:t xml:space="preserve">, </w:t>
+      </w:r>
+      <w:proofErr w:type="spellStart"/>
+      <w:r>
+        <w:t>Mongoid</w:t>
+      </w:r>
+      <w:proofErr w:type="spellEnd"/>
+      <w:r>
+        <w:t xml:space="preserve">, </w:t>
+      </w:r>
+      <w:proofErr w:type="spellStart"/>
+      <w:r>
+        <w:t>MongoMapper</w:t>
+      </w:r>
+      <w:proofErr w:type="spellEnd"/>
+      <w:r>
+        <w:t xml:space="preserve">, </w:t>
+      </w:r>
+      <w:proofErr w:type="spellStart"/>
+      <w:r>
+        <w:t>RSpec</w:t>
+      </w:r>
+      <w:proofErr w:type="spellEnd"/>
+      <w:r>
+        <w:t xml:space="preserve">, Git, Gem, Bundler, </w:t>
+      </w:r>
+      <w:proofErr w:type="spellStart"/>
+      <w:r>
+        <w:t>rvm</w:t>
+      </w:r>
+      <w:proofErr w:type="spellEnd"/>
+      <w:r>
+        <w:t>, VirtualBox, Capistrano, Jenkins, JIRA, Slack, Google Suite, Markdown, Confluence</w:t>
+      </w:r>
+    </w:p>
+    <w:p>
+      <w:pPr>
         <w:pStyle w:val="Heading4"/>
       </w:pPr>
       <w:r>
@@ -1572,62 +1536,15 @@
     </w:p>
     <w:p>
       <w:pPr>
-        <w:pStyle w:val="SkillsRecap"/>
-      </w:pPr>
-      <w:r>
-        <w:t>Python, Ruby, Java, C#, Bash</w:t>
-      </w:r>
-    </w:p>
-    <w:p>
-      <w:pPr>
-        <w:pStyle w:val="SkillsRecap"/>
-      </w:pPr>
-      <w:r>
-        <w:t xml:space="preserve">Selenium, QPT, LoadRunner, Fortify SCA, Rails, REST, SOAP, nginx, Apache httpd, Apache Tomcat, MySQL, LINQ, Hibernate, </w:t>
-      </w:r>
+        <w:pStyle w:val="Textbody"/>
+      </w:pPr>
       <w:proofErr w:type="spellStart"/>
       <w:r>
-        <w:t>ActiveRecord</w:t>
+        <w:lastRenderedPageBreak/>
+        <w:t>Cigital</w:t>
       </w:r>
       <w:proofErr w:type="spellEnd"/>
       <w:r>
-        <w:t xml:space="preserve">, </w:t>
-      </w:r>
-      <w:proofErr w:type="spellStart"/>
-      <w:r>
-        <w:t>RSpec</w:t>
-      </w:r>
-      <w:proofErr w:type="spellEnd"/>
-      <w:r>
-        <w:t xml:space="preserve">, JUnit, PGP, Git, Subversion, StarTeam, Pip, setup.py, </w:t>
-      </w:r>
-      <w:proofErr w:type="spellStart"/>
-      <w:r>
-        <w:t>VirtualEnv</w:t>
-      </w:r>
-      <w:proofErr w:type="spellEnd"/>
-      <w:r>
-        <w:t xml:space="preserve">, Gem, Bundler, </w:t>
-      </w:r>
-      <w:proofErr w:type="spellStart"/>
-      <w:r>
-        <w:t>rvm</w:t>
-      </w:r>
-      <w:proofErr w:type="spellEnd"/>
-      <w:r>
-        <w:t>, Maven, Ant, Paver, VirtualBox, VMWare Player, Fabric, Jenkins, Hudson, Cruise Control, Redmine</w:t>
-      </w:r>
-    </w:p>
-    <w:p>
-      <w:pPr>
-        <w:pStyle w:val="Textbody"/>
-      </w:pPr>
-      <w:proofErr w:type="spellStart"/>
-      <w:r>
-        <w:t>Cigital</w:t>
-      </w:r>
-      <w:proofErr w:type="spellEnd"/>
-      <w:r>
         <w:t xml:space="preserve"> was primarily a software security consultancy, although it also dabbled in quality assurance and software development. I was one of the only employees who </w:t>
       </w:r>
       <w:r>
@@ -1641,6 +1558,14 @@
       </w:r>
       <w:r>
         <w:t>.</w:t>
+      </w:r>
+    </w:p>
+    <w:p>
+      <w:pPr>
+        <w:pStyle w:val="Heading5"/>
+      </w:pPr>
+      <w:r>
+        <w:t>Activities</w:t>
       </w:r>
     </w:p>
     <w:p>
@@ -1685,7 +1610,6 @@
         <w:rPr>
           <w:u w:val="single"/>
         </w:rPr>
-        <w:lastRenderedPageBreak/>
         <w:t>Revitalized a faltering product</w:t>
       </w:r>
       <w:r>
@@ -1840,13 +1764,7 @@
         </w:numPr>
       </w:pPr>
       <w:r>
-        <w:t xml:space="preserve">Trained QA teams on </w:t>
-      </w:r>
-      <w:r>
-        <w:t xml:space="preserve">Selenium / </w:t>
-      </w:r>
-      <w:r>
-        <w:t>QTP / Quality Center / LoadRunner.</w:t>
+        <w:t>Trained QA teams on Selenium / QTP / Quality Center / LoadRunner.</w:t>
       </w:r>
     </w:p>
     <w:p>
@@ -1942,6 +1860,62 @@
     </w:p>
     <w:p>
       <w:pPr>
+        <w:pStyle w:val="Heading5"/>
+      </w:pPr>
+      <w:r>
+        <w:t>Relevant Technologies</w:t>
+      </w:r>
+    </w:p>
+    <w:p>
+      <w:pPr>
+        <w:pStyle w:val="SkillsRecap"/>
+      </w:pPr>
+      <w:r>
+        <w:t>Python, Ruby, Java, C#, Bash</w:t>
+      </w:r>
+    </w:p>
+    <w:p>
+      <w:pPr>
+        <w:pStyle w:val="SkillsRecap"/>
+      </w:pPr>
+      <w:r>
+        <w:t xml:space="preserve">Selenium, QPT, LoadRunner, Fortify SCA, Rails, REST, SOAP, nginx, Apache httpd, Apache Tomcat, MySQL, LINQ, Hibernate, </w:t>
+      </w:r>
+      <w:proofErr w:type="spellStart"/>
+      <w:r>
+        <w:t>ActiveRecord</w:t>
+      </w:r>
+      <w:proofErr w:type="spellEnd"/>
+      <w:r>
+        <w:t xml:space="preserve">, </w:t>
+      </w:r>
+      <w:proofErr w:type="spellStart"/>
+      <w:r>
+        <w:t>RSpec</w:t>
+      </w:r>
+      <w:proofErr w:type="spellEnd"/>
+      <w:r>
+        <w:t xml:space="preserve">, JUnit, PGP, Git, Subversion, StarTeam, Pip, setup.py, </w:t>
+      </w:r>
+      <w:proofErr w:type="spellStart"/>
+      <w:r>
+        <w:t>VirtualEnv</w:t>
+      </w:r>
+      <w:proofErr w:type="spellEnd"/>
+      <w:r>
+        <w:t xml:space="preserve">, Gem, Bundler, </w:t>
+      </w:r>
+      <w:proofErr w:type="spellStart"/>
+      <w:r>
+        <w:t>rvm</w:t>
+      </w:r>
+      <w:proofErr w:type="spellEnd"/>
+      <w:r>
+        <w:t>, Maven, Ant, Paver, VirtualBox, VMWare Player, Fabric, Jenkins, Hudson, Cruise Control, Redmine</w:t>
+      </w:r>
+    </w:p>
+    <w:p>
+      <w:pPr>
         <w:pStyle w:val="Heading4"/>
       </w:pPr>
       <w:r>
@@ -1968,14 +1942,36 @@
       </w:r>
     </w:p>
     <w:p>
-      <w:pPr>
-        <w:pStyle w:val="SkillsRecap"/>
-      </w:pPr>
-      <w:r>
-        <w:t>Java</w:t>
-      </w:r>
-      <w:r>
-        <w:t>, Apache Ant, Eclipse</w:t>
+      <w:r>
+        <w:t xml:space="preserve">During this time, </w:t>
+      </w:r>
+      <w:proofErr w:type="spellStart"/>
+      <w:r>
+        <w:t>Cigital</w:t>
+      </w:r>
+      <w:proofErr w:type="spellEnd"/>
+      <w:r>
+        <w:t xml:space="preserve"> </w:t>
+      </w:r>
+      <w:r>
+        <w:t>focused exclusively on consulting</w:t>
+      </w:r>
+      <w:r>
+        <w:t xml:space="preserve">. So, the goal of this internship was to prototype a product and entice the company’s leadership to </w:t>
+      </w:r>
+      <w:r>
+        <w:t>establish</w:t>
+      </w:r>
+      <w:r>
+        <w:t xml:space="preserve"> a product division.</w:t>
+      </w:r>
+    </w:p>
+    <w:p>
+      <w:pPr>
+        <w:pStyle w:val="Heading5"/>
+      </w:pPr>
+      <w:r>
+        <w:t>Activities</w:t>
       </w:r>
     </w:p>
     <w:p>
@@ -1992,9 +1988,34 @@
     </w:p>
     <w:p>
       <w:pPr>
+        <w:pStyle w:val="Heading5"/>
+      </w:pPr>
+      <w:r>
+        <w:t>Relevant</w:t>
+      </w:r>
+      <w:r>
+        <w:t xml:space="preserve"> Technologies</w:t>
+      </w:r>
+    </w:p>
+    <w:p>
+      <w:pPr>
+        <w:pStyle w:val="SkillsRecap"/>
+      </w:pPr>
+      <w:r>
+        <w:t>Java, Ant, Eclipse</w:t>
+      </w:r>
+    </w:p>
+    <w:p>
+      <w:pPr>
+        <w:pStyle w:val="Textbody"/>
+      </w:pPr>
+    </w:p>
+    <w:p>
+      <w:pPr>
         <w:pStyle w:val="Heading4"/>
       </w:pPr>
       <w:r>
+        <w:lastRenderedPageBreak/>
         <w:t>Software Intern</w:t>
       </w:r>
       <w:r>
@@ -2012,10 +2033,10 @@
     </w:p>
     <w:p>
       <w:pPr>
-        <w:pStyle w:val="SkillsRecap"/>
-      </w:pPr>
-      <w:r>
-        <w:t>C++, Make</w:t>
+        <w:pStyle w:val="Heading5"/>
+      </w:pPr>
+      <w:r>
+        <w:t>Activities</w:t>
       </w:r>
     </w:p>
     <w:p>
@@ -2044,6 +2065,22 @@
     </w:p>
     <w:p>
       <w:pPr>
+        <w:pStyle w:val="Heading5"/>
+      </w:pPr>
+      <w:r>
+        <w:t>Relevant Technologies</w:t>
+      </w:r>
+    </w:p>
+    <w:p>
+      <w:pPr>
+        <w:pStyle w:val="SkillsRecap"/>
+      </w:pPr>
+      <w:r>
+        <w:t>C++, Make</w:t>
+      </w:r>
+    </w:p>
+    <w:p>
+      <w:pPr>
         <w:pStyle w:val="Heading4"/>
       </w:pPr>
       <w:r>
@@ -2064,10 +2101,10 @@
     </w:p>
     <w:p>
       <w:pPr>
-        <w:pStyle w:val="SkillsRecap"/>
-      </w:pPr>
-      <w:r>
-        <w:t>C++, Fortran, Make</w:t>
+        <w:pStyle w:val="Heading5"/>
+      </w:pPr>
+      <w:r>
+        <w:t>Activities</w:t>
       </w:r>
     </w:p>
     <w:p>
@@ -2096,10 +2133,25 @@
     </w:p>
     <w:p>
       <w:pPr>
+        <w:pStyle w:val="Heading5"/>
+      </w:pPr>
+      <w:r>
+        <w:t>Relevant Technologies</w:t>
+      </w:r>
+    </w:p>
+    <w:p>
+      <w:pPr>
+        <w:pStyle w:val="SkillsRecap"/>
+      </w:pPr>
+      <w:r>
+        <w:t>C++, Fortran, Make</w:t>
+      </w:r>
+    </w:p>
+    <w:p>
+      <w:pPr>
         <w:pStyle w:val="Heading3"/>
       </w:pPr>
       <w:r>
-        <w:lastRenderedPageBreak/>
         <w:t>Education</w:t>
       </w:r>
     </w:p>
@@ -2928,6 +2980,7 @@
               <w:pStyle w:val="TableHeading"/>
             </w:pPr>
             <w:r>
+              <w:lastRenderedPageBreak/>
               <w:t>Security</w:t>
             </w:r>
           </w:p>
@@ -3597,7 +3650,6 @@
         <w:pStyle w:val="Textbody"/>
       </w:pPr>
       <w:r>
-        <w:lastRenderedPageBreak/>
         <w:t xml:space="preserve">In fact, I even trained </w:t>
       </w:r>
       <w:proofErr w:type="spellStart"/>
@@ -3952,6 +4004,7 @@
               <w:pStyle w:val="Textbody"/>
             </w:pPr>
             <w:r>
+              <w:lastRenderedPageBreak/>
               <w:t>Tolerable</w:t>
             </w:r>
           </w:p>
@@ -6677,13 +6730,12 @@
     <w:uiPriority w:val="9"/>
     <w:unhideWhenUsed/>
     <w:qFormat/>
-    <w:rsid w:val="006A0E63"/>
+    <w:rsid w:val="0011023B"/>
     <w:pPr>
       <w:tabs>
         <w:tab w:val="right" w:pos="10080"/>
       </w:tabs>
       <w:spacing w:before="115" w:after="58"/>
-      <w:ind w:left="-144"/>
       <w:outlineLvl w:val="4"/>
     </w:pPr>
     <w:rPr>

</xml_diff>

<commit_message>
Made a few bullet points more succinct
</commit_message>
<xml_diff>
--- a/editions/2024-07-30/Brian Lauber -- resume.docx
+++ b/editions/2024-07-30/Brian Lauber -- resume.docx
@@ -404,9 +404,6 @@
           <w:numId w:val="11"/>
         </w:numPr>
         <w:contextualSpacing w:val="0"/>
-        <w:rPr>
-          <w:u w:val="single"/>
-        </w:rPr>
       </w:pPr>
       <w:r>
         <w:rPr>
@@ -426,7 +423,10 @@
         <w:rPr>
           <w:u w:val="single"/>
         </w:rPr>
-        <w:t xml:space="preserve"> first revenue-generating platform. (Defined the scope, gathered requirements, established roadmaps, collaborated across teams, coached engineers, implemented key components, provided operational support, etc.)</w:t>
+        <w:t xml:space="preserve"> first revenue-generating platform.</w:t>
+      </w:r>
+      <w:r>
+        <w:t xml:space="preserve"> (Defined the scope, gathered requirements, established roadmaps, collaborated across teams, coached engineers, implemented key components, provided operational support, etc.)</w:t>
       </w:r>
     </w:p>
     <w:p>
@@ -741,12 +741,6 @@
         <w:rPr>
           <w:u w:val="single"/>
         </w:rPr>
-        <w:t xml:space="preserve"> and delivered</w:t>
-      </w:r>
-      <w:r>
-        <w:rPr>
-          <w:u w:val="single"/>
-        </w:rPr>
         <w:t xml:space="preserve"> </w:t>
       </w:r>
       <w:r>
@@ -842,13 +836,28 @@
         <w:contextualSpacing w:val="0"/>
       </w:pPr>
       <w:r>
-        <w:t>Designed and implemented several experimental technologies. (Tooling for syndicating the rollout of advertisement preferences across platforms, specialized pattern matcher</w:t>
+        <w:t xml:space="preserve">Designed and implemented several </w:t>
+      </w:r>
+      <w:r>
+        <w:t>transformative</w:t>
+      </w:r>
+      <w:r>
+        <w:t xml:space="preserve"> technologies. (</w:t>
+      </w:r>
+      <w:r>
+        <w:t xml:space="preserve">declarative languages for policy and enforcement, </w:t>
+      </w:r>
+      <w:r>
+        <w:t>specialized pattern matcher</w:t>
       </w:r>
       <w:r>
         <w:t>s</w:t>
       </w:r>
       <w:r>
-        <w:t>, declarative languages for policy and enforcement)</w:t>
+        <w:t>, …</w:t>
+      </w:r>
+      <w:r>
+        <w:t>)</w:t>
       </w:r>
     </w:p>
     <w:p>
@@ -1058,11 +1067,7 @@
         <w:t>Adopted codebases and improved their code quality. (Tackled performance bottlenecks, refactored code for maintainability, mitigated security issues, automated deployments</w:t>
       </w:r>
       <w:r>
-        <w:t xml:space="preserve">, </w:t>
-      </w:r>
-      <w:r>
-        <w:lastRenderedPageBreak/>
-        <w:t>renovated user interfaces</w:t>
+        <w:t>, renovated user interfaces</w:t>
       </w:r>
       <w:r>
         <w:t>)</w:t>
@@ -1078,6 +1083,7 @@
         <w:contextualSpacing w:val="0"/>
       </w:pPr>
       <w:r>
+        <w:lastRenderedPageBreak/>
         <w:t>Established Project Management practices.</w:t>
       </w:r>
       <w:r>
@@ -1540,31 +1546,31 @@
       </w:pPr>
       <w:proofErr w:type="spellStart"/>
       <w:r>
+        <w:t>Cigital</w:t>
+      </w:r>
+      <w:proofErr w:type="spellEnd"/>
+      <w:r>
+        <w:t xml:space="preserve"> was primarily a software security consultancy, although it also dabbled in quality assurance and software development. I was one of the only employees who </w:t>
+      </w:r>
+      <w:r>
+        <w:t>wore all these</w:t>
+      </w:r>
+      <w:r>
+        <w:t xml:space="preserve"> </w:t>
+      </w:r>
+      <w:r>
+        <w:t>hats</w:t>
+      </w:r>
+      <w:r>
+        <w:t>.</w:t>
+      </w:r>
+    </w:p>
+    <w:p>
+      <w:pPr>
+        <w:pStyle w:val="Heading5"/>
+      </w:pPr>
+      <w:r>
         <w:lastRenderedPageBreak/>
-        <w:t>Cigital</w:t>
-      </w:r>
-      <w:proofErr w:type="spellEnd"/>
-      <w:r>
-        <w:t xml:space="preserve"> was primarily a software security consultancy, although it also dabbled in quality assurance and software development. I was one of the only employees who </w:t>
-      </w:r>
-      <w:r>
-        <w:t>wore all these</w:t>
-      </w:r>
-      <w:r>
-        <w:t xml:space="preserve"> </w:t>
-      </w:r>
-      <w:r>
-        <w:t>hats</w:t>
-      </w:r>
-      <w:r>
-        <w:t>.</w:t>
-      </w:r>
-    </w:p>
-    <w:p>
-      <w:pPr>
-        <w:pStyle w:val="Heading5"/>
-      </w:pPr>
-      <w:r>
         <w:t>Activities</w:t>
       </w:r>
     </w:p>

</xml_diff>

<commit_message>
Changed "Relevant Technologies" to "Technology Highlights"
</commit_message>
<xml_diff>
--- a/editions/2024-07-30/Brian Lauber -- resume.docx
+++ b/editions/2024-07-30/Brian Lauber -- resume.docx
@@ -369,7 +369,10 @@
       </w:r>
       <w:proofErr w:type="gramEnd"/>
       <w:r>
-        <w:t xml:space="preserve"> environment. I served as the Lead Developer for most of their applications, working primarily in Python, Java, and C.</w:t>
+        <w:t xml:space="preserve"> environment. I served as the Lead Developer for most of their applications</w:t>
+      </w:r>
+      <w:r>
+        <w:t>.</w:t>
       </w:r>
     </w:p>
     <w:p>
@@ -409,27 +412,15 @@
         <w:contextualSpacing w:val="0"/>
       </w:pPr>
       <w:r>
-        <w:rPr>
-          <w:u w:val="single"/>
-        </w:rPr>
         <w:t xml:space="preserve">Delivered </w:t>
       </w:r>
       <w:proofErr w:type="spellStart"/>
       <w:r>
-        <w:rPr>
-          <w:u w:val="single"/>
-        </w:rPr>
         <w:t>Plutometry’s</w:t>
       </w:r>
       <w:proofErr w:type="spellEnd"/>
       <w:r>
-        <w:rPr>
-          <w:u w:val="single"/>
-        </w:rPr>
-        <w:t xml:space="preserve"> first revenue-generating platform.</w:t>
-      </w:r>
-      <w:r>
-        <w:t xml:space="preserve"> (Defined the scope, gathered requirements, established roadmaps, collaborated across teams, coached engineers, implemented key components, provided </w:t>
+        <w:t xml:space="preserve"> first revenue-generating platform. (Defined the scope, gathered requirements, established roadmaps, collaborated across teams, coached engineers, implemented key components, provided </w:t>
       </w:r>
       <w:r>
         <w:t>customer</w:t>
@@ -446,45 +437,15 @@
           <w:numId w:val="11"/>
         </w:numPr>
         <w:contextualSpacing w:val="0"/>
-        <w:rPr>
-          <w:u w:val="single"/>
-        </w:rPr>
-      </w:pPr>
-      <w:r>
-        <w:rPr>
-          <w:u w:val="single"/>
-        </w:rPr>
-        <w:t>Reduced</w:t>
-      </w:r>
-      <w:r>
-        <w:rPr>
-          <w:u w:val="single"/>
-        </w:rPr>
-        <w:t xml:space="preserve"> the end-to-end </w:t>
-      </w:r>
-      <w:r>
-        <w:rPr>
-          <w:u w:val="single"/>
-        </w:rPr>
-        <w:t>execution time</w:t>
-      </w:r>
-      <w:r>
-        <w:rPr>
-          <w:u w:val="single"/>
-        </w:rPr>
-        <w:t xml:space="preserve"> of Wealthpoint by </w:t>
-      </w:r>
-      <w:r>
-        <w:rPr>
-          <w:u w:val="single"/>
-        </w:rPr>
-        <w:t>a factor of 200</w:t>
-      </w:r>
-      <w:r>
-        <w:rPr>
-          <w:u w:val="single"/>
-        </w:rPr>
-        <w:t>, thus enabling Plutometry to conclude its pilot program and graduate to a national rollout.</w:t>
+      </w:pPr>
+      <w:r>
+        <w:t xml:space="preserve">Reduced the end-to-end execution time of </w:t>
+      </w:r>
+      <w:r>
+        <w:t>the data pipeline</w:t>
+      </w:r>
+      <w:r>
+        <w:t xml:space="preserve"> by a factor of 200, thus enabling Plutometry to conclude its pilot program and graduate to a national rollout.</w:t>
       </w:r>
     </w:p>
     <w:p>
@@ -542,7 +503,7 @@
         <w:pStyle w:val="Heading5"/>
       </w:pPr>
       <w:r>
-        <w:t>Relevant Technologies</w:t>
+        <w:t>Technology Highlights</w:t>
       </w:r>
     </w:p>
     <w:p>
@@ -550,97 +511,47 @@
         <w:pStyle w:val="SkillsRecap"/>
       </w:pPr>
       <w:r>
-        <w:t>Python, Java, C, Bash</w:t>
-      </w:r>
-    </w:p>
-    <w:p>
-      <w:pPr>
-        <w:pStyle w:val="SkillsRecap"/>
-      </w:pPr>
-      <w:r>
-        <w:t xml:space="preserve">AWS, Azure, Packer, Terraform, Kubernetes, Docker, </w:t>
+        <w:t xml:space="preserve">Python, Java, C, AWS, Azure, Terraform, Kubernetes, Docker, </w:t>
       </w:r>
       <w:proofErr w:type="spellStart"/>
       <w:r>
-        <w:t>Podman</w:t>
+        <w:t>Numpy</w:t>
       </w:r>
       <w:proofErr w:type="spellEnd"/>
-    </w:p>
-    <w:p>
-      <w:pPr>
-        <w:pStyle w:val="SkillsRecap"/>
-      </w:pPr>
+      <w:r>
+        <w:t xml:space="preserve">, Pandas, scikit-learn, ray, </w:t>
+      </w:r>
       <w:proofErr w:type="spellStart"/>
       <w:r>
-        <w:t>Numpy</w:t>
+        <w:t>Jupyter</w:t>
       </w:r>
       <w:proofErr w:type="spellEnd"/>
       <w:r>
-        <w:t xml:space="preserve">, Pandas, scikit-learn, ray, </w:t>
+        <w:t xml:space="preserve">, </w:t>
       </w:r>
       <w:proofErr w:type="spellStart"/>
       <w:r>
-        <w:t>Jupyter</w:t>
+        <w:t>MLFlow</w:t>
       </w:r>
       <w:proofErr w:type="spellEnd"/>
       <w:r>
-        <w:t xml:space="preserve">, </w:t>
+        <w:t xml:space="preserve">, Flask, MySQL, MSSQL, </w:t>
       </w:r>
       <w:proofErr w:type="spellStart"/>
       <w:r>
-        <w:t>MLFlow</w:t>
+        <w:t>SqlAlchemy</w:t>
       </w:r>
       <w:proofErr w:type="spellEnd"/>
       <w:r>
-        <w:t xml:space="preserve">, Flask, REST, </w:t>
+        <w:t xml:space="preserve">, Hardware Security Modules, PGP, Cryptography, </w:t>
       </w:r>
       <w:proofErr w:type="spellStart"/>
       <w:r>
-        <w:t>OpenAPI</w:t>
+        <w:t>Hashicorp</w:t>
       </w:r>
       <w:proofErr w:type="spellEnd"/>
       <w:r>
-        <w:t xml:space="preserve">, Celery, MySQL, MSSQL, </w:t>
-      </w:r>
-      <w:proofErr w:type="spellStart"/>
-      <w:r>
-        <w:t>SqlAlchemy</w:t>
-      </w:r>
-      <w:proofErr w:type="spellEnd"/>
-      <w:r>
-        <w:t xml:space="preserve">, </w:t>
-      </w:r>
-      <w:proofErr w:type="spellStart"/>
-      <w:r>
-        <w:t>Pytest</w:t>
-      </w:r>
-      <w:proofErr w:type="spellEnd"/>
-      <w:r>
-        <w:t xml:space="preserve">, </w:t>
-      </w:r>
-      <w:proofErr w:type="spellStart"/>
-      <w:r>
-        <w:t>unittest</w:t>
-      </w:r>
-      <w:proofErr w:type="spellEnd"/>
-      <w:r>
-        <w:t xml:space="preserve">, JUnit, SonarQube, Hardware Security Modules, PGP, Cryptography, </w:t>
-      </w:r>
-      <w:proofErr w:type="spellStart"/>
-      <w:r>
-        <w:t>Hashicorp</w:t>
-      </w:r>
-      <w:proofErr w:type="spellEnd"/>
-      <w:r>
-        <w:t xml:space="preserve"> Vault, Git, Pip, Poetry, setup.py, </w:t>
-      </w:r>
-      <w:proofErr w:type="spellStart"/>
-      <w:r>
-        <w:t>VirtualEnv</w:t>
-      </w:r>
-      <w:proofErr w:type="spellEnd"/>
-      <w:r>
-        <w:t>, Maven, GitLab-CI, JIRA, Teams, QuickTime, Microsoft Suite, Markdown, Mermaid</w:t>
+        <w:t xml:space="preserve"> Vault, GitLab-CI, JIRA, Teams</w:t>
       </w:r>
     </w:p>
     <w:p>
@@ -648,7 +559,6 @@
         <w:pStyle w:val="Heading4"/>
       </w:pPr>
       <w:r>
-        <w:lastRenderedPageBreak/>
         <w:t>Principal Software Engineer</w:t>
       </w:r>
       <w:r>
@@ -666,7 +576,11 @@
     </w:p>
     <w:p>
       <w:r>
-        <w:t>33Across maintains infrastructure that delivers online advertisements to web sites. During my tenure, the business sought to create a new platform that delivered advertisements using a modern technique known as “Server-Side Header Bidding”. I was the technical lead for this initiative and many others, which demanded expertise in both JavaScript (Node.js) and Ruby.</w:t>
+        <w:t xml:space="preserve">33Across maintains infrastructure that delivers online advertisements to web sites. During my tenure, the business sought to create a new platform that delivered advertisements using a modern technique known as “Server-Side Header Bidding”. I was the technical lead for this initiative and </w:t>
+      </w:r>
+      <w:r>
+        <w:lastRenderedPageBreak/>
+        <w:t>many others, which demanded expertise in both JavaScript (Node.js) and Ruby.</w:t>
       </w:r>
     </w:p>
     <w:p>
@@ -685,58 +599,31 @@
           <w:numId w:val="11"/>
         </w:numPr>
         <w:contextualSpacing w:val="0"/>
-        <w:rPr>
-          <w:u w:val="single"/>
-        </w:rPr>
-      </w:pPr>
-      <w:r>
-        <w:rPr>
-          <w:u w:val="single"/>
-        </w:rPr>
+      </w:pPr>
+      <w:r>
         <w:t>Architected</w:t>
       </w:r>
       <w:r>
-        <w:rPr>
-          <w:u w:val="single"/>
-        </w:rPr>
         <w:t xml:space="preserve"> </w:t>
       </w:r>
       <w:r>
-        <w:rPr>
-          <w:u w:val="single"/>
-        </w:rPr>
         <w:t>a</w:t>
       </w:r>
       <w:r>
-        <w:rPr>
-          <w:u w:val="single"/>
-        </w:rPr>
         <w:t xml:space="preserve"> </w:t>
       </w:r>
       <w:proofErr w:type="gramStart"/>
       <w:r>
-        <w:rPr>
-          <w:u w:val="single"/>
-        </w:rPr>
         <w:t>globally-available</w:t>
       </w:r>
       <w:proofErr w:type="gramEnd"/>
       <w:r>
-        <w:rPr>
-          <w:u w:val="single"/>
-        </w:rPr>
         <w:t xml:space="preserve"> advertisement delivery platform </w:t>
       </w:r>
       <w:r>
-        <w:rPr>
-          <w:u w:val="single"/>
-        </w:rPr>
         <w:t>that served millions of requests per minute with a target latency of 5ms per request</w:t>
       </w:r>
       <w:r>
-        <w:rPr>
-          <w:u w:val="single"/>
-        </w:rPr>
         <w:t>.</w:t>
       </w:r>
     </w:p>
@@ -833,7 +720,7 @@
         <w:pStyle w:val="Heading5"/>
       </w:pPr>
       <w:r>
-        <w:t>Relevant Technologies</w:t>
+        <w:t>Technology Highlights</w:t>
       </w:r>
     </w:p>
     <w:p>
@@ -846,79 +733,10 @@
       </w:r>
       <w:proofErr w:type="spellEnd"/>
       <w:r>
-        <w:t>, Ruby, Bash</w:t>
-      </w:r>
-    </w:p>
-    <w:p>
-      <w:pPr>
-        <w:pStyle w:val="SkillsRecap"/>
-      </w:pPr>
-      <w:r>
-        <w:t xml:space="preserve">Koa.js, Rails, Sinatra, REST, </w:t>
-      </w:r>
-      <w:proofErr w:type="spellStart"/>
-      <w:r>
-        <w:t>OpenAPI</w:t>
-      </w:r>
-      <w:proofErr w:type="spellEnd"/>
-      <w:r>
-        <w:t xml:space="preserve">, Angular 1.6, </w:t>
-      </w:r>
-      <w:proofErr w:type="spellStart"/>
-      <w:r>
-        <w:t>Resque</w:t>
-      </w:r>
-      <w:proofErr w:type="spellEnd"/>
-      <w:r>
-        <w:t xml:space="preserve">, nginx, MySQL, PostgreSQL, MongoDB, Redis, Hive, Grafana, </w:t>
-      </w:r>
-      <w:proofErr w:type="spellStart"/>
-      <w:r>
-        <w:t>ActiveRecord</w:t>
-      </w:r>
-      <w:proofErr w:type="spellEnd"/>
-      <w:r>
-        <w:t xml:space="preserve">, Knex.js, </w:t>
-      </w:r>
-      <w:proofErr w:type="spellStart"/>
-      <w:r>
-        <w:t>RSpec</w:t>
-      </w:r>
-      <w:proofErr w:type="spellEnd"/>
-      <w:r>
-        <w:t xml:space="preserve">, Mocha, Chai, Git, Gem, Bundler, </w:t>
-      </w:r>
-      <w:proofErr w:type="spellStart"/>
-      <w:r>
-        <w:t>rvm</w:t>
-      </w:r>
-      <w:proofErr w:type="spellEnd"/>
-      <w:r>
-        <w:t xml:space="preserve">, </w:t>
-      </w:r>
-      <w:proofErr w:type="spellStart"/>
-      <w:r>
-        <w:t>npm</w:t>
-      </w:r>
-      <w:proofErr w:type="spellEnd"/>
-      <w:r>
-        <w:t xml:space="preserve">, </w:t>
-      </w:r>
-      <w:proofErr w:type="spellStart"/>
-      <w:r>
-        <w:t>nvm</w:t>
-      </w:r>
-      <w:proofErr w:type="spellEnd"/>
-      <w:r>
-        <w:t xml:space="preserve">, Docker, VirtualBox, GitLab-CI, Jenkins, JIRA, Slack, Google Suite, Markdown, draw.io, </w:t>
-      </w:r>
-      <w:proofErr w:type="spellStart"/>
-      <w:r>
-        <w:t>Gliffy</w:t>
-      </w:r>
-      <w:proofErr w:type="spellEnd"/>
-      <w:r>
-        <w:t>, QuickTime, Confluence</w:t>
+        <w:t>, Ruby, Koa.js, Rails, Angular 1.6, MySQL, PostgreSQL, MongoDB, Redis, Hive, Grafana, Docker, GitLab-CI, JIRA, Confluence</w:t>
+      </w:r>
+      <w:r>
+        <w:t>, Slack</w:t>
       </w:r>
     </w:p>
     <w:p>
@@ -980,26 +798,14 @@
           <w:numId w:val="11"/>
         </w:numPr>
         <w:contextualSpacing w:val="0"/>
-        <w:rPr>
-          <w:u w:val="single"/>
-        </w:rPr>
-      </w:pPr>
-      <w:r>
-        <w:rPr>
-          <w:u w:val="single"/>
-        </w:rPr>
+      </w:pPr>
+      <w:r>
         <w:t>Guided Startup Founders toward clear</w:t>
       </w:r>
       <w:r>
-        <w:rPr>
-          <w:u w:val="single"/>
-        </w:rPr>
         <w:t xml:space="preserve"> and actionable</w:t>
       </w:r>
       <w:r>
-        <w:rPr>
-          <w:u w:val="single"/>
-        </w:rPr>
         <w:t xml:space="preserve"> Product Visions.</w:t>
       </w:r>
     </w:p>
@@ -1011,14 +817,8 @@
           <w:numId w:val="11"/>
         </w:numPr>
         <w:contextualSpacing w:val="0"/>
-        <w:rPr>
-          <w:u w:val="single"/>
-        </w:rPr>
-      </w:pPr>
-      <w:r>
-        <w:rPr>
-          <w:u w:val="single"/>
-        </w:rPr>
+      </w:pPr>
+      <w:r>
         <w:t>Developed Prototypes and Minimum-Viable Products that could be shopped around to potential Customers.</w:t>
       </w:r>
     </w:p>
@@ -1081,7 +881,7 @@
         <w:pStyle w:val="Heading5"/>
       </w:pPr>
       <w:r>
-        <w:t>Relevant Technologies</w:t>
+        <w:t>Technology Highlights</w:t>
       </w:r>
     </w:p>
     <w:p>
@@ -1097,170 +897,48 @@
       </w:r>
       <w:proofErr w:type="spellEnd"/>
       <w:r>
-        <w:t>, Typescript, Ruby, Java, C, Bash</w:t>
-      </w:r>
-    </w:p>
-    <w:p>
-      <w:pPr>
-        <w:pStyle w:val="SkillsRecap"/>
+        <w:t xml:space="preserve">, Typescript, Ruby, Java, C, React, Next.js, Gatsby, Django, Rails, Sinatra, MySQL, PostgreSQL, MSSQL, MongoDB, Redis, RabbitMQ, Selenium, PGP, Docker, Heroku, AWS, </w:t>
+      </w:r>
+      <w:r>
+        <w:t xml:space="preserve">GitLab-CI, </w:t>
+      </w:r>
+      <w:r>
+        <w:t>JIRA, Trello, Slack, Confluence</w:t>
+      </w:r>
+    </w:p>
+    <w:p>
+      <w:pPr>
+        <w:pStyle w:val="Heading4"/>
+      </w:pPr>
+      <w:r>
+        <w:t>Senior Software Engineer</w:t>
+      </w:r>
+      <w:r>
+        <w:tab/>
+      </w:r>
+      <w:r>
+        <w:t>JIBE</w:t>
+      </w:r>
+    </w:p>
+    <w:p>
+      <w:pPr>
+        <w:pStyle w:val="Timespan"/>
+      </w:pPr>
+      <w:r>
+        <w:t>June 2013 – June 2015</w:t>
+      </w:r>
+    </w:p>
+    <w:p>
+      <w:r>
+        <w:t>JIBE’s signature product was JIBE Apply, which significantly improved the user experience for job applicants while allowing employers to continue using their preferred Applicant Tracking System. Behind the scenes, this entailed integrations with legacy web sites that were never designed to be automated. I became the Lead Integration Engineer for JIBE Apply shortly after I was hired.</w:t>
+      </w:r>
+    </w:p>
+    <w:p>
+      <w:pPr>
+        <w:pStyle w:val="Heading5"/>
       </w:pPr>
       <w:r>
         <w:lastRenderedPageBreak/>
-        <w:t xml:space="preserve">React, Next.js, Gatsby, </w:t>
-      </w:r>
-      <w:proofErr w:type="spellStart"/>
-      <w:r>
-        <w:t>WebPack</w:t>
-      </w:r>
-      <w:proofErr w:type="spellEnd"/>
-      <w:r>
-        <w:t xml:space="preserve">, Babel, MDX, Tailwind CSS, </w:t>
-      </w:r>
-      <w:proofErr w:type="spellStart"/>
-      <w:r>
-        <w:t>PostCSS</w:t>
-      </w:r>
-      <w:proofErr w:type="spellEnd"/>
-      <w:r>
-        <w:t xml:space="preserve">, Django, Rails, Sinatra, REST, </w:t>
-      </w:r>
-      <w:proofErr w:type="spellStart"/>
-      <w:r>
-        <w:t>Resque</w:t>
-      </w:r>
-      <w:proofErr w:type="spellEnd"/>
-      <w:r>
-        <w:t xml:space="preserve">, Django, nginx, MySQL, PostgreSQL, MSSQL, MongoDB, Redis, RabbitMQ, </w:t>
-      </w:r>
-      <w:proofErr w:type="spellStart"/>
-      <w:r>
-        <w:t>SqlAlchemy</w:t>
-      </w:r>
-      <w:proofErr w:type="spellEnd"/>
-      <w:r>
-        <w:t xml:space="preserve">, Knex.js, </w:t>
-      </w:r>
-      <w:proofErr w:type="spellStart"/>
-      <w:r>
-        <w:t>ActiveRecord</w:t>
-      </w:r>
-      <w:proofErr w:type="spellEnd"/>
-      <w:r>
-        <w:t xml:space="preserve">, Mongoose, </w:t>
-      </w:r>
-      <w:proofErr w:type="spellStart"/>
-      <w:r>
-        <w:t>Pytest</w:t>
-      </w:r>
-      <w:proofErr w:type="spellEnd"/>
-      <w:r>
-        <w:t xml:space="preserve">, </w:t>
-      </w:r>
-      <w:proofErr w:type="spellStart"/>
-      <w:r>
-        <w:t>unittest</w:t>
-      </w:r>
-      <w:proofErr w:type="spellEnd"/>
-      <w:r>
-        <w:t xml:space="preserve">, </w:t>
-      </w:r>
-      <w:proofErr w:type="spellStart"/>
-      <w:r>
-        <w:t>RSpec</w:t>
-      </w:r>
-      <w:proofErr w:type="spellEnd"/>
-      <w:r>
-        <w:t xml:space="preserve">, Selenium, Capybara, PGP, Git, Pip, setup.py, </w:t>
-      </w:r>
-      <w:proofErr w:type="spellStart"/>
-      <w:r>
-        <w:t>VirtualEnv</w:t>
-      </w:r>
-      <w:proofErr w:type="spellEnd"/>
-      <w:r>
-        <w:t xml:space="preserve">, Gem, Bundler, </w:t>
-      </w:r>
-      <w:proofErr w:type="spellStart"/>
-      <w:r>
-        <w:t>rvm</w:t>
-      </w:r>
-      <w:proofErr w:type="spellEnd"/>
-      <w:r>
-        <w:t xml:space="preserve">, </w:t>
-      </w:r>
-      <w:proofErr w:type="spellStart"/>
-      <w:r>
-        <w:t>npm</w:t>
-      </w:r>
-      <w:proofErr w:type="spellEnd"/>
-      <w:r>
-        <w:t xml:space="preserve">, </w:t>
-      </w:r>
-      <w:proofErr w:type="spellStart"/>
-      <w:r>
-        <w:t>nvm</w:t>
-      </w:r>
-      <w:proofErr w:type="spellEnd"/>
-      <w:r>
-        <w:t xml:space="preserve">, Babel, </w:t>
-      </w:r>
-      <w:proofErr w:type="spellStart"/>
-      <w:r>
-        <w:t>WebPack</w:t>
-      </w:r>
-      <w:proofErr w:type="spellEnd"/>
-      <w:r>
-        <w:t xml:space="preserve">, Docker, VirtualBox, Heroku, GitLab-CI, Jenkins, </w:t>
-      </w:r>
-      <w:proofErr w:type="spellStart"/>
-      <w:r>
-        <w:t>CircleCI</w:t>
-      </w:r>
-      <w:proofErr w:type="spellEnd"/>
-      <w:r>
-        <w:t xml:space="preserve">, AWS, JIRA, Trello, Slack, Google Suite, Markdown, draw.io, </w:t>
-      </w:r>
-      <w:proofErr w:type="spellStart"/>
-      <w:r>
-        <w:t>Gliffy</w:t>
-      </w:r>
-      <w:proofErr w:type="spellEnd"/>
-      <w:r>
-        <w:t>, QuickTime, Confluence</w:t>
-      </w:r>
-    </w:p>
-    <w:p>
-      <w:pPr>
-        <w:pStyle w:val="Heading4"/>
-      </w:pPr>
-      <w:r>
-        <w:t>Senior Software Engineer</w:t>
-      </w:r>
-      <w:r>
-        <w:tab/>
-      </w:r>
-      <w:r>
-        <w:t>JIBE</w:t>
-      </w:r>
-    </w:p>
-    <w:p>
-      <w:pPr>
-        <w:pStyle w:val="Timespan"/>
-      </w:pPr>
-      <w:r>
-        <w:t>June 2013 – June 2015</w:t>
-      </w:r>
-    </w:p>
-    <w:p>
-      <w:r>
-        <w:t>JIBE’s signature product was JIBE Apply, which significantly improved the user experience for job applicants while allowing employers to continue using their preferred Applicant Tracking System. Behind the scenes, this entailed integrations with legacy web sites that were never designed to be automated. I became the Lead Integration Engineer for JIBE Apply shortly after I was hired.</w:t>
-      </w:r>
-    </w:p>
-    <w:p>
-      <w:pPr>
-        <w:pStyle w:val="Heading5"/>
-      </w:pPr>
-      <w:r>
         <w:t>Activities</w:t>
       </w:r>
     </w:p>
@@ -1311,9 +989,6 @@
         <w:contextualSpacing w:val="0"/>
       </w:pPr>
       <w:r>
-        <w:rPr>
-          <w:u w:val="single"/>
-        </w:rPr>
         <w:t>Instilled a culture of code reuse.</w:t>
       </w:r>
       <w:r>
@@ -1345,9 +1020,6 @@
         <w:contextualSpacing w:val="0"/>
       </w:pPr>
       <w:r>
-        <w:rPr>
-          <w:u w:val="single"/>
-        </w:rPr>
         <w:t>Improved the efficiency of the integration engineering team by over 1000%</w:t>
       </w:r>
       <w:r>
@@ -1372,7 +1044,7 @@
         <w:pStyle w:val="Heading5"/>
       </w:pPr>
       <w:r>
-        <w:t>Relevant Technologies</w:t>
+        <w:t>Technology Highlights</w:t>
       </w:r>
     </w:p>
     <w:p>
@@ -1380,15 +1052,7 @@
         <w:pStyle w:val="SkillsRecap"/>
       </w:pPr>
       <w:r>
-        <w:t>Ruby, Bash</w:t>
-      </w:r>
-    </w:p>
-    <w:p>
-      <w:pPr>
-        <w:pStyle w:val="SkillsRecap"/>
-      </w:pPr>
-      <w:r>
-        <w:t xml:space="preserve">Selenium, Capybara, Sinatra, REST, </w:t>
+        <w:t xml:space="preserve">Ruby, Selenium, Capybara, Sinatra, </w:t>
       </w:r>
       <w:proofErr w:type="spellStart"/>
       <w:r>
@@ -1396,47 +1060,15 @@
       </w:r>
       <w:proofErr w:type="spellEnd"/>
       <w:r>
-        <w:t xml:space="preserve">, nginx, MongoDB, Redis, RabbitMQ, Grafana, </w:t>
+        <w:t xml:space="preserve">, MongoDB, Redis, RabbitMQ, Grafana, </w:t>
       </w:r>
       <w:proofErr w:type="spellStart"/>
       <w:r>
-        <w:t>ActiveRecord</w:t>
+        <w:t xml:space="preserve">Capistrano, </w:t>
       </w:r>
       <w:proofErr w:type="spellEnd"/>
       <w:r>
-        <w:t xml:space="preserve">, </w:t>
-      </w:r>
-      <w:proofErr w:type="spellStart"/>
-      <w:r>
-        <w:t>Mongoid</w:t>
-      </w:r>
-      <w:proofErr w:type="spellEnd"/>
-      <w:r>
-        <w:t xml:space="preserve">, </w:t>
-      </w:r>
-      <w:proofErr w:type="spellStart"/>
-      <w:r>
-        <w:t>MongoMapper</w:t>
-      </w:r>
-      <w:proofErr w:type="spellEnd"/>
-      <w:r>
-        <w:t xml:space="preserve">, </w:t>
-      </w:r>
-      <w:proofErr w:type="spellStart"/>
-      <w:r>
-        <w:t>RSpec</w:t>
-      </w:r>
-      <w:proofErr w:type="spellEnd"/>
-      <w:r>
-        <w:t xml:space="preserve">, Git, Gem, Bundler, </w:t>
-      </w:r>
-      <w:proofErr w:type="spellStart"/>
-      <w:r>
-        <w:t>rvm</w:t>
-      </w:r>
-      <w:proofErr w:type="spellEnd"/>
-      <w:r>
-        <w:t>, VirtualBox, Capistrano, Jenkins, JIRA, Slack, Google Suite, Markdown, Confluence</w:t>
+        <w:t>Jenkins, JIRA, Slack, Google Suite, Markdown, Confluence</w:t>
       </w:r>
     </w:p>
     <w:p>
@@ -1542,38 +1174,20 @@
           <w:numId w:val="11"/>
         </w:numPr>
         <w:contextualSpacing w:val="0"/>
-        <w:rPr>
-          <w:u w:val="single"/>
-        </w:rPr>
-      </w:pPr>
-      <w:r>
-        <w:rPr>
-          <w:u w:val="single"/>
-        </w:rPr>
+      </w:pPr>
+      <w:r>
         <w:t>Revitalized a faltering product</w:t>
       </w:r>
       <w:r>
-        <w:rPr>
-          <w:u w:val="single"/>
-        </w:rPr>
         <w:t xml:space="preserve"> through rapid iteration and feature innovation.</w:t>
       </w:r>
       <w:r>
-        <w:rPr>
-          <w:u w:val="single"/>
-        </w:rPr>
         <w:t xml:space="preserve"> (</w:t>
       </w:r>
       <w:r>
-        <w:rPr>
-          <w:u w:val="single"/>
-        </w:rPr>
         <w:t>This also</w:t>
       </w:r>
       <w:r>
-        <w:rPr>
-          <w:u w:val="single"/>
-        </w:rPr>
         <w:t xml:space="preserve"> repaired a customer relationship in the process)</w:t>
       </w:r>
     </w:p>
@@ -1616,33 +1230,12 @@
           <w:ilvl w:val="1"/>
           <w:numId w:val="11"/>
         </w:numPr>
-        <w:rPr>
-          <w:u w:val="single"/>
-        </w:rPr>
-      </w:pPr>
-      <w:r>
-        <w:rPr>
-          <w:u w:val="single"/>
-        </w:rPr>
+      </w:pPr>
+      <w:r>
         <w:t>Created</w:t>
       </w:r>
       <w:r>
-        <w:rPr>
-          <w:u w:val="single"/>
-        </w:rPr>
-        <w:t xml:space="preserve"> </w:t>
-      </w:r>
-      <w:r>
-        <w:rPr>
-          <w:u w:val="single"/>
-        </w:rPr>
-        <w:t xml:space="preserve">a </w:t>
-      </w:r>
-      <w:r>
-        <w:rPr>
-          <w:u w:val="single"/>
-        </w:rPr>
-        <w:t>mutation-based testing tool for simulating user behaviors. (This uncovered numerous bugs that we had never thought to test for explicitly)</w:t>
+        <w:t xml:space="preserve"> a mutation-based testing tool for simulating user behaviors. (This uncovered numerous bugs that we had never thought to test for explicitly)</w:t>
       </w:r>
     </w:p>
     <w:p>
@@ -1652,20 +1245,11 @@
           <w:ilvl w:val="1"/>
           <w:numId w:val="11"/>
         </w:numPr>
-        <w:rPr>
-          <w:u w:val="single"/>
-        </w:rPr>
-      </w:pPr>
-      <w:r>
-        <w:rPr>
-          <w:u w:val="single"/>
-        </w:rPr>
+      </w:pPr>
+      <w:r>
         <w:t>Created</w:t>
       </w:r>
       <w:r>
-        <w:rPr>
-          <w:u w:val="single"/>
-        </w:rPr>
         <w:t xml:space="preserve"> meta-programming language for QTP. (This enabled the QA team to write resilient automated tests that could accommodate changes in the UI)</w:t>
       </w:r>
     </w:p>
@@ -1678,7 +1262,6 @@
         </w:numPr>
       </w:pPr>
       <w:r>
-        <w:lastRenderedPageBreak/>
         <w:t>Trained QA teams on Selenium / QTP / Quality Center / LoadRunner.</w:t>
       </w:r>
     </w:p>
@@ -1741,7 +1324,7 @@
         <w:pStyle w:val="Heading5"/>
       </w:pPr>
       <w:r>
-        <w:t>Relevant Technologies</w:t>
+        <w:t>Technology Highlights</w:t>
       </w:r>
     </w:p>
     <w:p>
@@ -1749,93 +1332,63 @@
         <w:pStyle w:val="SkillsRecap"/>
       </w:pPr>
       <w:r>
-        <w:t>Python, Ruby, Java, C#, Bash</w:t>
-      </w:r>
-    </w:p>
-    <w:p>
-      <w:pPr>
-        <w:pStyle w:val="SkillsRecap"/>
-      </w:pPr>
-      <w:r>
-        <w:t xml:space="preserve">Selenium, QPT, LoadRunner, Fortify SCA, Rails, REST, SOAP, nginx, Apache httpd, Apache Tomcat, MySQL, LINQ, Hibernate, </w:t>
+        <w:t>Python, Ruby, Java, C#,</w:t>
+      </w:r>
+      <w:r>
+        <w:t xml:space="preserve"> </w:t>
+      </w:r>
+      <w:r>
+        <w:t>Selenium, QPT, LoadRunner, Fortify SCA, Rails, MySQL, LINQ, Hibernate, Paver, Fabric, Jenkins, Hudson, Cruise Control, Redmine</w:t>
+      </w:r>
+    </w:p>
+    <w:p>
+      <w:pPr>
+        <w:pStyle w:val="Heading4"/>
+      </w:pPr>
+      <w:r>
+        <w:t>Software Intern</w:t>
+      </w:r>
+      <w:r>
+        <w:tab/>
       </w:r>
       <w:proofErr w:type="spellStart"/>
       <w:r>
-        <w:t>ActiveRecord</w:t>
+        <w:t>Cigital</w:t>
       </w:r>
       <w:proofErr w:type="spellEnd"/>
       <w:r>
-        <w:t xml:space="preserve">, </w:t>
+        <w:t>, Inc.</w:t>
+      </w:r>
+    </w:p>
+    <w:p>
+      <w:pPr>
+        <w:pStyle w:val="Timespan"/>
+      </w:pPr>
+      <w:r>
+        <w:t>June 2007 – August 2007</w:t>
+      </w:r>
+    </w:p>
+    <w:p>
+      <w:r>
+        <w:t xml:space="preserve">During this time, </w:t>
       </w:r>
       <w:proofErr w:type="spellStart"/>
       <w:r>
-        <w:t>RSpec</w:t>
+        <w:t>Cigital</w:t>
       </w:r>
       <w:proofErr w:type="spellEnd"/>
       <w:r>
-        <w:t xml:space="preserve">, JUnit, PGP, Git, Subversion, StarTeam, Pip, setup.py, </w:t>
-      </w:r>
-      <w:proofErr w:type="spellStart"/>
-      <w:r>
-        <w:t>VirtualEnv</w:t>
-      </w:r>
-      <w:proofErr w:type="spellEnd"/>
-      <w:r>
-        <w:t xml:space="preserve">, Gem, Bundler, </w:t>
-      </w:r>
-      <w:proofErr w:type="spellStart"/>
-      <w:r>
-        <w:t>rvm</w:t>
-      </w:r>
-      <w:proofErr w:type="spellEnd"/>
-      <w:r>
-        <w:t>, Maven, Ant, Paver, VirtualBox, VMWare Player, Fabric, Jenkins, Hudson, Cruise Control, Redmine</w:t>
-      </w:r>
-    </w:p>
-    <w:p>
-      <w:pPr>
-        <w:pStyle w:val="Heading4"/>
-      </w:pPr>
-      <w:r>
-        <w:t>Software Intern</w:t>
-      </w:r>
-      <w:r>
-        <w:tab/>
-      </w:r>
-      <w:proofErr w:type="spellStart"/>
-      <w:r>
-        <w:t>Cigital</w:t>
-      </w:r>
-      <w:proofErr w:type="spellEnd"/>
-      <w:r>
-        <w:t>, Inc.</w:t>
-      </w:r>
-    </w:p>
-    <w:p>
-      <w:pPr>
-        <w:pStyle w:val="Timespan"/>
-      </w:pPr>
-      <w:r>
-        <w:t>June 2007 – August 2007</w:t>
-      </w:r>
-    </w:p>
-    <w:p>
-      <w:r>
-        <w:t xml:space="preserve">During this time, </w:t>
-      </w:r>
-      <w:proofErr w:type="spellStart"/>
-      <w:r>
-        <w:t>Cigital</w:t>
-      </w:r>
-      <w:proofErr w:type="spellEnd"/>
-      <w:r>
         <w:t xml:space="preserve"> </w:t>
       </w:r>
       <w:r>
         <w:t>focused exclusively on consulting</w:t>
       </w:r>
       <w:r>
-        <w:t xml:space="preserve">. So, the goal of this internship was to prototype a product and entice the company’s leadership to </w:t>
+        <w:t xml:space="preserve">. So, the goal of this internship was to </w:t>
+      </w:r>
+      <w:r>
+        <w:lastRenderedPageBreak/>
+        <w:t xml:space="preserve">prototype a product and entice the company’s leadership to </w:t>
       </w:r>
       <w:r>
         <w:t>establish</w:t>
@@ -1884,10 +1437,7 @@
         <w:pStyle w:val="Heading5"/>
       </w:pPr>
       <w:r>
-        <w:t>Relevant</w:t>
-      </w:r>
-      <w:r>
-        <w:t xml:space="preserve"> Technologies</w:t>
+        <w:t>Technology Highlights</w:t>
       </w:r>
     </w:p>
     <w:p>
@@ -1955,7 +1505,7 @@
         <w:pStyle w:val="Heading5"/>
       </w:pPr>
       <w:r>
-        <w:t>Relevant Technologies</w:t>
+        <w:t>Technology Highlights</w:t>
       </w:r>
     </w:p>
     <w:p>
@@ -2023,7 +1573,7 @@
         <w:pStyle w:val="Heading5"/>
       </w:pPr>
       <w:r>
-        <w:t>Relevant Technologies</w:t>
+        <w:t>Technology Highlights</w:t>
       </w:r>
     </w:p>
     <w:p>
@@ -2039,7 +1589,6 @@
         <w:pStyle w:val="Heading3"/>
       </w:pPr>
       <w:r>
-        <w:lastRenderedPageBreak/>
         <w:t>Education</w:t>
       </w:r>
     </w:p>
@@ -2566,6 +2115,7 @@
               <w:pStyle w:val="TableHeading"/>
             </w:pPr>
             <w:r>
+              <w:lastRenderedPageBreak/>
               <w:t>ORMs</w:t>
             </w:r>
           </w:p>
@@ -3537,7 +3087,6 @@
         <w:pStyle w:val="Textbody"/>
       </w:pPr>
       <w:r>
-        <w:lastRenderedPageBreak/>
         <w:t xml:space="preserve">In fact, I even trained </w:t>
       </w:r>
       <w:proofErr w:type="spellStart"/>
@@ -3765,6 +3314,7 @@
             </w:pPr>
             <w:proofErr w:type="spellStart"/>
             <w:r>
+              <w:lastRenderedPageBreak/>
               <w:t>zxc</w:t>
             </w:r>
             <w:proofErr w:type="spellEnd"/>

</xml_diff>